<commit_message>
Added translation in: Arab, Greek, Spanish, Italian, Portuguese, Turkish. Update application version to 2.1.
</commit_message>
<xml_diff>
--- a/KonCierge50-HowTo.docx
+++ b/KonCierge50-HowTo.docx
@@ -2593,43 +2593,41 @@
           <w:color w:val="auto"/>
           <w:u w:val="none"/>
         </w:rPr>
-        <w:t xml:space="preserve">A </w:t>
-      </w:r>
-      <w:proofErr w:type="spellStart"/>
-      <w:r>
+        <w:t>A VCard printed as a QRCode can be added to the badge.</w:t>
+      </w:r>
+    </w:p>
+    <w:p>
+      <w:pPr>
         <w:rPr>
           <w:rStyle w:val="Hyperlink"/>
           <w:color w:val="auto"/>
           <w:u w:val="none"/>
         </w:rPr>
-        <w:t>VCard</w:t>
-      </w:r>
-      <w:proofErr w:type="spellEnd"/>
+      </w:pPr>
       <w:r>
         <w:rPr>
           <w:rStyle w:val="Hyperlink"/>
           <w:color w:val="auto"/>
           <w:u w:val="none"/>
         </w:rPr>
-        <w:t xml:space="preserve"> printed as a </w:t>
-      </w:r>
-      <w:proofErr w:type="spellStart"/>
-      <w:r>
+        <w:t>It will contain all the details of the guest that are either in the pre-built CSV or in the manual registration information.</w:t>
+      </w:r>
+    </w:p>
+    <w:p>
+      <w:pPr>
         <w:rPr>
           <w:rStyle w:val="Hyperlink"/>
           <w:color w:val="auto"/>
           <w:u w:val="none"/>
         </w:rPr>
-        <w:t>QRCode</w:t>
-      </w:r>
-      <w:proofErr w:type="spellEnd"/>
+      </w:pPr>
       <w:r>
         <w:rPr>
           <w:rStyle w:val="Hyperlink"/>
           <w:color w:val="auto"/>
           <w:u w:val="none"/>
         </w:rPr>
-        <w:t xml:space="preserve"> can be added to the badge.</w:t>
+        <w:t>The application can print a wristband as well if the guest has been identified as a VIP.</w:t>
       </w:r>
     </w:p>
     <w:p>
@@ -2646,7 +2644,7 @@
           <w:color w:val="auto"/>
           <w:u w:val="none"/>
         </w:rPr>
-        <w:t>It will contain all the details of the guest that are either in the pre-built CSV or in the manual registration information.</w:t>
+        <w:t xml:space="preserve">The Color LED add-on of the KC50 is supported if available. </w:t>
       </w:r>
     </w:p>
     <w:p>
@@ -2663,11 +2661,16 @@
           <w:color w:val="auto"/>
           <w:u w:val="none"/>
         </w:rPr>
-        <w:t>The application can print a wristband as well if the guest has been identified as a VIP.</w:t>
-      </w:r>
-    </w:p>
-    <w:p>
-      <w:pPr>
+        <w:t>The application is available in the following languages:</w:t>
+      </w:r>
+    </w:p>
+    <w:p>
+      <w:pPr>
+        <w:pStyle w:val="ListParagraph"/>
+        <w:numPr>
+          <w:ilvl w:val="0"/>
+          <w:numId w:val="58"/>
+        </w:numPr>
         <w:rPr>
           <w:rStyle w:val="Hyperlink"/>
           <w:color w:val="auto"/>
@@ -2680,25 +2683,161 @@
           <w:color w:val="auto"/>
           <w:u w:val="none"/>
         </w:rPr>
-        <w:t xml:space="preserve">The </w:t>
-      </w:r>
-      <w:proofErr w:type="spellStart"/>
-      <w:r>
+        <w:t>English</w:t>
+      </w:r>
+    </w:p>
+    <w:p>
+      <w:pPr>
+        <w:pStyle w:val="ListParagraph"/>
+        <w:numPr>
+          <w:ilvl w:val="0"/>
+          <w:numId w:val="58"/>
+        </w:numPr>
         <w:rPr>
           <w:rStyle w:val="Hyperlink"/>
           <w:color w:val="auto"/>
           <w:u w:val="none"/>
         </w:rPr>
-        <w:t>Color</w:t>
-      </w:r>
-      <w:proofErr w:type="spellEnd"/>
+      </w:pPr>
       <w:r>
         <w:rPr>
           <w:rStyle w:val="Hyperlink"/>
           <w:color w:val="auto"/>
           <w:u w:val="none"/>
         </w:rPr>
-        <w:t xml:space="preserve"> LED add-on of the KC50 is supported if available. </w:t>
+        <w:t>French</w:t>
+      </w:r>
+    </w:p>
+    <w:p>
+      <w:pPr>
+        <w:pStyle w:val="ListParagraph"/>
+        <w:numPr>
+          <w:ilvl w:val="0"/>
+          <w:numId w:val="58"/>
+        </w:numPr>
+        <w:rPr>
+          <w:rStyle w:val="Hyperlink"/>
+          <w:color w:val="auto"/>
+          <w:u w:val="none"/>
+        </w:rPr>
+      </w:pPr>
+      <w:r>
+        <w:rPr>
+          <w:rStyle w:val="Hyperlink"/>
+          <w:color w:val="auto"/>
+          <w:u w:val="none"/>
+        </w:rPr>
+        <w:t>Arab</w:t>
+      </w:r>
+    </w:p>
+    <w:p>
+      <w:pPr>
+        <w:pStyle w:val="ListParagraph"/>
+        <w:numPr>
+          <w:ilvl w:val="0"/>
+          <w:numId w:val="58"/>
+        </w:numPr>
+        <w:rPr>
+          <w:rStyle w:val="Hyperlink"/>
+          <w:color w:val="auto"/>
+          <w:u w:val="none"/>
+        </w:rPr>
+      </w:pPr>
+      <w:r>
+        <w:rPr>
+          <w:rStyle w:val="Hyperlink"/>
+          <w:color w:val="auto"/>
+          <w:u w:val="none"/>
+        </w:rPr>
+        <w:t>Greek</w:t>
+      </w:r>
+    </w:p>
+    <w:p>
+      <w:pPr>
+        <w:pStyle w:val="ListParagraph"/>
+        <w:numPr>
+          <w:ilvl w:val="0"/>
+          <w:numId w:val="58"/>
+        </w:numPr>
+        <w:rPr>
+          <w:rStyle w:val="Hyperlink"/>
+          <w:color w:val="auto"/>
+          <w:u w:val="none"/>
+        </w:rPr>
+      </w:pPr>
+      <w:r>
+        <w:rPr>
+          <w:rStyle w:val="Hyperlink"/>
+          <w:color w:val="auto"/>
+          <w:u w:val="none"/>
+        </w:rPr>
+        <w:t>Spanish</w:t>
+      </w:r>
+    </w:p>
+    <w:p>
+      <w:pPr>
+        <w:pStyle w:val="ListParagraph"/>
+        <w:numPr>
+          <w:ilvl w:val="0"/>
+          <w:numId w:val="58"/>
+        </w:numPr>
+        <w:rPr>
+          <w:rStyle w:val="Hyperlink"/>
+          <w:color w:val="auto"/>
+          <w:u w:val="none"/>
+        </w:rPr>
+      </w:pPr>
+      <w:r>
+        <w:rPr>
+          <w:rStyle w:val="Hyperlink"/>
+          <w:color w:val="auto"/>
+          <w:u w:val="none"/>
+        </w:rPr>
+        <w:t>Italian</w:t>
+      </w:r>
+    </w:p>
+    <w:p>
+      <w:pPr>
+        <w:pStyle w:val="ListParagraph"/>
+        <w:numPr>
+          <w:ilvl w:val="0"/>
+          <w:numId w:val="58"/>
+        </w:numPr>
+        <w:rPr>
+          <w:rStyle w:val="Hyperlink"/>
+          <w:color w:val="auto"/>
+          <w:u w:val="none"/>
+        </w:rPr>
+      </w:pPr>
+      <w:r>
+        <w:rPr>
+          <w:rStyle w:val="Hyperlink"/>
+          <w:color w:val="auto"/>
+          <w:u w:val="none"/>
+        </w:rPr>
+        <w:t>Portuguese</w:t>
+      </w:r>
+    </w:p>
+    <w:p>
+      <w:pPr>
+        <w:pStyle w:val="ListParagraph"/>
+        <w:numPr>
+          <w:ilvl w:val="0"/>
+          <w:numId w:val="58"/>
+        </w:numPr>
+        <w:rPr>
+          <w:rStyle w:val="Hyperlink"/>
+          <w:color w:val="auto"/>
+          <w:u w:val="none"/>
+        </w:rPr>
+      </w:pPr>
+      <w:r>
+        <w:rPr>
+          <w:rStyle w:val="Hyperlink"/>
+          <w:color w:val="auto"/>
+          <w:u w:val="none"/>
+        </w:rPr>
+        <w:t>Turkish</w:t>
       </w:r>
     </w:p>
     <w:p>
@@ -2845,13 +2984,8 @@
     </w:p>
     <w:p>
       <w:r>
-        <w:t xml:space="preserve">Or you can install through </w:t>
-      </w:r>
-      <w:proofErr w:type="spellStart"/>
-      <w:r>
-        <w:t>adb</w:t>
-      </w:r>
-      <w:proofErr w:type="spellEnd"/>
+        <w:t>Or you can install through adb</w:t>
+      </w:r>
       <w:r>
         <w:t xml:space="preserve"> using the following command:</w:t>
       </w:r>
@@ -2864,28 +2998,12 @@
           <w:bCs/>
         </w:rPr>
       </w:pPr>
-      <w:proofErr w:type="spellStart"/>
       <w:r>
         <w:rPr>
           <w:b/>
           <w:bCs/>
         </w:rPr>
-        <w:t>adb</w:t>
-      </w:r>
-      <w:proofErr w:type="spellEnd"/>
-      <w:r>
-        <w:rPr>
-          <w:b/>
-          <w:bCs/>
-        </w:rPr>
-        <w:t xml:space="preserve"> install </w:t>
-      </w:r>
-      <w:r>
-        <w:rPr>
-          <w:b/>
-          <w:bCs/>
-        </w:rPr>
-        <w:t>KonCierge50-release.apk</w:t>
+        <w:t>adb install KonCierge50-release.apk</w:t>
       </w:r>
     </w:p>
     <w:p>
@@ -2936,21 +3054,7 @@
             <w:rStyle w:val="Hyperlink"/>
             <w:b/>
           </w:rPr>
-          <w:t>https://github.com/ZebraDevs/</w:t>
-        </w:r>
-        <w:r>
-          <w:rPr>
-            <w:rStyle w:val="Hyperlink"/>
-            <w:b/>
-          </w:rPr>
-          <w:t>A</w:t>
-        </w:r>
-        <w:r>
-          <w:rPr>
-            <w:rStyle w:val="Hyperlink"/>
-            <w:b/>
-          </w:rPr>
-          <w:t>bout/blob/master/ZEBRA_EULA_LICENSE.md</w:t>
+          <w:t>https://github.com/ZebraDevs/About/blob/master/ZEBRA_EULA_LICENSE.md</w:t>
         </w:r>
       </w:hyperlink>
     </w:p>
@@ -3199,15 +3303,7 @@
         <w:t>ENABLE_SEARCH_MODE</w:t>
       </w:r>
       <w:r>
-        <w:t xml:space="preserve"> is set to true in the </w:t>
-      </w:r>
-      <w:proofErr w:type="spellStart"/>
-      <w:r>
-        <w:t>config.json</w:t>
-      </w:r>
-      <w:proofErr w:type="spellEnd"/>
-      <w:r>
-        <w:t xml:space="preserve"> file, the user will</w:t>
+        <w:t xml:space="preserve"> is set to true in the config.json file, the user will</w:t>
       </w:r>
       <w:r>
         <w:t xml:space="preserve"> find </w:t>
@@ -3254,17 +3350,7 @@
         <w:t>NUMBER_OF_CHARACTERS_BEFORE_SEARCHING_FOR_CANDIDATES</w:t>
       </w:r>
       <w:r>
-        <w:t xml:space="preserve"> element in </w:t>
-      </w:r>
-      <w:proofErr w:type="spellStart"/>
-      <w:proofErr w:type="gramStart"/>
-      <w:r>
-        <w:t>config.json</w:t>
-      </w:r>
-      <w:proofErr w:type="spellEnd"/>
-      <w:proofErr w:type="gramEnd"/>
-      <w:r>
-        <w:t xml:space="preserve"> section of this document), the user can enter a series of letters inside this search box before the search occurs.</w:t>
+        <w:t xml:space="preserve"> element in config.json section of this document), the user can enter a series of letters inside this search box before the search occurs.</w:t>
       </w:r>
     </w:p>
     <w:p>
@@ -3383,15 +3469,7 @@
         <w:t>VIP_MODE</w:t>
       </w:r>
       <w:r>
-        <w:t xml:space="preserve"> in the </w:t>
-      </w:r>
-      <w:proofErr w:type="spellStart"/>
-      <w:r>
-        <w:t>config.json</w:t>
-      </w:r>
-      <w:proofErr w:type="spellEnd"/>
-      <w:r>
-        <w:t xml:space="preserve"> file or if the user is or is not a VIP, one of these screens may appear:</w:t>
+        <w:t xml:space="preserve"> in the config.json file or if the user is or is not a VIP, one of these screens may appear:</w:t>
       </w:r>
     </w:p>
     <w:p>
@@ -3606,10 +3684,7 @@
                               <w:t>VIP_MODE</w:t>
                             </w:r>
                             <w:r>
-                              <w:t xml:space="preserve"> set to true and the user VIP status set to </w:t>
-                            </w:r>
-                            <w:r>
-                              <w:t>YES</w:t>
+                              <w:t xml:space="preserve"> set to true and the user VIP status set to YES</w:t>
                             </w:r>
                           </w:p>
                         </w:txbxContent>
@@ -3646,10 +3721,7 @@
                         <w:t>VIP_MODE</w:t>
                       </w:r>
                       <w:r>
-                        <w:t xml:space="preserve"> set to true and the user VIP status set to </w:t>
-                      </w:r>
-                      <w:r>
-                        <w:t>YES</w:t>
+                        <w:t xml:space="preserve"> set to true and the user VIP status set to YES</w:t>
                       </w:r>
                     </w:p>
                   </w:txbxContent>
@@ -3837,15 +3909,7 @@
         <w:t>XX</w:t>
       </w:r>
       <w:r>
-        <w:t xml:space="preserve"> printer that is setup in the settings file (see </w:t>
-      </w:r>
-      <w:proofErr w:type="spellStart"/>
-      <w:r>
-        <w:t>Config.json</w:t>
-      </w:r>
-      <w:proofErr w:type="spellEnd"/>
-      <w:r>
-        <w:t xml:space="preserve"> section for more information).</w:t>
+        <w:t xml:space="preserve"> printer that is setup in the settings file (see Config.json section for more information).</w:t>
       </w:r>
       <w:r>
         <w:br/>
@@ -4137,10 +4201,7 @@
                               <w:t>CAN_CREATE_VCARD</w:t>
                             </w:r>
                             <w:r>
-                              <w:t xml:space="preserve"> set to </w:t>
-                            </w:r>
-                            <w:r>
-                              <w:t>true</w:t>
+                              <w:t xml:space="preserve"> set to true</w:t>
                             </w:r>
                           </w:p>
                         </w:txbxContent>
@@ -4177,10 +4238,7 @@
                         <w:t>CAN_CREATE_VCARD</w:t>
                       </w:r>
                       <w:r>
-                        <w:t xml:space="preserve"> set to </w:t>
-                      </w:r>
-                      <w:r>
-                        <w:t>true</w:t>
+                        <w:t xml:space="preserve"> set to true</w:t>
                       </w:r>
                     </w:p>
                   </w:txbxContent>
@@ -4312,15 +4370,7 @@
         <w:t>CAN_CREATE_VCARD</w:t>
       </w:r>
       <w:r>
-        <w:t xml:space="preserve"> element of the </w:t>
-      </w:r>
-      <w:proofErr w:type="spellStart"/>
-      <w:r>
-        <w:t>config.json</w:t>
-      </w:r>
-      <w:proofErr w:type="spellEnd"/>
-      <w:r>
-        <w:t xml:space="preserve"> file, the user will be able to enter </w:t>
+        <w:t xml:space="preserve"> element of the config.json file, the user will be able to enter </w:t>
       </w:r>
       <w:r>
         <w:t>a limited number of personal information, or a complete information set.</w:t>
@@ -4352,15 +4402,7 @@
         <w:t>information</w:t>
       </w:r>
       <w:r>
-        <w:t xml:space="preserve"> depending on the settings of the application (see </w:t>
-      </w:r>
-      <w:proofErr w:type="spellStart"/>
-      <w:r>
-        <w:t>Config.json</w:t>
-      </w:r>
-      <w:proofErr w:type="spellEnd"/>
-      <w:r>
-        <w:t xml:space="preserve"> section of this document for more information).</w:t>
+        <w:t xml:space="preserve"> depending on the settings of the application (see Config.json section of this document for more information).</w:t>
       </w:r>
     </w:p>
     <w:p>
@@ -4376,34 +4418,16 @@
         <w:t>PRINT_QRCODE</w:t>
       </w:r>
       <w:r>
-        <w:t xml:space="preserve"> is set to true in the settings, the application will only print the available data inside the </w:t>
-      </w:r>
-      <w:proofErr w:type="spellStart"/>
+        <w:t xml:space="preserve"> is set to true in the settings, the application will only print the available data inside the VCard QRCode.</w:t>
+      </w:r>
+    </w:p>
+    <w:p>
+      <w:r>
+        <w:t xml:space="preserve">See </w:t>
+      </w:r>
       <w:r>
         <w:t>VCard</w:t>
       </w:r>
-      <w:proofErr w:type="spellEnd"/>
-      <w:r>
-        <w:t xml:space="preserve"> </w:t>
-      </w:r>
-      <w:proofErr w:type="spellStart"/>
-      <w:r>
-        <w:t>QRCode</w:t>
-      </w:r>
-      <w:proofErr w:type="spellEnd"/>
-      <w:r>
-        <w:t>.</w:t>
-      </w:r>
-    </w:p>
-    <w:p>
-      <w:r>
-        <w:t xml:space="preserve">See </w:t>
-      </w:r>
-      <w:proofErr w:type="spellStart"/>
-      <w:r>
-        <w:t>VCard</w:t>
-      </w:r>
-      <w:proofErr w:type="spellEnd"/>
       <w:r>
         <w:t xml:space="preserve"> section of this document for more information.</w:t>
       </w:r>
@@ -4450,15 +4474,7 @@
         <w:t>KonCierge50</w:t>
       </w:r>
       <w:r>
-        <w:t xml:space="preserve"> folder at the root of the Android </w:t>
-      </w:r>
-      <w:proofErr w:type="spellStart"/>
-      <w:r>
-        <w:t>SDCard</w:t>
-      </w:r>
-      <w:proofErr w:type="spellEnd"/>
-      <w:r>
-        <w:t>.</w:t>
+        <w:t xml:space="preserve"> folder at the root of the Android SDCard.</w:t>
       </w:r>
     </w:p>
     <w:p>
@@ -4486,13 +4502,9 @@
           <w:numId w:val="51"/>
         </w:numPr>
       </w:pPr>
-      <w:proofErr w:type="spellStart"/>
-      <w:proofErr w:type="gramStart"/>
       <w:r>
         <w:t>config.json</w:t>
       </w:r>
-      <w:proofErr w:type="spellEnd"/>
-      <w:proofErr w:type="gramEnd"/>
     </w:p>
     <w:p>
       <w:pPr>
@@ -4541,23 +4553,12 @@
     </w:p>
     <w:p>
       <w:r>
-        <w:t>It</w:t>
-      </w:r>
-      <w:r>
-        <w:t xml:space="preserve"> is opened when the application is launched.</w:t>
-      </w:r>
-    </w:p>
-    <w:p>
-      <w:r>
-        <w:t xml:space="preserve">If you change it while the application is running, you’ll need to kill the app using the Android Tasks </w:t>
-      </w:r>
-      <w:proofErr w:type="gramStart"/>
-      <w:r>
-        <w:t>screen, and</w:t>
-      </w:r>
-      <w:proofErr w:type="gramEnd"/>
-      <w:r>
-        <w:t xml:space="preserve"> then restart the application.</w:t>
+        <w:t>It is opened when the application is launched.</w:t>
+      </w:r>
+    </w:p>
+    <w:p>
+      <w:r>
+        <w:t>If you change it while the application is running, you’ll need to kill the app using the Android Tasks screen, and then restart the application.</w:t>
       </w:r>
     </w:p>
     <w:p>
@@ -4593,6 +4594,9 @@
     </w:p>
     <w:p>
       <w:r>
+        <w:rPr>
+          <w:noProof/>
+        </w:rPr>
         <w:drawing>
           <wp:inline distT="0" distB="0" distL="0" distR="0" wp14:anchorId="7D533EEB" wp14:editId="5114E867">
             <wp:extent cx="3240264" cy="790042"/>
@@ -4644,6 +4648,9 @@
     </w:p>
     <w:p>
       <w:r>
+        <w:rPr>
+          <w:noProof/>
+        </w:rPr>
         <w:drawing>
           <wp:anchor distT="0" distB="0" distL="114300" distR="114300" simplePos="0" relativeHeight="251671552" behindDoc="0" locked="0" layoutInCell="1" allowOverlap="1" wp14:anchorId="1640C077" wp14:editId="2172D62F">
             <wp:simplePos x="0" y="0"/>
@@ -4701,6 +4708,9 @@
         </w:drawing>
       </w:r>
       <w:r>
+        <w:rPr>
+          <w:noProof/>
+        </w:rPr>
         <w:drawing>
           <wp:anchor distT="0" distB="0" distL="114300" distR="114300" simplePos="0" relativeHeight="251670528" behindDoc="0" locked="0" layoutInCell="1" allowOverlap="1" wp14:anchorId="0E3FE50D" wp14:editId="3C452CC1">
             <wp:simplePos x="0" y="0"/>
@@ -4782,32 +4792,9 @@
       </w:r>
     </w:p>
     <w:p>
-      <w:proofErr w:type="spellStart"/>
-      <w:proofErr w:type="gramStart"/>
-      <w:r>
-        <w:t>FirstName;LastName</w:t>
-      </w:r>
-      <w:proofErr w:type="gramEnd"/>
-      <w:r>
-        <w:t>;</w:t>
-      </w:r>
-      <w:proofErr w:type="gramStart"/>
-      <w:r>
-        <w:t>Company;Email</w:t>
-      </w:r>
-      <w:proofErr w:type="gramEnd"/>
-      <w:r>
-        <w:t>;</w:t>
-      </w:r>
-      <w:proofErr w:type="gramStart"/>
-      <w:r>
-        <w:t>Mobile;Role</w:t>
-      </w:r>
-      <w:proofErr w:type="gramEnd"/>
-      <w:r>
-        <w:t>;VIP</w:t>
-      </w:r>
-      <w:proofErr w:type="spellEnd"/>
+      <w:r>
+        <w:t>FirstName;LastName;Company;Email;Mobile;Role;VIP</w:t>
+      </w:r>
     </w:p>
     <w:p>
       <w:r>
@@ -4838,6 +4825,9 @@
     </w:p>
     <w:p>
       <w:r>
+        <w:rPr>
+          <w:noProof/>
+        </w:rPr>
         <w:drawing>
           <wp:inline distT="0" distB="0" distL="0" distR="0" wp14:anchorId="4B756437" wp14:editId="4C8D1B35">
             <wp:extent cx="5731510" cy="974725"/>
@@ -5200,34 +5190,9 @@
       </w:r>
     </w:p>
     <w:p>
-      <w:proofErr w:type="spellStart"/>
-      <w:proofErr w:type="gramStart"/>
-      <w:r>
-        <w:t>Frank;Harris</w:t>
-      </w:r>
-      <w:proofErr w:type="gramEnd"/>
-      <w:r>
-        <w:t>;</w:t>
-      </w:r>
-      <w:proofErr w:type="gramStart"/>
-      <w:r>
-        <w:t>NextGen</w:t>
-      </w:r>
-      <w:proofErr w:type="spellEnd"/>
-      <w:r>
-        <w:t>;;;</w:t>
-      </w:r>
-      <w:proofErr w:type="gramEnd"/>
-      <w:r>
-        <w:t xml:space="preserve">Product </w:t>
-      </w:r>
-      <w:proofErr w:type="spellStart"/>
-      <w:proofErr w:type="gramStart"/>
-      <w:r>
-        <w:t>Designer;NO</w:t>
-      </w:r>
-      <w:proofErr w:type="spellEnd"/>
-      <w:proofErr w:type="gramEnd"/>
+      <w:r>
+        <w:t>Frank;Harris;NextGen;;;Product Designer;NO</w:t>
+      </w:r>
     </w:p>
     <w:p>
       <w:pPr>
@@ -5270,36 +5235,12 @@
         <w:t>PRINT_QRCODE</w:t>
       </w:r>
       <w:r>
-        <w:t xml:space="preserve"> feature is used, the </w:t>
-      </w:r>
-      <w:proofErr w:type="spellStart"/>
-      <w:r>
-        <w:t>VCard</w:t>
-      </w:r>
-      <w:proofErr w:type="spellEnd"/>
-      <w:r>
-        <w:t xml:space="preserve"> </w:t>
-      </w:r>
-      <w:proofErr w:type="spellStart"/>
-      <w:r>
-        <w:t>QRCode</w:t>
-      </w:r>
-      <w:proofErr w:type="spellEnd"/>
-      <w:r>
-        <w:t xml:space="preserve"> that will be printed on the card will only contain the data that has be entered in the CSV file.</w:t>
-      </w:r>
-    </w:p>
-    <w:p>
-      <w:r>
-        <w:t xml:space="preserve">For example, if the phone number is missing, the </w:t>
-      </w:r>
-      <w:proofErr w:type="spellStart"/>
-      <w:r>
-        <w:t>VCard</w:t>
-      </w:r>
-      <w:proofErr w:type="spellEnd"/>
-      <w:r>
-        <w:t xml:space="preserve"> will not contain a phone number.</w:t>
+        <w:t xml:space="preserve"> feature is used, the VCard QRCode that will be printed on the card will only contain the data that has be entered in the CSV file.</w:t>
+      </w:r>
+    </w:p>
+    <w:p>
+      <w:r>
+        <w:t>For example, if the phone number is missing, the VCard will not contain a phone number.</w:t>
       </w:r>
     </w:p>
     <w:p>
@@ -5314,26 +5255,16 @@
         <w:pStyle w:val="Heading2"/>
       </w:pPr>
       <w:bookmarkStart w:id="14" w:name="_Toc199860708"/>
-      <w:proofErr w:type="spellStart"/>
       <w:r>
         <w:lastRenderedPageBreak/>
         <w:t>Config.json</w:t>
       </w:r>
       <w:bookmarkEnd w:id="14"/>
-      <w:proofErr w:type="spellEnd"/>
     </w:p>
     <w:p/>
     <w:p>
       <w:r>
-        <w:t xml:space="preserve">The </w:t>
-      </w:r>
-      <w:proofErr w:type="spellStart"/>
-      <w:r>
-        <w:t>config.json</w:t>
-      </w:r>
-      <w:proofErr w:type="spellEnd"/>
-      <w:r>
-        <w:t xml:space="preserve"> file is used by the application to read its settings and configuration.</w:t>
+        <w:t>The config.json file is used by the application to read its settings and configuration.</w:t>
       </w:r>
     </w:p>
     <w:p>
@@ -5542,10 +5473,7 @@
           </w:tcPr>
           <w:p>
             <w:r>
-              <w:t>If set to False, and if the CAN_CREATE_CARD is set to True as well, the Register window will contain a reduced set of data</w:t>
-            </w:r>
-            <w:r>
-              <w:t>:</w:t>
+              <w:t>If set to False, and if the CAN_CREATE_CARD is set to True as well, the Register window will contain a reduced set of data:</w:t>
             </w:r>
           </w:p>
           <w:p>
@@ -5677,15 +5605,7 @@
               <w:t>PRINT_QRCODE</w:t>
             </w:r>
             <w:r>
-              <w:t xml:space="preserve"> feature, the QRCODE printed will contain a </w:t>
-            </w:r>
-            <w:proofErr w:type="spellStart"/>
-            <w:r>
-              <w:t>VCard</w:t>
-            </w:r>
-            <w:proofErr w:type="spellEnd"/>
-            <w:r>
-              <w:t xml:space="preserve"> with only the </w:t>
+              <w:t xml:space="preserve"> feature, the QRCODE printed will contain a VCard with only the </w:t>
             </w:r>
             <w:r>
               <w:t>data that the user has entered.</w:t>
@@ -6250,23 +6170,7 @@
           </w:tcPr>
           <w:p>
             <w:r>
-              <w:t xml:space="preserve">If set to true, a </w:t>
-            </w:r>
-            <w:proofErr w:type="spellStart"/>
-            <w:r>
-              <w:t>QRCode</w:t>
-            </w:r>
-            <w:proofErr w:type="spellEnd"/>
-            <w:r>
-              <w:t xml:space="preserve"> containing a </w:t>
-            </w:r>
-            <w:proofErr w:type="spellStart"/>
-            <w:r>
-              <w:t>VCard</w:t>
-            </w:r>
-            <w:proofErr w:type="spellEnd"/>
-            <w:r>
-              <w:t xml:space="preserve"> will be printed on the card using the </w:t>
+              <w:t xml:space="preserve">If set to true, a QRCode containing a VCard will be printed on the card using the </w:t>
             </w:r>
             <w:r>
               <w:t>QRCODE_CONFIG</w:t>
@@ -6568,13 +6472,8 @@
               </w:numPr>
               <w:ind w:left="321" w:hanging="321"/>
             </w:pPr>
-            <w:proofErr w:type="spellStart"/>
-            <w:r>
-              <w:t>fontsize</w:t>
-            </w:r>
-            <w:proofErr w:type="spellEnd"/>
-            <w:r>
-              <w:t>: an integer &gt;= 1 that represent the size of the font.</w:t>
+            <w:r>
+              <w:t>fontsize: an integer &gt;= 1 that represent the size of the font.</w:t>
             </w:r>
           </w:p>
           <w:p>
@@ -6586,13 +6485,8 @@
               </w:numPr>
               <w:ind w:left="321" w:hanging="321"/>
             </w:pPr>
-            <w:proofErr w:type="gramStart"/>
-            <w:r>
-              <w:t>height :</w:t>
-            </w:r>
-            <w:proofErr w:type="gramEnd"/>
-            <w:r>
-              <w:t xml:space="preserve"> the height of the textbox that will be printed.</w:t>
+            <w:r>
+              <w:t>height : the height of the textbox that will be printed.</w:t>
             </w:r>
           </w:p>
           <w:p>
@@ -6643,11 +6537,9 @@
               </w:numPr>
               <w:ind w:left="321" w:hanging="321"/>
             </w:pPr>
-            <w:proofErr w:type="spellStart"/>
             <w:r>
               <w:t>horizontalAlignment</w:t>
             </w:r>
-            <w:proofErr w:type="spellEnd"/>
             <w:r>
               <w:t>: the horizontal alignment of the text that will be printed in the textbox.</w:t>
             </w:r>
@@ -6685,18 +6577,14 @@
               </w:numPr>
               <w:ind w:left="321" w:hanging="321"/>
             </w:pPr>
-            <w:proofErr w:type="spellStart"/>
             <w:r>
               <w:t>verticalAlignment</w:t>
             </w:r>
-            <w:proofErr w:type="spellEnd"/>
             <w:r>
               <w:t>: the vertical alignment of the text that will be printed in the textbox.</w:t>
             </w:r>
             <w:r>
               <w:br/>
-            </w:r>
-            <w:r>
               <w:t>This value can be:</w:t>
             </w:r>
             <w:r>
@@ -6769,168 +6657,62 @@
               <w:rPr>
                 <w:lang w:val="en-US"/>
               </w:rPr>
-              <w:t>void </w:t>
-            </w:r>
-            <w:proofErr w:type="spellStart"/>
-            <w:proofErr w:type="gramStart"/>
+              <w:t>void drawText(String text,</w:t>
+            </w:r>
             <w:r>
               <w:rPr>
                 <w:lang w:val="en-US"/>
               </w:rPr>
-              <w:t>drawText</w:t>
-            </w:r>
-            <w:proofErr w:type="spellEnd"/>
+              <w:t xml:space="preserve"> </w:t>
+            </w:r>
             <w:r>
               <w:rPr>
                 <w:lang w:val="en-US"/>
               </w:rPr>
-              <w:t>(</w:t>
-            </w:r>
-            <w:proofErr w:type="gramEnd"/>
+              <w:t>int x, int y,</w:t>
+            </w:r>
             <w:r>
               <w:rPr>
                 <w:lang w:val="en-US"/>
               </w:rPr>
-              <w:t>String text,</w:t>
+              <w:t xml:space="preserve"> </w:t>
             </w:r>
             <w:r>
               <w:rPr>
                 <w:lang w:val="en-US"/>
               </w:rPr>
-              <w:t xml:space="preserve"> </w:t>
+              <w:t xml:space="preserve">           int width, int height, int angle,</w:t>
             </w:r>
             <w:r>
               <w:rPr>
                 <w:lang w:val="en-US"/>
               </w:rPr>
-              <w:t>int x, int </w:t>
-            </w:r>
-            <w:proofErr w:type="gramStart"/>
+              <w:t xml:space="preserve">  </w:t>
+            </w:r>
             <w:r>
               <w:rPr>
                 <w:lang w:val="en-US"/>
               </w:rPr>
-              <w:t>y,</w:t>
-            </w:r>
-            <w:r>
+              <w:t xml:space="preserve">           float textSize, int textColor)</w:t>
+            </w:r>
+          </w:p>
+          <w:p>
+            <w:pPr>
               <w:rPr>
                 <w:lang w:val="en-US"/>
               </w:rPr>
-              <w:t xml:space="preserve"> </w:t>
-            </w:r>
+            </w:pPr>
             <w:r>
               <w:rPr>
                 <w:lang w:val="en-US"/>
               </w:rPr>
-              <w:t xml:space="preserve">  </w:t>
-            </w:r>
-            <w:proofErr w:type="gramEnd"/>
+              <w:t xml:space="preserve">of the </w:t>
+            </w:r>
             <w:r>
               <w:rPr>
                 <w:lang w:val="en-US"/>
               </w:rPr>
-              <w:t xml:space="preserve">         int width, int height, int </w:t>
-            </w:r>
-            <w:proofErr w:type="gramStart"/>
-            <w:r>
-              <w:rPr>
-                <w:lang w:val="en-US"/>
-              </w:rPr>
-              <w:t>angle,</w:t>
-            </w:r>
-            <w:r>
-              <w:rPr>
-                <w:lang w:val="en-US"/>
-              </w:rPr>
-              <w:t xml:space="preserve">  </w:t>
-            </w:r>
-            <w:r>
-              <w:rPr>
-                <w:lang w:val="en-US"/>
-              </w:rPr>
-              <w:t xml:space="preserve"> </w:t>
-            </w:r>
-            <w:proofErr w:type="gramEnd"/>
-            <w:r>
-              <w:rPr>
-                <w:lang w:val="en-US"/>
-              </w:rPr>
-              <w:t xml:space="preserve">          float </w:t>
-            </w:r>
-            <w:proofErr w:type="spellStart"/>
-            <w:r>
-              <w:rPr>
-                <w:lang w:val="en-US"/>
-              </w:rPr>
-              <w:t>textSize</w:t>
-            </w:r>
-            <w:proofErr w:type="spellEnd"/>
-            <w:r>
-              <w:rPr>
-                <w:lang w:val="en-US"/>
-              </w:rPr>
-              <w:t>, int textColor)</w:t>
-            </w:r>
-          </w:p>
-          <w:p>
-            <w:pPr>
-              <w:rPr>
-                <w:lang w:val="en-US"/>
-              </w:rPr>
-            </w:pPr>
-            <w:r>
-              <w:rPr>
-                <w:lang w:val="en-US"/>
-              </w:rPr>
-              <w:t xml:space="preserve">of the </w:t>
-            </w:r>
-            <w:r>
-              <w:rPr>
-                <w:lang w:val="en-US"/>
-              </w:rPr>
-              <w:t xml:space="preserve">interface </w:t>
-            </w:r>
-            <w:proofErr w:type="spellStart"/>
-            <w:r>
-              <w:rPr>
-                <w:lang w:val="en-US"/>
-              </w:rPr>
-              <w:t>ZebraGraphics</w:t>
-            </w:r>
-            <w:proofErr w:type="spellEnd"/>
-            <w:r>
-              <w:rPr>
-                <w:lang w:val="en-US"/>
-              </w:rPr>
-              <w:t xml:space="preserve"> in the </w:t>
-            </w:r>
-            <w:proofErr w:type="spellStart"/>
-            <w:r>
-              <w:rPr>
-                <w:lang w:val="en-US"/>
-              </w:rPr>
-              <w:t>android_card</w:t>
-            </w:r>
-            <w:proofErr w:type="spellEnd"/>
-            <w:r>
-              <w:rPr>
-                <w:lang w:val="en-US"/>
-              </w:rPr>
-              <w:t xml:space="preserve"> documentation of the </w:t>
-            </w:r>
-            <w:proofErr w:type="spellStart"/>
-            <w:r>
-              <w:rPr>
-                <w:lang w:val="en-US"/>
-              </w:rPr>
-              <w:t>link_os</w:t>
-            </w:r>
-            <w:proofErr w:type="spellEnd"/>
-            <w:r>
-              <w:rPr>
-                <w:lang w:val="en-US"/>
-              </w:rPr>
-              <w:t xml:space="preserve"> SDK. </w:t>
+              <w:t xml:space="preserve">interface ZebraGraphics in the android_card documentation of the link_os SDK. </w:t>
             </w:r>
           </w:p>
           <w:p/>
@@ -7024,23 +6806,7 @@
           </w:tcPr>
           <w:p>
             <w:r>
-              <w:t xml:space="preserve">The configuration of the </w:t>
-            </w:r>
-            <w:proofErr w:type="spellStart"/>
-            <w:r>
-              <w:t>QRCode</w:t>
-            </w:r>
-            <w:proofErr w:type="spellEnd"/>
-            <w:r>
-              <w:t xml:space="preserve"> that contains a </w:t>
-            </w:r>
-            <w:proofErr w:type="spellStart"/>
-            <w:r>
-              <w:t>VCard</w:t>
-            </w:r>
-            <w:proofErr w:type="spellEnd"/>
-            <w:r>
-              <w:t xml:space="preserve"> and will be printed on the card.</w:t>
+              <w:t>The configuration of the QRCode that contains a VCard and will be printed on the card.</w:t>
             </w:r>
           </w:p>
           <w:p>
@@ -7083,16 +6849,8 @@
               <w:rPr>
                 <w:lang w:val="en-US"/>
               </w:rPr>
-              <w:t xml:space="preserve">x: the x coordinate of the </w:t>
-            </w:r>
-            <w:proofErr w:type="spellStart"/>
-            <w:r>
-              <w:rPr>
-                <w:lang w:val="en-US"/>
-              </w:rPr>
-              <w:t>QRCode</w:t>
-            </w:r>
-            <w:proofErr w:type="spellEnd"/>
+              <w:t>x: the x coordinate of the QRCode</w:t>
+            </w:r>
           </w:p>
           <w:p>
             <w:pPr>
@@ -7110,16 +6868,8 @@
               <w:rPr>
                 <w:lang w:val="en-US"/>
               </w:rPr>
-              <w:t xml:space="preserve">y: the y coordinate of the </w:t>
-            </w:r>
-            <w:proofErr w:type="spellStart"/>
-            <w:r>
-              <w:rPr>
-                <w:lang w:val="en-US"/>
-              </w:rPr>
-              <w:t>QRCode</w:t>
-            </w:r>
-            <w:proofErr w:type="spellEnd"/>
+              <w:t>y: the y coordinate of the QRCode</w:t>
+            </w:r>
           </w:p>
           <w:p>
             <w:pPr>
@@ -7137,16 +6887,8 @@
               <w:rPr>
                 <w:lang w:val="en-US"/>
               </w:rPr>
-              <w:t xml:space="preserve">height: the height of the </w:t>
-            </w:r>
-            <w:proofErr w:type="spellStart"/>
-            <w:r>
-              <w:rPr>
-                <w:lang w:val="en-US"/>
-              </w:rPr>
-              <w:t>QRCode</w:t>
-            </w:r>
-            <w:proofErr w:type="spellEnd"/>
+              <w:t>height: the height of the QRCode</w:t>
+            </w:r>
           </w:p>
           <w:p>
             <w:pPr>
@@ -7160,28 +6902,12 @@
                 <w:lang w:val="en-US"/>
               </w:rPr>
             </w:pPr>
-            <w:proofErr w:type="gramStart"/>
             <w:r>
               <w:rPr>
                 <w:lang w:val="en-US"/>
               </w:rPr>
-              <w:t>width :</w:t>
-            </w:r>
-            <w:proofErr w:type="gramEnd"/>
-            <w:r>
-              <w:rPr>
-                <w:lang w:val="en-US"/>
-              </w:rPr>
-              <w:t xml:space="preserve"> the width of the </w:t>
-            </w:r>
-            <w:proofErr w:type="spellStart"/>
-            <w:r>
-              <w:rPr>
-                <w:lang w:val="en-US"/>
-              </w:rPr>
-              <w:t>QRCode</w:t>
-            </w:r>
-            <w:proofErr w:type="spellEnd"/>
+              <w:t>width : the width of the QRCode</w:t>
+            </w:r>
           </w:p>
           <w:p>
             <w:pPr>
@@ -7196,21 +6922,7 @@
               <w:rPr>
                 <w:lang w:val="en-US"/>
               </w:rPr>
-              <w:t xml:space="preserve">rotation: a rotation that will be applied to the </w:t>
-            </w:r>
-            <w:proofErr w:type="spellStart"/>
-            <w:r>
-              <w:rPr>
-                <w:lang w:val="en-US"/>
-              </w:rPr>
-              <w:t>QRCode</w:t>
-            </w:r>
-            <w:proofErr w:type="spellEnd"/>
-            <w:r>
-              <w:rPr>
-                <w:lang w:val="en-US"/>
-              </w:rPr>
-              <w:t xml:space="preserve">. </w:t>
+              <w:t xml:space="preserve">rotation: a rotation that will be applied to the QRCode. </w:t>
             </w:r>
             <w:r>
               <w:rPr>
@@ -7257,21 +6969,7 @@
               <w:rPr>
                 <w:lang w:val="en-US"/>
               </w:rPr>
-              <w:t>void </w:t>
-            </w:r>
-            <w:proofErr w:type="spellStart"/>
-            <w:r>
-              <w:rPr>
-                <w:lang w:val="en-US"/>
-              </w:rPr>
-              <w:t>drawBarcode</w:t>
-            </w:r>
-            <w:proofErr w:type="spellEnd"/>
-            <w:r>
-              <w:rPr>
-                <w:lang w:val="en-US"/>
-              </w:rPr>
-              <w:t>(String data,</w:t>
+              <w:t>void drawBarcode(String data,</w:t>
             </w:r>
             <w:r>
               <w:rPr>
@@ -7329,55 +7027,7 @@
               <w:rPr>
                 <w:lang w:val="en-US"/>
               </w:rPr>
-              <w:t xml:space="preserve">of the interface </w:t>
-            </w:r>
-            <w:proofErr w:type="spellStart"/>
-            <w:r>
-              <w:rPr>
-                <w:lang w:val="en-US"/>
-              </w:rPr>
-              <w:t>CodeQRUtil</w:t>
-            </w:r>
-            <w:proofErr w:type="spellEnd"/>
-            <w:r>
-              <w:rPr>
-                <w:lang w:val="en-US"/>
-              </w:rPr>
-              <w:t xml:space="preserve"> </w:t>
-            </w:r>
-            <w:r>
-              <w:rPr>
-                <w:lang w:val="en-US"/>
-              </w:rPr>
-              <w:t xml:space="preserve">in the </w:t>
-            </w:r>
-            <w:proofErr w:type="spellStart"/>
-            <w:r>
-              <w:rPr>
-                <w:lang w:val="en-US"/>
-              </w:rPr>
-              <w:t>android_card</w:t>
-            </w:r>
-            <w:proofErr w:type="spellEnd"/>
-            <w:r>
-              <w:rPr>
-                <w:lang w:val="en-US"/>
-              </w:rPr>
-              <w:t xml:space="preserve"> documentation of the </w:t>
-            </w:r>
-            <w:proofErr w:type="spellStart"/>
-            <w:r>
-              <w:rPr>
-                <w:lang w:val="en-US"/>
-              </w:rPr>
-              <w:t>link_os</w:t>
-            </w:r>
-            <w:proofErr w:type="spellEnd"/>
-            <w:r>
-              <w:rPr>
-                <w:lang w:val="en-US"/>
-              </w:rPr>
-              <w:t xml:space="preserve"> SDK. </w:t>
+              <w:t xml:space="preserve">of the interface CodeQRUtil in the android_card documentation of the link_os SDK. </w:t>
             </w:r>
           </w:p>
         </w:tc>
@@ -7504,21 +7154,7 @@
         <w:rPr>
           <w:lang w:val="en-US"/>
         </w:rPr>
-        <w:t xml:space="preserve"> is set to true in the </w:t>
-      </w:r>
-      <w:proofErr w:type="spellStart"/>
-      <w:r>
-        <w:rPr>
-          <w:lang w:val="en-US"/>
-        </w:rPr>
-        <w:t>config.json</w:t>
-      </w:r>
-      <w:proofErr w:type="spellEnd"/>
-      <w:r>
-        <w:rPr>
-          <w:lang w:val="en-US"/>
-        </w:rPr>
-        <w:t xml:space="preserve"> file, the application will load the file font.ttf contained in the KonCierge50 folder and use it to print on the card.</w:t>
+        <w:t xml:space="preserve"> is set to true in the config.json file, the application will load the file font.ttf contained in the KonCierge50 folder and use it to print on the card.</w:t>
       </w:r>
     </w:p>
     <w:p>
@@ -7673,21 +7309,7 @@
         <w:rPr>
           <w:lang w:val="en-US"/>
         </w:rPr>
-        <w:t xml:space="preserve">Feel free to replace this image </w:t>
-      </w:r>
-      <w:proofErr w:type="gramStart"/>
-      <w:r>
-        <w:rPr>
-          <w:lang w:val="en-US"/>
-        </w:rPr>
-        <w:t>by</w:t>
-      </w:r>
-      <w:proofErr w:type="gramEnd"/>
-      <w:r>
-        <w:rPr>
-          <w:lang w:val="en-US"/>
-        </w:rPr>
-        <w:t xml:space="preserve"> your own logo.</w:t>
+        <w:t>Feel free to replace this image by your own logo.</w:t>
       </w:r>
     </w:p>
     <w:p>
@@ -7799,7 +7421,6 @@
         </w:rPr>
       </w:pPr>
       <w:bookmarkStart w:id="18" w:name="_Toc199860712"/>
-      <w:proofErr w:type="spellStart"/>
       <w:r>
         <w:rPr>
           <w:lang w:val="en-US"/>
@@ -7807,7 +7428,6 @@
         <w:t>VCard</w:t>
       </w:r>
       <w:bookmarkEnd w:id="18"/>
-      <w:proofErr w:type="spellEnd"/>
     </w:p>
     <w:p>
       <w:pPr>
@@ -7831,46 +7451,45 @@
         <w:rPr>
           <w:lang w:val="en-US"/>
         </w:rPr>
-        <w:t xml:space="preserve"> in the </w:t>
-      </w:r>
-      <w:proofErr w:type="spellStart"/>
-      <w:r>
+        <w:t xml:space="preserve"> in the config.json file is set to true, a QR code will be printed on the card.</w:t>
+      </w:r>
+    </w:p>
+    <w:p>
+      <w:pPr>
         <w:rPr>
           <w:lang w:val="en-US"/>
         </w:rPr>
-        <w:t>config.json</w:t>
-      </w:r>
-      <w:proofErr w:type="spellEnd"/>
+      </w:pPr>
       <w:r>
         <w:rPr>
           <w:lang w:val="en-US"/>
         </w:rPr>
-        <w:t xml:space="preserve"> file is set to true, a QR code will be printed on the card.</w:t>
-      </w:r>
-    </w:p>
-    <w:p>
-      <w:pPr>
+        <w:t xml:space="preserve">This QR code will use the </w:t>
+      </w:r>
+      <w:r>
         <w:rPr>
           <w:lang w:val="en-US"/>
         </w:rPr>
-      </w:pPr>
+        <w:t>QRCODE_CONFIG</w:t>
+      </w:r>
       <w:r>
         <w:rPr>
           <w:lang w:val="en-US"/>
         </w:rPr>
-        <w:t xml:space="preserve">This QR code will use the </w:t>
-      </w:r>
-      <w:r>
+        <w:t xml:space="preserve"> settings as parameters.</w:t>
+      </w:r>
+    </w:p>
+    <w:p>
+      <w:pPr>
         <w:rPr>
           <w:lang w:val="en-US"/>
         </w:rPr>
-        <w:t>QRCODE_CONFIG</w:t>
-      </w:r>
+      </w:pPr>
       <w:r>
         <w:rPr>
           <w:lang w:val="en-US"/>
         </w:rPr>
-        <w:t xml:space="preserve"> settings as parameters.</w:t>
+        <w:t>The QRCode will contain a VCard string encoded as this (variable elements are in bold):</w:t>
       </w:r>
     </w:p>
     <w:p>
@@ -7883,56 +7502,7 @@
         <w:rPr>
           <w:lang w:val="en-US"/>
         </w:rPr>
-        <w:t xml:space="preserve">The </w:t>
-      </w:r>
-      <w:proofErr w:type="spellStart"/>
-      <w:r>
-        <w:rPr>
-          <w:lang w:val="en-US"/>
-        </w:rPr>
-        <w:t>QRCode</w:t>
-      </w:r>
-      <w:proofErr w:type="spellEnd"/>
-      <w:r>
-        <w:rPr>
-          <w:lang w:val="en-US"/>
-        </w:rPr>
-        <w:t xml:space="preserve"> will contain a </w:t>
-      </w:r>
-      <w:proofErr w:type="spellStart"/>
-      <w:r>
-        <w:rPr>
-          <w:lang w:val="en-US"/>
-        </w:rPr>
-        <w:t>VCard</w:t>
-      </w:r>
-      <w:proofErr w:type="spellEnd"/>
-      <w:r>
-        <w:rPr>
-          <w:lang w:val="en-US"/>
-        </w:rPr>
-        <w:t xml:space="preserve"> string encoded as this (variable elements are in bold):</w:t>
-      </w:r>
-    </w:p>
-    <w:p>
-      <w:pPr>
-        <w:rPr>
-          <w:lang w:val="en-US"/>
-        </w:rPr>
-      </w:pPr>
-      <w:proofErr w:type="gramStart"/>
-      <w:r>
-        <w:rPr>
-          <w:lang w:val="en-US"/>
-        </w:rPr>
-        <w:t>BEGIN:VCARD</w:t>
-      </w:r>
-      <w:proofErr w:type="gramEnd"/>
-      <w:r>
-        <w:rPr>
-          <w:lang w:val="en-US"/>
-        </w:rPr>
-        <w:t xml:space="preserve"> </w:t>
+        <w:t xml:space="preserve">BEGIN:VCARD </w:t>
       </w:r>
       <w:r>
         <w:rPr>
@@ -7946,12 +7516,6 @@
           <w:lang w:val="en-US"/>
         </w:rPr>
         <w:br/>
-      </w:r>
-      <w:proofErr w:type="gramStart"/>
-      <w:r>
-        <w:rPr>
-          <w:lang w:val="en-US"/>
-        </w:rPr>
         <w:t>N:</w:t>
       </w:r>
       <w:r>
@@ -7962,7 +7526,6 @@
         </w:rPr>
         <w:t>LastName</w:t>
       </w:r>
-      <w:proofErr w:type="gramEnd"/>
       <w:r>
         <w:rPr>
           <w:lang w:val="en-US"/>
@@ -7982,13 +7545,6 @@
           <w:lang w:val="en-US"/>
         </w:rPr>
         <w:br/>
-      </w:r>
-      <w:proofErr w:type="spellStart"/>
-      <w:proofErr w:type="gramStart"/>
-      <w:r>
-        <w:rPr>
-          <w:lang w:val="en-US"/>
-        </w:rPr>
         <w:t>FN</w:t>
       </w:r>
       <w:r>
@@ -8005,8 +7561,6 @@
         </w:rPr>
         <w:t>FirstName</w:t>
       </w:r>
-      <w:proofErr w:type="spellEnd"/>
-      <w:proofErr w:type="gramEnd"/>
       <w:r>
         <w:rPr>
           <w:lang w:val="en-US"/>
@@ -8026,21 +7580,7 @@
           <w:lang w:val="en-US"/>
         </w:rPr>
         <w:br/>
-      </w:r>
-      <w:proofErr w:type="spellStart"/>
-      <w:proofErr w:type="gramStart"/>
-      <w:r>
-        <w:rPr>
-          <w:lang w:val="en-US"/>
-        </w:rPr>
-        <w:t>TEL;CELL</w:t>
-      </w:r>
-      <w:proofErr w:type="gramEnd"/>
-      <w:r>
-        <w:rPr>
-          <w:lang w:val="en-US"/>
-        </w:rPr>
-        <w:t>:</w:t>
+        <w:t>TEL;CELL:</w:t>
       </w:r>
       <w:r>
         <w:rPr>
@@ -8048,7 +7588,14 @@
           <w:bCs/>
           <w:lang w:val="en-US"/>
         </w:rPr>
-        <w:t>Mobile</w:t>
+        <w:t>MobilePhone</w:t>
+      </w:r>
+      <w:r>
+        <w:rPr>
+          <w:lang w:val="en-US"/>
+        </w:rPr>
+        <w:br/>
+        <w:t>EMAIL;WORK;INTERNET:</w:t>
       </w:r>
       <w:r>
         <w:rPr>
@@ -8056,36 +7603,14 @@
           <w:bCs/>
           <w:lang w:val="en-US"/>
         </w:rPr>
-        <w:t>Phone</w:t>
-      </w:r>
-      <w:proofErr w:type="spellEnd"/>
+        <w:t>Email</w:t>
+      </w:r>
       <w:r>
         <w:rPr>
           <w:lang w:val="en-US"/>
         </w:rPr>
         <w:br/>
-      </w:r>
-      <w:proofErr w:type="spellStart"/>
-      <w:proofErr w:type="gramStart"/>
-      <w:r>
-        <w:rPr>
-          <w:lang w:val="en-US"/>
-        </w:rPr>
-        <w:t>EMAIL;WORK</w:t>
-      </w:r>
-      <w:proofErr w:type="gramEnd"/>
-      <w:r>
-        <w:rPr>
-          <w:lang w:val="en-US"/>
-        </w:rPr>
-        <w:t>;</w:t>
-      </w:r>
-      <w:proofErr w:type="gramStart"/>
-      <w:r>
-        <w:rPr>
-          <w:lang w:val="en-US"/>
-        </w:rPr>
-        <w:t>INTERNET:</w:t>
+        <w:t>TITLE:</w:t>
       </w:r>
       <w:r>
         <w:rPr>
@@ -8093,23 +7618,14 @@
           <w:bCs/>
           <w:lang w:val="en-US"/>
         </w:rPr>
-        <w:t>Email</w:t>
-      </w:r>
-      <w:proofErr w:type="spellEnd"/>
-      <w:proofErr w:type="gramEnd"/>
+        <w:t>Function</w:t>
+      </w:r>
       <w:r>
         <w:rPr>
           <w:lang w:val="en-US"/>
         </w:rPr>
         <w:br/>
-      </w:r>
-      <w:proofErr w:type="spellStart"/>
-      <w:proofErr w:type="gramStart"/>
-      <w:r>
-        <w:rPr>
-          <w:lang w:val="en-US"/>
-        </w:rPr>
-        <w:t>TITLE:</w:t>
+        <w:t>ORG:</w:t>
       </w:r>
       <w:r>
         <w:rPr>
@@ -8117,197 +7633,100 @@
           <w:bCs/>
           <w:lang w:val="en-US"/>
         </w:rPr>
-        <w:t>Function</w:t>
-      </w:r>
-      <w:proofErr w:type="spellEnd"/>
-      <w:proofErr w:type="gramEnd"/>
+        <w:t>Company</w:t>
+      </w:r>
       <w:r>
         <w:rPr>
           <w:lang w:val="en-US"/>
         </w:rPr>
         <w:br/>
-      </w:r>
-      <w:proofErr w:type="spellStart"/>
-      <w:proofErr w:type="gramStart"/>
-      <w:r>
+        <w:t>END:VCARD</w:t>
+      </w:r>
+    </w:p>
+    <w:p>
+      <w:pPr>
         <w:rPr>
           <w:lang w:val="en-US"/>
         </w:rPr>
-        <w:t>ORG:</w:t>
-      </w:r>
-      <w:r>
-        <w:rPr>
-          <w:b/>
-          <w:bCs/>
+      </w:pPr>
+      <w:r>
+        <w:rPr>
           <w:lang w:val="en-US"/>
         </w:rPr>
-        <w:t>Company</w:t>
-      </w:r>
-      <w:proofErr w:type="spellEnd"/>
-      <w:proofErr w:type="gramEnd"/>
-      <w:r>
+        <w:t>The VCard will contain only the available information.</w:t>
+      </w:r>
+    </w:p>
+    <w:p>
+      <w:pPr>
         <w:rPr>
           <w:lang w:val="en-US"/>
         </w:rPr>
-        <w:br/>
-      </w:r>
-      <w:proofErr w:type="gramStart"/>
+      </w:pPr>
       <w:r>
         <w:rPr>
           <w:lang w:val="en-US"/>
         </w:rPr>
-        <w:t>END:VCARD</w:t>
-      </w:r>
-      <w:proofErr w:type="gramEnd"/>
-    </w:p>
-    <w:p>
-      <w:pPr>
+        <w:t xml:space="preserve">For example, if the email is missing, the </w:t>
+      </w:r>
+      <w:r>
         <w:rPr>
           <w:lang w:val="en-US"/>
         </w:rPr>
-      </w:pPr>
+        <w:t>EMAIL;WORK;INTERNET</w:t>
+      </w:r>
       <w:r>
         <w:rPr>
           <w:lang w:val="en-US"/>
         </w:rPr>
-        <w:t xml:space="preserve">The </w:t>
-      </w:r>
-      <w:proofErr w:type="spellStart"/>
-      <w:r>
+        <w:t xml:space="preserve"> won’t be added to the VCard.</w:t>
+      </w:r>
+    </w:p>
+    <w:p>
+      <w:pPr>
         <w:rPr>
           <w:lang w:val="en-US"/>
         </w:rPr>
-        <w:t>VCard</w:t>
-      </w:r>
-      <w:proofErr w:type="spellEnd"/>
-      <w:r>
+      </w:pPr>
+    </w:p>
+    <w:p>
+      <w:pPr>
+        <w:pStyle w:val="Heading2"/>
         <w:rPr>
           <w:lang w:val="en-US"/>
         </w:rPr>
-        <w:t xml:space="preserve"> will contain only </w:t>
-      </w:r>
-      <w:proofErr w:type="gramStart"/>
+      </w:pPr>
+      <w:bookmarkStart w:id="19" w:name="_Toc199860713"/>
       <w:r>
         <w:rPr>
           <w:lang w:val="en-US"/>
         </w:rPr>
-        <w:t>the available</w:t>
-      </w:r>
-      <w:proofErr w:type="gramEnd"/>
-      <w:r>
+        <w:t>VIP Mode</w:t>
+      </w:r>
+      <w:bookmarkEnd w:id="19"/>
+    </w:p>
+    <w:p>
+      <w:pPr>
         <w:rPr>
           <w:lang w:val="en-US"/>
         </w:rPr>
-        <w:t xml:space="preserve"> information.</w:t>
-      </w:r>
-    </w:p>
-    <w:p>
-      <w:pPr>
+      </w:pPr>
+      <w:r>
         <w:rPr>
           <w:lang w:val="en-US"/>
         </w:rPr>
-      </w:pPr>
+        <w:t xml:space="preserve">If the </w:t>
+      </w:r>
       <w:r>
         <w:rPr>
           <w:lang w:val="en-US"/>
         </w:rPr>
-        <w:t xml:space="preserve">For example, if the email is missing, the </w:t>
-      </w:r>
-      <w:proofErr w:type="gramStart"/>
+        <w:t>VIP_MODE</w:t>
+      </w:r>
       <w:r>
         <w:rPr>
           <w:lang w:val="en-US"/>
         </w:rPr>
-        <w:t>EMAIL;WORK</w:t>
-      </w:r>
-      <w:proofErr w:type="gramEnd"/>
-      <w:r>
-        <w:rPr>
-          <w:lang w:val="en-US"/>
-        </w:rPr>
-        <w:t>;INTERNET</w:t>
-      </w:r>
-      <w:r>
-        <w:rPr>
-          <w:lang w:val="en-US"/>
-        </w:rPr>
-        <w:t xml:space="preserve"> won’t be added to the </w:t>
-      </w:r>
-      <w:proofErr w:type="spellStart"/>
-      <w:r>
-        <w:rPr>
-          <w:lang w:val="en-US"/>
-        </w:rPr>
-        <w:t>VCard</w:t>
-      </w:r>
-      <w:proofErr w:type="spellEnd"/>
-      <w:r>
-        <w:rPr>
-          <w:lang w:val="en-US"/>
-        </w:rPr>
-        <w:t>.</w:t>
-      </w:r>
-    </w:p>
-    <w:p>
-      <w:pPr>
-        <w:rPr>
-          <w:lang w:val="en-US"/>
-        </w:rPr>
-      </w:pPr>
-    </w:p>
-    <w:p>
-      <w:pPr>
-        <w:pStyle w:val="Heading2"/>
-        <w:rPr>
-          <w:lang w:val="en-US"/>
-        </w:rPr>
-      </w:pPr>
-      <w:bookmarkStart w:id="19" w:name="_Toc199860713"/>
-      <w:r>
-        <w:rPr>
-          <w:lang w:val="en-US"/>
-        </w:rPr>
-        <w:t>VIP Mode</w:t>
-      </w:r>
-      <w:bookmarkEnd w:id="19"/>
-    </w:p>
-    <w:p>
-      <w:pPr>
-        <w:rPr>
-          <w:lang w:val="en-US"/>
-        </w:rPr>
-      </w:pPr>
-      <w:r>
-        <w:rPr>
-          <w:lang w:val="en-US"/>
-        </w:rPr>
-        <w:t xml:space="preserve">If the </w:t>
-      </w:r>
-      <w:r>
-        <w:rPr>
-          <w:lang w:val="en-US"/>
-        </w:rPr>
-        <w:t>VIP_MODE</w:t>
-      </w:r>
-      <w:r>
-        <w:rPr>
-          <w:lang w:val="en-US"/>
-        </w:rPr>
-        <w:t xml:space="preserve"> element is set to true in the </w:t>
-      </w:r>
-      <w:proofErr w:type="spellStart"/>
-      <w:r>
-        <w:rPr>
-          <w:lang w:val="en-US"/>
-        </w:rPr>
-        <w:t>config.json</w:t>
-      </w:r>
-      <w:proofErr w:type="spellEnd"/>
-      <w:r>
-        <w:rPr>
-          <w:lang w:val="en-US"/>
-        </w:rPr>
-        <w:t xml:space="preserve"> file, the application will run in VIP mode.</w:t>
+        <w:t xml:space="preserve"> element is set to true in the config.json file, the application will run in VIP mode.</w:t>
       </w:r>
     </w:p>
     <w:p>
@@ -8466,72 +7885,70 @@
         <w:rPr>
           <w:lang w:val="en-US"/>
         </w:rPr>
-        <w:t xml:space="preserve"> element of the </w:t>
-      </w:r>
-      <w:proofErr w:type="spellStart"/>
-      <w:r>
+        <w:t xml:space="preserve"> element of the config.json file is set to true, a wristband will be printed using a Zebra’s wristband printer.</w:t>
+      </w:r>
+    </w:p>
+    <w:p>
+      <w:pPr>
         <w:rPr>
           <w:lang w:val="en-US"/>
         </w:rPr>
-        <w:t>config.json</w:t>
-      </w:r>
-      <w:proofErr w:type="spellEnd"/>
+      </w:pPr>
       <w:r>
         <w:rPr>
           <w:lang w:val="en-US"/>
         </w:rPr>
-        <w:t xml:space="preserve"> file is set to true, a wristband will be printed using a Zebra’s wristband printer.</w:t>
-      </w:r>
-    </w:p>
-    <w:p>
-      <w:pPr>
+        <w:t xml:space="preserve">To work, you’ll have to set up the </w:t>
+      </w:r>
+      <w:r>
         <w:rPr>
           <w:lang w:val="en-US"/>
         </w:rPr>
-      </w:pPr>
+        <w:t>WRISTBAND_PRINTER_IP</w:t>
+      </w:r>
       <w:r>
         <w:rPr>
           <w:lang w:val="en-US"/>
         </w:rPr>
-        <w:t xml:space="preserve">To work, you’ll have to set up the </w:t>
+        <w:t xml:space="preserve"> and </w:t>
       </w:r>
       <w:r>
         <w:rPr>
           <w:lang w:val="en-US"/>
         </w:rPr>
-        <w:t>WRISTBAND_PRINTER_IP</w:t>
+        <w:t>WRISTBAND_PRINTER_PORT</w:t>
       </w:r>
       <w:r>
         <w:rPr>
           <w:lang w:val="en-US"/>
         </w:rPr>
-        <w:t xml:space="preserve"> and </w:t>
-      </w:r>
-      <w:r>
+        <w:t xml:space="preserve"> of the config.json file.</w:t>
+      </w:r>
+    </w:p>
+    <w:p>
+      <w:pPr>
         <w:rPr>
           <w:lang w:val="en-US"/>
         </w:rPr>
-        <w:t>WRISTBAND_PRINTER_PORT</w:t>
-      </w:r>
+      </w:pPr>
       <w:r>
         <w:rPr>
           <w:lang w:val="en-US"/>
         </w:rPr>
-        <w:t xml:space="preserve"> of the </w:t>
-      </w:r>
-      <w:proofErr w:type="spellStart"/>
-      <w:r>
+        <w:t>You’ll have to upload a VIP.ZPL file to the wristband printer.</w:t>
+      </w:r>
+    </w:p>
+    <w:p>
+      <w:pPr>
         <w:rPr>
           <w:lang w:val="en-US"/>
         </w:rPr>
-        <w:t>config.json</w:t>
-      </w:r>
-      <w:proofErr w:type="spellEnd"/>
+      </w:pPr>
       <w:r>
         <w:rPr>
           <w:lang w:val="en-US"/>
         </w:rPr>
-        <w:t xml:space="preserve"> file.</w:t>
+        <w:t>This file will be called by the application to print the attendee wristband.</w:t>
       </w:r>
     </w:p>
     <w:p>
@@ -8544,7 +7961,7 @@
         <w:rPr>
           <w:lang w:val="en-US"/>
         </w:rPr>
-        <w:t>You’ll have to upload a VIP.ZPL file to the wristband printer.</w:t>
+        <w:t>Note that the data printed is not variable (no dynamic field passed to the VIP.ZPL file), so it is limited to what you put inside the zpl file.</w:t>
       </w:r>
     </w:p>
     <w:p>
@@ -8557,107 +7974,7 @@
         <w:rPr>
           <w:lang w:val="en-US"/>
         </w:rPr>
-        <w:t>This file will be called by the application to print the attendee wristband.</w:t>
-      </w:r>
-    </w:p>
-    <w:p>
-      <w:pPr>
-        <w:rPr>
-          <w:lang w:val="en-US"/>
-        </w:rPr>
-      </w:pPr>
-      <w:r>
-        <w:rPr>
-          <w:lang w:val="en-US"/>
-        </w:rPr>
-        <w:t xml:space="preserve">Note that the </w:t>
-      </w:r>
-      <w:r>
-        <w:rPr>
-          <w:lang w:val="en-US"/>
-        </w:rPr>
-        <w:t>data printed is not variable</w:t>
-      </w:r>
-      <w:r>
-        <w:rPr>
-          <w:lang w:val="en-US"/>
-        </w:rPr>
-        <w:t xml:space="preserve"> (no dynamic field passed to the VIP.ZPL file)</w:t>
-      </w:r>
-      <w:r>
-        <w:rPr>
-          <w:lang w:val="en-US"/>
-        </w:rPr>
-        <w:t xml:space="preserve">, so it is limited to what you put inside the </w:t>
-      </w:r>
-      <w:proofErr w:type="spellStart"/>
-      <w:r>
-        <w:rPr>
-          <w:lang w:val="en-US"/>
-        </w:rPr>
-        <w:t>zpl</w:t>
-      </w:r>
-      <w:proofErr w:type="spellEnd"/>
-      <w:r>
-        <w:rPr>
-          <w:lang w:val="en-US"/>
-        </w:rPr>
-        <w:t xml:space="preserve"> file.</w:t>
-      </w:r>
-    </w:p>
-    <w:p>
-      <w:pPr>
-        <w:rPr>
-          <w:lang w:val="en-US"/>
-        </w:rPr>
-      </w:pPr>
-      <w:r>
-        <w:rPr>
-          <w:lang w:val="en-US"/>
-        </w:rPr>
-        <w:t xml:space="preserve">This feature allows you to automatically print the wristband in parallel </w:t>
-      </w:r>
-      <w:proofErr w:type="gramStart"/>
-      <w:r>
-        <w:rPr>
-          <w:lang w:val="en-US"/>
-        </w:rPr>
-        <w:t>of</w:t>
-      </w:r>
-      <w:proofErr w:type="gramEnd"/>
-      <w:r>
-        <w:rPr>
-          <w:lang w:val="en-US"/>
-        </w:rPr>
-        <w:t xml:space="preserve"> the card printing so your VIP attendee will receive a card with her/his/their information printed as well as a wristband that will identify her/him/</w:t>
-      </w:r>
-      <w:proofErr w:type="gramStart"/>
-      <w:r>
-        <w:rPr>
-          <w:lang w:val="en-US"/>
-        </w:rPr>
-        <w:t>their</w:t>
-      </w:r>
-      <w:proofErr w:type="gramEnd"/>
-      <w:r>
-        <w:rPr>
-          <w:lang w:val="en-US"/>
-        </w:rPr>
-        <w:t xml:space="preserve"> as a VIP (for </w:t>
-      </w:r>
-      <w:proofErr w:type="gramStart"/>
-      <w:r>
-        <w:rPr>
-          <w:lang w:val="en-US"/>
-        </w:rPr>
-        <w:t>example :</w:t>
-      </w:r>
-      <w:proofErr w:type="gramEnd"/>
-      <w:r>
-        <w:rPr>
-          <w:lang w:val="en-US"/>
-        </w:rPr>
-        <w:t xml:space="preserve"> VIP access to specific exhibition zones). </w:t>
+        <w:t xml:space="preserve">This feature allows you to automatically print the wristband in parallel of the card printing so your VIP attendee will receive a card with her/his/their information printed as well as a wristband that will identify her/him/their as a VIP (for example : VIP access to specific exhibition zones). </w:t>
       </w:r>
     </w:p>
     <w:p>
@@ -10905,6 +10222,119 @@
     </w:lvl>
   </w:abstractNum>
   <w:abstractNum w:abstractNumId="21" w15:restartNumberingAfterBreak="0">
+    <w:nsid w:val="295E4121"/>
+    <w:multiLevelType w:val="hybridMultilevel"/>
+    <w:tmpl w:val="8CCACC5C"/>
+    <w:lvl w:ilvl="0" w:tplc="040C0001">
+      <w:start w:val="1"/>
+      <w:numFmt w:val="bullet"/>
+      <w:lvlText w:val=""/>
+      <w:lvlJc w:val="left"/>
+      <w:pPr>
+        <w:ind w:left="720" w:hanging="360"/>
+      </w:pPr>
+      <w:rPr>
+        <w:rFonts w:ascii="Symbol" w:hAnsi="Symbol" w:hint="default"/>
+      </w:rPr>
+    </w:lvl>
+    <w:lvl w:ilvl="1" w:tplc="040C0003" w:tentative="1">
+      <w:start w:val="1"/>
+      <w:numFmt w:val="bullet"/>
+      <w:lvlText w:val="o"/>
+      <w:lvlJc w:val="left"/>
+      <w:pPr>
+        <w:ind w:left="1440" w:hanging="360"/>
+      </w:pPr>
+      <w:rPr>
+        <w:rFonts w:ascii="Courier New" w:hAnsi="Courier New" w:cs="Courier New" w:hint="default"/>
+      </w:rPr>
+    </w:lvl>
+    <w:lvl w:ilvl="2" w:tplc="040C0005" w:tentative="1">
+      <w:start w:val="1"/>
+      <w:numFmt w:val="bullet"/>
+      <w:lvlText w:val=""/>
+      <w:lvlJc w:val="left"/>
+      <w:pPr>
+        <w:ind w:left="2160" w:hanging="360"/>
+      </w:pPr>
+      <w:rPr>
+        <w:rFonts w:ascii="Wingdings" w:hAnsi="Wingdings" w:hint="default"/>
+      </w:rPr>
+    </w:lvl>
+    <w:lvl w:ilvl="3" w:tplc="040C0001" w:tentative="1">
+      <w:start w:val="1"/>
+      <w:numFmt w:val="bullet"/>
+      <w:lvlText w:val=""/>
+      <w:lvlJc w:val="left"/>
+      <w:pPr>
+        <w:ind w:left="2880" w:hanging="360"/>
+      </w:pPr>
+      <w:rPr>
+        <w:rFonts w:ascii="Symbol" w:hAnsi="Symbol" w:hint="default"/>
+      </w:rPr>
+    </w:lvl>
+    <w:lvl w:ilvl="4" w:tplc="040C0003" w:tentative="1">
+      <w:start w:val="1"/>
+      <w:numFmt w:val="bullet"/>
+      <w:lvlText w:val="o"/>
+      <w:lvlJc w:val="left"/>
+      <w:pPr>
+        <w:ind w:left="3600" w:hanging="360"/>
+      </w:pPr>
+      <w:rPr>
+        <w:rFonts w:ascii="Courier New" w:hAnsi="Courier New" w:cs="Courier New" w:hint="default"/>
+      </w:rPr>
+    </w:lvl>
+    <w:lvl w:ilvl="5" w:tplc="040C0005" w:tentative="1">
+      <w:start w:val="1"/>
+      <w:numFmt w:val="bullet"/>
+      <w:lvlText w:val=""/>
+      <w:lvlJc w:val="left"/>
+      <w:pPr>
+        <w:ind w:left="4320" w:hanging="360"/>
+      </w:pPr>
+      <w:rPr>
+        <w:rFonts w:ascii="Wingdings" w:hAnsi="Wingdings" w:hint="default"/>
+      </w:rPr>
+    </w:lvl>
+    <w:lvl w:ilvl="6" w:tplc="040C0001" w:tentative="1">
+      <w:start w:val="1"/>
+      <w:numFmt w:val="bullet"/>
+      <w:lvlText w:val=""/>
+      <w:lvlJc w:val="left"/>
+      <w:pPr>
+        <w:ind w:left="5040" w:hanging="360"/>
+      </w:pPr>
+      <w:rPr>
+        <w:rFonts w:ascii="Symbol" w:hAnsi="Symbol" w:hint="default"/>
+      </w:rPr>
+    </w:lvl>
+    <w:lvl w:ilvl="7" w:tplc="040C0003" w:tentative="1">
+      <w:start w:val="1"/>
+      <w:numFmt w:val="bullet"/>
+      <w:lvlText w:val="o"/>
+      <w:lvlJc w:val="left"/>
+      <w:pPr>
+        <w:ind w:left="5760" w:hanging="360"/>
+      </w:pPr>
+      <w:rPr>
+        <w:rFonts w:ascii="Courier New" w:hAnsi="Courier New" w:cs="Courier New" w:hint="default"/>
+      </w:rPr>
+    </w:lvl>
+    <w:lvl w:ilvl="8" w:tplc="040C0005" w:tentative="1">
+      <w:start w:val="1"/>
+      <w:numFmt w:val="bullet"/>
+      <w:lvlText w:val=""/>
+      <w:lvlJc w:val="left"/>
+      <w:pPr>
+        <w:ind w:left="6480" w:hanging="360"/>
+      </w:pPr>
+      <w:rPr>
+        <w:rFonts w:ascii="Wingdings" w:hAnsi="Wingdings" w:hint="default"/>
+      </w:rPr>
+    </w:lvl>
+  </w:abstractNum>
+  <w:abstractNum w:abstractNumId="22" w15:restartNumberingAfterBreak="0">
     <w:nsid w:val="2A4834FF"/>
     <w:multiLevelType w:val="hybridMultilevel"/>
     <w:tmpl w:val="F0AA3BA0"/>
@@ -11017,7 +10447,7 @@
       </w:rPr>
     </w:lvl>
   </w:abstractNum>
-  <w:abstractNum w:abstractNumId="22" w15:restartNumberingAfterBreak="0">
+  <w:abstractNum w:abstractNumId="23" w15:restartNumberingAfterBreak="0">
     <w:nsid w:val="2BDB23BD"/>
     <w:multiLevelType w:val="hybridMultilevel"/>
     <w:tmpl w:val="F8928990"/>
@@ -11106,7 +10536,7 @@
       </w:pPr>
     </w:lvl>
   </w:abstractNum>
-  <w:abstractNum w:abstractNumId="23" w15:restartNumberingAfterBreak="0">
+  <w:abstractNum w:abstractNumId="24" w15:restartNumberingAfterBreak="0">
     <w:nsid w:val="2DD751B1"/>
     <w:multiLevelType w:val="hybridMultilevel"/>
     <w:tmpl w:val="D796552A"/>
@@ -11195,7 +10625,7 @@
       </w:pPr>
     </w:lvl>
   </w:abstractNum>
-  <w:abstractNum w:abstractNumId="24" w15:restartNumberingAfterBreak="0">
+  <w:abstractNum w:abstractNumId="25" w15:restartNumberingAfterBreak="0">
     <w:nsid w:val="2FED46C1"/>
     <w:multiLevelType w:val="hybridMultilevel"/>
     <w:tmpl w:val="97C843F8"/>
@@ -11282,7 +10712,7 @@
       </w:pPr>
     </w:lvl>
   </w:abstractNum>
-  <w:abstractNum w:abstractNumId="25" w15:restartNumberingAfterBreak="0">
+  <w:abstractNum w:abstractNumId="26" w15:restartNumberingAfterBreak="0">
     <w:nsid w:val="343E69AA"/>
     <w:multiLevelType w:val="hybridMultilevel"/>
     <w:tmpl w:val="F328F3DC"/>
@@ -11395,7 +10825,7 @@
       </w:rPr>
     </w:lvl>
   </w:abstractNum>
-  <w:abstractNum w:abstractNumId="26" w15:restartNumberingAfterBreak="0">
+  <w:abstractNum w:abstractNumId="27" w15:restartNumberingAfterBreak="0">
     <w:nsid w:val="3907004F"/>
     <w:multiLevelType w:val="hybridMultilevel"/>
     <w:tmpl w:val="C8C84AEA"/>
@@ -11484,7 +10914,7 @@
       </w:pPr>
     </w:lvl>
   </w:abstractNum>
-  <w:abstractNum w:abstractNumId="27" w15:restartNumberingAfterBreak="0">
+  <w:abstractNum w:abstractNumId="28" w15:restartNumberingAfterBreak="0">
     <w:nsid w:val="3FB71AA7"/>
     <w:multiLevelType w:val="hybridMultilevel"/>
     <w:tmpl w:val="66286284"/>
@@ -11597,7 +11027,7 @@
       </w:rPr>
     </w:lvl>
   </w:abstractNum>
-  <w:abstractNum w:abstractNumId="28" w15:restartNumberingAfterBreak="0">
+  <w:abstractNum w:abstractNumId="29" w15:restartNumberingAfterBreak="0">
     <w:nsid w:val="42A73A5B"/>
     <w:multiLevelType w:val="hybridMultilevel"/>
     <w:tmpl w:val="FA2066A8"/>
@@ -11710,7 +11140,7 @@
       </w:rPr>
     </w:lvl>
   </w:abstractNum>
-  <w:abstractNum w:abstractNumId="29" w15:restartNumberingAfterBreak="0">
+  <w:abstractNum w:abstractNumId="30" w15:restartNumberingAfterBreak="0">
     <w:nsid w:val="43CE02F2"/>
     <w:multiLevelType w:val="hybridMultilevel"/>
     <w:tmpl w:val="72AE129A"/>
@@ -11823,7 +11253,7 @@
       </w:rPr>
     </w:lvl>
   </w:abstractNum>
-  <w:abstractNum w:abstractNumId="30" w15:restartNumberingAfterBreak="0">
+  <w:abstractNum w:abstractNumId="31" w15:restartNumberingAfterBreak="0">
     <w:nsid w:val="487B4C31"/>
     <w:multiLevelType w:val="hybridMultilevel"/>
     <w:tmpl w:val="64A6B53E"/>
@@ -11936,7 +11366,7 @@
       </w:rPr>
     </w:lvl>
   </w:abstractNum>
-  <w:abstractNum w:abstractNumId="31" w15:restartNumberingAfterBreak="0">
+  <w:abstractNum w:abstractNumId="32" w15:restartNumberingAfterBreak="0">
     <w:nsid w:val="4F59437A"/>
     <w:multiLevelType w:val="hybridMultilevel"/>
     <w:tmpl w:val="06C06D82"/>
@@ -12049,7 +11479,7 @@
       </w:rPr>
     </w:lvl>
   </w:abstractNum>
-  <w:abstractNum w:abstractNumId="32" w15:restartNumberingAfterBreak="0">
+  <w:abstractNum w:abstractNumId="33" w15:restartNumberingAfterBreak="0">
     <w:nsid w:val="50AB6917"/>
     <w:multiLevelType w:val="multilevel"/>
     <w:tmpl w:val="D14285AA"/>
@@ -12162,7 +11592,7 @@
       </w:pPr>
     </w:lvl>
   </w:abstractNum>
-  <w:abstractNum w:abstractNumId="33" w15:restartNumberingAfterBreak="0">
+  <w:abstractNum w:abstractNumId="34" w15:restartNumberingAfterBreak="0">
     <w:nsid w:val="53831D3F"/>
     <w:multiLevelType w:val="hybridMultilevel"/>
     <w:tmpl w:val="7A429FC8"/>
@@ -12251,7 +11681,7 @@
       </w:pPr>
     </w:lvl>
   </w:abstractNum>
-  <w:abstractNum w:abstractNumId="34" w15:restartNumberingAfterBreak="0">
+  <w:abstractNum w:abstractNumId="35" w15:restartNumberingAfterBreak="0">
     <w:nsid w:val="538B51C1"/>
     <w:multiLevelType w:val="hybridMultilevel"/>
     <w:tmpl w:val="3A681F82"/>
@@ -12364,7 +11794,7 @@
       </w:rPr>
     </w:lvl>
   </w:abstractNum>
-  <w:abstractNum w:abstractNumId="35" w15:restartNumberingAfterBreak="0">
+  <w:abstractNum w:abstractNumId="36" w15:restartNumberingAfterBreak="0">
     <w:nsid w:val="592E14C3"/>
     <w:multiLevelType w:val="hybridMultilevel"/>
     <w:tmpl w:val="47C0FFB8"/>
@@ -12477,7 +11907,7 @@
       </w:rPr>
     </w:lvl>
   </w:abstractNum>
-  <w:abstractNum w:abstractNumId="36" w15:restartNumberingAfterBreak="0">
+  <w:abstractNum w:abstractNumId="37" w15:restartNumberingAfterBreak="0">
     <w:nsid w:val="5C950167"/>
     <w:multiLevelType w:val="hybridMultilevel"/>
     <w:tmpl w:val="6396FA74"/>
@@ -12566,7 +11996,7 @@
       </w:pPr>
     </w:lvl>
   </w:abstractNum>
-  <w:abstractNum w:abstractNumId="37" w15:restartNumberingAfterBreak="0">
+  <w:abstractNum w:abstractNumId="38" w15:restartNumberingAfterBreak="0">
     <w:nsid w:val="5E006107"/>
     <w:multiLevelType w:val="hybridMultilevel"/>
     <w:tmpl w:val="386C1740"/>
@@ -12655,7 +12085,7 @@
       </w:pPr>
     </w:lvl>
   </w:abstractNum>
-  <w:abstractNum w:abstractNumId="38" w15:restartNumberingAfterBreak="0">
+  <w:abstractNum w:abstractNumId="39" w15:restartNumberingAfterBreak="0">
     <w:nsid w:val="5F6B5983"/>
     <w:multiLevelType w:val="hybridMultilevel"/>
     <w:tmpl w:val="909C19A4"/>
@@ -12768,7 +12198,7 @@
       </w:rPr>
     </w:lvl>
   </w:abstractNum>
-  <w:abstractNum w:abstractNumId="39" w15:restartNumberingAfterBreak="0">
+  <w:abstractNum w:abstractNumId="40" w15:restartNumberingAfterBreak="0">
     <w:nsid w:val="692911F6"/>
     <w:multiLevelType w:val="hybridMultilevel"/>
     <w:tmpl w:val="6BA2BF46"/>
@@ -12881,7 +12311,7 @@
       </w:rPr>
     </w:lvl>
   </w:abstractNum>
-  <w:abstractNum w:abstractNumId="40" w15:restartNumberingAfterBreak="0">
+  <w:abstractNum w:abstractNumId="41" w15:restartNumberingAfterBreak="0">
     <w:nsid w:val="6E3961C5"/>
     <w:multiLevelType w:val="hybridMultilevel"/>
     <w:tmpl w:val="217E3568"/>
@@ -12994,7 +12424,7 @@
       </w:rPr>
     </w:lvl>
   </w:abstractNum>
-  <w:abstractNum w:abstractNumId="41" w15:restartNumberingAfterBreak="0">
+  <w:abstractNum w:abstractNumId="42" w15:restartNumberingAfterBreak="0">
     <w:nsid w:val="71092C2D"/>
     <w:multiLevelType w:val="hybridMultilevel"/>
     <w:tmpl w:val="EA4C2508"/>
@@ -13107,7 +12537,7 @@
       </w:rPr>
     </w:lvl>
   </w:abstractNum>
-  <w:abstractNum w:abstractNumId="42" w15:restartNumberingAfterBreak="0">
+  <w:abstractNum w:abstractNumId="43" w15:restartNumberingAfterBreak="0">
     <w:nsid w:val="737A561C"/>
     <w:multiLevelType w:val="multilevel"/>
     <w:tmpl w:val="677A2862"/>
@@ -13220,7 +12650,7 @@
       </w:pPr>
     </w:lvl>
   </w:abstractNum>
-  <w:abstractNum w:abstractNumId="43" w15:restartNumberingAfterBreak="0">
+  <w:abstractNum w:abstractNumId="44" w15:restartNumberingAfterBreak="0">
     <w:nsid w:val="73AB3482"/>
     <w:multiLevelType w:val="hybridMultilevel"/>
     <w:tmpl w:val="3DA69CEC"/>
@@ -13333,7 +12763,7 @@
       </w:rPr>
     </w:lvl>
   </w:abstractNum>
-  <w:abstractNum w:abstractNumId="44" w15:restartNumberingAfterBreak="0">
+  <w:abstractNum w:abstractNumId="45" w15:restartNumberingAfterBreak="0">
     <w:nsid w:val="76E030D3"/>
     <w:multiLevelType w:val="multilevel"/>
     <w:tmpl w:val="9AB45648"/>
@@ -13451,7 +12881,7 @@
       </w:rPr>
     </w:lvl>
   </w:abstractNum>
-  <w:abstractNum w:abstractNumId="45" w15:restartNumberingAfterBreak="0">
+  <w:abstractNum w:abstractNumId="46" w15:restartNumberingAfterBreak="0">
     <w:nsid w:val="77717939"/>
     <w:multiLevelType w:val="hybridMultilevel"/>
     <w:tmpl w:val="33C0C26C"/>
@@ -13540,7 +12970,7 @@
       </w:pPr>
     </w:lvl>
   </w:abstractNum>
-  <w:abstractNum w:abstractNumId="46" w15:restartNumberingAfterBreak="0">
+  <w:abstractNum w:abstractNumId="47" w15:restartNumberingAfterBreak="0">
     <w:nsid w:val="7A574147"/>
     <w:multiLevelType w:val="hybridMultilevel"/>
     <w:tmpl w:val="64545EE8"/>
@@ -13653,7 +13083,7 @@
       </w:rPr>
     </w:lvl>
   </w:abstractNum>
-  <w:abstractNum w:abstractNumId="47" w15:restartNumberingAfterBreak="0">
+  <w:abstractNum w:abstractNumId="48" w15:restartNumberingAfterBreak="0">
     <w:nsid w:val="7C9F3A08"/>
     <w:multiLevelType w:val="multilevel"/>
     <w:tmpl w:val="1F8C96C2"/>
@@ -13766,7 +13196,7 @@
       </w:rPr>
     </w:lvl>
   </w:abstractNum>
-  <w:abstractNum w:abstractNumId="48" w15:restartNumberingAfterBreak="0">
+  <w:abstractNum w:abstractNumId="49" w15:restartNumberingAfterBreak="0">
     <w:nsid w:val="7EAD0051"/>
     <w:multiLevelType w:val="hybridMultilevel"/>
     <w:tmpl w:val="3F2834CE"/>
@@ -13862,52 +13292,52 @@
     <w:abstractNumId w:val="18"/>
   </w:num>
   <w:num w:numId="3" w16cid:durableId="1472406362">
+    <w:abstractNumId w:val="46"/>
+  </w:num>
+  <w:num w:numId="4" w16cid:durableId="1764260560">
     <w:abstractNumId w:val="45"/>
   </w:num>
-  <w:num w:numId="4" w16cid:durableId="1764260560">
-    <w:abstractNumId w:val="44"/>
-  </w:num>
   <w:num w:numId="5" w16cid:durableId="62069072">
-    <w:abstractNumId w:val="23"/>
+    <w:abstractNumId w:val="24"/>
   </w:num>
   <w:num w:numId="6" w16cid:durableId="517962525">
-    <w:abstractNumId w:val="36"/>
+    <w:abstractNumId w:val="37"/>
   </w:num>
   <w:num w:numId="7" w16cid:durableId="1205363439">
-    <w:abstractNumId w:val="39"/>
+    <w:abstractNumId w:val="40"/>
   </w:num>
   <w:num w:numId="8" w16cid:durableId="1982534164">
-    <w:abstractNumId w:val="46"/>
+    <w:abstractNumId w:val="47"/>
   </w:num>
   <w:num w:numId="9" w16cid:durableId="296029551">
-    <w:abstractNumId w:val="29"/>
+    <w:abstractNumId w:val="30"/>
   </w:num>
   <w:num w:numId="10" w16cid:durableId="1179002555">
-    <w:abstractNumId w:val="48"/>
+    <w:abstractNumId w:val="49"/>
   </w:num>
   <w:num w:numId="11" w16cid:durableId="1614676787">
     <w:abstractNumId w:val="9"/>
   </w:num>
   <w:num w:numId="12" w16cid:durableId="684094160">
-    <w:abstractNumId w:val="22"/>
+    <w:abstractNumId w:val="23"/>
   </w:num>
   <w:num w:numId="13" w16cid:durableId="1903372338">
-    <w:abstractNumId w:val="26"/>
+    <w:abstractNumId w:val="27"/>
   </w:num>
   <w:num w:numId="14" w16cid:durableId="215318019">
     <w:abstractNumId w:val="17"/>
   </w:num>
   <w:num w:numId="15" w16cid:durableId="94058905">
-    <w:abstractNumId w:val="47"/>
+    <w:abstractNumId w:val="48"/>
   </w:num>
   <w:num w:numId="16" w16cid:durableId="1604416411">
     <w:abstractNumId w:val="14"/>
   </w:num>
   <w:num w:numId="17" w16cid:durableId="1116174836">
-    <w:abstractNumId w:val="33"/>
+    <w:abstractNumId w:val="34"/>
   </w:num>
   <w:num w:numId="18" w16cid:durableId="1943800152">
-    <w:abstractNumId w:val="37"/>
+    <w:abstractNumId w:val="38"/>
   </w:num>
   <w:num w:numId="19" w16cid:durableId="102187100">
     <w:abstractNumId w:val="6"/>
@@ -13922,7 +13352,7 @@
     <w:abstractNumId w:val="2"/>
   </w:num>
   <w:num w:numId="23" w16cid:durableId="146702151">
-    <w:abstractNumId w:val="24"/>
+    <w:abstractNumId w:val="25"/>
   </w:num>
   <w:num w:numId="24" w16cid:durableId="1496142729">
     <w:abstractNumId w:val="5"/>
@@ -14024,16 +13454,16 @@
     </w:lvlOverride>
   </w:num>
   <w:num w:numId="30" w16cid:durableId="971909454">
-    <w:abstractNumId w:val="42"/>
+    <w:abstractNumId w:val="43"/>
   </w:num>
   <w:num w:numId="31" w16cid:durableId="1814134333">
-    <w:abstractNumId w:val="32"/>
+    <w:abstractNumId w:val="33"/>
   </w:num>
   <w:num w:numId="32" w16cid:durableId="150878561">
-    <w:abstractNumId w:val="35"/>
+    <w:abstractNumId w:val="36"/>
   </w:num>
   <w:num w:numId="33" w16cid:durableId="848374098">
-    <w:abstractNumId w:val="43"/>
+    <w:abstractNumId w:val="44"/>
   </w:num>
   <w:num w:numId="34" w16cid:durableId="591472951">
     <w:abstractNumId w:val="10"/>
@@ -14075,13 +13505,13 @@
     </w:lvlOverride>
   </w:num>
   <w:num w:numId="37" w16cid:durableId="752166972">
-    <w:abstractNumId w:val="27"/>
+    <w:abstractNumId w:val="28"/>
   </w:num>
   <w:num w:numId="38" w16cid:durableId="2036077898">
     <w:abstractNumId w:val="12"/>
   </w:num>
   <w:num w:numId="39" w16cid:durableId="257910259">
-    <w:abstractNumId w:val="21"/>
+    <w:abstractNumId w:val="22"/>
   </w:num>
   <w:num w:numId="40" w16cid:durableId="1833445011">
     <w:abstractNumId w:val="5"/>
@@ -14126,13 +13556,13 @@
     </w:lvlOverride>
   </w:num>
   <w:num w:numId="44" w16cid:durableId="1175731115">
-    <w:abstractNumId w:val="30"/>
+    <w:abstractNumId w:val="31"/>
   </w:num>
   <w:num w:numId="45" w16cid:durableId="1609192820">
-    <w:abstractNumId w:val="31"/>
+    <w:abstractNumId w:val="32"/>
   </w:num>
   <w:num w:numId="46" w16cid:durableId="1822113618">
-    <w:abstractNumId w:val="40"/>
+    <w:abstractNumId w:val="41"/>
   </w:num>
   <w:num w:numId="47" w16cid:durableId="1184631464">
     <w:abstractNumId w:val="19"/>
@@ -14174,7 +13604,7 @@
     </w:lvlOverride>
   </w:num>
   <w:num w:numId="51" w16cid:durableId="901334902">
-    <w:abstractNumId w:val="25"/>
+    <w:abstractNumId w:val="26"/>
   </w:num>
   <w:num w:numId="52" w16cid:durableId="1081028588">
     <w:abstractNumId w:val="16"/>
@@ -14183,16 +13613,19 @@
     <w:abstractNumId w:val="1"/>
   </w:num>
   <w:num w:numId="54" w16cid:durableId="761339938">
-    <w:abstractNumId w:val="38"/>
+    <w:abstractNumId w:val="39"/>
   </w:num>
   <w:num w:numId="55" w16cid:durableId="668560133">
-    <w:abstractNumId w:val="41"/>
+    <w:abstractNumId w:val="42"/>
   </w:num>
   <w:num w:numId="56" w16cid:durableId="273219641">
-    <w:abstractNumId w:val="28"/>
+    <w:abstractNumId w:val="29"/>
   </w:num>
   <w:num w:numId="57" w16cid:durableId="266890319">
-    <w:abstractNumId w:val="34"/>
+    <w:abstractNumId w:val="35"/>
+  </w:num>
+  <w:num w:numId="58" w16cid:durableId="1116560918">
+    <w:abstractNumId w:val="21"/>
   </w:num>
 </w:numbering>
 </file>
@@ -14738,6 +14171,7 @@
   <w:style w:type="character" w:default="1" w:styleId="DefaultParagraphFont">
     <w:name w:val="Default Paragraph Font"/>
     <w:uiPriority w:val="1"/>
+    <w:semiHidden/>
     <w:unhideWhenUsed/>
   </w:style>
   <w:style w:type="table" w:default="1" w:styleId="TableNormal">

</xml_diff>

<commit_message>
Added information on how to run the application on a landscape KC50.
</commit_message>
<xml_diff>
--- a/KonCierge50-HowTo.docx
+++ b/KonCierge50-HowTo.docx
@@ -691,7 +691,7 @@
           <w:r>
             <w:fldChar w:fldCharType="separate"/>
           </w:r>
-          <w:hyperlink w:anchor="_Toc199860695" w:history="1">
+          <w:hyperlink w:anchor="_Toc199864114" w:history="1">
             <w:r>
               <w:rPr>
                 <w:rStyle w:val="Hyperlink"/>
@@ -737,7 +737,7 @@
                 <w:noProof/>
                 <w:webHidden/>
               </w:rPr>
-              <w:instrText xml:space="preserve"> PAGEREF _Toc199860695 \h </w:instrText>
+              <w:instrText xml:space="preserve"> PAGEREF _Toc199864114 \h </w:instrText>
             </w:r>
             <w:r>
               <w:rPr>
@@ -785,7 +785,7 @@
               <w14:ligatures w14:val="standardContextual"/>
             </w:rPr>
           </w:pPr>
-          <w:hyperlink w:anchor="_Toc199860696" w:history="1">
+          <w:hyperlink w:anchor="_Toc199864115" w:history="1">
             <w:r>
               <w:rPr>
                 <w:rStyle w:val="Hyperlink"/>
@@ -831,7 +831,7 @@
                 <w:noProof/>
                 <w:webHidden/>
               </w:rPr>
-              <w:instrText xml:space="preserve"> PAGEREF _Toc199860696 \h </w:instrText>
+              <w:instrText xml:space="preserve"> PAGEREF _Toc199864115 \h </w:instrText>
             </w:r>
             <w:r>
               <w:rPr>
@@ -879,7 +879,7 @@
               <w14:ligatures w14:val="standardContextual"/>
             </w:rPr>
           </w:pPr>
-          <w:hyperlink w:anchor="_Toc199860697" w:history="1">
+          <w:hyperlink w:anchor="_Toc199864116" w:history="1">
             <w:r>
               <w:rPr>
                 <w:rStyle w:val="Hyperlink"/>
@@ -925,7 +925,7 @@
                 <w:noProof/>
                 <w:webHidden/>
               </w:rPr>
-              <w:instrText xml:space="preserve"> PAGEREF _Toc199860697 \h </w:instrText>
+              <w:instrText xml:space="preserve"> PAGEREF _Toc199864116 \h </w:instrText>
             </w:r>
             <w:r>
               <w:rPr>
@@ -973,7 +973,7 @@
               <w14:ligatures w14:val="standardContextual"/>
             </w:rPr>
           </w:pPr>
-          <w:hyperlink w:anchor="_Toc199860698" w:history="1">
+          <w:hyperlink w:anchor="_Toc199864117" w:history="1">
             <w:r>
               <w:rPr>
                 <w:rStyle w:val="Hyperlink"/>
@@ -1019,7 +1019,7 @@
                 <w:noProof/>
                 <w:webHidden/>
               </w:rPr>
-              <w:instrText xml:space="preserve"> PAGEREF _Toc199860698 \h </w:instrText>
+              <w:instrText xml:space="preserve"> PAGEREF _Toc199864117 \h </w:instrText>
             </w:r>
             <w:r>
               <w:rPr>
@@ -1067,7 +1067,7 @@
               <w14:ligatures w14:val="standardContextual"/>
             </w:rPr>
           </w:pPr>
-          <w:hyperlink w:anchor="_Toc199860699" w:history="1">
+          <w:hyperlink w:anchor="_Toc199864118" w:history="1">
             <w:r>
               <w:rPr>
                 <w:rStyle w:val="Hyperlink"/>
@@ -1113,7 +1113,7 @@
                 <w:noProof/>
                 <w:webHidden/>
               </w:rPr>
-              <w:instrText xml:space="preserve"> PAGEREF _Toc199860699 \h </w:instrText>
+              <w:instrText xml:space="preserve"> PAGEREF _Toc199864118 \h </w:instrText>
             </w:r>
             <w:r>
               <w:rPr>
@@ -1161,7 +1161,7 @@
               <w14:ligatures w14:val="standardContextual"/>
             </w:rPr>
           </w:pPr>
-          <w:hyperlink w:anchor="_Toc199860700" w:history="1">
+          <w:hyperlink w:anchor="_Toc199864119" w:history="1">
             <w:r>
               <w:rPr>
                 <w:rStyle w:val="Hyperlink"/>
@@ -1207,7 +1207,7 @@
                 <w:noProof/>
                 <w:webHidden/>
               </w:rPr>
-              <w:instrText xml:space="preserve"> PAGEREF _Toc199860700 \h </w:instrText>
+              <w:instrText xml:space="preserve"> PAGEREF _Toc199864119 \h </w:instrText>
             </w:r>
             <w:r>
               <w:rPr>
@@ -1255,7 +1255,7 @@
               <w14:ligatures w14:val="standardContextual"/>
             </w:rPr>
           </w:pPr>
-          <w:hyperlink w:anchor="_Toc199860701" w:history="1">
+          <w:hyperlink w:anchor="_Toc199864120" w:history="1">
             <w:r>
               <w:rPr>
                 <w:rStyle w:val="Hyperlink"/>
@@ -1301,7 +1301,7 @@
                 <w:noProof/>
                 <w:webHidden/>
               </w:rPr>
-              <w:instrText xml:space="preserve"> PAGEREF _Toc199860701 \h </w:instrText>
+              <w:instrText xml:space="preserve"> PAGEREF _Toc199864120 \h </w:instrText>
             </w:r>
             <w:r>
               <w:rPr>
@@ -1349,7 +1349,7 @@
               <w14:ligatures w14:val="standardContextual"/>
             </w:rPr>
           </w:pPr>
-          <w:hyperlink w:anchor="_Toc199860702" w:history="1">
+          <w:hyperlink w:anchor="_Toc199864121" w:history="1">
             <w:r>
               <w:rPr>
                 <w:rStyle w:val="Hyperlink"/>
@@ -1395,7 +1395,7 @@
                 <w:noProof/>
                 <w:webHidden/>
               </w:rPr>
-              <w:instrText xml:space="preserve"> PAGEREF _Toc199860702 \h </w:instrText>
+              <w:instrText xml:space="preserve"> PAGEREF _Toc199864121 \h </w:instrText>
             </w:r>
             <w:r>
               <w:rPr>
@@ -1443,7 +1443,7 @@
               <w14:ligatures w14:val="standardContextual"/>
             </w:rPr>
           </w:pPr>
-          <w:hyperlink w:anchor="_Toc199860703" w:history="1">
+          <w:hyperlink w:anchor="_Toc199864122" w:history="1">
             <w:r>
               <w:rPr>
                 <w:rStyle w:val="Hyperlink"/>
@@ -1489,7 +1489,7 @@
                 <w:noProof/>
                 <w:webHidden/>
               </w:rPr>
-              <w:instrText xml:space="preserve"> PAGEREF _Toc199860703 \h </w:instrText>
+              <w:instrText xml:space="preserve"> PAGEREF _Toc199864122 \h </w:instrText>
             </w:r>
             <w:r>
               <w:rPr>
@@ -1537,7 +1537,7 @@
               <w14:ligatures w14:val="standardContextual"/>
             </w:rPr>
           </w:pPr>
-          <w:hyperlink w:anchor="_Toc199860704" w:history="1">
+          <w:hyperlink w:anchor="_Toc199864123" w:history="1">
             <w:r>
               <w:rPr>
                 <w:rStyle w:val="Hyperlink"/>
@@ -1583,7 +1583,7 @@
                 <w:noProof/>
                 <w:webHidden/>
               </w:rPr>
-              <w:instrText xml:space="preserve"> PAGEREF _Toc199860704 \h </w:instrText>
+              <w:instrText xml:space="preserve"> PAGEREF _Toc199864123 \h </w:instrText>
             </w:r>
             <w:r>
               <w:rPr>
@@ -1631,7 +1631,7 @@
               <w14:ligatures w14:val="standardContextual"/>
             </w:rPr>
           </w:pPr>
-          <w:hyperlink w:anchor="_Toc199860705" w:history="1">
+          <w:hyperlink w:anchor="_Toc199864124" w:history="1">
             <w:r>
               <w:rPr>
                 <w:rStyle w:val="Hyperlink"/>
@@ -1677,7 +1677,7 @@
                 <w:noProof/>
                 <w:webHidden/>
               </w:rPr>
-              <w:instrText xml:space="preserve"> PAGEREF _Toc199860705 \h </w:instrText>
+              <w:instrText xml:space="preserve"> PAGEREF _Toc199864124 \h </w:instrText>
             </w:r>
             <w:r>
               <w:rPr>
@@ -1725,7 +1725,7 @@
               <w14:ligatures w14:val="standardContextual"/>
             </w:rPr>
           </w:pPr>
-          <w:hyperlink w:anchor="_Toc199860706" w:history="1">
+          <w:hyperlink w:anchor="_Toc199864125" w:history="1">
             <w:r>
               <w:rPr>
                 <w:rStyle w:val="Hyperlink"/>
@@ -1771,7 +1771,7 @@
                 <w:noProof/>
                 <w:webHidden/>
               </w:rPr>
-              <w:instrText xml:space="preserve"> PAGEREF _Toc199860706 \h </w:instrText>
+              <w:instrText xml:space="preserve"> PAGEREF _Toc199864125 \h </w:instrText>
             </w:r>
             <w:r>
               <w:rPr>
@@ -1819,7 +1819,7 @@
               <w14:ligatures w14:val="standardContextual"/>
             </w:rPr>
           </w:pPr>
-          <w:hyperlink w:anchor="_Toc199860707" w:history="1">
+          <w:hyperlink w:anchor="_Toc199864126" w:history="1">
             <w:r>
               <w:rPr>
                 <w:rStyle w:val="Hyperlink"/>
@@ -1865,7 +1865,7 @@
                 <w:noProof/>
                 <w:webHidden/>
               </w:rPr>
-              <w:instrText xml:space="preserve"> PAGEREF _Toc199860707 \h </w:instrText>
+              <w:instrText xml:space="preserve"> PAGEREF _Toc199864126 \h </w:instrText>
             </w:r>
             <w:r>
               <w:rPr>
@@ -1913,7 +1913,7 @@
               <w14:ligatures w14:val="standardContextual"/>
             </w:rPr>
           </w:pPr>
-          <w:hyperlink w:anchor="_Toc199860708" w:history="1">
+          <w:hyperlink w:anchor="_Toc199864127" w:history="1">
             <w:r>
               <w:rPr>
                 <w:rStyle w:val="Hyperlink"/>
@@ -1959,7 +1959,7 @@
                 <w:noProof/>
                 <w:webHidden/>
               </w:rPr>
-              <w:instrText xml:space="preserve"> PAGEREF _Toc199860708 \h </w:instrText>
+              <w:instrText xml:space="preserve"> PAGEREF _Toc199864127 \h </w:instrText>
             </w:r>
             <w:r>
               <w:rPr>
@@ -2007,7 +2007,7 @@
               <w14:ligatures w14:val="standardContextual"/>
             </w:rPr>
           </w:pPr>
-          <w:hyperlink w:anchor="_Toc199860709" w:history="1">
+          <w:hyperlink w:anchor="_Toc199864128" w:history="1">
             <w:r>
               <w:rPr>
                 <w:rStyle w:val="Hyperlink"/>
@@ -2055,7 +2055,7 @@
                 <w:noProof/>
                 <w:webHidden/>
               </w:rPr>
-              <w:instrText xml:space="preserve"> PAGEREF _Toc199860709 \h </w:instrText>
+              <w:instrText xml:space="preserve"> PAGEREF _Toc199864128 \h </w:instrText>
             </w:r>
             <w:r>
               <w:rPr>
@@ -2103,7 +2103,7 @@
               <w14:ligatures w14:val="standardContextual"/>
             </w:rPr>
           </w:pPr>
-          <w:hyperlink w:anchor="_Toc199860710" w:history="1">
+          <w:hyperlink w:anchor="_Toc199864129" w:history="1">
             <w:r>
               <w:rPr>
                 <w:rStyle w:val="Hyperlink"/>
@@ -2151,7 +2151,7 @@
                 <w:noProof/>
                 <w:webHidden/>
               </w:rPr>
-              <w:instrText xml:space="preserve"> PAGEREF _Toc199860710 \h </w:instrText>
+              <w:instrText xml:space="preserve"> PAGEREF _Toc199864129 \h </w:instrText>
             </w:r>
             <w:r>
               <w:rPr>
@@ -2199,7 +2199,7 @@
               <w14:ligatures w14:val="standardContextual"/>
             </w:rPr>
           </w:pPr>
-          <w:hyperlink w:anchor="_Toc199860711" w:history="1">
+          <w:hyperlink w:anchor="_Toc199864130" w:history="1">
             <w:r>
               <w:rPr>
                 <w:rStyle w:val="Hyperlink"/>
@@ -2247,7 +2247,7 @@
                 <w:noProof/>
                 <w:webHidden/>
               </w:rPr>
-              <w:instrText xml:space="preserve"> PAGEREF _Toc199860711 \h </w:instrText>
+              <w:instrText xml:space="preserve"> PAGEREF _Toc199864130 \h </w:instrText>
             </w:r>
             <w:r>
               <w:rPr>
@@ -2295,7 +2295,7 @@
               <w14:ligatures w14:val="standardContextual"/>
             </w:rPr>
           </w:pPr>
-          <w:hyperlink w:anchor="_Toc199860712" w:history="1">
+          <w:hyperlink w:anchor="_Toc199864131" w:history="1">
             <w:r>
               <w:rPr>
                 <w:rStyle w:val="Hyperlink"/>
@@ -2343,7 +2343,7 @@
                 <w:noProof/>
                 <w:webHidden/>
               </w:rPr>
-              <w:instrText xml:space="preserve"> PAGEREF _Toc199860712 \h </w:instrText>
+              <w:instrText xml:space="preserve"> PAGEREF _Toc199864131 \h </w:instrText>
             </w:r>
             <w:r>
               <w:rPr>
@@ -2391,7 +2391,7 @@
               <w14:ligatures w14:val="standardContextual"/>
             </w:rPr>
           </w:pPr>
-          <w:hyperlink w:anchor="_Toc199860713" w:history="1">
+          <w:hyperlink w:anchor="_Toc199864132" w:history="1">
             <w:r>
               <w:rPr>
                 <w:rStyle w:val="Hyperlink"/>
@@ -2439,7 +2439,7 @@
                 <w:noProof/>
                 <w:webHidden/>
               </w:rPr>
-              <w:instrText xml:space="preserve"> PAGEREF _Toc199860713 \h </w:instrText>
+              <w:instrText xml:space="preserve"> PAGEREF _Toc199864132 \h </w:instrText>
             </w:r>
             <w:r>
               <w:rPr>
@@ -2460,6 +2460,102 @@
                 <w:webHidden/>
               </w:rPr>
               <w:t>17</w:t>
+            </w:r>
+            <w:r>
+              <w:rPr>
+                <w:noProof/>
+                <w:webHidden/>
+              </w:rPr>
+              <w:fldChar w:fldCharType="end"/>
+            </w:r>
+          </w:hyperlink>
+        </w:p>
+        <w:p>
+          <w:pPr>
+            <w:pStyle w:val="TOC1"/>
+            <w:tabs>
+              <w:tab w:val="left" w:pos="440"/>
+              <w:tab w:val="right" w:leader="dot" w:pos="9016"/>
+            </w:tabs>
+            <w:rPr>
+              <w:rFonts w:eastAsiaTheme="minorEastAsia"/>
+              <w:noProof/>
+              <w:kern w:val="2"/>
+              <w:sz w:val="24"/>
+              <w:szCs w:val="24"/>
+              <w:lang w:val="fr-FR" w:eastAsia="fr-FR"/>
+              <w14:ligatures w14:val="standardContextual"/>
+            </w:rPr>
+          </w:pPr>
+          <w:hyperlink w:anchor="_Toc199864133" w:history="1">
+            <w:r>
+              <w:rPr>
+                <w:rStyle w:val="Hyperlink"/>
+                <w:noProof/>
+                <w:lang w:val="en-US"/>
+              </w:rPr>
+              <w:t>7.</w:t>
+            </w:r>
+            <w:r>
+              <w:rPr>
+                <w:rFonts w:eastAsiaTheme="minorEastAsia"/>
+                <w:noProof/>
+                <w:kern w:val="2"/>
+                <w:sz w:val="24"/>
+                <w:szCs w:val="24"/>
+                <w:lang w:val="fr-FR" w:eastAsia="fr-FR"/>
+                <w14:ligatures w14:val="standardContextual"/>
+              </w:rPr>
+              <w:tab/>
+            </w:r>
+            <w:r>
+              <w:rPr>
+                <w:rStyle w:val="Hyperlink"/>
+                <w:noProof/>
+                <w:lang w:val="en-US"/>
+              </w:rPr>
+              <w:t>Running on a landscape KC50</w:t>
+            </w:r>
+            <w:r>
+              <w:rPr>
+                <w:noProof/>
+                <w:webHidden/>
+              </w:rPr>
+              <w:tab/>
+            </w:r>
+            <w:r>
+              <w:rPr>
+                <w:noProof/>
+                <w:webHidden/>
+              </w:rPr>
+              <w:fldChar w:fldCharType="begin"/>
+            </w:r>
+            <w:r>
+              <w:rPr>
+                <w:noProof/>
+                <w:webHidden/>
+              </w:rPr>
+              <w:instrText xml:space="preserve"> PAGEREF _Toc199864133 \h </w:instrText>
+            </w:r>
+            <w:r>
+              <w:rPr>
+                <w:noProof/>
+                <w:webHidden/>
+              </w:rPr>
+            </w:r>
+            <w:r>
+              <w:rPr>
+                <w:noProof/>
+                <w:webHidden/>
+              </w:rPr>
+              <w:fldChar w:fldCharType="separate"/>
+            </w:r>
+            <w:r>
+              <w:rPr>
+                <w:noProof/>
+                <w:webHidden/>
+              </w:rPr>
+              <w:t>18</w:t>
             </w:r>
             <w:r>
               <w:rPr>
@@ -2516,7 +2612,7 @@
         <w:lastRenderedPageBreak/>
         <w:t xml:space="preserve"> </w:t>
       </w:r>
-      <w:bookmarkStart w:id="0" w:name="_Toc199860695"/>
+      <w:bookmarkStart w:id="0" w:name="_Toc199864114"/>
       <w:r>
         <w:t>Overview</w:t>
       </w:r>
@@ -2593,41 +2689,43 @@
           <w:color w:val="auto"/>
           <w:u w:val="none"/>
         </w:rPr>
-        <w:t>A VCard printed as a QRCode can be added to the badge.</w:t>
-      </w:r>
-    </w:p>
-    <w:p>
-      <w:pPr>
+        <w:t xml:space="preserve">A </w:t>
+      </w:r>
+      <w:proofErr w:type="spellStart"/>
+      <w:r>
         <w:rPr>
           <w:rStyle w:val="Hyperlink"/>
           <w:color w:val="auto"/>
           <w:u w:val="none"/>
         </w:rPr>
-      </w:pPr>
+        <w:t>VCard</w:t>
+      </w:r>
+      <w:proofErr w:type="spellEnd"/>
       <w:r>
         <w:rPr>
           <w:rStyle w:val="Hyperlink"/>
           <w:color w:val="auto"/>
           <w:u w:val="none"/>
         </w:rPr>
-        <w:t>It will contain all the details of the guest that are either in the pre-built CSV or in the manual registration information.</w:t>
-      </w:r>
-    </w:p>
-    <w:p>
-      <w:pPr>
+        <w:t xml:space="preserve"> printed as a </w:t>
+      </w:r>
+      <w:proofErr w:type="spellStart"/>
+      <w:r>
         <w:rPr>
           <w:rStyle w:val="Hyperlink"/>
           <w:color w:val="auto"/>
           <w:u w:val="none"/>
         </w:rPr>
-      </w:pPr>
+        <w:t>QRCode</w:t>
+      </w:r>
+      <w:proofErr w:type="spellEnd"/>
       <w:r>
         <w:rPr>
           <w:rStyle w:val="Hyperlink"/>
           <w:color w:val="auto"/>
           <w:u w:val="none"/>
         </w:rPr>
-        <w:t>The application can print a wristband as well if the guest has been identified as a VIP.</w:t>
+        <w:t xml:space="preserve"> can be added to the badge.</w:t>
       </w:r>
     </w:p>
     <w:p>
@@ -2644,7 +2742,59 @@
           <w:color w:val="auto"/>
           <w:u w:val="none"/>
         </w:rPr>
-        <w:t xml:space="preserve">The Color LED add-on of the KC50 is supported if available. </w:t>
+        <w:t>It will contain all the details of the guest that are either in the pre-built CSV or in the manual registration information.</w:t>
+      </w:r>
+    </w:p>
+    <w:p>
+      <w:pPr>
+        <w:rPr>
+          <w:rStyle w:val="Hyperlink"/>
+          <w:color w:val="auto"/>
+          <w:u w:val="none"/>
+        </w:rPr>
+      </w:pPr>
+      <w:r>
+        <w:rPr>
+          <w:rStyle w:val="Hyperlink"/>
+          <w:color w:val="auto"/>
+          <w:u w:val="none"/>
+        </w:rPr>
+        <w:t>The application can print a wristband as well if the guest has been identified as a VIP.</w:t>
+      </w:r>
+    </w:p>
+    <w:p>
+      <w:pPr>
+        <w:rPr>
+          <w:rStyle w:val="Hyperlink"/>
+          <w:color w:val="auto"/>
+          <w:u w:val="none"/>
+        </w:rPr>
+      </w:pPr>
+      <w:r>
+        <w:rPr>
+          <w:rStyle w:val="Hyperlink"/>
+          <w:color w:val="auto"/>
+          <w:u w:val="none"/>
+        </w:rPr>
+        <w:t xml:space="preserve">The </w:t>
+      </w:r>
+      <w:proofErr w:type="spellStart"/>
+      <w:r>
+        <w:rPr>
+          <w:rStyle w:val="Hyperlink"/>
+          <w:color w:val="auto"/>
+          <w:u w:val="none"/>
+        </w:rPr>
+        <w:t>Color</w:t>
+      </w:r>
+      <w:proofErr w:type="spellEnd"/>
+      <w:r>
+        <w:rPr>
+          <w:rStyle w:val="Hyperlink"/>
+          <w:color w:val="auto"/>
+          <w:u w:val="none"/>
+        </w:rPr>
+        <w:t xml:space="preserve"> LED add-on of the KC50 is supported if available. </w:t>
       </w:r>
     </w:p>
     <w:p>
@@ -2870,7 +3020,7 @@
       <w:pPr>
         <w:pStyle w:val="Heading1"/>
       </w:pPr>
-      <w:bookmarkStart w:id="1" w:name="_Toc199860696"/>
+      <w:bookmarkStart w:id="1" w:name="_Toc199864115"/>
       <w:r>
         <w:t>Pre-requisites</w:t>
       </w:r>
@@ -2947,7 +3097,7 @@
       <w:pPr>
         <w:pStyle w:val="Heading1"/>
       </w:pPr>
-      <w:bookmarkStart w:id="2" w:name="_Toc199860697"/>
+      <w:bookmarkStart w:id="2" w:name="_Toc199864116"/>
       <w:r>
         <w:t>Installation</w:t>
       </w:r>
@@ -2984,8 +3134,13 @@
     </w:p>
     <w:p>
       <w:r>
-        <w:t>Or you can install through adb</w:t>
-      </w:r>
+        <w:t xml:space="preserve">Or you can install through </w:t>
+      </w:r>
+      <w:proofErr w:type="spellStart"/>
+      <w:r>
+        <w:t>adb</w:t>
+      </w:r>
+      <w:proofErr w:type="spellEnd"/>
       <w:r>
         <w:t xml:space="preserve"> using the following command:</w:t>
       </w:r>
@@ -2998,12 +3153,21 @@
           <w:bCs/>
         </w:rPr>
       </w:pPr>
+      <w:proofErr w:type="spellStart"/>
       <w:r>
         <w:rPr>
           <w:b/>
           <w:bCs/>
         </w:rPr>
-        <w:t>adb install KonCierge50-release.apk</w:t>
+        <w:t>adb</w:t>
+      </w:r>
+      <w:proofErr w:type="spellEnd"/>
+      <w:r>
+        <w:rPr>
+          <w:b/>
+          <w:bCs/>
+        </w:rPr>
+        <w:t xml:space="preserve"> install KonCierge50-release.apk</w:t>
       </w:r>
     </w:p>
     <w:p>
@@ -3015,7 +3179,7 @@
       <w:pPr>
         <w:pStyle w:val="Heading1"/>
       </w:pPr>
-      <w:bookmarkStart w:id="3" w:name="_Toc199860698"/>
+      <w:bookmarkStart w:id="3" w:name="_Toc199864117"/>
       <w:r>
         <w:t>Licence</w:t>
       </w:r>
@@ -3129,7 +3293,7 @@
       <w:pPr>
         <w:pStyle w:val="Heading1"/>
       </w:pPr>
-      <w:bookmarkStart w:id="4" w:name="_Toc199860699"/>
+      <w:bookmarkStart w:id="4" w:name="_Toc199864118"/>
       <w:r>
         <w:lastRenderedPageBreak/>
         <w:t>Workflow</w:t>
@@ -3145,7 +3309,7 @@
           <w:numId w:val="35"/>
         </w:numPr>
       </w:pPr>
-      <w:bookmarkStart w:id="5" w:name="_Toc199860700"/>
+      <w:bookmarkStart w:id="5" w:name="_Toc199864119"/>
       <w:r>
         <w:t>Launching the application</w:t>
       </w:r>
@@ -3224,7 +3388,7 @@
           <w:numId w:val="35"/>
         </w:numPr>
       </w:pPr>
-      <w:bookmarkStart w:id="6" w:name="_Toc199860701"/>
+      <w:bookmarkStart w:id="6" w:name="_Toc199864120"/>
       <w:r>
         <w:t>Home Screen</w:t>
       </w:r>
@@ -3303,7 +3467,15 @@
         <w:t>ENABLE_SEARCH_MODE</w:t>
       </w:r>
       <w:r>
-        <w:t xml:space="preserve"> is set to true in the config.json file, the user will</w:t>
+        <w:t xml:space="preserve"> is set to true in the </w:t>
+      </w:r>
+      <w:proofErr w:type="spellStart"/>
+      <w:r>
+        <w:t>config.json</w:t>
+      </w:r>
+      <w:proofErr w:type="spellEnd"/>
+      <w:r>
+        <w:t xml:space="preserve"> file, the user will</w:t>
       </w:r>
       <w:r>
         <w:t xml:space="preserve"> find </w:t>
@@ -3331,7 +3503,7 @@
       <w:pPr>
         <w:pStyle w:val="Heading2"/>
       </w:pPr>
-      <w:bookmarkStart w:id="7" w:name="_Toc199860702"/>
+      <w:bookmarkStart w:id="7" w:name="_Toc199864121"/>
       <w:r>
         <w:t>Searching for an attendee</w:t>
       </w:r>
@@ -3350,7 +3522,17 @@
         <w:t>NUMBER_OF_CHARACTERS_BEFORE_SEARCHING_FOR_CANDIDATES</w:t>
       </w:r>
       <w:r>
-        <w:t xml:space="preserve"> element in config.json section of this document), the user can enter a series of letters inside this search box before the search occurs.</w:t>
+        <w:t xml:space="preserve"> element in </w:t>
+      </w:r>
+      <w:proofErr w:type="spellStart"/>
+      <w:proofErr w:type="gramStart"/>
+      <w:r>
+        <w:t>config.json</w:t>
+      </w:r>
+      <w:proofErr w:type="spellEnd"/>
+      <w:proofErr w:type="gramEnd"/>
+      <w:r>
+        <w:t xml:space="preserve"> section of this document), the user can enter a series of letters inside this search box before the search occurs.</w:t>
       </w:r>
     </w:p>
     <w:p>
@@ -3449,7 +3631,7 @@
       <w:pPr>
         <w:pStyle w:val="Heading2"/>
       </w:pPr>
-      <w:bookmarkStart w:id="9" w:name="_Toc199860703"/>
+      <w:bookmarkStart w:id="9" w:name="_Toc199864122"/>
       <w:r>
         <w:lastRenderedPageBreak/>
         <w:t>Welcome Screen</w:t>
@@ -3469,7 +3651,15 @@
         <w:t>VIP_MODE</w:t>
       </w:r>
       <w:r>
-        <w:t xml:space="preserve"> in the config.json file or if the user is or is not a VIP, one of these screens may appear:</w:t>
+        <w:t xml:space="preserve"> in the </w:t>
+      </w:r>
+      <w:proofErr w:type="spellStart"/>
+      <w:r>
+        <w:t>config.json</w:t>
+      </w:r>
+      <w:proofErr w:type="spellEnd"/>
+      <w:r>
+        <w:t xml:space="preserve"> file or if the user is or is not a VIP, one of these screens may appear:</w:t>
       </w:r>
     </w:p>
     <w:p>
@@ -3909,7 +4099,15 @@
         <w:t>XX</w:t>
       </w:r>
       <w:r>
-        <w:t xml:space="preserve"> printer that is setup in the settings file (see Config.json section for more information).</w:t>
+        <w:t xml:space="preserve"> printer that is setup in the settings file (see </w:t>
+      </w:r>
+      <w:proofErr w:type="spellStart"/>
+      <w:r>
+        <w:t>Config.json</w:t>
+      </w:r>
+      <w:proofErr w:type="spellEnd"/>
+      <w:r>
+        <w:t xml:space="preserve"> section for more information).</w:t>
       </w:r>
       <w:r>
         <w:br/>
@@ -3975,7 +4173,7 @@
       <w:pPr>
         <w:pStyle w:val="Heading2"/>
       </w:pPr>
-      <w:bookmarkStart w:id="10" w:name="_Toc199860704"/>
+      <w:bookmarkStart w:id="10" w:name="_Toc199864123"/>
       <w:r>
         <w:t>Register Screen</w:t>
       </w:r>
@@ -4370,7 +4568,15 @@
         <w:t>CAN_CREATE_VCARD</w:t>
       </w:r>
       <w:r>
-        <w:t xml:space="preserve"> element of the config.json file, the user will be able to enter </w:t>
+        <w:t xml:space="preserve"> element of the </w:t>
+      </w:r>
+      <w:proofErr w:type="spellStart"/>
+      <w:r>
+        <w:t>config.json</w:t>
+      </w:r>
+      <w:proofErr w:type="spellEnd"/>
+      <w:r>
+        <w:t xml:space="preserve"> file, the user will be able to enter </w:t>
       </w:r>
       <w:r>
         <w:t>a limited number of personal information, or a complete information set.</w:t>
@@ -4402,7 +4608,15 @@
         <w:t>information</w:t>
       </w:r>
       <w:r>
-        <w:t xml:space="preserve"> depending on the settings of the application (see Config.json section of this document for more information).</w:t>
+        <w:t xml:space="preserve"> depending on the settings of the application (see </w:t>
+      </w:r>
+      <w:proofErr w:type="spellStart"/>
+      <w:r>
+        <w:t>Config.json</w:t>
+      </w:r>
+      <w:proofErr w:type="spellEnd"/>
+      <w:r>
+        <w:t xml:space="preserve"> section of this document for more information).</w:t>
       </w:r>
     </w:p>
     <w:p>
@@ -4418,16 +4632,34 @@
         <w:t>PRINT_QRCODE</w:t>
       </w:r>
       <w:r>
-        <w:t xml:space="preserve"> is set to true in the settings, the application will only print the available data inside the VCard QRCode.</w:t>
+        <w:t xml:space="preserve"> is set to true in the settings, the application will only print the available data inside the </w:t>
+      </w:r>
+      <w:proofErr w:type="spellStart"/>
+      <w:r>
+        <w:t>VCard</w:t>
+      </w:r>
+      <w:proofErr w:type="spellEnd"/>
+      <w:r>
+        <w:t xml:space="preserve"> </w:t>
+      </w:r>
+      <w:proofErr w:type="spellStart"/>
+      <w:r>
+        <w:t>QRCode</w:t>
+      </w:r>
+      <w:proofErr w:type="spellEnd"/>
+      <w:r>
+        <w:t>.</w:t>
       </w:r>
     </w:p>
     <w:p>
       <w:r>
         <w:t xml:space="preserve">See </w:t>
       </w:r>
+      <w:proofErr w:type="spellStart"/>
       <w:r>
         <w:t>VCard</w:t>
       </w:r>
+      <w:proofErr w:type="spellEnd"/>
       <w:r>
         <w:t xml:space="preserve"> section of this document for more information.</w:t>
       </w:r>
@@ -4444,7 +4676,7 @@
       <w:pPr>
         <w:pStyle w:val="Heading1"/>
       </w:pPr>
-      <w:bookmarkStart w:id="11" w:name="_Toc199860705"/>
+      <w:bookmarkStart w:id="11" w:name="_Toc199864124"/>
       <w:r>
         <w:lastRenderedPageBreak/>
         <w:t>Setting up the application</w:t>
@@ -4460,7 +4692,7 @@
           <w:numId w:val="50"/>
         </w:numPr>
       </w:pPr>
-      <w:bookmarkStart w:id="12" w:name="_Toc199860706"/>
+      <w:bookmarkStart w:id="12" w:name="_Toc199864125"/>
       <w:r>
         <w:t>Configuration files</w:t>
       </w:r>
@@ -4474,7 +4706,15 @@
         <w:t>KonCierge50</w:t>
       </w:r>
       <w:r>
-        <w:t xml:space="preserve"> folder at the root of the Android SDCard.</w:t>
+        <w:t xml:space="preserve"> folder at the root of the Android </w:t>
+      </w:r>
+      <w:proofErr w:type="spellStart"/>
+      <w:r>
+        <w:t>SDCard</w:t>
+      </w:r>
+      <w:proofErr w:type="spellEnd"/>
+      <w:r>
+        <w:t>.</w:t>
       </w:r>
     </w:p>
     <w:p>
@@ -4502,9 +4742,13 @@
           <w:numId w:val="51"/>
         </w:numPr>
       </w:pPr>
+      <w:proofErr w:type="spellStart"/>
+      <w:proofErr w:type="gramStart"/>
       <w:r>
         <w:t>config.json</w:t>
       </w:r>
+      <w:proofErr w:type="spellEnd"/>
+      <w:proofErr w:type="gramEnd"/>
     </w:p>
     <w:p>
       <w:pPr>
@@ -4540,7 +4784,7 @@
       <w:pPr>
         <w:pStyle w:val="Heading2"/>
       </w:pPr>
-      <w:bookmarkStart w:id="13" w:name="_Toc199860707"/>
+      <w:bookmarkStart w:id="13" w:name="_Toc199864126"/>
       <w:r>
         <w:t>Attendees.csv file</w:t>
       </w:r>
@@ -4558,7 +4802,15 @@
     </w:p>
     <w:p>
       <w:r>
-        <w:t>If you change it while the application is running, you’ll need to kill the app using the Android Tasks screen, and then restart the application.</w:t>
+        <w:t xml:space="preserve">If you change it while the application is running, you’ll need to kill the app using the Android Tasks </w:t>
+      </w:r>
+      <w:proofErr w:type="gramStart"/>
+      <w:r>
+        <w:t>screen, and</w:t>
+      </w:r>
+      <w:proofErr w:type="gramEnd"/>
+      <w:r>
+        <w:t xml:space="preserve"> then restart the application.</w:t>
       </w:r>
     </w:p>
     <w:p>
@@ -4792,9 +5044,32 @@
       </w:r>
     </w:p>
     <w:p>
-      <w:r>
-        <w:t>FirstName;LastName;Company;Email;Mobile;Role;VIP</w:t>
-      </w:r>
+      <w:proofErr w:type="spellStart"/>
+      <w:proofErr w:type="gramStart"/>
+      <w:r>
+        <w:t>FirstName;LastName</w:t>
+      </w:r>
+      <w:proofErr w:type="gramEnd"/>
+      <w:r>
+        <w:t>;</w:t>
+      </w:r>
+      <w:proofErr w:type="gramStart"/>
+      <w:r>
+        <w:t>Company;Email</w:t>
+      </w:r>
+      <w:proofErr w:type="gramEnd"/>
+      <w:r>
+        <w:t>;</w:t>
+      </w:r>
+      <w:proofErr w:type="gramStart"/>
+      <w:r>
+        <w:t>Mobile;Role</w:t>
+      </w:r>
+      <w:proofErr w:type="gramEnd"/>
+      <w:r>
+        <w:t>;VIP</w:t>
+      </w:r>
+      <w:proofErr w:type="spellEnd"/>
     </w:p>
     <w:p>
       <w:r>
@@ -5190,9 +5465,34 @@
       </w:r>
     </w:p>
     <w:p>
-      <w:r>
-        <w:t>Frank;Harris;NextGen;;;Product Designer;NO</w:t>
-      </w:r>
+      <w:proofErr w:type="spellStart"/>
+      <w:proofErr w:type="gramStart"/>
+      <w:r>
+        <w:t>Frank;Harris</w:t>
+      </w:r>
+      <w:proofErr w:type="gramEnd"/>
+      <w:r>
+        <w:t>;</w:t>
+      </w:r>
+      <w:proofErr w:type="gramStart"/>
+      <w:r>
+        <w:t>NextGen</w:t>
+      </w:r>
+      <w:proofErr w:type="spellEnd"/>
+      <w:r>
+        <w:t>;;;</w:t>
+      </w:r>
+      <w:proofErr w:type="gramEnd"/>
+      <w:r>
+        <w:t xml:space="preserve">Product </w:t>
+      </w:r>
+      <w:proofErr w:type="spellStart"/>
+      <w:proofErr w:type="gramStart"/>
+      <w:r>
+        <w:t>Designer;NO</w:t>
+      </w:r>
+      <w:proofErr w:type="spellEnd"/>
+      <w:proofErr w:type="gramEnd"/>
     </w:p>
     <w:p>
       <w:pPr>
@@ -5235,12 +5535,36 @@
         <w:t>PRINT_QRCODE</w:t>
       </w:r>
       <w:r>
-        <w:t xml:space="preserve"> feature is used, the VCard QRCode that will be printed on the card will only contain the data that has be entered in the CSV file.</w:t>
-      </w:r>
-    </w:p>
-    <w:p>
-      <w:r>
-        <w:t>For example, if the phone number is missing, the VCard will not contain a phone number.</w:t>
+        <w:t xml:space="preserve"> feature is used, the </w:t>
+      </w:r>
+      <w:proofErr w:type="spellStart"/>
+      <w:r>
+        <w:t>VCard</w:t>
+      </w:r>
+      <w:proofErr w:type="spellEnd"/>
+      <w:r>
+        <w:t xml:space="preserve"> </w:t>
+      </w:r>
+      <w:proofErr w:type="spellStart"/>
+      <w:r>
+        <w:t>QRCode</w:t>
+      </w:r>
+      <w:proofErr w:type="spellEnd"/>
+      <w:r>
+        <w:t xml:space="preserve"> that will be printed on the card will only contain the data that has be entered in the CSV file.</w:t>
+      </w:r>
+    </w:p>
+    <w:p>
+      <w:r>
+        <w:t xml:space="preserve">For example, if the phone number is missing, the </w:t>
+      </w:r>
+      <w:proofErr w:type="spellStart"/>
+      <w:r>
+        <w:t>VCard</w:t>
+      </w:r>
+      <w:proofErr w:type="spellEnd"/>
+      <w:r>
+        <w:t xml:space="preserve"> will not contain a phone number.</w:t>
       </w:r>
     </w:p>
     <w:p>
@@ -5254,17 +5578,27 @@
       <w:pPr>
         <w:pStyle w:val="Heading2"/>
       </w:pPr>
-      <w:bookmarkStart w:id="14" w:name="_Toc199860708"/>
+      <w:bookmarkStart w:id="14" w:name="_Toc199864127"/>
+      <w:proofErr w:type="spellStart"/>
       <w:r>
         <w:lastRenderedPageBreak/>
         <w:t>Config.json</w:t>
       </w:r>
       <w:bookmarkEnd w:id="14"/>
+      <w:proofErr w:type="spellEnd"/>
     </w:p>
     <w:p/>
     <w:p>
       <w:r>
-        <w:t>The config.json file is used by the application to read its settings and configuration.</w:t>
+        <w:t xml:space="preserve">The </w:t>
+      </w:r>
+      <w:proofErr w:type="spellStart"/>
+      <w:r>
+        <w:t>config.json</w:t>
+      </w:r>
+      <w:proofErr w:type="spellEnd"/>
+      <w:r>
+        <w:t xml:space="preserve"> file is used by the application to read its settings and configuration.</w:t>
       </w:r>
     </w:p>
     <w:p>
@@ -5605,7 +5939,15 @@
               <w:t>PRINT_QRCODE</w:t>
             </w:r>
             <w:r>
-              <w:t xml:space="preserve"> feature, the QRCODE printed will contain a VCard with only the </w:t>
+              <w:t xml:space="preserve"> feature, the QRCODE printed will contain a </w:t>
+            </w:r>
+            <w:proofErr w:type="spellStart"/>
+            <w:r>
+              <w:t>VCard</w:t>
+            </w:r>
+            <w:proofErr w:type="spellEnd"/>
+            <w:r>
+              <w:t xml:space="preserve"> with only the </w:t>
             </w:r>
             <w:r>
               <w:t>data that the user has entered.</w:t>
@@ -6170,7 +6512,23 @@
           </w:tcPr>
           <w:p>
             <w:r>
-              <w:t xml:space="preserve">If set to true, a QRCode containing a VCard will be printed on the card using the </w:t>
+              <w:t xml:space="preserve">If set to true, a </w:t>
+            </w:r>
+            <w:proofErr w:type="spellStart"/>
+            <w:r>
+              <w:t>QRCode</w:t>
+            </w:r>
+            <w:proofErr w:type="spellEnd"/>
+            <w:r>
+              <w:t xml:space="preserve"> containing a </w:t>
+            </w:r>
+            <w:proofErr w:type="spellStart"/>
+            <w:r>
+              <w:t>VCard</w:t>
+            </w:r>
+            <w:proofErr w:type="spellEnd"/>
+            <w:r>
+              <w:t xml:space="preserve"> will be printed on the card using the </w:t>
             </w:r>
             <w:r>
               <w:t>QRCODE_CONFIG</w:t>
@@ -6472,8 +6830,13 @@
               </w:numPr>
               <w:ind w:left="321" w:hanging="321"/>
             </w:pPr>
-            <w:r>
-              <w:t>fontsize: an integer &gt;= 1 that represent the size of the font.</w:t>
+            <w:proofErr w:type="spellStart"/>
+            <w:r>
+              <w:t>fontsize</w:t>
+            </w:r>
+            <w:proofErr w:type="spellEnd"/>
+            <w:r>
+              <w:t>: an integer &gt;= 1 that represent the size of the font.</w:t>
             </w:r>
           </w:p>
           <w:p>
@@ -6485,8 +6848,13 @@
               </w:numPr>
               <w:ind w:left="321" w:hanging="321"/>
             </w:pPr>
-            <w:r>
-              <w:t>height : the height of the textbox that will be printed.</w:t>
+            <w:proofErr w:type="gramStart"/>
+            <w:r>
+              <w:t>height :</w:t>
+            </w:r>
+            <w:proofErr w:type="gramEnd"/>
+            <w:r>
+              <w:t xml:space="preserve"> the height of the textbox that will be printed.</w:t>
             </w:r>
           </w:p>
           <w:p>
@@ -6537,9 +6905,11 @@
               </w:numPr>
               <w:ind w:left="321" w:hanging="321"/>
             </w:pPr>
+            <w:proofErr w:type="spellStart"/>
             <w:r>
               <w:t>horizontalAlignment</w:t>
             </w:r>
+            <w:proofErr w:type="spellEnd"/>
             <w:r>
               <w:t>: the horizontal alignment of the text that will be printed in the textbox.</w:t>
             </w:r>
@@ -6577,9 +6947,11 @@
               </w:numPr>
               <w:ind w:left="321" w:hanging="321"/>
             </w:pPr>
+            <w:proofErr w:type="spellStart"/>
             <w:r>
               <w:t>verticalAlignment</w:t>
             </w:r>
+            <w:proofErr w:type="spellEnd"/>
             <w:r>
               <w:t>: the vertical alignment of the text that will be printed in the textbox.</w:t>
             </w:r>
@@ -6657,43 +7029,121 @@
               <w:rPr>
                 <w:lang w:val="en-US"/>
               </w:rPr>
-              <w:t>void drawText(String text,</w:t>
-            </w:r>
+              <w:t>void </w:t>
+            </w:r>
+            <w:proofErr w:type="spellStart"/>
+            <w:proofErr w:type="gramStart"/>
             <w:r>
               <w:rPr>
                 <w:lang w:val="en-US"/>
               </w:rPr>
+              <w:t>drawText</w:t>
+            </w:r>
+            <w:proofErr w:type="spellEnd"/>
+            <w:r>
+              <w:rPr>
+                <w:lang w:val="en-US"/>
+              </w:rPr>
+              <w:t>(</w:t>
+            </w:r>
+            <w:proofErr w:type="gramEnd"/>
+            <w:r>
+              <w:rPr>
+                <w:lang w:val="en-US"/>
+              </w:rPr>
+              <w:t>String text,</w:t>
+            </w:r>
+            <w:r>
+              <w:rPr>
+                <w:lang w:val="en-US"/>
+              </w:rPr>
               <w:t xml:space="preserve"> </w:t>
             </w:r>
             <w:r>
               <w:rPr>
                 <w:lang w:val="en-US"/>
               </w:rPr>
-              <w:t>int x, int y,</w:t>
-            </w:r>
+              <w:t>int x, int </w:t>
+            </w:r>
+            <w:proofErr w:type="gramStart"/>
             <w:r>
               <w:rPr>
                 <w:lang w:val="en-US"/>
               </w:rPr>
+              <w:t>y,</w:t>
+            </w:r>
+            <w:r>
+              <w:rPr>
+                <w:lang w:val="en-US"/>
+              </w:rPr>
               <w:t xml:space="preserve"> </w:t>
             </w:r>
             <w:r>
               <w:rPr>
                 <w:lang w:val="en-US"/>
               </w:rPr>
-              <w:t xml:space="preserve">           int width, int height, int angle,</w:t>
-            </w:r>
+              <w:t xml:space="preserve">  </w:t>
+            </w:r>
+            <w:proofErr w:type="gramEnd"/>
             <w:r>
               <w:rPr>
                 <w:lang w:val="en-US"/>
               </w:rPr>
+              <w:t xml:space="preserve">         int width, int height, int </w:t>
+            </w:r>
+            <w:proofErr w:type="gramStart"/>
+            <w:r>
+              <w:rPr>
+                <w:lang w:val="en-US"/>
+              </w:rPr>
+              <w:t>angle,</w:t>
+            </w:r>
+            <w:r>
+              <w:rPr>
+                <w:lang w:val="en-US"/>
+              </w:rPr>
               <w:t xml:space="preserve">  </w:t>
             </w:r>
             <w:r>
               <w:rPr>
                 <w:lang w:val="en-US"/>
               </w:rPr>
-              <w:t xml:space="preserve">           float textSize, int textColor)</w:t>
+              <w:t xml:space="preserve"> </w:t>
+            </w:r>
+            <w:proofErr w:type="gramEnd"/>
+            <w:r>
+              <w:rPr>
+                <w:lang w:val="en-US"/>
+              </w:rPr>
+              <w:t xml:space="preserve">          float </w:t>
+            </w:r>
+            <w:proofErr w:type="spellStart"/>
+            <w:r>
+              <w:rPr>
+                <w:lang w:val="en-US"/>
+              </w:rPr>
+              <w:t>textSize</w:t>
+            </w:r>
+            <w:proofErr w:type="spellEnd"/>
+            <w:r>
+              <w:rPr>
+                <w:lang w:val="en-US"/>
+              </w:rPr>
+              <w:t>, int </w:t>
+            </w:r>
+            <w:proofErr w:type="spellStart"/>
+            <w:r>
+              <w:rPr>
+                <w:lang w:val="en-US"/>
+              </w:rPr>
+              <w:t>textColor</w:t>
+            </w:r>
+            <w:proofErr w:type="spellEnd"/>
+            <w:r>
+              <w:rPr>
+                <w:lang w:val="en-US"/>
+              </w:rPr>
+              <w:t>)</w:t>
             </w:r>
           </w:p>
           <w:p>
@@ -6712,7 +7162,49 @@
               <w:rPr>
                 <w:lang w:val="en-US"/>
               </w:rPr>
-              <w:t xml:space="preserve">interface ZebraGraphics in the android_card documentation of the link_os SDK. </w:t>
+              <w:t xml:space="preserve">interface </w:t>
+            </w:r>
+            <w:proofErr w:type="spellStart"/>
+            <w:r>
+              <w:rPr>
+                <w:lang w:val="en-US"/>
+              </w:rPr>
+              <w:t>ZebraGraphics</w:t>
+            </w:r>
+            <w:proofErr w:type="spellEnd"/>
+            <w:r>
+              <w:rPr>
+                <w:lang w:val="en-US"/>
+              </w:rPr>
+              <w:t xml:space="preserve"> in the </w:t>
+            </w:r>
+            <w:proofErr w:type="spellStart"/>
+            <w:r>
+              <w:rPr>
+                <w:lang w:val="en-US"/>
+              </w:rPr>
+              <w:t>android_card</w:t>
+            </w:r>
+            <w:proofErr w:type="spellEnd"/>
+            <w:r>
+              <w:rPr>
+                <w:lang w:val="en-US"/>
+              </w:rPr>
+              <w:t xml:space="preserve"> documentation of the </w:t>
+            </w:r>
+            <w:proofErr w:type="spellStart"/>
+            <w:r>
+              <w:rPr>
+                <w:lang w:val="en-US"/>
+              </w:rPr>
+              <w:t>link_os</w:t>
+            </w:r>
+            <w:proofErr w:type="spellEnd"/>
+            <w:r>
+              <w:rPr>
+                <w:lang w:val="en-US"/>
+              </w:rPr>
+              <w:t xml:space="preserve"> SDK. </w:t>
             </w:r>
           </w:p>
           <w:p/>
@@ -6806,7 +7298,23 @@
           </w:tcPr>
           <w:p>
             <w:r>
-              <w:t>The configuration of the QRCode that contains a VCard and will be printed on the card.</w:t>
+              <w:t xml:space="preserve">The configuration of the </w:t>
+            </w:r>
+            <w:proofErr w:type="spellStart"/>
+            <w:r>
+              <w:t>QRCode</w:t>
+            </w:r>
+            <w:proofErr w:type="spellEnd"/>
+            <w:r>
+              <w:t xml:space="preserve"> that contains a </w:t>
+            </w:r>
+            <w:proofErr w:type="spellStart"/>
+            <w:r>
+              <w:t>VCard</w:t>
+            </w:r>
+            <w:proofErr w:type="spellEnd"/>
+            <w:r>
+              <w:t xml:space="preserve"> and will be printed on the card.</w:t>
             </w:r>
           </w:p>
           <w:p>
@@ -6849,8 +7357,16 @@
               <w:rPr>
                 <w:lang w:val="en-US"/>
               </w:rPr>
-              <w:t>x: the x coordinate of the QRCode</w:t>
-            </w:r>
+              <w:t xml:space="preserve">x: the x coordinate of the </w:t>
+            </w:r>
+            <w:proofErr w:type="spellStart"/>
+            <w:r>
+              <w:rPr>
+                <w:lang w:val="en-US"/>
+              </w:rPr>
+              <w:t>QRCode</w:t>
+            </w:r>
+            <w:proofErr w:type="spellEnd"/>
           </w:p>
           <w:p>
             <w:pPr>
@@ -6868,8 +7384,16 @@
               <w:rPr>
                 <w:lang w:val="en-US"/>
               </w:rPr>
-              <w:t>y: the y coordinate of the QRCode</w:t>
-            </w:r>
+              <w:t xml:space="preserve">y: the y coordinate of the </w:t>
+            </w:r>
+            <w:proofErr w:type="spellStart"/>
+            <w:r>
+              <w:rPr>
+                <w:lang w:val="en-US"/>
+              </w:rPr>
+              <w:t>QRCode</w:t>
+            </w:r>
+            <w:proofErr w:type="spellEnd"/>
           </w:p>
           <w:p>
             <w:pPr>
@@ -6887,8 +7411,16 @@
               <w:rPr>
                 <w:lang w:val="en-US"/>
               </w:rPr>
-              <w:t>height: the height of the QRCode</w:t>
-            </w:r>
+              <w:t xml:space="preserve">height: the height of the </w:t>
+            </w:r>
+            <w:proofErr w:type="spellStart"/>
+            <w:r>
+              <w:rPr>
+                <w:lang w:val="en-US"/>
+              </w:rPr>
+              <w:t>QRCode</w:t>
+            </w:r>
+            <w:proofErr w:type="spellEnd"/>
           </w:p>
           <w:p>
             <w:pPr>
@@ -6902,12 +7434,28 @@
                 <w:lang w:val="en-US"/>
               </w:rPr>
             </w:pPr>
+            <w:proofErr w:type="gramStart"/>
             <w:r>
               <w:rPr>
                 <w:lang w:val="en-US"/>
               </w:rPr>
-              <w:t>width : the width of the QRCode</w:t>
-            </w:r>
+              <w:t>width :</w:t>
+            </w:r>
+            <w:proofErr w:type="gramEnd"/>
+            <w:r>
+              <w:rPr>
+                <w:lang w:val="en-US"/>
+              </w:rPr>
+              <w:t xml:space="preserve"> the width of the </w:t>
+            </w:r>
+            <w:proofErr w:type="spellStart"/>
+            <w:r>
+              <w:rPr>
+                <w:lang w:val="en-US"/>
+              </w:rPr>
+              <w:t>QRCode</w:t>
+            </w:r>
+            <w:proofErr w:type="spellEnd"/>
           </w:p>
           <w:p>
             <w:pPr>
@@ -6922,7 +7470,21 @@
               <w:rPr>
                 <w:lang w:val="en-US"/>
               </w:rPr>
-              <w:t xml:space="preserve">rotation: a rotation that will be applied to the QRCode. </w:t>
+              <w:t xml:space="preserve">rotation: a rotation that will be applied to the </w:t>
+            </w:r>
+            <w:proofErr w:type="spellStart"/>
+            <w:r>
+              <w:rPr>
+                <w:lang w:val="en-US"/>
+              </w:rPr>
+              <w:t>QRCode</w:t>
+            </w:r>
+            <w:proofErr w:type="spellEnd"/>
+            <w:r>
+              <w:rPr>
+                <w:lang w:val="en-US"/>
+              </w:rPr>
+              <w:t xml:space="preserve">. </w:t>
             </w:r>
             <w:r>
               <w:rPr>
@@ -6969,7 +7531,21 @@
               <w:rPr>
                 <w:lang w:val="en-US"/>
               </w:rPr>
-              <w:t>void drawBarcode(String data,</w:t>
+              <w:t>void </w:t>
+            </w:r>
+            <w:proofErr w:type="spellStart"/>
+            <w:r>
+              <w:rPr>
+                <w:lang w:val="en-US"/>
+              </w:rPr>
+              <w:t>drawBarcode</w:t>
+            </w:r>
+            <w:proofErr w:type="spellEnd"/>
+            <w:r>
+              <w:rPr>
+                <w:lang w:val="en-US"/>
+              </w:rPr>
+              <w:t>(String data,</w:t>
             </w:r>
             <w:r>
               <w:rPr>
@@ -7027,7 +7603,49 @@
               <w:rPr>
                 <w:lang w:val="en-US"/>
               </w:rPr>
-              <w:t xml:space="preserve">of the interface CodeQRUtil in the android_card documentation of the link_os SDK. </w:t>
+              <w:t xml:space="preserve">of the interface </w:t>
+            </w:r>
+            <w:proofErr w:type="spellStart"/>
+            <w:r>
+              <w:rPr>
+                <w:lang w:val="en-US"/>
+              </w:rPr>
+              <w:t>CodeQRUtil</w:t>
+            </w:r>
+            <w:proofErr w:type="spellEnd"/>
+            <w:r>
+              <w:rPr>
+                <w:lang w:val="en-US"/>
+              </w:rPr>
+              <w:t xml:space="preserve"> in the </w:t>
+            </w:r>
+            <w:proofErr w:type="spellStart"/>
+            <w:r>
+              <w:rPr>
+                <w:lang w:val="en-US"/>
+              </w:rPr>
+              <w:t>android_card</w:t>
+            </w:r>
+            <w:proofErr w:type="spellEnd"/>
+            <w:r>
+              <w:rPr>
+                <w:lang w:val="en-US"/>
+              </w:rPr>
+              <w:t xml:space="preserve"> documentation of the </w:t>
+            </w:r>
+            <w:proofErr w:type="spellStart"/>
+            <w:r>
+              <w:rPr>
+                <w:lang w:val="en-US"/>
+              </w:rPr>
+              <w:t>link_os</w:t>
+            </w:r>
+            <w:proofErr w:type="spellEnd"/>
+            <w:r>
+              <w:rPr>
+                <w:lang w:val="en-US"/>
+              </w:rPr>
+              <w:t xml:space="preserve"> SDK. </w:t>
             </w:r>
           </w:p>
         </w:tc>
@@ -7123,7 +7741,7 @@
           <w:lang w:val="en-US"/>
         </w:rPr>
       </w:pPr>
-      <w:bookmarkStart w:id="15" w:name="_Toc199860709"/>
+      <w:bookmarkStart w:id="15" w:name="_Toc199864128"/>
       <w:r>
         <w:rPr>
           <w:lang w:val="en-US"/>
@@ -7154,7 +7772,21 @@
         <w:rPr>
           <w:lang w:val="en-US"/>
         </w:rPr>
-        <w:t xml:space="preserve"> is set to true in the config.json file, the application will load the file font.ttf contained in the KonCierge50 folder and use it to print on the card.</w:t>
+        <w:t xml:space="preserve"> is set to true in the </w:t>
+      </w:r>
+      <w:proofErr w:type="spellStart"/>
+      <w:r>
+        <w:rPr>
+          <w:lang w:val="en-US"/>
+        </w:rPr>
+        <w:t>config.json</w:t>
+      </w:r>
+      <w:proofErr w:type="spellEnd"/>
+      <w:r>
+        <w:rPr>
+          <w:lang w:val="en-US"/>
+        </w:rPr>
+        <w:t xml:space="preserve"> file, the application will load the file font.ttf contained in the KonCierge50 folder and use it to print on the card.</w:t>
       </w:r>
     </w:p>
     <w:p>
@@ -7177,7 +7809,7 @@
           <w:lang w:val="en-US"/>
         </w:rPr>
       </w:pPr>
-      <w:bookmarkStart w:id="16" w:name="_Toc199860710"/>
+      <w:bookmarkStart w:id="16" w:name="_Toc199864129"/>
       <w:r>
         <w:rPr>
           <w:lang w:val="en-US"/>
@@ -7309,7 +7941,21 @@
         <w:rPr>
           <w:lang w:val="en-US"/>
         </w:rPr>
-        <w:t>Feel free to replace this image by your own logo.</w:t>
+        <w:t xml:space="preserve">Feel free to replace this image </w:t>
+      </w:r>
+      <w:proofErr w:type="gramStart"/>
+      <w:r>
+        <w:rPr>
+          <w:lang w:val="en-US"/>
+        </w:rPr>
+        <w:t>by</w:t>
+      </w:r>
+      <w:proofErr w:type="gramEnd"/>
+      <w:r>
+        <w:rPr>
+          <w:lang w:val="en-US"/>
+        </w:rPr>
+        <w:t xml:space="preserve"> your own logo.</w:t>
       </w:r>
     </w:p>
     <w:p>
@@ -7332,7 +7978,7 @@
           <w:lang w:val="en-US"/>
         </w:rPr>
       </w:pPr>
-      <w:bookmarkStart w:id="17" w:name="_Toc199860711"/>
+      <w:bookmarkStart w:id="17" w:name="_Toc199864130"/>
       <w:r>
         <w:rPr>
           <w:lang w:val="en-US"/>
@@ -7420,7 +8066,8 @@
           <w:lang w:val="en-US"/>
         </w:rPr>
       </w:pPr>
-      <w:bookmarkStart w:id="18" w:name="_Toc199860712"/>
+      <w:bookmarkStart w:id="18" w:name="_Toc199864131"/>
+      <w:proofErr w:type="spellStart"/>
       <w:r>
         <w:rPr>
           <w:lang w:val="en-US"/>
@@ -7428,6 +8075,7 @@
         <w:t>VCard</w:t>
       </w:r>
       <w:bookmarkEnd w:id="18"/>
+      <w:proofErr w:type="spellEnd"/>
     </w:p>
     <w:p>
       <w:pPr>
@@ -7451,7 +8099,21 @@
         <w:rPr>
           <w:lang w:val="en-US"/>
         </w:rPr>
-        <w:t xml:space="preserve"> in the config.json file is set to true, a QR code will be printed on the card.</w:t>
+        <w:t xml:space="preserve"> in the </w:t>
+      </w:r>
+      <w:proofErr w:type="spellStart"/>
+      <w:r>
+        <w:rPr>
+          <w:lang w:val="en-US"/>
+        </w:rPr>
+        <w:t>config.json</w:t>
+      </w:r>
+      <w:proofErr w:type="spellEnd"/>
+      <w:r>
+        <w:rPr>
+          <w:lang w:val="en-US"/>
+        </w:rPr>
+        <w:t xml:space="preserve"> file is set to true, a QR code will be printed on the card.</w:t>
       </w:r>
     </w:p>
     <w:p>
@@ -7489,20 +8151,56 @@
         <w:rPr>
           <w:lang w:val="en-US"/>
         </w:rPr>
-        <w:t>The QRCode will contain a VCard string encoded as this (variable elements are in bold):</w:t>
-      </w:r>
-    </w:p>
-    <w:p>
-      <w:pPr>
-        <w:rPr>
-          <w:lang w:val="en-US"/>
-        </w:rPr>
-      </w:pPr>
-      <w:r>
-        <w:rPr>
-          <w:lang w:val="en-US"/>
-        </w:rPr>
-        <w:t xml:space="preserve">BEGIN:VCARD </w:t>
+        <w:t xml:space="preserve">The </w:t>
+      </w:r>
+      <w:proofErr w:type="spellStart"/>
+      <w:r>
+        <w:rPr>
+          <w:lang w:val="en-US"/>
+        </w:rPr>
+        <w:t>QRCode</w:t>
+      </w:r>
+      <w:proofErr w:type="spellEnd"/>
+      <w:r>
+        <w:rPr>
+          <w:lang w:val="en-US"/>
+        </w:rPr>
+        <w:t xml:space="preserve"> will contain a </w:t>
+      </w:r>
+      <w:proofErr w:type="spellStart"/>
+      <w:r>
+        <w:rPr>
+          <w:lang w:val="en-US"/>
+        </w:rPr>
+        <w:t>VCard</w:t>
+      </w:r>
+      <w:proofErr w:type="spellEnd"/>
+      <w:r>
+        <w:rPr>
+          <w:lang w:val="en-US"/>
+        </w:rPr>
+        <w:t xml:space="preserve"> string encoded as this (variable elements are in bold):</w:t>
+      </w:r>
+    </w:p>
+    <w:p>
+      <w:pPr>
+        <w:rPr>
+          <w:lang w:val="en-US"/>
+        </w:rPr>
+      </w:pPr>
+      <w:proofErr w:type="gramStart"/>
+      <w:r>
+        <w:rPr>
+          <w:lang w:val="en-US"/>
+        </w:rPr>
+        <w:t>BEGIN:VCARD</w:t>
+      </w:r>
+      <w:proofErr w:type="gramEnd"/>
+      <w:r>
+        <w:rPr>
+          <w:lang w:val="en-US"/>
+        </w:rPr>
+        <w:t xml:space="preserve"> </w:t>
       </w:r>
       <w:r>
         <w:rPr>
@@ -7516,6 +8214,12 @@
           <w:lang w:val="en-US"/>
         </w:rPr>
         <w:br/>
+      </w:r>
+      <w:proofErr w:type="gramStart"/>
+      <w:r>
+        <w:rPr>
+          <w:lang w:val="en-US"/>
+        </w:rPr>
         <w:t>N:</w:t>
       </w:r>
       <w:r>
@@ -7526,6 +8230,7 @@
         </w:rPr>
         <w:t>LastName</w:t>
       </w:r>
+      <w:proofErr w:type="gramEnd"/>
       <w:r>
         <w:rPr>
           <w:lang w:val="en-US"/>
@@ -7545,6 +8250,13 @@
           <w:lang w:val="en-US"/>
         </w:rPr>
         <w:br/>
+      </w:r>
+      <w:proofErr w:type="spellStart"/>
+      <w:proofErr w:type="gramStart"/>
+      <w:r>
+        <w:rPr>
+          <w:lang w:val="en-US"/>
+        </w:rPr>
         <w:t>FN</w:t>
       </w:r>
       <w:r>
@@ -7561,6 +8273,8 @@
         </w:rPr>
         <w:t>FirstName</w:t>
       </w:r>
+      <w:proofErr w:type="spellEnd"/>
+      <w:proofErr w:type="gramEnd"/>
       <w:r>
         <w:rPr>
           <w:lang w:val="en-US"/>
@@ -7580,7 +8294,21 @@
           <w:lang w:val="en-US"/>
         </w:rPr>
         <w:br/>
-        <w:t>TEL;CELL:</w:t>
+      </w:r>
+      <w:proofErr w:type="spellStart"/>
+      <w:proofErr w:type="gramStart"/>
+      <w:r>
+        <w:rPr>
+          <w:lang w:val="en-US"/>
+        </w:rPr>
+        <w:t>TEL;CELL</w:t>
+      </w:r>
+      <w:proofErr w:type="gramEnd"/>
+      <w:r>
+        <w:rPr>
+          <w:lang w:val="en-US"/>
+        </w:rPr>
+        <w:t>:</w:t>
       </w:r>
       <w:r>
         <w:rPr>
@@ -7590,12 +8318,34 @@
         </w:rPr>
         <w:t>MobilePhone</w:t>
       </w:r>
+      <w:proofErr w:type="spellEnd"/>
       <w:r>
         <w:rPr>
           <w:lang w:val="en-US"/>
         </w:rPr>
         <w:br/>
-        <w:t>EMAIL;WORK;INTERNET:</w:t>
+      </w:r>
+      <w:proofErr w:type="spellStart"/>
+      <w:proofErr w:type="gramStart"/>
+      <w:r>
+        <w:rPr>
+          <w:lang w:val="en-US"/>
+        </w:rPr>
+        <w:t>EMAIL;WORK</w:t>
+      </w:r>
+      <w:proofErr w:type="gramEnd"/>
+      <w:r>
+        <w:rPr>
+          <w:lang w:val="en-US"/>
+        </w:rPr>
+        <w:t>;</w:t>
+      </w:r>
+      <w:proofErr w:type="gramStart"/>
+      <w:r>
+        <w:rPr>
+          <w:lang w:val="en-US"/>
+        </w:rPr>
+        <w:t>INTERNET:</w:t>
       </w:r>
       <w:r>
         <w:rPr>
@@ -7605,11 +8355,20 @@
         </w:rPr>
         <w:t>Email</w:t>
       </w:r>
+      <w:proofErr w:type="spellEnd"/>
+      <w:proofErr w:type="gramEnd"/>
       <w:r>
         <w:rPr>
           <w:lang w:val="en-US"/>
         </w:rPr>
         <w:br/>
+      </w:r>
+      <w:proofErr w:type="spellStart"/>
+      <w:proofErr w:type="gramStart"/>
+      <w:r>
+        <w:rPr>
+          <w:lang w:val="en-US"/>
+        </w:rPr>
         <w:t>TITLE:</w:t>
       </w:r>
       <w:r>
@@ -7620,11 +8379,20 @@
         </w:rPr>
         <w:t>Function</w:t>
       </w:r>
+      <w:proofErr w:type="spellEnd"/>
+      <w:proofErr w:type="gramEnd"/>
       <w:r>
         <w:rPr>
           <w:lang w:val="en-US"/>
         </w:rPr>
         <w:br/>
+      </w:r>
+      <w:proofErr w:type="spellStart"/>
+      <w:proofErr w:type="gramStart"/>
+      <w:r>
+        <w:rPr>
+          <w:lang w:val="en-US"/>
+        </w:rPr>
         <w:t>ORG:</w:t>
       </w:r>
       <w:r>
@@ -7635,25 +8403,62 @@
         </w:rPr>
         <w:t>Company</w:t>
       </w:r>
+      <w:proofErr w:type="spellEnd"/>
+      <w:proofErr w:type="gramEnd"/>
       <w:r>
         <w:rPr>
           <w:lang w:val="en-US"/>
         </w:rPr>
         <w:br/>
+      </w:r>
+      <w:proofErr w:type="gramStart"/>
+      <w:r>
+        <w:rPr>
+          <w:lang w:val="en-US"/>
+        </w:rPr>
         <w:t>END:VCARD</w:t>
       </w:r>
-    </w:p>
-    <w:p>
-      <w:pPr>
-        <w:rPr>
-          <w:lang w:val="en-US"/>
-        </w:rPr>
-      </w:pPr>
-      <w:r>
-        <w:rPr>
-          <w:lang w:val="en-US"/>
-        </w:rPr>
-        <w:t>The VCard will contain only the available information.</w:t>
+      <w:proofErr w:type="gramEnd"/>
+    </w:p>
+    <w:p>
+      <w:pPr>
+        <w:rPr>
+          <w:lang w:val="en-US"/>
+        </w:rPr>
+      </w:pPr>
+      <w:r>
+        <w:rPr>
+          <w:lang w:val="en-US"/>
+        </w:rPr>
+        <w:t xml:space="preserve">The </w:t>
+      </w:r>
+      <w:proofErr w:type="spellStart"/>
+      <w:r>
+        <w:rPr>
+          <w:lang w:val="en-US"/>
+        </w:rPr>
+        <w:t>VCard</w:t>
+      </w:r>
+      <w:proofErr w:type="spellEnd"/>
+      <w:r>
+        <w:rPr>
+          <w:lang w:val="en-US"/>
+        </w:rPr>
+        <w:t xml:space="preserve"> will contain only </w:t>
+      </w:r>
+      <w:proofErr w:type="gramStart"/>
+      <w:r>
+        <w:rPr>
+          <w:lang w:val="en-US"/>
+        </w:rPr>
+        <w:t>the available</w:t>
+      </w:r>
+      <w:proofErr w:type="gramEnd"/>
+      <w:r>
+        <w:rPr>
+          <w:lang w:val="en-US"/>
+        </w:rPr>
+        <w:t xml:space="preserve"> information.</w:t>
       </w:r>
     </w:p>
     <w:p>
@@ -7668,17 +8473,39 @@
         </w:rPr>
         <w:t xml:space="preserve">For example, if the email is missing, the </w:t>
       </w:r>
-      <w:r>
-        <w:rPr>
-          <w:lang w:val="en-US"/>
-        </w:rPr>
-        <w:t>EMAIL;WORK;INTERNET</w:t>
-      </w:r>
-      <w:r>
-        <w:rPr>
-          <w:lang w:val="en-US"/>
-        </w:rPr>
-        <w:t xml:space="preserve"> won’t be added to the VCard.</w:t>
+      <w:proofErr w:type="gramStart"/>
+      <w:r>
+        <w:rPr>
+          <w:lang w:val="en-US"/>
+        </w:rPr>
+        <w:t>EMAIL;WORK</w:t>
+      </w:r>
+      <w:proofErr w:type="gramEnd"/>
+      <w:r>
+        <w:rPr>
+          <w:lang w:val="en-US"/>
+        </w:rPr>
+        <w:t>;INTERNET</w:t>
+      </w:r>
+      <w:r>
+        <w:rPr>
+          <w:lang w:val="en-US"/>
+        </w:rPr>
+        <w:t xml:space="preserve"> won’t be added to the </w:t>
+      </w:r>
+      <w:proofErr w:type="spellStart"/>
+      <w:r>
+        <w:rPr>
+          <w:lang w:val="en-US"/>
+        </w:rPr>
+        <w:t>VCard</w:t>
+      </w:r>
+      <w:proofErr w:type="spellEnd"/>
+      <w:r>
+        <w:rPr>
+          <w:lang w:val="en-US"/>
+        </w:rPr>
+        <w:t>.</w:t>
       </w:r>
     </w:p>
     <w:p>
@@ -7695,7 +8522,7 @@
           <w:lang w:val="en-US"/>
         </w:rPr>
       </w:pPr>
-      <w:bookmarkStart w:id="19" w:name="_Toc199860713"/>
+      <w:bookmarkStart w:id="19" w:name="_Toc199864132"/>
       <w:r>
         <w:rPr>
           <w:lang w:val="en-US"/>
@@ -7726,7 +8553,21 @@
         <w:rPr>
           <w:lang w:val="en-US"/>
         </w:rPr>
-        <w:t xml:space="preserve"> element is set to true in the config.json file, the application will run in VIP mode.</w:t>
+        <w:t xml:space="preserve"> element is set to true in the </w:t>
+      </w:r>
+      <w:proofErr w:type="spellStart"/>
+      <w:r>
+        <w:rPr>
+          <w:lang w:val="en-US"/>
+        </w:rPr>
+        <w:t>config.json</w:t>
+      </w:r>
+      <w:proofErr w:type="spellEnd"/>
+      <w:r>
+        <w:rPr>
+          <w:lang w:val="en-US"/>
+        </w:rPr>
+        <w:t xml:space="preserve"> file, the application will run in VIP mode.</w:t>
       </w:r>
     </w:p>
     <w:p>
@@ -7885,7 +8726,21 @@
         <w:rPr>
           <w:lang w:val="en-US"/>
         </w:rPr>
-        <w:t xml:space="preserve"> element of the config.json file is set to true, a wristband will be printed using a Zebra’s wristband printer.</w:t>
+        <w:t xml:space="preserve"> element of the </w:t>
+      </w:r>
+      <w:proofErr w:type="spellStart"/>
+      <w:r>
+        <w:rPr>
+          <w:lang w:val="en-US"/>
+        </w:rPr>
+        <w:t>config.json</w:t>
+      </w:r>
+      <w:proofErr w:type="spellEnd"/>
+      <w:r>
+        <w:rPr>
+          <w:lang w:val="en-US"/>
+        </w:rPr>
+        <w:t xml:space="preserve"> file is set to true, a wristband will be printed using a Zebra’s wristband printer.</w:t>
       </w:r>
     </w:p>
     <w:p>
@@ -7922,7 +8777,21 @@
         <w:rPr>
           <w:lang w:val="en-US"/>
         </w:rPr>
-        <w:t xml:space="preserve"> of the config.json file.</w:t>
+        <w:t xml:space="preserve"> of the </w:t>
+      </w:r>
+      <w:proofErr w:type="spellStart"/>
+      <w:r>
+        <w:rPr>
+          <w:lang w:val="en-US"/>
+        </w:rPr>
+        <w:t>config.json</w:t>
+      </w:r>
+      <w:proofErr w:type="spellEnd"/>
+      <w:r>
+        <w:rPr>
+          <w:lang w:val="en-US"/>
+        </w:rPr>
+        <w:t xml:space="preserve"> file.</w:t>
       </w:r>
     </w:p>
     <w:p>
@@ -7961,21 +8830,438 @@
         <w:rPr>
           <w:lang w:val="en-US"/>
         </w:rPr>
-        <w:t>Note that the data printed is not variable (no dynamic field passed to the VIP.ZPL file), so it is limited to what you put inside the zpl file.</w:t>
-      </w:r>
-    </w:p>
-    <w:p>
-      <w:pPr>
-        <w:rPr>
-          <w:lang w:val="en-US"/>
-        </w:rPr>
-      </w:pPr>
-      <w:r>
-        <w:rPr>
-          <w:lang w:val="en-US"/>
-        </w:rPr>
-        <w:t xml:space="preserve">This feature allows you to automatically print the wristband in parallel of the card printing so your VIP attendee will receive a card with her/his/their information printed as well as a wristband that will identify her/him/their as a VIP (for example : VIP access to specific exhibition zones). </w:t>
-      </w:r>
+        <w:t xml:space="preserve">Note that the data printed is not variable (no dynamic field passed to the VIP.ZPL file), so it is limited to what you put inside the </w:t>
+      </w:r>
+      <w:proofErr w:type="spellStart"/>
+      <w:r>
+        <w:rPr>
+          <w:lang w:val="en-US"/>
+        </w:rPr>
+        <w:t>zpl</w:t>
+      </w:r>
+      <w:proofErr w:type="spellEnd"/>
+      <w:r>
+        <w:rPr>
+          <w:lang w:val="en-US"/>
+        </w:rPr>
+        <w:t xml:space="preserve"> file.</w:t>
+      </w:r>
+    </w:p>
+    <w:p>
+      <w:pPr>
+        <w:rPr>
+          <w:lang w:val="en-US"/>
+        </w:rPr>
+      </w:pPr>
+      <w:r>
+        <w:rPr>
+          <w:lang w:val="en-US"/>
+        </w:rPr>
+        <w:t xml:space="preserve">This feature allows you to automatically print the wristband in parallel </w:t>
+      </w:r>
+      <w:proofErr w:type="gramStart"/>
+      <w:r>
+        <w:rPr>
+          <w:lang w:val="en-US"/>
+        </w:rPr>
+        <w:t>of</w:t>
+      </w:r>
+      <w:proofErr w:type="gramEnd"/>
+      <w:r>
+        <w:rPr>
+          <w:lang w:val="en-US"/>
+        </w:rPr>
+        <w:t xml:space="preserve"> the card printing so your VIP attendee will receive a card with her/his/their information printed as well as a wristband that will identify her/him/</w:t>
+      </w:r>
+      <w:proofErr w:type="gramStart"/>
+      <w:r>
+        <w:rPr>
+          <w:lang w:val="en-US"/>
+        </w:rPr>
+        <w:t>their</w:t>
+      </w:r>
+      <w:proofErr w:type="gramEnd"/>
+      <w:r>
+        <w:rPr>
+          <w:lang w:val="en-US"/>
+        </w:rPr>
+        <w:t xml:space="preserve"> as a VIP (for </w:t>
+      </w:r>
+      <w:proofErr w:type="gramStart"/>
+      <w:r>
+        <w:rPr>
+          <w:lang w:val="en-US"/>
+        </w:rPr>
+        <w:t>example :</w:t>
+      </w:r>
+      <w:proofErr w:type="gramEnd"/>
+      <w:r>
+        <w:rPr>
+          <w:lang w:val="en-US"/>
+        </w:rPr>
+        <w:t xml:space="preserve"> VIP access to specific exhibition zones). </w:t>
+      </w:r>
+    </w:p>
+    <w:p>
+      <w:pPr>
+        <w:pStyle w:val="Heading1"/>
+        <w:rPr>
+          <w:lang w:val="en-US"/>
+        </w:rPr>
+      </w:pPr>
+      <w:bookmarkStart w:id="20" w:name="_Toc199864133"/>
+      <w:r>
+        <w:rPr>
+          <w:lang w:val="en-US"/>
+        </w:rPr>
+        <w:t xml:space="preserve">Running on a </w:t>
+      </w:r>
+      <w:r>
+        <w:rPr>
+          <w:lang w:val="en-US"/>
+        </w:rPr>
+        <w:t>landscape KC50</w:t>
+      </w:r>
+      <w:bookmarkEnd w:id="20"/>
+    </w:p>
+    <w:p>
+      <w:pPr>
+        <w:rPr>
+          <w:lang w:val="en-US"/>
+        </w:rPr>
+      </w:pPr>
+      <w:r>
+        <w:rPr>
+          <w:lang w:val="en-US"/>
+        </w:rPr>
+        <w:t>The KonCierge50 application has been designed to run in portrait mode.</w:t>
+      </w:r>
+    </w:p>
+    <w:p>
+      <w:pPr>
+        <w:rPr>
+          <w:lang w:val="en-US"/>
+        </w:rPr>
+      </w:pPr>
+      <w:r>
+        <w:rPr>
+          <w:lang w:val="en-US"/>
+        </w:rPr>
+        <w:t>But you can still use it on a landscape KC50 if you force the orientation to portrait and if you present the KC50 in the portrait orientation.</w:t>
+      </w:r>
+    </w:p>
+    <w:p>
+      <w:pPr>
+        <w:rPr>
+          <w:lang w:val="en-US"/>
+        </w:rPr>
+      </w:pPr>
+      <w:r>
+        <w:rPr>
+          <w:lang w:val="en-US"/>
+        </w:rPr>
+        <w:t>Trying to run it in landscape mode will result in a degraded graphical user experience.</w:t>
+      </w:r>
+    </w:p>
+    <w:p>
+      <w:pPr>
+        <w:rPr>
+          <w:lang w:val="en-US"/>
+        </w:rPr>
+      </w:pPr>
+      <w:r>
+        <w:rPr>
+          <w:lang w:val="en-US"/>
+        </w:rPr>
+        <w:t>To force portrait mode on a landscape KC50 you</w:t>
+      </w:r>
+      <w:r>
+        <w:rPr>
+          <w:lang w:val="en-US"/>
+        </w:rPr>
+        <w:t xml:space="preserve"> can use MX with StageNow.</w:t>
+      </w:r>
+    </w:p>
+    <w:p>
+      <w:pPr>
+        <w:rPr>
+          <w:lang w:val="en-US"/>
+        </w:rPr>
+      </w:pPr>
+      <w:r>
+        <w:rPr>
+          <w:lang w:val="en-US"/>
+        </w:rPr>
+        <w:t xml:space="preserve">You’ll have to create a profile containing </w:t>
+      </w:r>
+      <w:proofErr w:type="gramStart"/>
+      <w:r>
+        <w:rPr>
+          <w:lang w:val="en-US"/>
+        </w:rPr>
+        <w:t>a Display</w:t>
+      </w:r>
+      <w:proofErr w:type="gramEnd"/>
+      <w:r>
+        <w:rPr>
+          <w:lang w:val="en-US"/>
+        </w:rPr>
+        <w:t xml:space="preserve"> Manager CSP.</w:t>
+      </w:r>
+    </w:p>
+    <w:p>
+      <w:pPr>
+        <w:rPr>
+          <w:lang w:val="en-US"/>
+        </w:rPr>
+      </w:pPr>
+      <w:r>
+        <w:rPr>
+          <w:lang w:val="en-US"/>
+        </w:rPr>
+        <w:t>You’ll need to set the Auto-Rotate to Off:</w:t>
+      </w:r>
+    </w:p>
+    <w:p>
+      <w:pPr>
+        <w:rPr>
+          <w:lang w:val="en-US"/>
+        </w:rPr>
+      </w:pPr>
+      <w:hyperlink r:id="rId24" w:history="1">
+        <w:r>
+          <w:rPr>
+            <w:rStyle w:val="Hyperlink"/>
+            <w:lang w:val="en-US"/>
+          </w:rPr>
+          <w:t>https://techdocs.zebra.com/mx/displaymgr/#auto-rotate-onoff</w:t>
+        </w:r>
+      </w:hyperlink>
+    </w:p>
+    <w:p>
+      <w:pPr>
+        <w:rPr>
+          <w:lang w:val="en-US"/>
+        </w:rPr>
+      </w:pPr>
+      <w:r>
+        <w:rPr>
+          <w:lang w:val="en-US"/>
+        </w:rPr>
+        <w:t>And force the Primary Locked Orientation to Portrait:</w:t>
+      </w:r>
+    </w:p>
+    <w:p>
+      <w:pPr>
+        <w:rPr>
+          <w:lang w:val="en-US"/>
+        </w:rPr>
+      </w:pPr>
+      <w:hyperlink r:id="rId25" w:history="1">
+        <w:r>
+          <w:rPr>
+            <w:rStyle w:val="Hyperlink"/>
+            <w:lang w:val="en-US"/>
+          </w:rPr>
+          <w:t>https://techdocs.zebra.com/mx/displaymgr/#primary-locked-orientation</w:t>
+        </w:r>
+      </w:hyperlink>
+    </w:p>
+    <w:p>
+      <w:pPr>
+        <w:rPr>
+          <w:lang w:val="en-US"/>
+        </w:rPr>
+      </w:pPr>
+    </w:p>
+    <w:p>
+      <w:pPr>
+        <w:rPr>
+          <w:lang w:val="en-US"/>
+        </w:rPr>
+      </w:pPr>
+      <w:r>
+        <w:rPr>
+          <w:lang w:val="en-US"/>
+        </w:rPr>
+        <w:t>Alternatively, if you can’t use StageNow, you can use the Device Orientation Service.</w:t>
+      </w:r>
+    </w:p>
+    <w:p>
+      <w:pPr>
+        <w:rPr>
+          <w:lang w:val="en-US"/>
+        </w:rPr>
+      </w:pPr>
+      <w:r>
+        <w:rPr>
+          <w:lang w:val="en-US"/>
+        </w:rPr>
+        <w:t>You’ll find the source code of the service at the following GitHub:</w:t>
+      </w:r>
+    </w:p>
+    <w:p>
+      <w:pPr>
+        <w:rPr>
+          <w:lang w:val="en-US"/>
+        </w:rPr>
+      </w:pPr>
+      <w:hyperlink r:id="rId26" w:history="1">
+        <w:r>
+          <w:rPr>
+            <w:rStyle w:val="Hyperlink"/>
+            <w:lang w:val="en-US"/>
+          </w:rPr>
+          <w:t>https://github.com/ltrudu/DeviceOrientationService</w:t>
+        </w:r>
+      </w:hyperlink>
+    </w:p>
+    <w:p>
+      <w:pPr>
+        <w:rPr>
+          <w:lang w:val="en-US"/>
+        </w:rPr>
+      </w:pPr>
+      <w:r>
+        <w:rPr>
+          <w:lang w:val="en-US"/>
+        </w:rPr>
+        <w:t>You can download the latest release at the following link:</w:t>
+      </w:r>
+    </w:p>
+    <w:p>
+      <w:pPr>
+        <w:rPr>
+          <w:lang w:val="en-US"/>
+        </w:rPr>
+      </w:pPr>
+      <w:hyperlink r:id="rId27" w:history="1">
+        <w:r>
+          <w:rPr>
+            <w:rStyle w:val="Hyperlink"/>
+            <w:lang w:val="en-US"/>
+          </w:rPr>
+          <w:t>https://github.com/ltrudu/DeviceOrientationService/releases</w:t>
+        </w:r>
+      </w:hyperlink>
+    </w:p>
+    <w:p>
+      <w:pPr>
+        <w:rPr>
+          <w:lang w:val="en-US"/>
+        </w:rPr>
+      </w:pPr>
+      <w:r>
+        <w:rPr>
+          <w:noProof/>
+          <w:lang w:val="en-US"/>
+        </w:rPr>
+        <w:drawing>
+          <wp:anchor distT="0" distB="0" distL="114300" distR="114300" simplePos="0" relativeHeight="251673600" behindDoc="0" locked="0" layoutInCell="1" allowOverlap="1" wp14:anchorId="2123E486" wp14:editId="4DD81781">
+            <wp:simplePos x="0" y="0"/>
+            <wp:positionH relativeFrom="column">
+              <wp:posOffset>1331189</wp:posOffset>
+            </wp:positionH>
+            <wp:positionV relativeFrom="paragraph">
+              <wp:posOffset>270586</wp:posOffset>
+            </wp:positionV>
+            <wp:extent cx="3582459" cy="1341711"/>
+            <wp:effectExtent l="0" t="0" r="0" b="0"/>
+            <wp:wrapNone/>
+            <wp:docPr id="1345927205" name="Picture 8"/>
+            <wp:cNvGraphicFramePr>
+              <a:graphicFrameLocks xmlns:a="http://schemas.openxmlformats.org/drawingml/2006/main" noChangeAspect="1"/>
+            </wp:cNvGraphicFramePr>
+            <a:graphic xmlns:a="http://schemas.openxmlformats.org/drawingml/2006/main">
+              <a:graphicData uri="http://schemas.openxmlformats.org/drawingml/2006/picture">
+                <pic:pic xmlns:pic="http://schemas.openxmlformats.org/drawingml/2006/picture">
+                  <pic:nvPicPr>
+                    <pic:cNvPr id="0" name="Picture 1"/>
+                    <pic:cNvPicPr>
+                      <a:picLocks noChangeAspect="1" noChangeArrowheads="1"/>
+                    </pic:cNvPicPr>
+                  </pic:nvPicPr>
+                  <pic:blipFill rotWithShape="1">
+                    <a:blip r:embed="rId28" cstate="print">
+                      <a:extLst>
+                        <a:ext uri="{28A0092B-C50C-407E-A947-70E740481C1C}">
+                          <a14:useLocalDpi xmlns:a14="http://schemas.microsoft.com/office/drawing/2010/main" val="0"/>
+                        </a:ext>
+                      </a:extLst>
+                    </a:blip>
+                    <a:srcRect b="78921"/>
+                    <a:stretch/>
+                  </pic:blipFill>
+                  <pic:spPr bwMode="auto">
+                    <a:xfrm>
+                      <a:off x="0" y="0"/>
+                      <a:ext cx="3582459" cy="1341711"/>
+                    </a:xfrm>
+                    <a:prstGeom prst="rect">
+                      <a:avLst/>
+                    </a:prstGeom>
+                    <a:noFill/>
+                    <a:ln>
+                      <a:noFill/>
+                    </a:ln>
+                    <a:extLst>
+                      <a:ext uri="{53640926-AAD7-44D8-BBD7-CCE9431645EC}">
+                        <a14:shadowObscured xmlns:a14="http://schemas.microsoft.com/office/drawing/2010/main"/>
+                      </a:ext>
+                    </a:extLst>
+                  </pic:spPr>
+                </pic:pic>
+              </a:graphicData>
+            </a:graphic>
+            <wp14:sizeRelH relativeFrom="margin">
+              <wp14:pctWidth>0</wp14:pctWidth>
+            </wp14:sizeRelH>
+            <wp14:sizeRelV relativeFrom="margin">
+              <wp14:pctHeight>0</wp14:pctHeight>
+            </wp14:sizeRelV>
+          </wp:anchor>
+        </w:drawing>
+      </w:r>
+      <w:r>
+        <w:rPr>
+          <w:lang w:val="en-US"/>
+        </w:rPr>
+        <w:t>You’ll just have to</w:t>
+      </w:r>
+      <w:r>
+        <w:rPr>
+          <w:lang w:val="en-US"/>
+        </w:rPr>
+        <w:t xml:space="preserve"> set all the switches to true and the </w:t>
+      </w:r>
+      <w:proofErr w:type="gramStart"/>
+      <w:r>
+        <w:rPr>
+          <w:lang w:val="en-US"/>
+        </w:rPr>
+        <w:t>drop down</w:t>
+      </w:r>
+      <w:proofErr w:type="gramEnd"/>
+      <w:r>
+        <w:rPr>
+          <w:lang w:val="en-US"/>
+        </w:rPr>
+        <w:t xml:space="preserve"> list to </w:t>
+      </w:r>
+      <w:proofErr w:type="gramStart"/>
+      <w:r>
+        <w:rPr>
+          <w:lang w:val="en-US"/>
+        </w:rPr>
+        <w:t xml:space="preserve">portrait </w:t>
+      </w:r>
+      <w:r>
+        <w:rPr>
+          <w:lang w:val="en-US"/>
+        </w:rPr>
+        <w:t>:</w:t>
+      </w:r>
+      <w:proofErr w:type="gramEnd"/>
     </w:p>
     <w:p>
       <w:pPr>

</xml_diff>

<commit_message>
Added export data feature to tracks the attendees that have printed their card or the newly registered attendees. Updated the documentation with this new feature. Updated the translation to cover all the dialogs of the application (error popup when the mandatory fields where not filled in the register workflow) Fixed focus bug when the register linear layout is hidden. Update version name and code.
</commit_message>
<xml_diff>
--- a/KonCierge50-HowTo.docx
+++ b/KonCierge50-HowTo.docx
@@ -503,14 +503,14 @@
         <w:p/>
         <w:tbl>
           <w:tblPr>
-            <w:tblW w:w="0" w:type="auto"/>
+            <w:tblW w:w="9072" w:type="dxa"/>
             <w:tblLook w:val="04A0" w:firstRow="1" w:lastRow="0" w:firstColumn="1" w:lastColumn="0" w:noHBand="0" w:noVBand="1"/>
           </w:tblPr>
           <w:tblGrid>
             <w:gridCol w:w="1975"/>
             <w:gridCol w:w="2136"/>
             <w:gridCol w:w="896"/>
-            <w:gridCol w:w="2814"/>
+            <w:gridCol w:w="4065"/>
           </w:tblGrid>
           <w:tr>
             <w:tc>
@@ -545,7 +545,7 @@
             </w:tc>
             <w:tc>
               <w:tcPr>
-                <w:tcW w:w="2814" w:type="dxa"/>
+                <w:tcW w:w="4065" w:type="dxa"/>
               </w:tcPr>
               <w:p>
                 <w:r>
@@ -605,7 +605,7 @@
             </w:tc>
             <w:tc>
               <w:tcPr>
-                <w:tcW w:w="2814" w:type="dxa"/>
+                <w:tcW w:w="4065" w:type="dxa"/>
               </w:tcPr>
               <w:p>
                 <w:r>
@@ -619,25 +619,78 @@
               <w:tcPr>
                 <w:tcW w:w="1975" w:type="dxa"/>
               </w:tcPr>
-              <w:p/>
+              <w:p>
+                <w:r>
+                  <w:t>4</w:t>
+                </w:r>
+                <w:r>
+                  <w:rPr>
+                    <w:vertAlign w:val="superscript"/>
+                  </w:rPr>
+                  <w:t>th</w:t>
+                </w:r>
+                <w:r>
+                  <w:t xml:space="preserve"> June 2025</w:t>
+                </w:r>
+              </w:p>
             </w:tc>
             <w:tc>
               <w:tcPr>
                 <w:tcW w:w="2136" w:type="dxa"/>
               </w:tcPr>
-              <w:p/>
+              <w:p>
+                <w:r>
+                  <w:t>Laurent Trudu</w:t>
+                </w:r>
+              </w:p>
             </w:tc>
             <w:tc>
               <w:tcPr>
                 <w:tcW w:w="896" w:type="dxa"/>
               </w:tcPr>
-              <w:p/>
+              <w:p>
+                <w:r>
+                  <w:t>1.1</w:t>
+                </w:r>
+              </w:p>
             </w:tc>
             <w:tc>
               <w:tcPr>
-                <w:tcW w:w="2814" w:type="dxa"/>
+                <w:tcW w:w="4065" w:type="dxa"/>
               </w:tcPr>
-              <w:p/>
+              <w:p>
+                <w:r>
+                  <w:t xml:space="preserve">Added </w:t>
+                </w:r>
+                <w:r>
+                  <w:t>EXPORT_REGISTERED_DATA</w:t>
+                </w:r>
+                <w:r>
+                  <w:t xml:space="preserve"> and </w:t>
+                </w:r>
+                <w:r>
+                  <w:t>EXPORT_ATTENDEE_DATA</w:t>
+                </w:r>
+                <w:r>
+                  <w:t xml:space="preserve"> element description</w:t>
+                </w:r>
+                <w:r>
+                  <w:t xml:space="preserve"> in </w:t>
+                </w:r>
+                <w:proofErr w:type="spellStart"/>
+                <w:r>
+                  <w:t>Config.json</w:t>
+                </w:r>
+                <w:proofErr w:type="spellEnd"/>
+                <w:r>
+                  <w:t xml:space="preserve"> section.</w:t>
+                </w:r>
+              </w:p>
+              <w:p>
+                <w:r>
+                  <w:t>Added Export Data section.</w:t>
+                </w:r>
+              </w:p>
             </w:tc>
           </w:tr>
         </w:tbl>
@@ -691,7 +744,7 @@
           <w:r>
             <w:fldChar w:fldCharType="separate"/>
           </w:r>
-          <w:hyperlink w:anchor="_Toc199864114" w:history="1">
+          <w:hyperlink w:anchor="_Toc199935611" w:history="1">
             <w:r>
               <w:rPr>
                 <w:rStyle w:val="Hyperlink"/>
@@ -737,7 +790,7 @@
                 <w:noProof/>
                 <w:webHidden/>
               </w:rPr>
-              <w:instrText xml:space="preserve"> PAGEREF _Toc199864114 \h </w:instrText>
+              <w:instrText xml:space="preserve"> PAGEREF _Toc199935611 \h </w:instrText>
             </w:r>
             <w:r>
               <w:rPr>
@@ -785,7 +838,7 @@
               <w14:ligatures w14:val="standardContextual"/>
             </w:rPr>
           </w:pPr>
-          <w:hyperlink w:anchor="_Toc199864115" w:history="1">
+          <w:hyperlink w:anchor="_Toc199935612" w:history="1">
             <w:r>
               <w:rPr>
                 <w:rStyle w:val="Hyperlink"/>
@@ -831,7 +884,7 @@
                 <w:noProof/>
                 <w:webHidden/>
               </w:rPr>
-              <w:instrText xml:space="preserve"> PAGEREF _Toc199864115 \h </w:instrText>
+              <w:instrText xml:space="preserve"> PAGEREF _Toc199935612 \h </w:instrText>
             </w:r>
             <w:r>
               <w:rPr>
@@ -879,7 +932,7 @@
               <w14:ligatures w14:val="standardContextual"/>
             </w:rPr>
           </w:pPr>
-          <w:hyperlink w:anchor="_Toc199864116" w:history="1">
+          <w:hyperlink w:anchor="_Toc199935613" w:history="1">
             <w:r>
               <w:rPr>
                 <w:rStyle w:val="Hyperlink"/>
@@ -925,7 +978,7 @@
                 <w:noProof/>
                 <w:webHidden/>
               </w:rPr>
-              <w:instrText xml:space="preserve"> PAGEREF _Toc199864116 \h </w:instrText>
+              <w:instrText xml:space="preserve"> PAGEREF _Toc199935613 \h </w:instrText>
             </w:r>
             <w:r>
               <w:rPr>
@@ -973,7 +1026,7 @@
               <w14:ligatures w14:val="standardContextual"/>
             </w:rPr>
           </w:pPr>
-          <w:hyperlink w:anchor="_Toc199864117" w:history="1">
+          <w:hyperlink w:anchor="_Toc199935614" w:history="1">
             <w:r>
               <w:rPr>
                 <w:rStyle w:val="Hyperlink"/>
@@ -1019,7 +1072,7 @@
                 <w:noProof/>
                 <w:webHidden/>
               </w:rPr>
-              <w:instrText xml:space="preserve"> PAGEREF _Toc199864117 \h </w:instrText>
+              <w:instrText xml:space="preserve"> PAGEREF _Toc199935614 \h </w:instrText>
             </w:r>
             <w:r>
               <w:rPr>
@@ -1067,7 +1120,7 @@
               <w14:ligatures w14:val="standardContextual"/>
             </w:rPr>
           </w:pPr>
-          <w:hyperlink w:anchor="_Toc199864118" w:history="1">
+          <w:hyperlink w:anchor="_Toc199935615" w:history="1">
             <w:r>
               <w:rPr>
                 <w:rStyle w:val="Hyperlink"/>
@@ -1113,7 +1166,7 @@
                 <w:noProof/>
                 <w:webHidden/>
               </w:rPr>
-              <w:instrText xml:space="preserve"> PAGEREF _Toc199864118 \h </w:instrText>
+              <w:instrText xml:space="preserve"> PAGEREF _Toc199935615 \h </w:instrText>
             </w:r>
             <w:r>
               <w:rPr>
@@ -1161,7 +1214,7 @@
               <w14:ligatures w14:val="standardContextual"/>
             </w:rPr>
           </w:pPr>
-          <w:hyperlink w:anchor="_Toc199864119" w:history="1">
+          <w:hyperlink w:anchor="_Toc199935616" w:history="1">
             <w:r>
               <w:rPr>
                 <w:rStyle w:val="Hyperlink"/>
@@ -1207,7 +1260,7 @@
                 <w:noProof/>
                 <w:webHidden/>
               </w:rPr>
-              <w:instrText xml:space="preserve"> PAGEREF _Toc199864119 \h </w:instrText>
+              <w:instrText xml:space="preserve"> PAGEREF _Toc199935616 \h </w:instrText>
             </w:r>
             <w:r>
               <w:rPr>
@@ -1255,7 +1308,7 @@
               <w14:ligatures w14:val="standardContextual"/>
             </w:rPr>
           </w:pPr>
-          <w:hyperlink w:anchor="_Toc199864120" w:history="1">
+          <w:hyperlink w:anchor="_Toc199935617" w:history="1">
             <w:r>
               <w:rPr>
                 <w:rStyle w:val="Hyperlink"/>
@@ -1301,7 +1354,7 @@
                 <w:noProof/>
                 <w:webHidden/>
               </w:rPr>
-              <w:instrText xml:space="preserve"> PAGEREF _Toc199864120 \h </w:instrText>
+              <w:instrText xml:space="preserve"> PAGEREF _Toc199935617 \h </w:instrText>
             </w:r>
             <w:r>
               <w:rPr>
@@ -1349,7 +1402,7 @@
               <w14:ligatures w14:val="standardContextual"/>
             </w:rPr>
           </w:pPr>
-          <w:hyperlink w:anchor="_Toc199864121" w:history="1">
+          <w:hyperlink w:anchor="_Toc199935618" w:history="1">
             <w:r>
               <w:rPr>
                 <w:rStyle w:val="Hyperlink"/>
@@ -1395,7 +1448,7 @@
                 <w:noProof/>
                 <w:webHidden/>
               </w:rPr>
-              <w:instrText xml:space="preserve"> PAGEREF _Toc199864121 \h </w:instrText>
+              <w:instrText xml:space="preserve"> PAGEREF _Toc199935618 \h </w:instrText>
             </w:r>
             <w:r>
               <w:rPr>
@@ -1443,7 +1496,7 @@
               <w14:ligatures w14:val="standardContextual"/>
             </w:rPr>
           </w:pPr>
-          <w:hyperlink w:anchor="_Toc199864122" w:history="1">
+          <w:hyperlink w:anchor="_Toc199935619" w:history="1">
             <w:r>
               <w:rPr>
                 <w:rStyle w:val="Hyperlink"/>
@@ -1489,7 +1542,7 @@
                 <w:noProof/>
                 <w:webHidden/>
               </w:rPr>
-              <w:instrText xml:space="preserve"> PAGEREF _Toc199864122 \h </w:instrText>
+              <w:instrText xml:space="preserve"> PAGEREF _Toc199935619 \h </w:instrText>
             </w:r>
             <w:r>
               <w:rPr>
@@ -1537,7 +1590,7 @@
               <w14:ligatures w14:val="standardContextual"/>
             </w:rPr>
           </w:pPr>
-          <w:hyperlink w:anchor="_Toc199864123" w:history="1">
+          <w:hyperlink w:anchor="_Toc199935620" w:history="1">
             <w:r>
               <w:rPr>
                 <w:rStyle w:val="Hyperlink"/>
@@ -1583,7 +1636,7 @@
                 <w:noProof/>
                 <w:webHidden/>
               </w:rPr>
-              <w:instrText xml:space="preserve"> PAGEREF _Toc199864123 \h </w:instrText>
+              <w:instrText xml:space="preserve"> PAGEREF _Toc199935620 \h </w:instrText>
             </w:r>
             <w:r>
               <w:rPr>
@@ -1631,7 +1684,7 @@
               <w14:ligatures w14:val="standardContextual"/>
             </w:rPr>
           </w:pPr>
-          <w:hyperlink w:anchor="_Toc199864124" w:history="1">
+          <w:hyperlink w:anchor="_Toc199935621" w:history="1">
             <w:r>
               <w:rPr>
                 <w:rStyle w:val="Hyperlink"/>
@@ -1677,7 +1730,7 @@
                 <w:noProof/>
                 <w:webHidden/>
               </w:rPr>
-              <w:instrText xml:space="preserve"> PAGEREF _Toc199864124 \h </w:instrText>
+              <w:instrText xml:space="preserve"> PAGEREF _Toc199935621 \h </w:instrText>
             </w:r>
             <w:r>
               <w:rPr>
@@ -1725,7 +1778,7 @@
               <w14:ligatures w14:val="standardContextual"/>
             </w:rPr>
           </w:pPr>
-          <w:hyperlink w:anchor="_Toc199864125" w:history="1">
+          <w:hyperlink w:anchor="_Toc199935622" w:history="1">
             <w:r>
               <w:rPr>
                 <w:rStyle w:val="Hyperlink"/>
@@ -1771,7 +1824,7 @@
                 <w:noProof/>
                 <w:webHidden/>
               </w:rPr>
-              <w:instrText xml:space="preserve"> PAGEREF _Toc199864125 \h </w:instrText>
+              <w:instrText xml:space="preserve"> PAGEREF _Toc199935622 \h </w:instrText>
             </w:r>
             <w:r>
               <w:rPr>
@@ -1819,7 +1872,7 @@
               <w14:ligatures w14:val="standardContextual"/>
             </w:rPr>
           </w:pPr>
-          <w:hyperlink w:anchor="_Toc199864126" w:history="1">
+          <w:hyperlink w:anchor="_Toc199935623" w:history="1">
             <w:r>
               <w:rPr>
                 <w:rStyle w:val="Hyperlink"/>
@@ -1865,7 +1918,7 @@
                 <w:noProof/>
                 <w:webHidden/>
               </w:rPr>
-              <w:instrText xml:space="preserve"> PAGEREF _Toc199864126 \h </w:instrText>
+              <w:instrText xml:space="preserve"> PAGEREF _Toc199935623 \h </w:instrText>
             </w:r>
             <w:r>
               <w:rPr>
@@ -1913,7 +1966,7 @@
               <w14:ligatures w14:val="standardContextual"/>
             </w:rPr>
           </w:pPr>
-          <w:hyperlink w:anchor="_Toc199864127" w:history="1">
+          <w:hyperlink w:anchor="_Toc199935624" w:history="1">
             <w:r>
               <w:rPr>
                 <w:rStyle w:val="Hyperlink"/>
@@ -1959,7 +2012,7 @@
                 <w:noProof/>
                 <w:webHidden/>
               </w:rPr>
-              <w:instrText xml:space="preserve"> PAGEREF _Toc199864127 \h </w:instrText>
+              <w:instrText xml:space="preserve"> PAGEREF _Toc199935624 \h </w:instrText>
             </w:r>
             <w:r>
               <w:rPr>
@@ -2007,7 +2060,7 @@
               <w14:ligatures w14:val="standardContextual"/>
             </w:rPr>
           </w:pPr>
-          <w:hyperlink w:anchor="_Toc199864128" w:history="1">
+          <w:hyperlink w:anchor="_Toc199935625" w:history="1">
             <w:r>
               <w:rPr>
                 <w:rStyle w:val="Hyperlink"/>
@@ -2055,7 +2108,7 @@
                 <w:noProof/>
                 <w:webHidden/>
               </w:rPr>
-              <w:instrText xml:space="preserve"> PAGEREF _Toc199864128 \h </w:instrText>
+              <w:instrText xml:space="preserve"> PAGEREF _Toc199935625 \h </w:instrText>
             </w:r>
             <w:r>
               <w:rPr>
@@ -2103,7 +2156,7 @@
               <w14:ligatures w14:val="standardContextual"/>
             </w:rPr>
           </w:pPr>
-          <w:hyperlink w:anchor="_Toc199864129" w:history="1">
+          <w:hyperlink w:anchor="_Toc199935626" w:history="1">
             <w:r>
               <w:rPr>
                 <w:rStyle w:val="Hyperlink"/>
@@ -2151,7 +2204,7 @@
                 <w:noProof/>
                 <w:webHidden/>
               </w:rPr>
-              <w:instrText xml:space="preserve"> PAGEREF _Toc199864129 \h </w:instrText>
+              <w:instrText xml:space="preserve"> PAGEREF _Toc199935626 \h </w:instrText>
             </w:r>
             <w:r>
               <w:rPr>
@@ -2172,294 +2225,6 @@
                 <w:webHidden/>
               </w:rPr>
               <w:t>16</w:t>
-            </w:r>
-            <w:r>
-              <w:rPr>
-                <w:noProof/>
-                <w:webHidden/>
-              </w:rPr>
-              <w:fldChar w:fldCharType="end"/>
-            </w:r>
-          </w:hyperlink>
-        </w:p>
-        <w:p>
-          <w:pPr>
-            <w:pStyle w:val="TOC2"/>
-            <w:tabs>
-              <w:tab w:val="left" w:pos="660"/>
-              <w:tab w:val="right" w:leader="dot" w:pos="9016"/>
-            </w:tabs>
-            <w:rPr>
-              <w:rFonts w:eastAsiaTheme="minorEastAsia"/>
-              <w:noProof/>
-              <w:kern w:val="2"/>
-              <w:sz w:val="24"/>
-              <w:szCs w:val="24"/>
-              <w:lang w:val="fr-FR" w:eastAsia="fr-FR"/>
-              <w14:ligatures w14:val="standardContextual"/>
-            </w:rPr>
-          </w:pPr>
-          <w:hyperlink w:anchor="_Toc199864130" w:history="1">
-            <w:r>
-              <w:rPr>
-                <w:rStyle w:val="Hyperlink"/>
-                <w:noProof/>
-                <w:lang w:val="en-US"/>
-              </w:rPr>
-              <w:t>6.</w:t>
-            </w:r>
-            <w:r>
-              <w:rPr>
-                <w:rFonts w:eastAsiaTheme="minorEastAsia"/>
-                <w:noProof/>
-                <w:kern w:val="2"/>
-                <w:sz w:val="24"/>
-                <w:szCs w:val="24"/>
-                <w:lang w:val="fr-FR" w:eastAsia="fr-FR"/>
-                <w14:ligatures w14:val="standardContextual"/>
-              </w:rPr>
-              <w:tab/>
-            </w:r>
-            <w:r>
-              <w:rPr>
-                <w:rStyle w:val="Hyperlink"/>
-                <w:noProof/>
-                <w:lang w:val="en-US"/>
-              </w:rPr>
-              <w:t>LED Color Module</w:t>
-            </w:r>
-            <w:r>
-              <w:rPr>
-                <w:noProof/>
-                <w:webHidden/>
-              </w:rPr>
-              <w:tab/>
-            </w:r>
-            <w:r>
-              <w:rPr>
-                <w:noProof/>
-                <w:webHidden/>
-              </w:rPr>
-              <w:fldChar w:fldCharType="begin"/>
-            </w:r>
-            <w:r>
-              <w:rPr>
-                <w:noProof/>
-                <w:webHidden/>
-              </w:rPr>
-              <w:instrText xml:space="preserve"> PAGEREF _Toc199864130 \h </w:instrText>
-            </w:r>
-            <w:r>
-              <w:rPr>
-                <w:noProof/>
-                <w:webHidden/>
-              </w:rPr>
-            </w:r>
-            <w:r>
-              <w:rPr>
-                <w:noProof/>
-                <w:webHidden/>
-              </w:rPr>
-              <w:fldChar w:fldCharType="separate"/>
-            </w:r>
-            <w:r>
-              <w:rPr>
-                <w:noProof/>
-                <w:webHidden/>
-              </w:rPr>
-              <w:t>17</w:t>
-            </w:r>
-            <w:r>
-              <w:rPr>
-                <w:noProof/>
-                <w:webHidden/>
-              </w:rPr>
-              <w:fldChar w:fldCharType="end"/>
-            </w:r>
-          </w:hyperlink>
-        </w:p>
-        <w:p>
-          <w:pPr>
-            <w:pStyle w:val="TOC2"/>
-            <w:tabs>
-              <w:tab w:val="left" w:pos="660"/>
-              <w:tab w:val="right" w:leader="dot" w:pos="9016"/>
-            </w:tabs>
-            <w:rPr>
-              <w:rFonts w:eastAsiaTheme="minorEastAsia"/>
-              <w:noProof/>
-              <w:kern w:val="2"/>
-              <w:sz w:val="24"/>
-              <w:szCs w:val="24"/>
-              <w:lang w:val="fr-FR" w:eastAsia="fr-FR"/>
-              <w14:ligatures w14:val="standardContextual"/>
-            </w:rPr>
-          </w:pPr>
-          <w:hyperlink w:anchor="_Toc199864131" w:history="1">
-            <w:r>
-              <w:rPr>
-                <w:rStyle w:val="Hyperlink"/>
-                <w:noProof/>
-                <w:lang w:val="en-US"/>
-              </w:rPr>
-              <w:t>7.</w:t>
-            </w:r>
-            <w:r>
-              <w:rPr>
-                <w:rFonts w:eastAsiaTheme="minorEastAsia"/>
-                <w:noProof/>
-                <w:kern w:val="2"/>
-                <w:sz w:val="24"/>
-                <w:szCs w:val="24"/>
-                <w:lang w:val="fr-FR" w:eastAsia="fr-FR"/>
-                <w14:ligatures w14:val="standardContextual"/>
-              </w:rPr>
-              <w:tab/>
-            </w:r>
-            <w:r>
-              <w:rPr>
-                <w:rStyle w:val="Hyperlink"/>
-                <w:noProof/>
-                <w:lang w:val="en-US"/>
-              </w:rPr>
-              <w:t>VCard</w:t>
-            </w:r>
-            <w:r>
-              <w:rPr>
-                <w:noProof/>
-                <w:webHidden/>
-              </w:rPr>
-              <w:tab/>
-            </w:r>
-            <w:r>
-              <w:rPr>
-                <w:noProof/>
-                <w:webHidden/>
-              </w:rPr>
-              <w:fldChar w:fldCharType="begin"/>
-            </w:r>
-            <w:r>
-              <w:rPr>
-                <w:noProof/>
-                <w:webHidden/>
-              </w:rPr>
-              <w:instrText xml:space="preserve"> PAGEREF _Toc199864131 \h </w:instrText>
-            </w:r>
-            <w:r>
-              <w:rPr>
-                <w:noProof/>
-                <w:webHidden/>
-              </w:rPr>
-            </w:r>
-            <w:r>
-              <w:rPr>
-                <w:noProof/>
-                <w:webHidden/>
-              </w:rPr>
-              <w:fldChar w:fldCharType="separate"/>
-            </w:r>
-            <w:r>
-              <w:rPr>
-                <w:noProof/>
-                <w:webHidden/>
-              </w:rPr>
-              <w:t>17</w:t>
-            </w:r>
-            <w:r>
-              <w:rPr>
-                <w:noProof/>
-                <w:webHidden/>
-              </w:rPr>
-              <w:fldChar w:fldCharType="end"/>
-            </w:r>
-          </w:hyperlink>
-        </w:p>
-        <w:p>
-          <w:pPr>
-            <w:pStyle w:val="TOC2"/>
-            <w:tabs>
-              <w:tab w:val="left" w:pos="660"/>
-              <w:tab w:val="right" w:leader="dot" w:pos="9016"/>
-            </w:tabs>
-            <w:rPr>
-              <w:rFonts w:eastAsiaTheme="minorEastAsia"/>
-              <w:noProof/>
-              <w:kern w:val="2"/>
-              <w:sz w:val="24"/>
-              <w:szCs w:val="24"/>
-              <w:lang w:val="fr-FR" w:eastAsia="fr-FR"/>
-              <w14:ligatures w14:val="standardContextual"/>
-            </w:rPr>
-          </w:pPr>
-          <w:hyperlink w:anchor="_Toc199864132" w:history="1">
-            <w:r>
-              <w:rPr>
-                <w:rStyle w:val="Hyperlink"/>
-                <w:noProof/>
-                <w:lang w:val="en-US"/>
-              </w:rPr>
-              <w:t>8.</w:t>
-            </w:r>
-            <w:r>
-              <w:rPr>
-                <w:rFonts w:eastAsiaTheme="minorEastAsia"/>
-                <w:noProof/>
-                <w:kern w:val="2"/>
-                <w:sz w:val="24"/>
-                <w:szCs w:val="24"/>
-                <w:lang w:val="fr-FR" w:eastAsia="fr-FR"/>
-                <w14:ligatures w14:val="standardContextual"/>
-              </w:rPr>
-              <w:tab/>
-            </w:r>
-            <w:r>
-              <w:rPr>
-                <w:rStyle w:val="Hyperlink"/>
-                <w:noProof/>
-                <w:lang w:val="en-US"/>
-              </w:rPr>
-              <w:t>VIP Mode</w:t>
-            </w:r>
-            <w:r>
-              <w:rPr>
-                <w:noProof/>
-                <w:webHidden/>
-              </w:rPr>
-              <w:tab/>
-            </w:r>
-            <w:r>
-              <w:rPr>
-                <w:noProof/>
-                <w:webHidden/>
-              </w:rPr>
-              <w:fldChar w:fldCharType="begin"/>
-            </w:r>
-            <w:r>
-              <w:rPr>
-                <w:noProof/>
-                <w:webHidden/>
-              </w:rPr>
-              <w:instrText xml:space="preserve"> PAGEREF _Toc199864132 \h </w:instrText>
-            </w:r>
-            <w:r>
-              <w:rPr>
-                <w:noProof/>
-                <w:webHidden/>
-              </w:rPr>
-            </w:r>
-            <w:r>
-              <w:rPr>
-                <w:noProof/>
-                <w:webHidden/>
-              </w:rPr>
-              <w:fldChar w:fldCharType="separate"/>
-            </w:r>
-            <w:r>
-              <w:rPr>
-                <w:noProof/>
-                <w:webHidden/>
-              </w:rPr>
-              <w:t>17</w:t>
             </w:r>
             <w:r>
               <w:rPr>
@@ -2487,7 +2252,7 @@
               <w14:ligatures w14:val="standardContextual"/>
             </w:rPr>
           </w:pPr>
-          <w:hyperlink w:anchor="_Toc199864133" w:history="1">
+          <w:hyperlink w:anchor="_Toc199935627" w:history="1">
             <w:r>
               <w:rPr>
                 <w:rStyle w:val="Hyperlink"/>
@@ -2514,6 +2279,390 @@
                 <w:noProof/>
                 <w:lang w:val="en-US"/>
               </w:rPr>
+              <w:t>LED Color Module</w:t>
+            </w:r>
+            <w:r>
+              <w:rPr>
+                <w:noProof/>
+                <w:webHidden/>
+              </w:rPr>
+              <w:tab/>
+            </w:r>
+            <w:r>
+              <w:rPr>
+                <w:noProof/>
+                <w:webHidden/>
+              </w:rPr>
+              <w:fldChar w:fldCharType="begin"/>
+            </w:r>
+            <w:r>
+              <w:rPr>
+                <w:noProof/>
+                <w:webHidden/>
+              </w:rPr>
+              <w:instrText xml:space="preserve"> PAGEREF _Toc199935627 \h </w:instrText>
+            </w:r>
+            <w:r>
+              <w:rPr>
+                <w:noProof/>
+                <w:webHidden/>
+              </w:rPr>
+            </w:r>
+            <w:r>
+              <w:rPr>
+                <w:noProof/>
+                <w:webHidden/>
+              </w:rPr>
+              <w:fldChar w:fldCharType="separate"/>
+            </w:r>
+            <w:r>
+              <w:rPr>
+                <w:noProof/>
+                <w:webHidden/>
+              </w:rPr>
+              <w:t>17</w:t>
+            </w:r>
+            <w:r>
+              <w:rPr>
+                <w:noProof/>
+                <w:webHidden/>
+              </w:rPr>
+              <w:fldChar w:fldCharType="end"/>
+            </w:r>
+          </w:hyperlink>
+        </w:p>
+        <w:p>
+          <w:pPr>
+            <w:pStyle w:val="TOC1"/>
+            <w:tabs>
+              <w:tab w:val="left" w:pos="440"/>
+              <w:tab w:val="right" w:leader="dot" w:pos="9016"/>
+            </w:tabs>
+            <w:rPr>
+              <w:rFonts w:eastAsiaTheme="minorEastAsia"/>
+              <w:noProof/>
+              <w:kern w:val="2"/>
+              <w:sz w:val="24"/>
+              <w:szCs w:val="24"/>
+              <w:lang w:val="fr-FR" w:eastAsia="fr-FR"/>
+              <w14:ligatures w14:val="standardContextual"/>
+            </w:rPr>
+          </w:pPr>
+          <w:hyperlink w:anchor="_Toc199935628" w:history="1">
+            <w:r>
+              <w:rPr>
+                <w:rStyle w:val="Hyperlink"/>
+                <w:noProof/>
+                <w:lang w:val="en-US"/>
+              </w:rPr>
+              <w:t>8.</w:t>
+            </w:r>
+            <w:r>
+              <w:rPr>
+                <w:rFonts w:eastAsiaTheme="minorEastAsia"/>
+                <w:noProof/>
+                <w:kern w:val="2"/>
+                <w:sz w:val="24"/>
+                <w:szCs w:val="24"/>
+                <w:lang w:val="fr-FR" w:eastAsia="fr-FR"/>
+                <w14:ligatures w14:val="standardContextual"/>
+              </w:rPr>
+              <w:tab/>
+            </w:r>
+            <w:r>
+              <w:rPr>
+                <w:rStyle w:val="Hyperlink"/>
+                <w:noProof/>
+                <w:lang w:val="en-US"/>
+              </w:rPr>
+              <w:t>VCard</w:t>
+            </w:r>
+            <w:r>
+              <w:rPr>
+                <w:noProof/>
+                <w:webHidden/>
+              </w:rPr>
+              <w:tab/>
+            </w:r>
+            <w:r>
+              <w:rPr>
+                <w:noProof/>
+                <w:webHidden/>
+              </w:rPr>
+              <w:fldChar w:fldCharType="begin"/>
+            </w:r>
+            <w:r>
+              <w:rPr>
+                <w:noProof/>
+                <w:webHidden/>
+              </w:rPr>
+              <w:instrText xml:space="preserve"> PAGEREF _Toc199935628 \h </w:instrText>
+            </w:r>
+            <w:r>
+              <w:rPr>
+                <w:noProof/>
+                <w:webHidden/>
+              </w:rPr>
+            </w:r>
+            <w:r>
+              <w:rPr>
+                <w:noProof/>
+                <w:webHidden/>
+              </w:rPr>
+              <w:fldChar w:fldCharType="separate"/>
+            </w:r>
+            <w:r>
+              <w:rPr>
+                <w:noProof/>
+                <w:webHidden/>
+              </w:rPr>
+              <w:t>17</w:t>
+            </w:r>
+            <w:r>
+              <w:rPr>
+                <w:noProof/>
+                <w:webHidden/>
+              </w:rPr>
+              <w:fldChar w:fldCharType="end"/>
+            </w:r>
+          </w:hyperlink>
+        </w:p>
+        <w:p>
+          <w:pPr>
+            <w:pStyle w:val="TOC1"/>
+            <w:tabs>
+              <w:tab w:val="left" w:pos="440"/>
+              <w:tab w:val="right" w:leader="dot" w:pos="9016"/>
+            </w:tabs>
+            <w:rPr>
+              <w:rFonts w:eastAsiaTheme="minorEastAsia"/>
+              <w:noProof/>
+              <w:kern w:val="2"/>
+              <w:sz w:val="24"/>
+              <w:szCs w:val="24"/>
+              <w:lang w:val="fr-FR" w:eastAsia="fr-FR"/>
+              <w14:ligatures w14:val="standardContextual"/>
+            </w:rPr>
+          </w:pPr>
+          <w:hyperlink w:anchor="_Toc199935629" w:history="1">
+            <w:r>
+              <w:rPr>
+                <w:rStyle w:val="Hyperlink"/>
+                <w:noProof/>
+                <w:lang w:val="en-US"/>
+              </w:rPr>
+              <w:t>9.</w:t>
+            </w:r>
+            <w:r>
+              <w:rPr>
+                <w:rFonts w:eastAsiaTheme="minorEastAsia"/>
+                <w:noProof/>
+                <w:kern w:val="2"/>
+                <w:sz w:val="24"/>
+                <w:szCs w:val="24"/>
+                <w:lang w:val="fr-FR" w:eastAsia="fr-FR"/>
+                <w14:ligatures w14:val="standardContextual"/>
+              </w:rPr>
+              <w:tab/>
+            </w:r>
+            <w:r>
+              <w:rPr>
+                <w:rStyle w:val="Hyperlink"/>
+                <w:noProof/>
+                <w:lang w:val="en-US"/>
+              </w:rPr>
+              <w:t>VIP Mode</w:t>
+            </w:r>
+            <w:r>
+              <w:rPr>
+                <w:noProof/>
+                <w:webHidden/>
+              </w:rPr>
+              <w:tab/>
+            </w:r>
+            <w:r>
+              <w:rPr>
+                <w:noProof/>
+                <w:webHidden/>
+              </w:rPr>
+              <w:fldChar w:fldCharType="begin"/>
+            </w:r>
+            <w:r>
+              <w:rPr>
+                <w:noProof/>
+                <w:webHidden/>
+              </w:rPr>
+              <w:instrText xml:space="preserve"> PAGEREF _Toc199935629 \h </w:instrText>
+            </w:r>
+            <w:r>
+              <w:rPr>
+                <w:noProof/>
+                <w:webHidden/>
+              </w:rPr>
+            </w:r>
+            <w:r>
+              <w:rPr>
+                <w:noProof/>
+                <w:webHidden/>
+              </w:rPr>
+              <w:fldChar w:fldCharType="separate"/>
+            </w:r>
+            <w:r>
+              <w:rPr>
+                <w:noProof/>
+                <w:webHidden/>
+              </w:rPr>
+              <w:t>17</w:t>
+            </w:r>
+            <w:r>
+              <w:rPr>
+                <w:noProof/>
+                <w:webHidden/>
+              </w:rPr>
+              <w:fldChar w:fldCharType="end"/>
+            </w:r>
+          </w:hyperlink>
+        </w:p>
+        <w:p>
+          <w:pPr>
+            <w:pStyle w:val="TOC1"/>
+            <w:tabs>
+              <w:tab w:val="left" w:pos="660"/>
+              <w:tab w:val="right" w:leader="dot" w:pos="9016"/>
+            </w:tabs>
+            <w:rPr>
+              <w:rFonts w:eastAsiaTheme="minorEastAsia"/>
+              <w:noProof/>
+              <w:kern w:val="2"/>
+              <w:sz w:val="24"/>
+              <w:szCs w:val="24"/>
+              <w:lang w:val="fr-FR" w:eastAsia="fr-FR"/>
+              <w14:ligatures w14:val="standardContextual"/>
+            </w:rPr>
+          </w:pPr>
+          <w:hyperlink w:anchor="_Toc199935630" w:history="1">
+            <w:r>
+              <w:rPr>
+                <w:rStyle w:val="Hyperlink"/>
+                <w:noProof/>
+                <w:lang w:val="en-US"/>
+              </w:rPr>
+              <w:t>10.</w:t>
+            </w:r>
+            <w:r>
+              <w:rPr>
+                <w:rFonts w:eastAsiaTheme="minorEastAsia"/>
+                <w:noProof/>
+                <w:kern w:val="2"/>
+                <w:sz w:val="24"/>
+                <w:szCs w:val="24"/>
+                <w:lang w:val="fr-FR" w:eastAsia="fr-FR"/>
+                <w14:ligatures w14:val="standardContextual"/>
+              </w:rPr>
+              <w:tab/>
+            </w:r>
+            <w:r>
+              <w:rPr>
+                <w:rStyle w:val="Hyperlink"/>
+                <w:noProof/>
+                <w:lang w:val="en-US"/>
+              </w:rPr>
+              <w:t>Export Data</w:t>
+            </w:r>
+            <w:r>
+              <w:rPr>
+                <w:noProof/>
+                <w:webHidden/>
+              </w:rPr>
+              <w:tab/>
+            </w:r>
+            <w:r>
+              <w:rPr>
+                <w:noProof/>
+                <w:webHidden/>
+              </w:rPr>
+              <w:fldChar w:fldCharType="begin"/>
+            </w:r>
+            <w:r>
+              <w:rPr>
+                <w:noProof/>
+                <w:webHidden/>
+              </w:rPr>
+              <w:instrText xml:space="preserve"> PAGEREF _Toc199935630 \h </w:instrText>
+            </w:r>
+            <w:r>
+              <w:rPr>
+                <w:noProof/>
+                <w:webHidden/>
+              </w:rPr>
+            </w:r>
+            <w:r>
+              <w:rPr>
+                <w:noProof/>
+                <w:webHidden/>
+              </w:rPr>
+              <w:fldChar w:fldCharType="separate"/>
+            </w:r>
+            <w:r>
+              <w:rPr>
+                <w:noProof/>
+                <w:webHidden/>
+              </w:rPr>
+              <w:t>18</w:t>
+            </w:r>
+            <w:r>
+              <w:rPr>
+                <w:noProof/>
+                <w:webHidden/>
+              </w:rPr>
+              <w:fldChar w:fldCharType="end"/>
+            </w:r>
+          </w:hyperlink>
+        </w:p>
+        <w:p>
+          <w:pPr>
+            <w:pStyle w:val="TOC1"/>
+            <w:tabs>
+              <w:tab w:val="left" w:pos="660"/>
+              <w:tab w:val="right" w:leader="dot" w:pos="9016"/>
+            </w:tabs>
+            <w:rPr>
+              <w:rFonts w:eastAsiaTheme="minorEastAsia"/>
+              <w:noProof/>
+              <w:kern w:val="2"/>
+              <w:sz w:val="24"/>
+              <w:szCs w:val="24"/>
+              <w:lang w:val="fr-FR" w:eastAsia="fr-FR"/>
+              <w14:ligatures w14:val="standardContextual"/>
+            </w:rPr>
+          </w:pPr>
+          <w:hyperlink w:anchor="_Toc199935631" w:history="1">
+            <w:r>
+              <w:rPr>
+                <w:rStyle w:val="Hyperlink"/>
+                <w:noProof/>
+                <w:lang w:val="en-US"/>
+              </w:rPr>
+              <w:t>11.</w:t>
+            </w:r>
+            <w:r>
+              <w:rPr>
+                <w:rFonts w:eastAsiaTheme="minorEastAsia"/>
+                <w:noProof/>
+                <w:kern w:val="2"/>
+                <w:sz w:val="24"/>
+                <w:szCs w:val="24"/>
+                <w:lang w:val="fr-FR" w:eastAsia="fr-FR"/>
+                <w14:ligatures w14:val="standardContextual"/>
+              </w:rPr>
+              <w:tab/>
+            </w:r>
+            <w:r>
+              <w:rPr>
+                <w:rStyle w:val="Hyperlink"/>
+                <w:noProof/>
+                <w:lang w:val="en-US"/>
+              </w:rPr>
               <w:t>Running on a landscape KC50</w:t>
             </w:r>
             <w:r>
@@ -2535,7 +2684,7 @@
                 <w:noProof/>
                 <w:webHidden/>
               </w:rPr>
-              <w:instrText xml:space="preserve"> PAGEREF _Toc199864133 \h </w:instrText>
+              <w:instrText xml:space="preserve"> PAGEREF _Toc199935631 \h </w:instrText>
             </w:r>
             <w:r>
               <w:rPr>
@@ -2555,7 +2704,7 @@
                 <w:noProof/>
                 <w:webHidden/>
               </w:rPr>
-              <w:t>18</w:t>
+              <w:t>19</w:t>
             </w:r>
             <w:r>
               <w:rPr>
@@ -2612,7 +2761,7 @@
         <w:lastRenderedPageBreak/>
         <w:t xml:space="preserve"> </w:t>
       </w:r>
-      <w:bookmarkStart w:id="0" w:name="_Toc199864114"/>
+      <w:bookmarkStart w:id="0" w:name="_Toc199935611"/>
       <w:r>
         <w:t>Overview</w:t>
       </w:r>
@@ -3020,7 +3169,7 @@
       <w:pPr>
         <w:pStyle w:val="Heading1"/>
       </w:pPr>
-      <w:bookmarkStart w:id="1" w:name="_Toc199864115"/>
+      <w:bookmarkStart w:id="1" w:name="_Toc199935612"/>
       <w:r>
         <w:t>Pre-requisites</w:t>
       </w:r>
@@ -3097,7 +3246,7 @@
       <w:pPr>
         <w:pStyle w:val="Heading1"/>
       </w:pPr>
-      <w:bookmarkStart w:id="2" w:name="_Toc199864116"/>
+      <w:bookmarkStart w:id="2" w:name="_Toc199935613"/>
       <w:r>
         <w:t>Installation</w:t>
       </w:r>
@@ -3179,7 +3328,7 @@
       <w:pPr>
         <w:pStyle w:val="Heading1"/>
       </w:pPr>
-      <w:bookmarkStart w:id="3" w:name="_Toc199864117"/>
+      <w:bookmarkStart w:id="3" w:name="_Toc199935614"/>
       <w:r>
         <w:t>Licence</w:t>
       </w:r>
@@ -3293,7 +3442,7 @@
       <w:pPr>
         <w:pStyle w:val="Heading1"/>
       </w:pPr>
-      <w:bookmarkStart w:id="4" w:name="_Toc199864118"/>
+      <w:bookmarkStart w:id="4" w:name="_Toc199935615"/>
       <w:r>
         <w:lastRenderedPageBreak/>
         <w:t>Workflow</w:t>
@@ -3309,7 +3458,7 @@
           <w:numId w:val="35"/>
         </w:numPr>
       </w:pPr>
-      <w:bookmarkStart w:id="5" w:name="_Toc199864119"/>
+      <w:bookmarkStart w:id="5" w:name="_Toc199935616"/>
       <w:r>
         <w:t>Launching the application</w:t>
       </w:r>
@@ -3388,7 +3537,7 @@
           <w:numId w:val="35"/>
         </w:numPr>
       </w:pPr>
-      <w:bookmarkStart w:id="6" w:name="_Toc199864120"/>
+      <w:bookmarkStart w:id="6" w:name="_Toc199935617"/>
       <w:r>
         <w:t>Home Screen</w:t>
       </w:r>
@@ -3503,7 +3652,7 @@
       <w:pPr>
         <w:pStyle w:val="Heading2"/>
       </w:pPr>
-      <w:bookmarkStart w:id="7" w:name="_Toc199864121"/>
+      <w:bookmarkStart w:id="7" w:name="_Toc199935618"/>
       <w:r>
         <w:t>Searching for an attendee</w:t>
       </w:r>
@@ -3631,7 +3780,7 @@
       <w:pPr>
         <w:pStyle w:val="Heading2"/>
       </w:pPr>
-      <w:bookmarkStart w:id="9" w:name="_Toc199864122"/>
+      <w:bookmarkStart w:id="9" w:name="_Toc199935619"/>
       <w:r>
         <w:lastRenderedPageBreak/>
         <w:t>Welcome Screen</w:t>
@@ -4173,7 +4322,7 @@
       <w:pPr>
         <w:pStyle w:val="Heading2"/>
       </w:pPr>
-      <w:bookmarkStart w:id="10" w:name="_Toc199864123"/>
+      <w:bookmarkStart w:id="10" w:name="_Toc199935620"/>
       <w:r>
         <w:t>Register Screen</w:t>
       </w:r>
@@ -4625,6 +4774,23 @@
       </w:r>
     </w:p>
     <w:p>
+      <w:pPr>
+        <w:rPr>
+          <w:b/>
+          <w:bCs/>
+          <w:u w:val="single"/>
+        </w:rPr>
+      </w:pPr>
+      <w:r>
+        <w:rPr>
+          <w:b/>
+          <w:bCs/>
+          <w:u w:val="single"/>
+        </w:rPr>
+        <w:t>Only the elements First Name, Last Name and Company are mandatory to create a card.</w:t>
+      </w:r>
+    </w:p>
+    <w:p>
       <w:r>
         <w:t xml:space="preserve">If the </w:t>
       </w:r>
@@ -4676,7 +4842,7 @@
       <w:pPr>
         <w:pStyle w:val="Heading1"/>
       </w:pPr>
-      <w:bookmarkStart w:id="11" w:name="_Toc199864124"/>
+      <w:bookmarkStart w:id="11" w:name="_Toc199935621"/>
       <w:r>
         <w:lastRenderedPageBreak/>
         <w:t>Setting up the application</w:t>
@@ -4692,7 +4858,7 @@
           <w:numId w:val="50"/>
         </w:numPr>
       </w:pPr>
-      <w:bookmarkStart w:id="12" w:name="_Toc199864125"/>
+      <w:bookmarkStart w:id="12" w:name="_Toc199935622"/>
       <w:r>
         <w:t>Configuration files</w:t>
       </w:r>
@@ -4784,7 +4950,7 @@
       <w:pPr>
         <w:pStyle w:val="Heading2"/>
       </w:pPr>
-      <w:bookmarkStart w:id="13" w:name="_Toc199864126"/>
+      <w:bookmarkStart w:id="13" w:name="_Toc199935623"/>
       <w:r>
         <w:t>Attendees.csv file</w:t>
       </w:r>
@@ -5578,7 +5744,7 @@
       <w:pPr>
         <w:pStyle w:val="Heading2"/>
       </w:pPr>
-      <w:bookmarkStart w:id="14" w:name="_Toc199864127"/>
+      <w:bookmarkStart w:id="14" w:name="_Toc199935624"/>
       <w:proofErr w:type="spellStart"/>
       <w:r>
         <w:lastRenderedPageBreak/>
@@ -5721,30 +5887,6 @@
               <w:t>If set to False, the “Register” button will be hidden.</w:t>
             </w:r>
           </w:p>
-          <w:p>
-            <w:pPr>
-              <w:rPr>
-                <w:b/>
-                <w:bCs/>
-              </w:rPr>
-            </w:pPr>
-            <w:r>
-              <w:rPr>
-                <w:b/>
-                <w:bCs/>
-              </w:rPr>
-              <w:t>Note that the actual version of the application does not save the attendees that register themselves inside a file.</w:t>
-            </w:r>
-          </w:p>
-          <w:p>
-            <w:r>
-              <w:rPr>
-                <w:b/>
-                <w:bCs/>
-              </w:rPr>
-              <w:t>This feature will be added to a future version of the application.</w:t>
-            </w:r>
-          </w:p>
         </w:tc>
       </w:tr>
       <w:tr>
@@ -6032,7 +6174,6 @@
           </w:tcPr>
           <w:p>
             <w:r>
-              <w:lastRenderedPageBreak/>
               <w:t>VIP_MODE</w:t>
             </w:r>
           </w:p>
@@ -6097,6 +6238,7 @@
           </w:tcPr>
           <w:p>
             <w:r>
+              <w:lastRenderedPageBreak/>
               <w:t>NUMBER_OF_CHARACTERS_BEFORE</w:t>
             </w:r>
           </w:p>
@@ -6741,6 +6883,9 @@
           <w:tcPr>
             <w:tcW w:w="4003" w:type="dxa"/>
           </w:tcPr>
+          <w:p/>
+          <w:p/>
+          <w:p/>
           <w:p/>
         </w:tc>
         <w:tc>
@@ -7215,19 +7360,62 @@
           <w:tcPr>
             <w:tcW w:w="4003" w:type="dxa"/>
           </w:tcPr>
-          <w:p/>
+          <w:p>
+            <w:r>
+              <w:t>EXPORT_ATTENDEE_DATA</w:t>
+            </w:r>
+          </w:p>
         </w:tc>
         <w:tc>
           <w:tcPr>
             <w:tcW w:w="2093" w:type="dxa"/>
           </w:tcPr>
-          <w:p/>
+          <w:p>
+            <w:r>
+              <w:t>Boolean</w:t>
+            </w:r>
+          </w:p>
+          <w:p>
+            <w:pPr>
+              <w:pStyle w:val="ListParagraph"/>
+              <w:numPr>
+                <w:ilvl w:val="0"/>
+                <w:numId w:val="52"/>
+              </w:numPr>
+              <w:ind w:left="139" w:hanging="139"/>
+            </w:pPr>
+            <w:r>
+              <w:t>True</w:t>
+            </w:r>
+          </w:p>
+          <w:p>
+            <w:pPr>
+              <w:pStyle w:val="ListParagraph"/>
+              <w:numPr>
+                <w:ilvl w:val="0"/>
+                <w:numId w:val="52"/>
+              </w:numPr>
+              <w:ind w:left="139" w:hanging="139"/>
+            </w:pPr>
+            <w:r>
+              <w:t>False</w:t>
+            </w:r>
+          </w:p>
         </w:tc>
         <w:tc>
           <w:tcPr>
             <w:tcW w:w="4678" w:type="dxa"/>
           </w:tcPr>
-          <w:p/>
+          <w:p>
+            <w:r>
+              <w:t>Export attendee data when the card is printed.</w:t>
+            </w:r>
+          </w:p>
+          <w:p>
+            <w:r>
+              <w:t>See Export Data section for more information.</w:t>
+            </w:r>
+          </w:p>
         </w:tc>
       </w:tr>
       <w:tr>
@@ -7235,19 +7423,63 @@
           <w:tcPr>
             <w:tcW w:w="4003" w:type="dxa"/>
           </w:tcPr>
-          <w:p/>
+          <w:p>
+            <w:r>
+              <w:lastRenderedPageBreak/>
+              <w:t>EXPORT_REGISTERED_DATA</w:t>
+            </w:r>
+          </w:p>
         </w:tc>
         <w:tc>
           <w:tcPr>
             <w:tcW w:w="2093" w:type="dxa"/>
           </w:tcPr>
-          <w:p/>
+          <w:p>
+            <w:r>
+              <w:t>Boolean</w:t>
+            </w:r>
+          </w:p>
+          <w:p>
+            <w:pPr>
+              <w:pStyle w:val="ListParagraph"/>
+              <w:numPr>
+                <w:ilvl w:val="0"/>
+                <w:numId w:val="52"/>
+              </w:numPr>
+              <w:ind w:left="139" w:hanging="139"/>
+            </w:pPr>
+            <w:r>
+              <w:t>True</w:t>
+            </w:r>
+          </w:p>
+          <w:p>
+            <w:pPr>
+              <w:pStyle w:val="ListParagraph"/>
+              <w:numPr>
+                <w:ilvl w:val="0"/>
+                <w:numId w:val="52"/>
+              </w:numPr>
+              <w:ind w:left="139" w:hanging="139"/>
+            </w:pPr>
+            <w:r>
+              <w:t>False</w:t>
+            </w:r>
+          </w:p>
         </w:tc>
         <w:tc>
           <w:tcPr>
             <w:tcW w:w="4678" w:type="dxa"/>
           </w:tcPr>
-          <w:p/>
+          <w:p>
+            <w:r>
+              <w:t>Export New Attendee data when they register and print their card.</w:t>
+            </w:r>
+          </w:p>
+          <w:p>
+            <w:r>
+              <w:t>See Export Data section for more information.</w:t>
+            </w:r>
+          </w:p>
         </w:tc>
       </w:tr>
       <w:tr>
@@ -7255,29 +7487,8 @@
           <w:tcPr>
             <w:tcW w:w="4003" w:type="dxa"/>
           </w:tcPr>
-          <w:p/>
-        </w:tc>
-        <w:tc>
-          <w:tcPr>
-            <w:tcW w:w="2093" w:type="dxa"/>
-          </w:tcPr>
-          <w:p/>
-        </w:tc>
-        <w:tc>
-          <w:tcPr>
-            <w:tcW w:w="4678" w:type="dxa"/>
-          </w:tcPr>
-          <w:p/>
-        </w:tc>
-      </w:tr>
-      <w:tr>
-        <w:tc>
-          <w:tcPr>
-            <w:tcW w:w="4003" w:type="dxa"/>
-          </w:tcPr>
-          <w:p>
-            <w:r>
-              <w:lastRenderedPageBreak/>
+          <w:p>
+            <w:r>
               <w:t>QRCODE_CONFIG</w:t>
             </w:r>
           </w:p>
@@ -7650,82 +7861,6 @@
           </w:p>
         </w:tc>
       </w:tr>
-      <w:tr>
-        <w:tc>
-          <w:tcPr>
-            <w:tcW w:w="4003" w:type="dxa"/>
-          </w:tcPr>
-          <w:p>
-            <w:pPr>
-              <w:rPr>
-                <w:lang w:val="en-US"/>
-              </w:rPr>
-            </w:pPr>
-          </w:p>
-        </w:tc>
-        <w:tc>
-          <w:tcPr>
-            <w:tcW w:w="2093" w:type="dxa"/>
-          </w:tcPr>
-          <w:p>
-            <w:pPr>
-              <w:rPr>
-                <w:lang w:val="en-US"/>
-              </w:rPr>
-            </w:pPr>
-          </w:p>
-        </w:tc>
-        <w:tc>
-          <w:tcPr>
-            <w:tcW w:w="4678" w:type="dxa"/>
-          </w:tcPr>
-          <w:p>
-            <w:pPr>
-              <w:rPr>
-                <w:lang w:val="en-US"/>
-              </w:rPr>
-            </w:pPr>
-          </w:p>
-        </w:tc>
-      </w:tr>
-      <w:tr>
-        <w:tc>
-          <w:tcPr>
-            <w:tcW w:w="4003" w:type="dxa"/>
-          </w:tcPr>
-          <w:p>
-            <w:pPr>
-              <w:rPr>
-                <w:lang w:val="en-US"/>
-              </w:rPr>
-            </w:pPr>
-          </w:p>
-        </w:tc>
-        <w:tc>
-          <w:tcPr>
-            <w:tcW w:w="2093" w:type="dxa"/>
-          </w:tcPr>
-          <w:p>
-            <w:pPr>
-              <w:rPr>
-                <w:lang w:val="en-US"/>
-              </w:rPr>
-            </w:pPr>
-          </w:p>
-        </w:tc>
-        <w:tc>
-          <w:tcPr>
-            <w:tcW w:w="4678" w:type="dxa"/>
-          </w:tcPr>
-          <w:p>
-            <w:pPr>
-              <w:rPr>
-                <w:lang w:val="en-US"/>
-              </w:rPr>
-            </w:pPr>
-          </w:p>
-        </w:tc>
-      </w:tr>
     </w:tbl>
     <w:p>
       <w:pPr>
@@ -7741,7 +7876,7 @@
           <w:lang w:val="en-US"/>
         </w:rPr>
       </w:pPr>
-      <w:bookmarkStart w:id="15" w:name="_Toc199864128"/>
+      <w:bookmarkStart w:id="15" w:name="_Toc199935625"/>
       <w:r>
         <w:rPr>
           <w:lang w:val="en-US"/>
@@ -7809,7 +7944,7 @@
           <w:lang w:val="en-US"/>
         </w:rPr>
       </w:pPr>
-      <w:bookmarkStart w:id="16" w:name="_Toc199864129"/>
+      <w:bookmarkStart w:id="16" w:name="_Toc199935626"/>
       <w:r>
         <w:rPr>
           <w:lang w:val="en-US"/>
@@ -7973,12 +8108,12 @@
     </w:p>
     <w:p>
       <w:pPr>
-        <w:pStyle w:val="Heading2"/>
-        <w:rPr>
-          <w:lang w:val="en-US"/>
-        </w:rPr>
-      </w:pPr>
-      <w:bookmarkStart w:id="17" w:name="_Toc199864130"/>
+        <w:pStyle w:val="Heading1"/>
+        <w:rPr>
+          <w:lang w:val="en-US"/>
+        </w:rPr>
+      </w:pPr>
+      <w:bookmarkStart w:id="17" w:name="_Toc199935627"/>
       <w:r>
         <w:rPr>
           <w:lang w:val="en-US"/>
@@ -8061,12 +8196,12 @@
     </w:p>
     <w:p>
       <w:pPr>
-        <w:pStyle w:val="Heading2"/>
-        <w:rPr>
-          <w:lang w:val="en-US"/>
-        </w:rPr>
-      </w:pPr>
-      <w:bookmarkStart w:id="18" w:name="_Toc199864131"/>
+        <w:pStyle w:val="Heading1"/>
+        <w:rPr>
+          <w:lang w:val="en-US"/>
+        </w:rPr>
+      </w:pPr>
+      <w:bookmarkStart w:id="18" w:name="_Toc199935628"/>
       <w:proofErr w:type="spellStart"/>
       <w:r>
         <w:rPr>
@@ -8517,12 +8652,12 @@
     </w:p>
     <w:p>
       <w:pPr>
-        <w:pStyle w:val="Heading2"/>
-        <w:rPr>
-          <w:lang w:val="en-US"/>
-        </w:rPr>
-      </w:pPr>
-      <w:bookmarkStart w:id="19" w:name="_Toc199864132"/>
+        <w:pStyle w:val="Heading1"/>
+        <w:rPr>
+          <w:lang w:val="en-US"/>
+        </w:rPr>
+      </w:pPr>
+      <w:bookmarkStart w:id="19" w:name="_Toc199935629"/>
       <w:r>
         <w:rPr>
           <w:lang w:val="en-US"/>
@@ -8615,16 +8750,16 @@
           <w:lang w:val="en-US"/>
         </w:rPr>
         <w:drawing>
-          <wp:anchor distT="0" distB="0" distL="114300" distR="114300" simplePos="0" relativeHeight="251672576" behindDoc="0" locked="0" layoutInCell="1" allowOverlap="1" wp14:anchorId="315F6C4D" wp14:editId="1E51E1DB">
+          <wp:anchor distT="0" distB="0" distL="114300" distR="114300" simplePos="0" relativeHeight="251672576" behindDoc="0" locked="0" layoutInCell="1" allowOverlap="1" wp14:anchorId="315F6C4D" wp14:editId="709F5656">
             <wp:simplePos x="0" y="0"/>
             <wp:positionH relativeFrom="column">
-              <wp:posOffset>1104011</wp:posOffset>
+              <wp:posOffset>1777086</wp:posOffset>
             </wp:positionH>
             <wp:positionV relativeFrom="paragraph">
-              <wp:posOffset>146330</wp:posOffset>
+              <wp:posOffset>5817</wp:posOffset>
             </wp:positionV>
-            <wp:extent cx="3555187" cy="2005174"/>
-            <wp:effectExtent l="0" t="0" r="7620" b="0"/>
+            <wp:extent cx="2844764" cy="1604486"/>
+            <wp:effectExtent l="0" t="0" r="0" b="0"/>
             <wp:wrapNone/>
             <wp:docPr id="818950919" name="Picture 40"/>
             <wp:cNvGraphicFramePr>
@@ -8653,7 +8788,7 @@
                   <pic:spPr bwMode="auto">
                     <a:xfrm>
                       <a:off x="0" y="0"/>
-                      <a:ext cx="3555187" cy="2005174"/>
+                      <a:ext cx="2844764" cy="1604486"/>
                     </a:xfrm>
                     <a:prstGeom prst="rect">
                       <a:avLst/>
@@ -8671,6 +8806,12 @@
                 </pic:pic>
               </a:graphicData>
             </a:graphic>
+            <wp14:sizeRelH relativeFrom="margin">
+              <wp14:pctWidth>0</wp14:pctWidth>
+            </wp14:sizeRelH>
+            <wp14:sizeRelV relativeFrom="margin">
+              <wp14:pctHeight>0</wp14:pctHeight>
+            </wp14:sizeRelV>
           </wp:anchor>
         </w:drawing>
       </w:r>
@@ -8713,299 +8854,1260 @@
         <w:rPr>
           <w:lang w:val="en-US"/>
         </w:rPr>
+        <w:t xml:space="preserve">If the </w:t>
+      </w:r>
+      <w:r>
+        <w:rPr>
+          <w:lang w:val="en-US"/>
+        </w:rPr>
+        <w:t>PRINT_WRISTBAND_FOR_VIP</w:t>
+      </w:r>
+      <w:r>
+        <w:rPr>
+          <w:lang w:val="en-US"/>
+        </w:rPr>
+        <w:t xml:space="preserve"> element of the </w:t>
+      </w:r>
+      <w:proofErr w:type="spellStart"/>
+      <w:r>
+        <w:rPr>
+          <w:lang w:val="en-US"/>
+        </w:rPr>
+        <w:t>config.json</w:t>
+      </w:r>
+      <w:proofErr w:type="spellEnd"/>
+      <w:r>
+        <w:rPr>
+          <w:lang w:val="en-US"/>
+        </w:rPr>
+        <w:t xml:space="preserve"> file is set to true, a wristband will be printed using a Zebra’s wristband printer.</w:t>
+      </w:r>
+    </w:p>
+    <w:p>
+      <w:pPr>
+        <w:rPr>
+          <w:lang w:val="en-US"/>
+        </w:rPr>
+      </w:pPr>
+      <w:r>
+        <w:rPr>
+          <w:lang w:val="en-US"/>
+        </w:rPr>
+        <w:t xml:space="preserve">To work, you’ll have to set up the </w:t>
+      </w:r>
+      <w:r>
+        <w:rPr>
+          <w:lang w:val="en-US"/>
+        </w:rPr>
+        <w:t>WRISTBAND_PRINTER_IP</w:t>
+      </w:r>
+      <w:r>
+        <w:rPr>
+          <w:lang w:val="en-US"/>
+        </w:rPr>
+        <w:t xml:space="preserve"> and </w:t>
+      </w:r>
+      <w:r>
+        <w:rPr>
+          <w:lang w:val="en-US"/>
+        </w:rPr>
+        <w:t>WRISTBAND_PRINTER_PORT</w:t>
+      </w:r>
+      <w:r>
+        <w:rPr>
+          <w:lang w:val="en-US"/>
+        </w:rPr>
+        <w:t xml:space="preserve"> of the </w:t>
+      </w:r>
+      <w:proofErr w:type="spellStart"/>
+      <w:r>
+        <w:rPr>
+          <w:lang w:val="en-US"/>
+        </w:rPr>
+        <w:t>config.json</w:t>
+      </w:r>
+      <w:proofErr w:type="spellEnd"/>
+      <w:r>
+        <w:rPr>
+          <w:lang w:val="en-US"/>
+        </w:rPr>
+        <w:t xml:space="preserve"> file.</w:t>
+      </w:r>
+    </w:p>
+    <w:p>
+      <w:pPr>
+        <w:rPr>
+          <w:lang w:val="en-US"/>
+        </w:rPr>
+      </w:pPr>
+      <w:r>
+        <w:rPr>
+          <w:lang w:val="en-US"/>
+        </w:rPr>
+        <w:t>You’ll have to upload a VIP.ZPL file to the wristband printer.</w:t>
+      </w:r>
+    </w:p>
+    <w:p>
+      <w:pPr>
+        <w:rPr>
+          <w:lang w:val="en-US"/>
+        </w:rPr>
+      </w:pPr>
+      <w:r>
+        <w:rPr>
+          <w:lang w:val="en-US"/>
+        </w:rPr>
+        <w:t>This file will be called by the application to print the attendee wristband.</w:t>
+      </w:r>
+    </w:p>
+    <w:p>
+      <w:pPr>
+        <w:rPr>
+          <w:lang w:val="en-US"/>
+        </w:rPr>
+      </w:pPr>
+      <w:r>
+        <w:rPr>
+          <w:lang w:val="en-US"/>
+        </w:rPr>
+        <w:t xml:space="preserve">Note that the data printed is not variable (no dynamic field passed to the VIP.ZPL file), so it is limited to what you put inside the </w:t>
+      </w:r>
+      <w:proofErr w:type="spellStart"/>
+      <w:r>
+        <w:rPr>
+          <w:lang w:val="en-US"/>
+        </w:rPr>
+        <w:t>zpl</w:t>
+      </w:r>
+      <w:proofErr w:type="spellEnd"/>
+      <w:r>
+        <w:rPr>
+          <w:lang w:val="en-US"/>
+        </w:rPr>
+        <w:t xml:space="preserve"> file.</w:t>
+      </w:r>
+    </w:p>
+    <w:p>
+      <w:pPr>
+        <w:rPr>
+          <w:lang w:val="en-US"/>
+        </w:rPr>
+      </w:pPr>
+      <w:r>
+        <w:rPr>
+          <w:lang w:val="en-US"/>
+        </w:rPr>
+        <w:t xml:space="preserve">This feature allows you to automatically print the wristband in parallel </w:t>
+      </w:r>
+      <w:proofErr w:type="gramStart"/>
+      <w:r>
+        <w:rPr>
+          <w:lang w:val="en-US"/>
+        </w:rPr>
+        <w:t>of</w:t>
+      </w:r>
+      <w:proofErr w:type="gramEnd"/>
+      <w:r>
+        <w:rPr>
+          <w:lang w:val="en-US"/>
+        </w:rPr>
+        <w:t xml:space="preserve"> the card printing so your VIP attendee will receive a card with her/his/their information printed as well as a wristband that will identify her/him/</w:t>
+      </w:r>
+      <w:proofErr w:type="gramStart"/>
+      <w:r>
+        <w:rPr>
+          <w:lang w:val="en-US"/>
+        </w:rPr>
+        <w:t>their</w:t>
+      </w:r>
+      <w:proofErr w:type="gramEnd"/>
+      <w:r>
+        <w:rPr>
+          <w:lang w:val="en-US"/>
+        </w:rPr>
+        <w:t xml:space="preserve"> as a VIP (for </w:t>
+      </w:r>
+      <w:proofErr w:type="gramStart"/>
+      <w:r>
+        <w:rPr>
+          <w:lang w:val="en-US"/>
+        </w:rPr>
+        <w:t>example :</w:t>
+      </w:r>
+      <w:proofErr w:type="gramEnd"/>
+      <w:r>
+        <w:rPr>
+          <w:lang w:val="en-US"/>
+        </w:rPr>
+        <w:t xml:space="preserve"> VIP access to specific exhibition zones). </w:t>
+      </w:r>
+    </w:p>
+    <w:p>
+      <w:pPr>
+        <w:pStyle w:val="Heading1"/>
+        <w:rPr>
+          <w:lang w:val="en-US"/>
+        </w:rPr>
+      </w:pPr>
+      <w:bookmarkStart w:id="20" w:name="_Toc199935630"/>
+      <w:r>
+        <w:rPr>
+          <w:lang w:val="en-US"/>
+        </w:rPr>
+        <w:t>Export Data</w:t>
+      </w:r>
+      <w:bookmarkEnd w:id="20"/>
+    </w:p>
+    <w:p>
+      <w:pPr>
+        <w:rPr>
+          <w:lang w:val="en-US"/>
+        </w:rPr>
+      </w:pPr>
+      <w:r>
+        <w:rPr>
+          <w:lang w:val="en-US"/>
+        </w:rPr>
+        <w:t xml:space="preserve">If the </w:t>
+      </w:r>
+      <w:r>
+        <w:rPr>
+          <w:lang w:val="en-US"/>
+        </w:rPr>
+        <w:t>EXPORT_ATTENDEE_DATA</w:t>
+      </w:r>
+      <w:r>
+        <w:rPr>
+          <w:lang w:val="en-US"/>
+        </w:rPr>
+        <w:t xml:space="preserve"> element of the </w:t>
+      </w:r>
+      <w:proofErr w:type="spellStart"/>
+      <w:r>
+        <w:rPr>
+          <w:lang w:val="en-US"/>
+        </w:rPr>
+        <w:t>config.json</w:t>
+      </w:r>
+      <w:proofErr w:type="spellEnd"/>
+      <w:r>
+        <w:rPr>
+          <w:lang w:val="en-US"/>
+        </w:rPr>
+        <w:t xml:space="preserve"> file is set to true, every time an attendee prints her/his/their card, a new line will be added to an export CSV file.</w:t>
+      </w:r>
+    </w:p>
+    <w:p>
+      <w:pPr>
+        <w:rPr>
+          <w:lang w:val="en-US"/>
+        </w:rPr>
+      </w:pPr>
+      <w:r>
+        <w:rPr>
+          <w:lang w:val="en-US"/>
+        </w:rPr>
+        <w:t xml:space="preserve">If the </w:t>
+      </w:r>
+      <w:r>
+        <w:rPr>
+          <w:lang w:val="en-US"/>
+        </w:rPr>
+        <w:t>EXPORT_REGISTERED_DATA</w:t>
+      </w:r>
+      <w:r>
+        <w:rPr>
+          <w:lang w:val="en-US"/>
+        </w:rPr>
+        <w:t xml:space="preserve"> element of the </w:t>
+      </w:r>
+      <w:proofErr w:type="spellStart"/>
+      <w:r>
+        <w:rPr>
+          <w:lang w:val="en-US"/>
+        </w:rPr>
+        <w:t>config.json</w:t>
+      </w:r>
+      <w:proofErr w:type="spellEnd"/>
+      <w:r>
+        <w:rPr>
+          <w:lang w:val="en-US"/>
+        </w:rPr>
+        <w:t xml:space="preserve"> file is set to true, every time a newly registered attendee prints her/his/their card, a new line will be added to an export CSV file.</w:t>
+      </w:r>
+    </w:p>
+    <w:p>
+      <w:pPr>
+        <w:rPr>
+          <w:lang w:val="en-US"/>
+        </w:rPr>
+      </w:pPr>
+      <w:r>
+        <w:rPr>
+          <w:lang w:val="en-US"/>
+        </w:rPr>
+        <w:t xml:space="preserve">The file is created in a sub folder of the KonCierge50 folder that is created at the root of the </w:t>
+      </w:r>
+      <w:proofErr w:type="spellStart"/>
+      <w:r>
+        <w:rPr>
+          <w:lang w:val="en-US"/>
+        </w:rPr>
+        <w:t>SDCard</w:t>
+      </w:r>
+      <w:proofErr w:type="spellEnd"/>
+      <w:r>
+        <w:rPr>
+          <w:lang w:val="en-US"/>
+        </w:rPr>
+        <w:t>.</w:t>
+      </w:r>
+    </w:p>
+    <w:p>
+      <w:pPr>
+        <w:rPr>
+          <w:lang w:val="en-US"/>
+        </w:rPr>
+      </w:pPr>
+      <w:r>
+        <w:rPr>
+          <w:lang w:val="en-US"/>
+        </w:rPr>
+        <w:t>The export folder is called: “Export”.</w:t>
+      </w:r>
+    </w:p>
+    <w:p>
+      <w:pPr>
+        <w:rPr>
+          <w:lang w:val="en-US"/>
+        </w:rPr>
+      </w:pPr>
+      <w:r>
+        <w:rPr>
+          <w:lang w:val="en-US"/>
+        </w:rPr>
+        <w:t>There is only one file per day that is created inside this folder.</w:t>
+      </w:r>
+    </w:p>
+    <w:p>
+      <w:pPr>
+        <w:rPr>
+          <w:lang w:val="en-US"/>
+        </w:rPr>
+      </w:pPr>
+      <w:r>
+        <w:rPr>
+          <w:lang w:val="en-US"/>
+        </w:rPr>
+        <w:t>The file will be named with the following format: YearMonthDay.csv</w:t>
+      </w:r>
+    </w:p>
+    <w:p>
+      <w:pPr>
+        <w:rPr>
+          <w:lang w:val="en-US"/>
+        </w:rPr>
+      </w:pPr>
+      <w:r>
+        <w:rPr>
+          <w:lang w:val="en-US"/>
+        </w:rPr>
+        <w:t>The format of the CSV file is the following:</w:t>
+      </w:r>
+    </w:p>
+    <w:p>
+      <w:pPr>
+        <w:rPr>
+          <w:lang w:val="en-US"/>
+        </w:rPr>
+      </w:pPr>
+      <w:proofErr w:type="spellStart"/>
+      <w:proofErr w:type="gramStart"/>
+      <w:r>
+        <w:rPr>
+          <w:lang w:val="en-US"/>
+        </w:rPr>
+        <w:t>FirstName;LastName</w:t>
+      </w:r>
+      <w:proofErr w:type="gramEnd"/>
+      <w:r>
+        <w:rPr>
+          <w:lang w:val="en-US"/>
+        </w:rPr>
+        <w:t>;</w:t>
+      </w:r>
+      <w:proofErr w:type="gramStart"/>
+      <w:r>
+        <w:rPr>
+          <w:lang w:val="en-US"/>
+        </w:rPr>
+        <w:t>Company;Email</w:t>
+      </w:r>
+      <w:proofErr w:type="gramEnd"/>
+      <w:r>
+        <w:rPr>
+          <w:lang w:val="en-US"/>
+        </w:rPr>
+        <w:t>;</w:t>
+      </w:r>
+      <w:proofErr w:type="gramStart"/>
+      <w:r>
+        <w:rPr>
+          <w:lang w:val="en-US"/>
+        </w:rPr>
+        <w:t>Mobile;Role</w:t>
+      </w:r>
+      <w:proofErr w:type="gramEnd"/>
+      <w:r>
+        <w:rPr>
+          <w:lang w:val="en-US"/>
+        </w:rPr>
+        <w:t>;</w:t>
+      </w:r>
+      <w:proofErr w:type="gramStart"/>
+      <w:r>
+        <w:rPr>
+          <w:lang w:val="en-US"/>
+        </w:rPr>
+        <w:t>New;</w:t>
+      </w:r>
+      <w:r>
+        <w:rPr>
+          <w:lang w:val="en-US"/>
+        </w:rPr>
+        <w:t>TimeStamp</w:t>
+      </w:r>
+      <w:proofErr w:type="spellEnd"/>
+      <w:proofErr w:type="gramEnd"/>
+    </w:p>
+    <w:p>
+      <w:pPr>
+        <w:rPr>
+          <w:lang w:val="en-US"/>
+        </w:rPr>
+      </w:pPr>
+      <w:r>
+        <w:rPr>
+          <w:lang w:val="en-US"/>
+        </w:rPr>
+        <w:t>Description of the fields inside the CSV file:</w:t>
+      </w:r>
+    </w:p>
+    <w:tbl>
+      <w:tblPr>
+        <w:tblStyle w:val="TableGrid"/>
+        <w:tblW w:w="9776" w:type="dxa"/>
+        <w:tblLook w:val="04A0" w:firstRow="1" w:lastRow="0" w:firstColumn="1" w:lastColumn="0" w:noHBand="0" w:noVBand="1"/>
+      </w:tblPr>
+      <w:tblGrid>
+        <w:gridCol w:w="3005"/>
+        <w:gridCol w:w="1810"/>
+        <w:gridCol w:w="4961"/>
+      </w:tblGrid>
+      <w:tr>
+        <w:tc>
+          <w:tcPr>
+            <w:tcW w:w="3005" w:type="dxa"/>
+          </w:tcPr>
+          <w:p>
+            <w:pPr>
+              <w:rPr>
+                <w:lang w:val="en-US"/>
+              </w:rPr>
+            </w:pPr>
+            <w:r>
+              <w:rPr>
+                <w:lang w:val="en-US"/>
+              </w:rPr>
+              <w:t>Field Name</w:t>
+            </w:r>
+          </w:p>
+        </w:tc>
+        <w:tc>
+          <w:tcPr>
+            <w:tcW w:w="1810" w:type="dxa"/>
+          </w:tcPr>
+          <w:p>
+            <w:pPr>
+              <w:rPr>
+                <w:lang w:val="en-US"/>
+              </w:rPr>
+            </w:pPr>
+            <w:r>
+              <w:rPr>
+                <w:lang w:val="en-US"/>
+              </w:rPr>
+              <w:t>Format / Values</w:t>
+            </w:r>
+          </w:p>
+        </w:tc>
+        <w:tc>
+          <w:tcPr>
+            <w:tcW w:w="4961" w:type="dxa"/>
+          </w:tcPr>
+          <w:p>
+            <w:pPr>
+              <w:rPr>
+                <w:lang w:val="en-US"/>
+              </w:rPr>
+            </w:pPr>
+            <w:r>
+              <w:rPr>
+                <w:lang w:val="en-US"/>
+              </w:rPr>
+              <w:t>Content</w:t>
+            </w:r>
+          </w:p>
+        </w:tc>
+      </w:tr>
+      <w:tr>
+        <w:tc>
+          <w:tcPr>
+            <w:tcW w:w="3005" w:type="dxa"/>
+          </w:tcPr>
+          <w:p>
+            <w:pPr>
+              <w:rPr>
+                <w:lang w:val="en-US"/>
+              </w:rPr>
+            </w:pPr>
+            <w:r>
+              <w:rPr>
+                <w:lang w:val="en-US"/>
+              </w:rPr>
+              <w:t>FirstName</w:t>
+            </w:r>
+          </w:p>
+        </w:tc>
+        <w:tc>
+          <w:tcPr>
+            <w:tcW w:w="1810" w:type="dxa"/>
+          </w:tcPr>
+          <w:p>
+            <w:pPr>
+              <w:rPr>
+                <w:lang w:val="en-US"/>
+              </w:rPr>
+            </w:pPr>
+            <w:r>
+              <w:rPr>
+                <w:lang w:val="en-US"/>
+              </w:rPr>
+              <w:t>String</w:t>
+            </w:r>
+          </w:p>
+        </w:tc>
+        <w:tc>
+          <w:tcPr>
+            <w:tcW w:w="4961" w:type="dxa"/>
+          </w:tcPr>
+          <w:p>
+            <w:pPr>
+              <w:rPr>
+                <w:lang w:val="en-US"/>
+              </w:rPr>
+            </w:pPr>
+            <w:r>
+              <w:rPr>
+                <w:lang w:val="en-US"/>
+              </w:rPr>
+              <w:t>First name of the attendee.</w:t>
+            </w:r>
+          </w:p>
+        </w:tc>
+      </w:tr>
+      <w:tr>
+        <w:tc>
+          <w:tcPr>
+            <w:tcW w:w="3005" w:type="dxa"/>
+          </w:tcPr>
+          <w:p>
+            <w:pPr>
+              <w:rPr>
+                <w:lang w:val="en-US"/>
+              </w:rPr>
+            </w:pPr>
+            <w:r>
+              <w:rPr>
+                <w:lang w:val="en-US"/>
+              </w:rPr>
+              <w:t>LastName</w:t>
+            </w:r>
+          </w:p>
+        </w:tc>
+        <w:tc>
+          <w:tcPr>
+            <w:tcW w:w="1810" w:type="dxa"/>
+          </w:tcPr>
+          <w:p>
+            <w:pPr>
+              <w:rPr>
+                <w:lang w:val="en-US"/>
+              </w:rPr>
+            </w:pPr>
+            <w:r>
+              <w:rPr>
+                <w:lang w:val="en-US"/>
+              </w:rPr>
+              <w:t>String</w:t>
+            </w:r>
+          </w:p>
+        </w:tc>
+        <w:tc>
+          <w:tcPr>
+            <w:tcW w:w="4961" w:type="dxa"/>
+          </w:tcPr>
+          <w:p>
+            <w:pPr>
+              <w:rPr>
+                <w:lang w:val="en-US"/>
+              </w:rPr>
+            </w:pPr>
+            <w:r>
+              <w:rPr>
+                <w:lang w:val="en-US"/>
+              </w:rPr>
+              <w:t>Last name of the attendee.</w:t>
+            </w:r>
+          </w:p>
+        </w:tc>
+      </w:tr>
+      <w:tr>
+        <w:tc>
+          <w:tcPr>
+            <w:tcW w:w="3005" w:type="dxa"/>
+          </w:tcPr>
+          <w:p>
+            <w:pPr>
+              <w:rPr>
+                <w:lang w:val="en-US"/>
+              </w:rPr>
+            </w:pPr>
+            <w:r>
+              <w:rPr>
+                <w:lang w:val="en-US"/>
+              </w:rPr>
+              <w:t>Company</w:t>
+            </w:r>
+          </w:p>
+        </w:tc>
+        <w:tc>
+          <w:tcPr>
+            <w:tcW w:w="1810" w:type="dxa"/>
+          </w:tcPr>
+          <w:p>
+            <w:pPr>
+              <w:rPr>
+                <w:lang w:val="en-US"/>
+              </w:rPr>
+            </w:pPr>
+            <w:r>
+              <w:rPr>
+                <w:lang w:val="en-US"/>
+              </w:rPr>
+              <w:t>String</w:t>
+            </w:r>
+          </w:p>
+        </w:tc>
+        <w:tc>
+          <w:tcPr>
+            <w:tcW w:w="4961" w:type="dxa"/>
+          </w:tcPr>
+          <w:p>
+            <w:pPr>
+              <w:rPr>
+                <w:lang w:val="en-US"/>
+              </w:rPr>
+            </w:pPr>
+            <w:r>
+              <w:rPr>
+                <w:lang w:val="en-US"/>
+              </w:rPr>
+              <w:t>The company of the attendee.</w:t>
+            </w:r>
+          </w:p>
+        </w:tc>
+      </w:tr>
+      <w:tr>
+        <w:tc>
+          <w:tcPr>
+            <w:tcW w:w="3005" w:type="dxa"/>
+          </w:tcPr>
+          <w:p>
+            <w:pPr>
+              <w:rPr>
+                <w:lang w:val="en-US"/>
+              </w:rPr>
+            </w:pPr>
+            <w:r>
+              <w:rPr>
+                <w:lang w:val="en-US"/>
+              </w:rPr>
+              <w:t>Email</w:t>
+            </w:r>
+          </w:p>
+        </w:tc>
+        <w:tc>
+          <w:tcPr>
+            <w:tcW w:w="1810" w:type="dxa"/>
+          </w:tcPr>
+          <w:p>
+            <w:pPr>
+              <w:rPr>
+                <w:lang w:val="en-US"/>
+              </w:rPr>
+            </w:pPr>
+            <w:r>
+              <w:rPr>
+                <w:lang w:val="en-US"/>
+              </w:rPr>
+              <w:t>String</w:t>
+            </w:r>
+          </w:p>
+        </w:tc>
+        <w:tc>
+          <w:tcPr>
+            <w:tcW w:w="4961" w:type="dxa"/>
+          </w:tcPr>
+          <w:p>
+            <w:pPr>
+              <w:rPr>
+                <w:lang w:val="en-US"/>
+              </w:rPr>
+            </w:pPr>
+            <w:r>
+              <w:rPr>
+                <w:lang w:val="en-US"/>
+              </w:rPr>
+              <w:t>The email of the attendee.</w:t>
+            </w:r>
+          </w:p>
+        </w:tc>
+      </w:tr>
+      <w:tr>
+        <w:tc>
+          <w:tcPr>
+            <w:tcW w:w="3005" w:type="dxa"/>
+          </w:tcPr>
+          <w:p>
+            <w:pPr>
+              <w:rPr>
+                <w:lang w:val="en-US"/>
+              </w:rPr>
+            </w:pPr>
+            <w:r>
+              <w:rPr>
+                <w:lang w:val="en-US"/>
+              </w:rPr>
+              <w:t>Mobile</w:t>
+            </w:r>
+          </w:p>
+        </w:tc>
+        <w:tc>
+          <w:tcPr>
+            <w:tcW w:w="1810" w:type="dxa"/>
+          </w:tcPr>
+          <w:p>
+            <w:pPr>
+              <w:rPr>
+                <w:lang w:val="en-US"/>
+              </w:rPr>
+            </w:pPr>
+            <w:r>
+              <w:rPr>
+                <w:lang w:val="en-US"/>
+              </w:rPr>
+              <w:t>String</w:t>
+            </w:r>
+          </w:p>
+        </w:tc>
+        <w:tc>
+          <w:tcPr>
+            <w:tcW w:w="4961" w:type="dxa"/>
+          </w:tcPr>
+          <w:p>
+            <w:pPr>
+              <w:rPr>
+                <w:lang w:val="en-US"/>
+              </w:rPr>
+            </w:pPr>
+            <w:r>
+              <w:rPr>
+                <w:lang w:val="en-US"/>
+              </w:rPr>
+              <w:t>The phone number of the attendee.</w:t>
+            </w:r>
+          </w:p>
+        </w:tc>
+      </w:tr>
+      <w:tr>
+        <w:tc>
+          <w:tcPr>
+            <w:tcW w:w="3005" w:type="dxa"/>
+          </w:tcPr>
+          <w:p>
+            <w:pPr>
+              <w:rPr>
+                <w:lang w:val="en-US"/>
+              </w:rPr>
+            </w:pPr>
+            <w:r>
+              <w:rPr>
+                <w:lang w:val="en-US"/>
+              </w:rPr>
+              <w:t>Role</w:t>
+            </w:r>
+          </w:p>
+        </w:tc>
+        <w:tc>
+          <w:tcPr>
+            <w:tcW w:w="1810" w:type="dxa"/>
+          </w:tcPr>
+          <w:p>
+            <w:pPr>
+              <w:rPr>
+                <w:lang w:val="en-US"/>
+              </w:rPr>
+            </w:pPr>
+            <w:r>
+              <w:rPr>
+                <w:lang w:val="en-US"/>
+              </w:rPr>
+              <w:t>String</w:t>
+            </w:r>
+          </w:p>
+        </w:tc>
+        <w:tc>
+          <w:tcPr>
+            <w:tcW w:w="4961" w:type="dxa"/>
+          </w:tcPr>
+          <w:p>
+            <w:pPr>
+              <w:rPr>
+                <w:lang w:val="en-US"/>
+              </w:rPr>
+            </w:pPr>
+            <w:r>
+              <w:rPr>
+                <w:lang w:val="en-US"/>
+              </w:rPr>
+              <w:t>The company role of the attendee.</w:t>
+            </w:r>
+          </w:p>
+        </w:tc>
+      </w:tr>
+      <w:tr>
+        <w:tc>
+          <w:tcPr>
+            <w:tcW w:w="3005" w:type="dxa"/>
+          </w:tcPr>
+          <w:p>
+            <w:pPr>
+              <w:rPr>
+                <w:lang w:val="en-US"/>
+              </w:rPr>
+            </w:pPr>
+            <w:r>
+              <w:rPr>
+                <w:lang w:val="en-US"/>
+              </w:rPr>
+              <w:t>New</w:t>
+            </w:r>
+          </w:p>
+        </w:tc>
+        <w:tc>
+          <w:tcPr>
+            <w:tcW w:w="1810" w:type="dxa"/>
+          </w:tcPr>
+          <w:p>
+            <w:pPr>
+              <w:rPr>
+                <w:lang w:val="en-US"/>
+              </w:rPr>
+            </w:pPr>
+            <w:r>
+              <w:rPr>
+                <w:lang w:val="en-US"/>
+              </w:rPr>
+              <w:t>String</w:t>
+            </w:r>
+          </w:p>
+          <w:p>
+            <w:pPr>
+              <w:pStyle w:val="ListParagraph"/>
+              <w:numPr>
+                <w:ilvl w:val="0"/>
+                <w:numId w:val="56"/>
+              </w:numPr>
+              <w:ind w:left="139" w:hanging="142"/>
+              <w:rPr>
+                <w:lang w:val="en-US"/>
+              </w:rPr>
+            </w:pPr>
+            <w:r>
+              <w:rPr>
+                <w:lang w:val="en-US"/>
+              </w:rPr>
+              <w:t>Yes</w:t>
+            </w:r>
+          </w:p>
+          <w:p>
+            <w:pPr>
+              <w:pStyle w:val="ListParagraph"/>
+              <w:numPr>
+                <w:ilvl w:val="0"/>
+                <w:numId w:val="56"/>
+              </w:numPr>
+              <w:ind w:left="139" w:hanging="142"/>
+              <w:rPr>
+                <w:lang w:val="en-US"/>
+              </w:rPr>
+            </w:pPr>
+            <w:r>
+              <w:rPr>
+                <w:lang w:val="en-US"/>
+              </w:rPr>
+              <w:t>No</w:t>
+            </w:r>
+          </w:p>
+        </w:tc>
+        <w:tc>
+          <w:tcPr>
+            <w:tcW w:w="4961" w:type="dxa"/>
+          </w:tcPr>
+          <w:p>
+            <w:pPr>
+              <w:rPr>
+                <w:lang w:val="en-US"/>
+              </w:rPr>
+            </w:pPr>
+            <w:r>
+              <w:rPr>
+                <w:lang w:val="en-US"/>
+              </w:rPr>
+              <w:t>If the value is No, it means that the attendee was already listed inside the Attendee.csv file, and that her/he/their used the search feature to look for their data.</w:t>
+            </w:r>
+          </w:p>
+          <w:p>
+            <w:pPr>
+              <w:rPr>
+                <w:lang w:val="en-US"/>
+              </w:rPr>
+            </w:pPr>
+            <w:r>
+              <w:rPr>
+                <w:lang w:val="en-US"/>
+              </w:rPr>
+              <w:t>If the value is Yes, it means that the attendee has been added using the Register button.</w:t>
+            </w:r>
+          </w:p>
+        </w:tc>
+      </w:tr>
+      <w:tr>
+        <w:tc>
+          <w:tcPr>
+            <w:tcW w:w="3005" w:type="dxa"/>
+          </w:tcPr>
+          <w:p>
+            <w:pPr>
+              <w:rPr>
+                <w:lang w:val="en-US"/>
+              </w:rPr>
+            </w:pPr>
+            <w:proofErr w:type="spellStart"/>
+            <w:r>
+              <w:rPr>
+                <w:lang w:val="en-US"/>
+              </w:rPr>
+              <w:t>TimeStamp</w:t>
+            </w:r>
+            <w:proofErr w:type="spellEnd"/>
+          </w:p>
+        </w:tc>
+        <w:tc>
+          <w:tcPr>
+            <w:tcW w:w="1810" w:type="dxa"/>
+          </w:tcPr>
+          <w:p>
+            <w:pPr>
+              <w:rPr>
+                <w:lang w:val="en-US"/>
+              </w:rPr>
+            </w:pPr>
+            <w:r>
+              <w:rPr>
+                <w:lang w:val="en-US"/>
+              </w:rPr>
+              <w:t>String</w:t>
+            </w:r>
+          </w:p>
+        </w:tc>
+        <w:tc>
+          <w:tcPr>
+            <w:tcW w:w="4961" w:type="dxa"/>
+          </w:tcPr>
+          <w:p>
+            <w:pPr>
+              <w:rPr>
+                <w:lang w:val="en-US"/>
+              </w:rPr>
+            </w:pPr>
+            <w:r>
+              <w:rPr>
+                <w:lang w:val="en-US"/>
+              </w:rPr>
+              <w:t xml:space="preserve">The time when the attendee printed her/his/their card with the format </w:t>
+            </w:r>
+            <w:proofErr w:type="spellStart"/>
+            <w:proofErr w:type="gramStart"/>
+            <w:r>
+              <w:rPr>
+                <w:lang w:val="en-US"/>
+              </w:rPr>
+              <w:t>Hours:Minutes</w:t>
+            </w:r>
+            <w:proofErr w:type="gramEnd"/>
+            <w:r>
+              <w:rPr>
+                <w:lang w:val="en-US"/>
+              </w:rPr>
+              <w:t>:Seconds</w:t>
+            </w:r>
+            <w:proofErr w:type="spellEnd"/>
+            <w:r>
+              <w:rPr>
+                <w:lang w:val="en-US"/>
+              </w:rPr>
+              <w:t>.</w:t>
+            </w:r>
+          </w:p>
+        </w:tc>
+      </w:tr>
+    </w:tbl>
+    <w:p>
+      <w:pPr>
+        <w:rPr>
+          <w:lang w:val="en-US"/>
+        </w:rPr>
+      </w:pPr>
+      <w:r>
+        <w:rPr>
+          <w:lang w:val="en-US"/>
+        </w:rPr>
         <w:lastRenderedPageBreak/>
-        <w:t xml:space="preserve">If the </w:t>
-      </w:r>
-      <w:r>
-        <w:rPr>
-          <w:lang w:val="en-US"/>
-        </w:rPr>
-        <w:t>PRINT_WRISTBAND_FOR_VIP</w:t>
-      </w:r>
-      <w:r>
-        <w:rPr>
-          <w:lang w:val="en-US"/>
-        </w:rPr>
-        <w:t xml:space="preserve"> element of the </w:t>
-      </w:r>
-      <w:proofErr w:type="spellStart"/>
-      <w:r>
-        <w:rPr>
-          <w:lang w:val="en-US"/>
-        </w:rPr>
-        <w:t>config.json</w:t>
-      </w:r>
-      <w:proofErr w:type="spellEnd"/>
-      <w:r>
-        <w:rPr>
-          <w:lang w:val="en-US"/>
-        </w:rPr>
-        <w:t xml:space="preserve"> file is set to true, a wristband will be printed using a Zebra’s wristband printer.</w:t>
-      </w:r>
-    </w:p>
-    <w:p>
-      <w:pPr>
-        <w:rPr>
-          <w:lang w:val="en-US"/>
-        </w:rPr>
-      </w:pPr>
-      <w:r>
-        <w:rPr>
-          <w:lang w:val="en-US"/>
-        </w:rPr>
-        <w:t xml:space="preserve">To work, you’ll have to set up the </w:t>
-      </w:r>
-      <w:r>
-        <w:rPr>
-          <w:lang w:val="en-US"/>
-        </w:rPr>
-        <w:t>WRISTBAND_PRINTER_IP</w:t>
-      </w:r>
-      <w:r>
-        <w:rPr>
-          <w:lang w:val="en-US"/>
-        </w:rPr>
-        <w:t xml:space="preserve"> and </w:t>
-      </w:r>
-      <w:r>
-        <w:rPr>
-          <w:lang w:val="en-US"/>
-        </w:rPr>
-        <w:t>WRISTBAND_PRINTER_PORT</w:t>
-      </w:r>
-      <w:r>
-        <w:rPr>
-          <w:lang w:val="en-US"/>
-        </w:rPr>
-        <w:t xml:space="preserve"> of the </w:t>
-      </w:r>
-      <w:proofErr w:type="spellStart"/>
-      <w:r>
-        <w:rPr>
-          <w:lang w:val="en-US"/>
-        </w:rPr>
-        <w:t>config.json</w:t>
-      </w:r>
-      <w:proofErr w:type="spellEnd"/>
-      <w:r>
-        <w:rPr>
-          <w:lang w:val="en-US"/>
-        </w:rPr>
-        <w:t xml:space="preserve"> file.</w:t>
-      </w:r>
-    </w:p>
-    <w:p>
-      <w:pPr>
-        <w:rPr>
-          <w:lang w:val="en-US"/>
-        </w:rPr>
-      </w:pPr>
-      <w:r>
-        <w:rPr>
-          <w:lang w:val="en-US"/>
-        </w:rPr>
-        <w:t>You’ll have to upload a VIP.ZPL file to the wristband printer.</w:t>
-      </w:r>
-    </w:p>
-    <w:p>
-      <w:pPr>
-        <w:rPr>
-          <w:lang w:val="en-US"/>
-        </w:rPr>
-      </w:pPr>
-      <w:r>
-        <w:rPr>
-          <w:lang w:val="en-US"/>
-        </w:rPr>
-        <w:t>This file will be called by the application to print the attendee wristband.</w:t>
-      </w:r>
-    </w:p>
-    <w:p>
-      <w:pPr>
-        <w:rPr>
-          <w:lang w:val="en-US"/>
-        </w:rPr>
-      </w:pPr>
-      <w:r>
-        <w:rPr>
-          <w:lang w:val="en-US"/>
-        </w:rPr>
-        <w:t xml:space="preserve">Note that the data printed is not variable (no dynamic field passed to the VIP.ZPL file), so it is limited to what you put inside the </w:t>
-      </w:r>
-      <w:proofErr w:type="spellStart"/>
-      <w:r>
-        <w:rPr>
-          <w:lang w:val="en-US"/>
-        </w:rPr>
-        <w:t>zpl</w:t>
-      </w:r>
-      <w:proofErr w:type="spellEnd"/>
-      <w:r>
-        <w:rPr>
-          <w:lang w:val="en-US"/>
-        </w:rPr>
-        <w:t xml:space="preserve"> file.</w:t>
-      </w:r>
-    </w:p>
-    <w:p>
-      <w:pPr>
-        <w:rPr>
-          <w:lang w:val="en-US"/>
-        </w:rPr>
-      </w:pPr>
-      <w:r>
-        <w:rPr>
-          <w:lang w:val="en-US"/>
-        </w:rPr>
-        <w:t xml:space="preserve">This feature allows you to automatically print the wristband in parallel </w:t>
+        <w:t xml:space="preserve">Each time a </w:t>
+      </w:r>
+      <w:r>
+        <w:rPr>
+          <w:lang w:val="en-US"/>
+        </w:rPr>
+        <w:t>card is printed, the information about the attendee is added at the end of the export file.</w:t>
+      </w:r>
+    </w:p>
+    <w:p>
+      <w:pPr>
+        <w:rPr>
+          <w:lang w:val="en-US"/>
+        </w:rPr>
+      </w:pPr>
+      <w:r>
+        <w:rPr>
+          <w:lang w:val="en-US"/>
+        </w:rPr>
+        <w:t>If data is not available an empty value will be added to the line between the comas.</w:t>
+      </w:r>
+    </w:p>
+    <w:p>
+      <w:pPr>
+        <w:rPr>
+          <w:lang w:val="en-US"/>
+        </w:rPr>
+      </w:pPr>
+      <w:r>
+        <w:rPr>
+          <w:lang w:val="en-US"/>
+        </w:rPr>
+        <w:t>This issue can happen in the following scenarios:</w:t>
+      </w:r>
+    </w:p>
+    <w:p>
+      <w:pPr>
+        <w:pStyle w:val="ListParagraph"/>
+        <w:numPr>
+          <w:ilvl w:val="0"/>
+          <w:numId w:val="56"/>
+        </w:numPr>
+        <w:rPr>
+          <w:lang w:val="en-US"/>
+        </w:rPr>
+      </w:pPr>
+      <w:r>
+        <w:rPr>
+          <w:lang w:val="en-US"/>
+        </w:rPr>
+        <w:t>Printing a card of an attendee that comes from the Attendee.csv file, when the Attendee.csv file does not have all its columns filled with data.</w:t>
+      </w:r>
+    </w:p>
+    <w:p>
+      <w:pPr>
+        <w:pStyle w:val="ListParagraph"/>
+        <w:numPr>
+          <w:ilvl w:val="0"/>
+          <w:numId w:val="56"/>
+        </w:numPr>
+        <w:rPr>
+          <w:lang w:val="en-US"/>
+        </w:rPr>
+      </w:pPr>
+      <w:r>
+        <w:rPr>
+          <w:lang w:val="en-US"/>
+        </w:rPr>
+        <w:t xml:space="preserve">When registering a new user, the </w:t>
+      </w:r>
+      <w:r>
+        <w:rPr>
+          <w:lang w:val="en-US"/>
+        </w:rPr>
+        <w:t>user</w:t>
+      </w:r>
+      <w:r>
+        <w:rPr>
+          <w:lang w:val="en-US"/>
+        </w:rPr>
+        <w:t xml:space="preserve"> does not fill the </w:t>
+      </w:r>
+      <w:r>
+        <w:rPr>
+          <w:lang w:val="en-US"/>
+        </w:rPr>
+        <w:t>one of the optional</w:t>
+      </w:r>
+      <w:r>
+        <w:rPr>
+          <w:lang w:val="en-US"/>
+        </w:rPr>
+        <w:t xml:space="preserve"> input box</w:t>
+      </w:r>
+      <w:r>
+        <w:rPr>
+          <w:lang w:val="en-US"/>
+        </w:rPr>
+        <w:t>es.</w:t>
+      </w:r>
+    </w:p>
+    <w:p>
+      <w:pPr>
+        <w:ind w:left="360"/>
+        <w:rPr>
+          <w:lang w:val="en-US"/>
+        </w:rPr>
+      </w:pPr>
+    </w:p>
+    <w:p>
+      <w:pPr>
+        <w:pStyle w:val="Heading1"/>
+        <w:rPr>
+          <w:lang w:val="en-US"/>
+        </w:rPr>
+      </w:pPr>
+      <w:bookmarkStart w:id="21" w:name="_Toc199935631"/>
+      <w:r>
+        <w:rPr>
+          <w:lang w:val="en-US"/>
+        </w:rPr>
+        <w:t xml:space="preserve">Running on a </w:t>
+      </w:r>
+      <w:r>
+        <w:rPr>
+          <w:lang w:val="en-US"/>
+        </w:rPr>
+        <w:t>landscape KC50</w:t>
+      </w:r>
+      <w:bookmarkEnd w:id="21"/>
+    </w:p>
+    <w:p>
+      <w:pPr>
+        <w:rPr>
+          <w:lang w:val="en-US"/>
+        </w:rPr>
+      </w:pPr>
+      <w:r>
+        <w:rPr>
+          <w:lang w:val="en-US"/>
+        </w:rPr>
+        <w:t>The KonCierge50 application has been designed to run in portrait mode.</w:t>
+      </w:r>
+    </w:p>
+    <w:p>
+      <w:pPr>
+        <w:rPr>
+          <w:lang w:val="en-US"/>
+        </w:rPr>
+      </w:pPr>
+      <w:r>
+        <w:rPr>
+          <w:lang w:val="en-US"/>
+        </w:rPr>
+        <w:t>But you can still use it on a landscape KC50 if you force the orientation to portrait and if you present the KC50 in the portrait orientation.</w:t>
+      </w:r>
+    </w:p>
+    <w:p>
+      <w:pPr>
+        <w:rPr>
+          <w:lang w:val="en-US"/>
+        </w:rPr>
+      </w:pPr>
+      <w:r>
+        <w:rPr>
+          <w:lang w:val="en-US"/>
+        </w:rPr>
+        <w:t>Trying to run it in landscape mode will result in a degraded graphical user experience.</w:t>
+      </w:r>
+    </w:p>
+    <w:p>
+      <w:pPr>
+        <w:rPr>
+          <w:lang w:val="en-US"/>
+        </w:rPr>
+      </w:pPr>
+      <w:r>
+        <w:rPr>
+          <w:lang w:val="en-US"/>
+        </w:rPr>
+        <w:t>To force portrait mode on a landscape KC50 you</w:t>
+      </w:r>
+      <w:r>
+        <w:rPr>
+          <w:lang w:val="en-US"/>
+        </w:rPr>
+        <w:t xml:space="preserve"> can use MX with StageNow.</w:t>
+      </w:r>
+    </w:p>
+    <w:p>
+      <w:pPr>
+        <w:rPr>
+          <w:lang w:val="en-US"/>
+        </w:rPr>
+      </w:pPr>
+      <w:r>
+        <w:rPr>
+          <w:lang w:val="en-US"/>
+        </w:rPr>
+        <w:t xml:space="preserve">You’ll have to create a profile containing </w:t>
       </w:r>
       <w:proofErr w:type="gramStart"/>
       <w:r>
         <w:rPr>
           <w:lang w:val="en-US"/>
         </w:rPr>
-        <w:t>of</w:t>
+        <w:t>a Display</w:t>
       </w:r>
       <w:proofErr w:type="gramEnd"/>
       <w:r>
         <w:rPr>
           <w:lang w:val="en-US"/>
         </w:rPr>
-        <w:t xml:space="preserve"> the card printing so your VIP attendee will receive a card with her/his/their information printed as well as a wristband that will identify her/him/</w:t>
-      </w:r>
-      <w:proofErr w:type="gramStart"/>
-      <w:r>
-        <w:rPr>
-          <w:lang w:val="en-US"/>
-        </w:rPr>
-        <w:t>their</w:t>
-      </w:r>
-      <w:proofErr w:type="gramEnd"/>
-      <w:r>
-        <w:rPr>
-          <w:lang w:val="en-US"/>
-        </w:rPr>
-        <w:t xml:space="preserve"> as a VIP (for </w:t>
-      </w:r>
-      <w:proofErr w:type="gramStart"/>
-      <w:r>
-        <w:rPr>
-          <w:lang w:val="en-US"/>
-        </w:rPr>
-        <w:t>example :</w:t>
-      </w:r>
-      <w:proofErr w:type="gramEnd"/>
-      <w:r>
-        <w:rPr>
-          <w:lang w:val="en-US"/>
-        </w:rPr>
-        <w:t xml:space="preserve"> VIP access to specific exhibition zones). </w:t>
-      </w:r>
-    </w:p>
-    <w:p>
-      <w:pPr>
-        <w:pStyle w:val="Heading1"/>
-        <w:rPr>
-          <w:lang w:val="en-US"/>
-        </w:rPr>
-      </w:pPr>
-      <w:bookmarkStart w:id="20" w:name="_Toc199864133"/>
-      <w:r>
-        <w:rPr>
-          <w:lang w:val="en-US"/>
-        </w:rPr>
-        <w:t xml:space="preserve">Running on a </w:t>
-      </w:r>
-      <w:r>
-        <w:rPr>
-          <w:lang w:val="en-US"/>
-        </w:rPr>
-        <w:t>landscape KC50</w:t>
-      </w:r>
-      <w:bookmarkEnd w:id="20"/>
-    </w:p>
-    <w:p>
-      <w:pPr>
-        <w:rPr>
-          <w:lang w:val="en-US"/>
-        </w:rPr>
-      </w:pPr>
-      <w:r>
-        <w:rPr>
-          <w:lang w:val="en-US"/>
-        </w:rPr>
-        <w:t>The KonCierge50 application has been designed to run in portrait mode.</w:t>
-      </w:r>
-    </w:p>
-    <w:p>
-      <w:pPr>
-        <w:rPr>
-          <w:lang w:val="en-US"/>
-        </w:rPr>
-      </w:pPr>
-      <w:r>
-        <w:rPr>
-          <w:lang w:val="en-US"/>
-        </w:rPr>
-        <w:t>But you can still use it on a landscape KC50 if you force the orientation to portrait and if you present the KC50 in the portrait orientation.</w:t>
-      </w:r>
-    </w:p>
-    <w:p>
-      <w:pPr>
-        <w:rPr>
-          <w:lang w:val="en-US"/>
-        </w:rPr>
-      </w:pPr>
-      <w:r>
-        <w:rPr>
-          <w:lang w:val="en-US"/>
-        </w:rPr>
-        <w:t>Trying to run it in landscape mode will result in a degraded graphical user experience.</w:t>
-      </w:r>
-    </w:p>
-    <w:p>
-      <w:pPr>
-        <w:rPr>
-          <w:lang w:val="en-US"/>
-        </w:rPr>
-      </w:pPr>
-      <w:r>
-        <w:rPr>
-          <w:lang w:val="en-US"/>
-        </w:rPr>
-        <w:t>To force portrait mode on a landscape KC50 you</w:t>
-      </w:r>
-      <w:r>
-        <w:rPr>
-          <w:lang w:val="en-US"/>
-        </w:rPr>
-        <w:t xml:space="preserve"> can use MX with StageNow.</w:t>
-      </w:r>
-    </w:p>
-    <w:p>
-      <w:pPr>
-        <w:rPr>
-          <w:lang w:val="en-US"/>
-        </w:rPr>
-      </w:pPr>
-      <w:r>
-        <w:rPr>
-          <w:lang w:val="en-US"/>
-        </w:rPr>
-        <w:t xml:space="preserve">You’ll have to create a profile containing </w:t>
-      </w:r>
-      <w:proofErr w:type="gramStart"/>
-      <w:r>
-        <w:rPr>
-          <w:lang w:val="en-US"/>
-        </w:rPr>
-        <w:t>a Display</w:t>
-      </w:r>
-      <w:proofErr w:type="gramEnd"/>
-      <w:r>
-        <w:rPr>
-          <w:lang w:val="en-US"/>
-        </w:rPr>
         <w:t xml:space="preserve"> Manager CSP.</w:t>
       </w:r>
     </w:p>
@@ -9028,7 +10130,7 @@
           <w:lang w:val="en-US"/>
         </w:rPr>
       </w:pPr>
-      <w:hyperlink r:id="rId24" w:history="1">
+      <w:hyperlink r:id="rId24" w:anchor="auto-rotate-onoff" w:history="1">
         <w:r>
           <w:rPr>
             <w:rStyle w:val="Hyperlink"/>
@@ -9057,7 +10159,7 @@
           <w:lang w:val="en-US"/>
         </w:rPr>
       </w:pPr>
-      <w:hyperlink r:id="rId25" w:history="1">
+      <w:hyperlink r:id="rId25" w:anchor="primary-locked-orientation" w:history="1">
         <w:r>
           <w:rPr>
             <w:rStyle w:val="Hyperlink"/>
@@ -12316,7 +13418,7 @@
   <w:abstractNum w:abstractNumId="29" w15:restartNumberingAfterBreak="0">
     <w:nsid w:val="42A73A5B"/>
     <w:multiLevelType w:val="hybridMultilevel"/>
-    <w:tmpl w:val="FA2066A8"/>
+    <w:tmpl w:val="547C6C66"/>
     <w:lvl w:ilvl="0" w:tplc="040C0001">
       <w:start w:val="1"/>
       <w:numFmt w:val="bullet"/>

</xml_diff>

<commit_message>
Changed the mandatory pre-requisites to Bold format for readability.
</commit_message>
<xml_diff>
--- a/KonCierge50-HowTo.docx
+++ b/KonCierge50-HowTo.docx
@@ -675,7 +675,15 @@
                   <w:t xml:space="preserve"> element description</w:t>
                 </w:r>
                 <w:r>
-                  <w:t xml:space="preserve"> in Config.json section.</w:t>
+                  <w:t xml:space="preserve"> in </w:t>
+                </w:r>
+                <w:proofErr w:type="spellStart"/>
+                <w:r>
+                  <w:t>Config.json</w:t>
+                </w:r>
+                <w:proofErr w:type="spellEnd"/>
+                <w:r>
+                  <w:t xml:space="preserve"> section.</w:t>
                 </w:r>
               </w:p>
               <w:p>
@@ -2830,41 +2838,43 @@
           <w:color w:val="auto"/>
           <w:u w:val="none"/>
         </w:rPr>
-        <w:t>A VCard printed as a QRCode can be added to the badge.</w:t>
-      </w:r>
-    </w:p>
-    <w:p>
-      <w:pPr>
+        <w:t xml:space="preserve">A </w:t>
+      </w:r>
+      <w:proofErr w:type="spellStart"/>
+      <w:r>
         <w:rPr>
           <w:rStyle w:val="Hyperlink"/>
           <w:color w:val="auto"/>
           <w:u w:val="none"/>
         </w:rPr>
-      </w:pPr>
+        <w:t>VCard</w:t>
+      </w:r>
+      <w:proofErr w:type="spellEnd"/>
       <w:r>
         <w:rPr>
           <w:rStyle w:val="Hyperlink"/>
           <w:color w:val="auto"/>
           <w:u w:val="none"/>
         </w:rPr>
-        <w:t>It will contain all the details of the guest that are either in the pre-built CSV or in the manual registration information.</w:t>
-      </w:r>
-    </w:p>
-    <w:p>
-      <w:pPr>
+        <w:t xml:space="preserve"> printed as a </w:t>
+      </w:r>
+      <w:proofErr w:type="spellStart"/>
+      <w:r>
         <w:rPr>
           <w:rStyle w:val="Hyperlink"/>
           <w:color w:val="auto"/>
           <w:u w:val="none"/>
         </w:rPr>
-      </w:pPr>
+        <w:t>QRCode</w:t>
+      </w:r>
+      <w:proofErr w:type="spellEnd"/>
       <w:r>
         <w:rPr>
           <w:rStyle w:val="Hyperlink"/>
           <w:color w:val="auto"/>
           <w:u w:val="none"/>
         </w:rPr>
-        <w:t>The application can print a wristband as well if the guest has been identified as a VIP.</w:t>
+        <w:t xml:space="preserve"> can be added to the badge.</w:t>
       </w:r>
     </w:p>
     <w:p>
@@ -2881,7 +2891,59 @@
           <w:color w:val="auto"/>
           <w:u w:val="none"/>
         </w:rPr>
-        <w:t xml:space="preserve">The Color LED add-on of the KC50 is supported if available. </w:t>
+        <w:t>It will contain all the details of the guest that are either in the pre-built CSV or in the manual registration information.</w:t>
+      </w:r>
+    </w:p>
+    <w:p>
+      <w:pPr>
+        <w:rPr>
+          <w:rStyle w:val="Hyperlink"/>
+          <w:color w:val="auto"/>
+          <w:u w:val="none"/>
+        </w:rPr>
+      </w:pPr>
+      <w:r>
+        <w:rPr>
+          <w:rStyle w:val="Hyperlink"/>
+          <w:color w:val="auto"/>
+          <w:u w:val="none"/>
+        </w:rPr>
+        <w:t>The application can print a wristband as well if the guest has been identified as a VIP.</w:t>
+      </w:r>
+    </w:p>
+    <w:p>
+      <w:pPr>
+        <w:rPr>
+          <w:rStyle w:val="Hyperlink"/>
+          <w:color w:val="auto"/>
+          <w:u w:val="none"/>
+        </w:rPr>
+      </w:pPr>
+      <w:r>
+        <w:rPr>
+          <w:rStyle w:val="Hyperlink"/>
+          <w:color w:val="auto"/>
+          <w:u w:val="none"/>
+        </w:rPr>
+        <w:t xml:space="preserve">The </w:t>
+      </w:r>
+      <w:proofErr w:type="spellStart"/>
+      <w:r>
+        <w:rPr>
+          <w:rStyle w:val="Hyperlink"/>
+          <w:color w:val="auto"/>
+          <w:u w:val="none"/>
+        </w:rPr>
+        <w:t>Color</w:t>
+      </w:r>
+      <w:proofErr w:type="spellEnd"/>
+      <w:r>
+        <w:rPr>
+          <w:rStyle w:val="Hyperlink"/>
+          <w:color w:val="auto"/>
+          <w:u w:val="none"/>
+        </w:rPr>
+        <w:t xml:space="preserve"> LED add-on of the KC50 is supported if available. </w:t>
       </w:r>
     </w:p>
     <w:p>
@@ -3131,13 +3193,28 @@
         </w:numPr>
       </w:pPr>
       <w:r>
+        <w:rPr>
+          <w:b/>
+          <w:bCs/>
+        </w:rPr>
         <w:t>A</w:t>
       </w:r>
       <w:r>
+        <w:rPr>
+          <w:b/>
+          <w:bCs/>
+        </w:rPr>
         <w:t xml:space="preserve"> </w:t>
       </w:r>
       <w:r>
-        <w:t>KC50 Portrait (Landscape can be used with additional software, see section “Using a Landscape KC50” in this document)</w:t>
+        <w:rPr>
+          <w:b/>
+          <w:bCs/>
+        </w:rPr>
+        <w:t>KC50 Portrait</w:t>
+      </w:r>
+      <w:r>
+        <w:t xml:space="preserve"> (Landscape can be used with additional software, see section “Using a Landscape KC50” in this document)</w:t>
       </w:r>
     </w:p>
     <w:p>
@@ -3168,9 +3245,17 @@
       </w:pPr>
       <w:r>
         <w:rPr>
-          <w:lang w:val="en-US"/>
-        </w:rPr>
-        <w:t>A ZC3XX Card Printer (mandatory</w:t>
+          <w:b/>
+          <w:bCs/>
+          <w:lang w:val="en-US"/>
+        </w:rPr>
+        <w:t>A ZC3XX Card Printer</w:t>
+      </w:r>
+      <w:r>
+        <w:rPr>
+          <w:lang w:val="en-US"/>
+        </w:rPr>
+        <w:t xml:space="preserve"> (mandatory</w:t>
       </w:r>
       <w:r>
         <w:rPr>
@@ -3263,8 +3348,13 @@
     </w:p>
     <w:p>
       <w:r>
-        <w:t>Or you can install through adb</w:t>
-      </w:r>
+        <w:t xml:space="preserve">Or you can install through </w:t>
+      </w:r>
+      <w:proofErr w:type="spellStart"/>
+      <w:r>
+        <w:t>adb</w:t>
+      </w:r>
+      <w:proofErr w:type="spellEnd"/>
       <w:r>
         <w:t xml:space="preserve"> using the following command:</w:t>
       </w:r>
@@ -3277,12 +3367,21 @@
           <w:bCs/>
         </w:rPr>
       </w:pPr>
+      <w:proofErr w:type="spellStart"/>
       <w:r>
         <w:rPr>
           <w:b/>
           <w:bCs/>
         </w:rPr>
-        <w:t>adb install KonCierge50-release.apk</w:t>
+        <w:t>adb</w:t>
+      </w:r>
+      <w:proofErr w:type="spellEnd"/>
+      <w:r>
+        <w:rPr>
+          <w:b/>
+          <w:bCs/>
+        </w:rPr>
+        <w:t xml:space="preserve"> install KonCierge50-release.apk</w:t>
       </w:r>
     </w:p>
     <w:p>
@@ -3582,7 +3681,15 @@
         <w:t>ENABLE_SEARCH_MODE</w:t>
       </w:r>
       <w:r>
-        <w:t xml:space="preserve"> is set to true in the config.json file, the user will</w:t>
+        <w:t xml:space="preserve"> is set to true in the </w:t>
+      </w:r>
+      <w:proofErr w:type="spellStart"/>
+      <w:r>
+        <w:t>config.json</w:t>
+      </w:r>
+      <w:proofErr w:type="spellEnd"/>
+      <w:r>
+        <w:t xml:space="preserve"> file, the user will</w:t>
       </w:r>
       <w:r>
         <w:t xml:space="preserve"> find </w:t>
@@ -3629,7 +3736,17 @@
         <w:t>NUMBER_OF_CHARACTERS_BEFORE_SEARCHING_FOR_CANDIDATES</w:t>
       </w:r>
       <w:r>
-        <w:t xml:space="preserve"> element in config.json section of this document), the user can enter a series of letters inside this search box before the search occurs.</w:t>
+        <w:t xml:space="preserve"> element in </w:t>
+      </w:r>
+      <w:proofErr w:type="spellStart"/>
+      <w:proofErr w:type="gramStart"/>
+      <w:r>
+        <w:t>config.json</w:t>
+      </w:r>
+      <w:proofErr w:type="spellEnd"/>
+      <w:proofErr w:type="gramEnd"/>
+      <w:r>
+        <w:t xml:space="preserve"> section of this document), the user can enter a series of letters inside this search box before the search occurs.</w:t>
       </w:r>
     </w:p>
     <w:p>
@@ -3748,7 +3865,15 @@
         <w:t>VIP_MODE</w:t>
       </w:r>
       <w:r>
-        <w:t xml:space="preserve"> in the config.json file or if the user is or is not a VIP, one of these screens may appear:</w:t>
+        <w:t xml:space="preserve"> in the </w:t>
+      </w:r>
+      <w:proofErr w:type="spellStart"/>
+      <w:r>
+        <w:t>config.json</w:t>
+      </w:r>
+      <w:proofErr w:type="spellEnd"/>
+      <w:r>
+        <w:t xml:space="preserve"> file or if the user is or is not a VIP, one of these screens may appear:</w:t>
       </w:r>
     </w:p>
     <w:p>
@@ -4188,7 +4313,15 @@
         <w:t>XX</w:t>
       </w:r>
       <w:r>
-        <w:t xml:space="preserve"> printer that is setup in the settings file (see Config.json section for more information).</w:t>
+        <w:t xml:space="preserve"> printer that is setup in the settings file (see </w:t>
+      </w:r>
+      <w:proofErr w:type="spellStart"/>
+      <w:r>
+        <w:t>Config.json</w:t>
+      </w:r>
+      <w:proofErr w:type="spellEnd"/>
+      <w:r>
+        <w:t xml:space="preserve"> section for more information).</w:t>
       </w:r>
       <w:r>
         <w:br/>
@@ -4649,7 +4782,15 @@
         <w:t>CAN_CREATE_VCARD</w:t>
       </w:r>
       <w:r>
-        <w:t xml:space="preserve"> element of the config.json file, the user will be able to enter </w:t>
+        <w:t xml:space="preserve"> element of the </w:t>
+      </w:r>
+      <w:proofErr w:type="spellStart"/>
+      <w:r>
+        <w:t>config.json</w:t>
+      </w:r>
+      <w:proofErr w:type="spellEnd"/>
+      <w:r>
+        <w:t xml:space="preserve"> file, the user will be able to enter </w:t>
       </w:r>
       <w:r>
         <w:t>a limited number of personal information, or a complete information set.</w:t>
@@ -4681,7 +4822,15 @@
         <w:t>information</w:t>
       </w:r>
       <w:r>
-        <w:t xml:space="preserve"> depending on the settings of the application (see Config.json section of this document for more information).</w:t>
+        <w:t xml:space="preserve"> depending on the settings of the application (see </w:t>
+      </w:r>
+      <w:proofErr w:type="spellStart"/>
+      <w:r>
+        <w:t>Config.json</w:t>
+      </w:r>
+      <w:proofErr w:type="spellEnd"/>
+      <w:r>
+        <w:t xml:space="preserve"> section of this document for more information).</w:t>
       </w:r>
     </w:p>
     <w:p>
@@ -4714,16 +4863,34 @@
         <w:t>PRINT_QRCODE</w:t>
       </w:r>
       <w:r>
-        <w:t xml:space="preserve"> is set to true in the settings, the application will only print the available data inside the VCard QRCode.</w:t>
+        <w:t xml:space="preserve"> is set to true in the settings, the application will only print the available data inside the </w:t>
+      </w:r>
+      <w:proofErr w:type="spellStart"/>
+      <w:r>
+        <w:t>VCard</w:t>
+      </w:r>
+      <w:proofErr w:type="spellEnd"/>
+      <w:r>
+        <w:t xml:space="preserve"> </w:t>
+      </w:r>
+      <w:proofErr w:type="spellStart"/>
+      <w:r>
+        <w:t>QRCode</w:t>
+      </w:r>
+      <w:proofErr w:type="spellEnd"/>
+      <w:r>
+        <w:t>.</w:t>
       </w:r>
     </w:p>
     <w:p>
       <w:r>
         <w:t xml:space="preserve">See </w:t>
       </w:r>
+      <w:proofErr w:type="spellStart"/>
       <w:r>
         <w:t>VCard</w:t>
       </w:r>
+      <w:proofErr w:type="spellEnd"/>
       <w:r>
         <w:t xml:space="preserve"> section of this document for more information.</w:t>
       </w:r>
@@ -4770,7 +4937,15 @@
         <w:t>KonCierge50</w:t>
       </w:r>
       <w:r>
-        <w:t xml:space="preserve"> folder at the root of the Android SDCard.</w:t>
+        <w:t xml:space="preserve"> folder at the root of the Android </w:t>
+      </w:r>
+      <w:proofErr w:type="spellStart"/>
+      <w:r>
+        <w:t>SDCard</w:t>
+      </w:r>
+      <w:proofErr w:type="spellEnd"/>
+      <w:r>
+        <w:t>.</w:t>
       </w:r>
     </w:p>
     <w:p>
@@ -4798,9 +4973,13 @@
           <w:numId w:val="51"/>
         </w:numPr>
       </w:pPr>
+      <w:proofErr w:type="spellStart"/>
+      <w:proofErr w:type="gramStart"/>
       <w:r>
         <w:t>config.json</w:t>
       </w:r>
+      <w:proofErr w:type="spellEnd"/>
+      <w:proofErr w:type="gramEnd"/>
     </w:p>
     <w:p>
       <w:pPr>
@@ -4854,7 +5033,15 @@
     </w:p>
     <w:p>
       <w:r>
-        <w:t>If you change it while the application is running, you’ll need to kill the app using the Android Tasks screen, and then restart the application.</w:t>
+        <w:t xml:space="preserve">If you change it while the application is running, you’ll need to kill the app using the Android Tasks </w:t>
+      </w:r>
+      <w:proofErr w:type="gramStart"/>
+      <w:r>
+        <w:t>screen, and</w:t>
+      </w:r>
+      <w:proofErr w:type="gramEnd"/>
+      <w:r>
+        <w:t xml:space="preserve"> then restart the application.</w:t>
       </w:r>
     </w:p>
     <w:p>
@@ -5088,9 +5275,32 @@
       </w:r>
     </w:p>
     <w:p>
-      <w:r>
-        <w:t>FirstName;LastName;Company;Email;Mobile;Role;VIP</w:t>
-      </w:r>
+      <w:proofErr w:type="spellStart"/>
+      <w:proofErr w:type="gramStart"/>
+      <w:r>
+        <w:t>FirstName;LastName</w:t>
+      </w:r>
+      <w:proofErr w:type="gramEnd"/>
+      <w:r>
+        <w:t>;</w:t>
+      </w:r>
+      <w:proofErr w:type="gramStart"/>
+      <w:r>
+        <w:t>Company;Email</w:t>
+      </w:r>
+      <w:proofErr w:type="gramEnd"/>
+      <w:r>
+        <w:t>;</w:t>
+      </w:r>
+      <w:proofErr w:type="gramStart"/>
+      <w:r>
+        <w:t>Mobile;Role</w:t>
+      </w:r>
+      <w:proofErr w:type="gramEnd"/>
+      <w:r>
+        <w:t>;VIP</w:t>
+      </w:r>
+      <w:proofErr w:type="spellEnd"/>
     </w:p>
     <w:p>
       <w:r>
@@ -5486,9 +5696,34 @@
       </w:r>
     </w:p>
     <w:p>
-      <w:r>
-        <w:t>Frank;Harris;NextGen;;;Product Designer;NO</w:t>
-      </w:r>
+      <w:proofErr w:type="spellStart"/>
+      <w:proofErr w:type="gramStart"/>
+      <w:r>
+        <w:t>Frank;Harris</w:t>
+      </w:r>
+      <w:proofErr w:type="gramEnd"/>
+      <w:r>
+        <w:t>;</w:t>
+      </w:r>
+      <w:proofErr w:type="gramStart"/>
+      <w:r>
+        <w:t>NextGen</w:t>
+      </w:r>
+      <w:proofErr w:type="spellEnd"/>
+      <w:r>
+        <w:t>;;;</w:t>
+      </w:r>
+      <w:proofErr w:type="gramEnd"/>
+      <w:r>
+        <w:t xml:space="preserve">Product </w:t>
+      </w:r>
+      <w:proofErr w:type="spellStart"/>
+      <w:proofErr w:type="gramStart"/>
+      <w:r>
+        <w:t>Designer;NO</w:t>
+      </w:r>
+      <w:proofErr w:type="spellEnd"/>
+      <w:proofErr w:type="gramEnd"/>
     </w:p>
     <w:p>
       <w:pPr>
@@ -5520,7 +5755,25 @@
           <w:bCs/>
           <w:u w:val="single"/>
         </w:rPr>
-        <w:t>last line as the application can not interpret blank lines.</w:t>
+        <w:t xml:space="preserve">last line as the application </w:t>
+      </w:r>
+      <w:proofErr w:type="spellStart"/>
+      <w:r>
+        <w:rPr>
+          <w:b/>
+          <w:bCs/>
+          <w:u w:val="single"/>
+        </w:rPr>
+        <w:t>can not</w:t>
+      </w:r>
+      <w:proofErr w:type="spellEnd"/>
+      <w:r>
+        <w:rPr>
+          <w:b/>
+          <w:bCs/>
+          <w:u w:val="single"/>
+        </w:rPr>
+        <w:t xml:space="preserve"> interpret blank lines.</w:t>
       </w:r>
     </w:p>
     <w:p>
@@ -5531,12 +5784,36 @@
         <w:t>PRINT_QRCODE</w:t>
       </w:r>
       <w:r>
-        <w:t xml:space="preserve"> feature is used, the VCard QRCode that will be printed on the card will only contain the data that has be entered in the CSV file.</w:t>
-      </w:r>
-    </w:p>
-    <w:p>
-      <w:r>
-        <w:t>For example, if the phone number is missing, the VCard will not contain a phone number.</w:t>
+        <w:t xml:space="preserve"> feature is used, the </w:t>
+      </w:r>
+      <w:proofErr w:type="spellStart"/>
+      <w:r>
+        <w:t>VCard</w:t>
+      </w:r>
+      <w:proofErr w:type="spellEnd"/>
+      <w:r>
+        <w:t xml:space="preserve"> </w:t>
+      </w:r>
+      <w:proofErr w:type="spellStart"/>
+      <w:r>
+        <w:t>QRCode</w:t>
+      </w:r>
+      <w:proofErr w:type="spellEnd"/>
+      <w:r>
+        <w:t xml:space="preserve"> that will be printed on the card will only contain the data that has be entered in the CSV file.</w:t>
+      </w:r>
+    </w:p>
+    <w:p>
+      <w:r>
+        <w:t xml:space="preserve">For example, if the phone number is missing, the </w:t>
+      </w:r>
+      <w:proofErr w:type="spellStart"/>
+      <w:r>
+        <w:t>VCard</w:t>
+      </w:r>
+      <w:proofErr w:type="spellEnd"/>
+      <w:r>
+        <w:t xml:space="preserve"> will not contain a phone number.</w:t>
       </w:r>
     </w:p>
     <w:p>
@@ -5551,16 +5828,26 @@
         <w:pStyle w:val="Heading2"/>
       </w:pPr>
       <w:bookmarkStart w:id="14" w:name="_Toc199935624"/>
+      <w:proofErr w:type="spellStart"/>
       <w:r>
         <w:lastRenderedPageBreak/>
         <w:t>Config.json</w:t>
       </w:r>
       <w:bookmarkEnd w:id="14"/>
+      <w:proofErr w:type="spellEnd"/>
     </w:p>
     <w:p/>
     <w:p>
       <w:r>
-        <w:t>The config.json file is used by the application to read its settings and configuration.</w:t>
+        <w:t xml:space="preserve">The </w:t>
+      </w:r>
+      <w:proofErr w:type="spellStart"/>
+      <w:r>
+        <w:t>config.json</w:t>
+      </w:r>
+      <w:proofErr w:type="spellEnd"/>
+      <w:r>
+        <w:t xml:space="preserve"> file is used by the application to read its settings and configuration.</w:t>
       </w:r>
     </w:p>
     <w:p>
@@ -5877,7 +6164,15 @@
               <w:t>PRINT_QRCODE</w:t>
             </w:r>
             <w:r>
-              <w:t xml:space="preserve"> feature, the QRCODE printed will contain a VCard with only the </w:t>
+              <w:t xml:space="preserve"> feature, the QRCODE printed will contain a </w:t>
+            </w:r>
+            <w:proofErr w:type="spellStart"/>
+            <w:r>
+              <w:t>VCard</w:t>
+            </w:r>
+            <w:proofErr w:type="spellEnd"/>
+            <w:r>
+              <w:t xml:space="preserve"> with only the </w:t>
             </w:r>
             <w:r>
               <w:t>data that the user has entered.</w:t>
@@ -6245,7 +6540,15 @@
           </w:p>
           <w:p>
             <w:r>
-              <w:t>Default value of theses CONFIG data have an orientation set to 90°.</w:t>
+              <w:t xml:space="preserve">Default value of </w:t>
+            </w:r>
+            <w:proofErr w:type="spellStart"/>
+            <w:r>
+              <w:t>theses</w:t>
+            </w:r>
+            <w:proofErr w:type="spellEnd"/>
+            <w:r>
+              <w:t xml:space="preserve"> CONFIG data have an orientation set to 90°.</w:t>
             </w:r>
           </w:p>
           <w:p>
@@ -6442,7 +6745,23 @@
           </w:tcPr>
           <w:p>
             <w:r>
-              <w:t xml:space="preserve">If set to true, a QRCode containing a VCard will be printed on the card using the </w:t>
+              <w:t xml:space="preserve">If set to true, a </w:t>
+            </w:r>
+            <w:proofErr w:type="spellStart"/>
+            <w:r>
+              <w:t>QRCode</w:t>
+            </w:r>
+            <w:proofErr w:type="spellEnd"/>
+            <w:r>
+              <w:t xml:space="preserve"> containing a </w:t>
+            </w:r>
+            <w:proofErr w:type="spellStart"/>
+            <w:r>
+              <w:t>VCard</w:t>
+            </w:r>
+            <w:proofErr w:type="spellEnd"/>
+            <w:r>
+              <w:t xml:space="preserve"> will be printed on the card using the </w:t>
             </w:r>
             <w:r>
               <w:t>QRCODE_CONFIG</w:t>
@@ -6747,8 +7066,13 @@
               </w:numPr>
               <w:ind w:left="321" w:hanging="321"/>
             </w:pPr>
-            <w:r>
-              <w:t>fontsize: an integer &gt;= 1 that represent the size of the font.</w:t>
+            <w:proofErr w:type="spellStart"/>
+            <w:r>
+              <w:t>fontsize</w:t>
+            </w:r>
+            <w:proofErr w:type="spellEnd"/>
+            <w:r>
+              <w:t>: an integer &gt;= 1 that represent the size of the font.</w:t>
             </w:r>
           </w:p>
           <w:p>
@@ -6760,8 +7084,13 @@
               </w:numPr>
               <w:ind w:left="321" w:hanging="321"/>
             </w:pPr>
-            <w:r>
-              <w:t>height : the height of the textbox that will be printed.</w:t>
+            <w:proofErr w:type="gramStart"/>
+            <w:r>
+              <w:t>height :</w:t>
+            </w:r>
+            <w:proofErr w:type="gramEnd"/>
+            <w:r>
+              <w:t xml:space="preserve"> the height of the textbox that will be printed.</w:t>
             </w:r>
           </w:p>
           <w:p>
@@ -6812,9 +7141,11 @@
               </w:numPr>
               <w:ind w:left="321" w:hanging="321"/>
             </w:pPr>
+            <w:proofErr w:type="spellStart"/>
             <w:r>
               <w:t>horizontalAlignment</w:t>
             </w:r>
+            <w:proofErr w:type="spellEnd"/>
             <w:r>
               <w:t>: the horizontal alignment of the text that will be printed in the textbox.</w:t>
             </w:r>
@@ -6852,9 +7183,11 @@
               </w:numPr>
               <w:ind w:left="321" w:hanging="321"/>
             </w:pPr>
+            <w:proofErr w:type="spellStart"/>
             <w:r>
               <w:t>verticalAlignment</w:t>
             </w:r>
+            <w:proofErr w:type="spellEnd"/>
             <w:r>
               <w:t>: the vertical alignment of the text that will be printed in the textbox.</w:t>
             </w:r>
@@ -6932,43 +7265,121 @@
               <w:rPr>
                 <w:lang w:val="en-US"/>
               </w:rPr>
-              <w:t>void drawText(String text,</w:t>
-            </w:r>
+              <w:t>void </w:t>
+            </w:r>
+            <w:proofErr w:type="spellStart"/>
+            <w:proofErr w:type="gramStart"/>
             <w:r>
               <w:rPr>
                 <w:lang w:val="en-US"/>
               </w:rPr>
+              <w:t>drawText</w:t>
+            </w:r>
+            <w:proofErr w:type="spellEnd"/>
+            <w:r>
+              <w:rPr>
+                <w:lang w:val="en-US"/>
+              </w:rPr>
+              <w:t>(</w:t>
+            </w:r>
+            <w:proofErr w:type="gramEnd"/>
+            <w:r>
+              <w:rPr>
+                <w:lang w:val="en-US"/>
+              </w:rPr>
+              <w:t>String text,</w:t>
+            </w:r>
+            <w:r>
+              <w:rPr>
+                <w:lang w:val="en-US"/>
+              </w:rPr>
               <w:t xml:space="preserve"> </w:t>
             </w:r>
             <w:r>
               <w:rPr>
                 <w:lang w:val="en-US"/>
               </w:rPr>
-              <w:t>int x, int y,</w:t>
-            </w:r>
+              <w:t>int x, int </w:t>
+            </w:r>
+            <w:proofErr w:type="gramStart"/>
             <w:r>
               <w:rPr>
                 <w:lang w:val="en-US"/>
               </w:rPr>
+              <w:t>y,</w:t>
+            </w:r>
+            <w:r>
+              <w:rPr>
+                <w:lang w:val="en-US"/>
+              </w:rPr>
               <w:t xml:space="preserve"> </w:t>
             </w:r>
             <w:r>
               <w:rPr>
                 <w:lang w:val="en-US"/>
               </w:rPr>
-              <w:t xml:space="preserve">           int width, int height, int angle,</w:t>
-            </w:r>
+              <w:t xml:space="preserve">  </w:t>
+            </w:r>
+            <w:proofErr w:type="gramEnd"/>
             <w:r>
               <w:rPr>
                 <w:lang w:val="en-US"/>
               </w:rPr>
+              <w:t xml:space="preserve">         int width, int height, int </w:t>
+            </w:r>
+            <w:proofErr w:type="gramStart"/>
+            <w:r>
+              <w:rPr>
+                <w:lang w:val="en-US"/>
+              </w:rPr>
+              <w:t>angle,</w:t>
+            </w:r>
+            <w:r>
+              <w:rPr>
+                <w:lang w:val="en-US"/>
+              </w:rPr>
               <w:t xml:space="preserve">  </w:t>
             </w:r>
             <w:r>
               <w:rPr>
                 <w:lang w:val="en-US"/>
               </w:rPr>
-              <w:t xml:space="preserve">           float textSize, int textColor)</w:t>
+              <w:t xml:space="preserve"> </w:t>
+            </w:r>
+            <w:proofErr w:type="gramEnd"/>
+            <w:r>
+              <w:rPr>
+                <w:lang w:val="en-US"/>
+              </w:rPr>
+              <w:t xml:space="preserve">          float </w:t>
+            </w:r>
+            <w:proofErr w:type="spellStart"/>
+            <w:r>
+              <w:rPr>
+                <w:lang w:val="en-US"/>
+              </w:rPr>
+              <w:t>textSize</w:t>
+            </w:r>
+            <w:proofErr w:type="spellEnd"/>
+            <w:r>
+              <w:rPr>
+                <w:lang w:val="en-US"/>
+              </w:rPr>
+              <w:t>, int </w:t>
+            </w:r>
+            <w:proofErr w:type="spellStart"/>
+            <w:r>
+              <w:rPr>
+                <w:lang w:val="en-US"/>
+              </w:rPr>
+              <w:t>textColor</w:t>
+            </w:r>
+            <w:proofErr w:type="spellEnd"/>
+            <w:r>
+              <w:rPr>
+                <w:lang w:val="en-US"/>
+              </w:rPr>
+              <w:t>)</w:t>
             </w:r>
           </w:p>
           <w:p>
@@ -6987,7 +7398,49 @@
               <w:rPr>
                 <w:lang w:val="en-US"/>
               </w:rPr>
-              <w:t xml:space="preserve">interface ZebraGraphics in the android_card documentation of the link_os SDK. </w:t>
+              <w:t xml:space="preserve">interface </w:t>
+            </w:r>
+            <w:proofErr w:type="spellStart"/>
+            <w:r>
+              <w:rPr>
+                <w:lang w:val="en-US"/>
+              </w:rPr>
+              <w:t>ZebraGraphics</w:t>
+            </w:r>
+            <w:proofErr w:type="spellEnd"/>
+            <w:r>
+              <w:rPr>
+                <w:lang w:val="en-US"/>
+              </w:rPr>
+              <w:t xml:space="preserve"> in the </w:t>
+            </w:r>
+            <w:proofErr w:type="spellStart"/>
+            <w:r>
+              <w:rPr>
+                <w:lang w:val="en-US"/>
+              </w:rPr>
+              <w:t>android_card</w:t>
+            </w:r>
+            <w:proofErr w:type="spellEnd"/>
+            <w:r>
+              <w:rPr>
+                <w:lang w:val="en-US"/>
+              </w:rPr>
+              <w:t xml:space="preserve"> documentation of the </w:t>
+            </w:r>
+            <w:proofErr w:type="spellStart"/>
+            <w:r>
+              <w:rPr>
+                <w:lang w:val="en-US"/>
+              </w:rPr>
+              <w:t>link_os</w:t>
+            </w:r>
+            <w:proofErr w:type="spellEnd"/>
+            <w:r>
+              <w:rPr>
+                <w:lang w:val="en-US"/>
+              </w:rPr>
+              <w:t xml:space="preserve"> SDK. </w:t>
             </w:r>
           </w:p>
           <w:p/>
@@ -7147,7 +7600,23 @@
           </w:tcPr>
           <w:p>
             <w:r>
-              <w:t>The configuration of the QRCode that contains a VCard and will be printed on the card.</w:t>
+              <w:t xml:space="preserve">The configuration of the </w:t>
+            </w:r>
+            <w:proofErr w:type="spellStart"/>
+            <w:r>
+              <w:t>QRCode</w:t>
+            </w:r>
+            <w:proofErr w:type="spellEnd"/>
+            <w:r>
+              <w:t xml:space="preserve"> that contains a </w:t>
+            </w:r>
+            <w:proofErr w:type="spellStart"/>
+            <w:r>
+              <w:t>VCard</w:t>
+            </w:r>
+            <w:proofErr w:type="spellEnd"/>
+            <w:r>
+              <w:t xml:space="preserve"> and will be printed on the card.</w:t>
             </w:r>
           </w:p>
           <w:p>
@@ -7190,8 +7659,16 @@
               <w:rPr>
                 <w:lang w:val="en-US"/>
               </w:rPr>
-              <w:t>x: the x coordinate of the QRCode</w:t>
-            </w:r>
+              <w:t xml:space="preserve">x: the x coordinate of the </w:t>
+            </w:r>
+            <w:proofErr w:type="spellStart"/>
+            <w:r>
+              <w:rPr>
+                <w:lang w:val="en-US"/>
+              </w:rPr>
+              <w:t>QRCode</w:t>
+            </w:r>
+            <w:proofErr w:type="spellEnd"/>
           </w:p>
           <w:p>
             <w:pPr>
@@ -7209,8 +7686,16 @@
               <w:rPr>
                 <w:lang w:val="en-US"/>
               </w:rPr>
-              <w:t>y: the y coordinate of the QRCode</w:t>
-            </w:r>
+              <w:t xml:space="preserve">y: the y coordinate of the </w:t>
+            </w:r>
+            <w:proofErr w:type="spellStart"/>
+            <w:r>
+              <w:rPr>
+                <w:lang w:val="en-US"/>
+              </w:rPr>
+              <w:t>QRCode</w:t>
+            </w:r>
+            <w:proofErr w:type="spellEnd"/>
           </w:p>
           <w:p>
             <w:pPr>
@@ -7228,8 +7713,16 @@
               <w:rPr>
                 <w:lang w:val="en-US"/>
               </w:rPr>
-              <w:t>height: the height of the QRCode</w:t>
-            </w:r>
+              <w:t xml:space="preserve">height: the height of the </w:t>
+            </w:r>
+            <w:proofErr w:type="spellStart"/>
+            <w:r>
+              <w:rPr>
+                <w:lang w:val="en-US"/>
+              </w:rPr>
+              <w:t>QRCode</w:t>
+            </w:r>
+            <w:proofErr w:type="spellEnd"/>
           </w:p>
           <w:p>
             <w:pPr>
@@ -7243,12 +7736,28 @@
                 <w:lang w:val="en-US"/>
               </w:rPr>
             </w:pPr>
+            <w:proofErr w:type="gramStart"/>
             <w:r>
               <w:rPr>
                 <w:lang w:val="en-US"/>
               </w:rPr>
-              <w:t>width : the width of the QRCode</w:t>
-            </w:r>
+              <w:t>width :</w:t>
+            </w:r>
+            <w:proofErr w:type="gramEnd"/>
+            <w:r>
+              <w:rPr>
+                <w:lang w:val="en-US"/>
+              </w:rPr>
+              <w:t xml:space="preserve"> the width of the </w:t>
+            </w:r>
+            <w:proofErr w:type="spellStart"/>
+            <w:r>
+              <w:rPr>
+                <w:lang w:val="en-US"/>
+              </w:rPr>
+              <w:t>QRCode</w:t>
+            </w:r>
+            <w:proofErr w:type="spellEnd"/>
           </w:p>
           <w:p>
             <w:pPr>
@@ -7263,7 +7772,21 @@
               <w:rPr>
                 <w:lang w:val="en-US"/>
               </w:rPr>
-              <w:t xml:space="preserve">rotation: a rotation that will be applied to the QRCode. </w:t>
+              <w:t xml:space="preserve">rotation: a rotation that will be applied to the </w:t>
+            </w:r>
+            <w:proofErr w:type="spellStart"/>
+            <w:r>
+              <w:rPr>
+                <w:lang w:val="en-US"/>
+              </w:rPr>
+              <w:t>QRCode</w:t>
+            </w:r>
+            <w:proofErr w:type="spellEnd"/>
+            <w:r>
+              <w:rPr>
+                <w:lang w:val="en-US"/>
+              </w:rPr>
+              <w:t xml:space="preserve">. </w:t>
             </w:r>
             <w:r>
               <w:rPr>
@@ -7310,7 +7833,21 @@
               <w:rPr>
                 <w:lang w:val="en-US"/>
               </w:rPr>
-              <w:t>void drawBarcode(String data,</w:t>
+              <w:t>void </w:t>
+            </w:r>
+            <w:proofErr w:type="spellStart"/>
+            <w:r>
+              <w:rPr>
+                <w:lang w:val="en-US"/>
+              </w:rPr>
+              <w:t>drawBarcode</w:t>
+            </w:r>
+            <w:proofErr w:type="spellEnd"/>
+            <w:r>
+              <w:rPr>
+                <w:lang w:val="en-US"/>
+              </w:rPr>
+              <w:t>(String data,</w:t>
             </w:r>
             <w:r>
               <w:rPr>
@@ -7368,7 +7905,49 @@
               <w:rPr>
                 <w:lang w:val="en-US"/>
               </w:rPr>
-              <w:t xml:space="preserve">of the interface CodeQRUtil in the android_card documentation of the link_os SDK. </w:t>
+              <w:t xml:space="preserve">of the interface </w:t>
+            </w:r>
+            <w:proofErr w:type="spellStart"/>
+            <w:r>
+              <w:rPr>
+                <w:lang w:val="en-US"/>
+              </w:rPr>
+              <w:t>CodeQRUtil</w:t>
+            </w:r>
+            <w:proofErr w:type="spellEnd"/>
+            <w:r>
+              <w:rPr>
+                <w:lang w:val="en-US"/>
+              </w:rPr>
+              <w:t xml:space="preserve"> in the </w:t>
+            </w:r>
+            <w:proofErr w:type="spellStart"/>
+            <w:r>
+              <w:rPr>
+                <w:lang w:val="en-US"/>
+              </w:rPr>
+              <w:t>android_card</w:t>
+            </w:r>
+            <w:proofErr w:type="spellEnd"/>
+            <w:r>
+              <w:rPr>
+                <w:lang w:val="en-US"/>
+              </w:rPr>
+              <w:t xml:space="preserve"> documentation of the </w:t>
+            </w:r>
+            <w:proofErr w:type="spellStart"/>
+            <w:r>
+              <w:rPr>
+                <w:lang w:val="en-US"/>
+              </w:rPr>
+              <w:t>link_os</w:t>
+            </w:r>
+            <w:proofErr w:type="spellEnd"/>
+            <w:r>
+              <w:rPr>
+                <w:lang w:val="en-US"/>
+              </w:rPr>
+              <w:t xml:space="preserve"> SDK. </w:t>
             </w:r>
           </w:p>
         </w:tc>
@@ -7419,7 +7998,21 @@
         <w:rPr>
           <w:lang w:val="en-US"/>
         </w:rPr>
-        <w:t xml:space="preserve"> is set to true in the config.json file, the application will load the file font.ttf contained in the KonCierge50 folder and use it to print on the card.</w:t>
+        <w:t xml:space="preserve"> is set to true in the </w:t>
+      </w:r>
+      <w:proofErr w:type="spellStart"/>
+      <w:r>
+        <w:rPr>
+          <w:lang w:val="en-US"/>
+        </w:rPr>
+        <w:t>config.json</w:t>
+      </w:r>
+      <w:proofErr w:type="spellEnd"/>
+      <w:r>
+        <w:rPr>
+          <w:lang w:val="en-US"/>
+        </w:rPr>
+        <w:t xml:space="preserve"> file, the application will load the file font.ttf contained in the KonCierge50 folder and use it to print on the card.</w:t>
       </w:r>
     </w:p>
     <w:p>
@@ -7574,7 +8167,21 @@
         <w:rPr>
           <w:lang w:val="en-US"/>
         </w:rPr>
-        <w:t>Feel free to replace this image by your own logo.</w:t>
+        <w:t xml:space="preserve">Feel free to replace this image </w:t>
+      </w:r>
+      <w:proofErr w:type="gramStart"/>
+      <w:r>
+        <w:rPr>
+          <w:lang w:val="en-US"/>
+        </w:rPr>
+        <w:t>by</w:t>
+      </w:r>
+      <w:proofErr w:type="gramEnd"/>
+      <w:r>
+        <w:rPr>
+          <w:lang w:val="en-US"/>
+        </w:rPr>
+        <w:t xml:space="preserve"> your own logo.</w:t>
       </w:r>
     </w:p>
     <w:p>
@@ -7686,6 +8293,7 @@
         </w:rPr>
       </w:pPr>
       <w:bookmarkStart w:id="18" w:name="_Toc199935628"/>
+      <w:proofErr w:type="spellStart"/>
       <w:r>
         <w:rPr>
           <w:lang w:val="en-US"/>
@@ -7693,6 +8301,7 @@
         <w:t>VCard</w:t>
       </w:r>
       <w:bookmarkEnd w:id="18"/>
+      <w:proofErr w:type="spellEnd"/>
     </w:p>
     <w:p>
       <w:pPr>
@@ -7716,7 +8325,21 @@
         <w:rPr>
           <w:lang w:val="en-US"/>
         </w:rPr>
-        <w:t xml:space="preserve"> in the config.json file is set to true, a QR code will be printed on the card.</w:t>
+        <w:t xml:space="preserve"> in the </w:t>
+      </w:r>
+      <w:proofErr w:type="spellStart"/>
+      <w:r>
+        <w:rPr>
+          <w:lang w:val="en-US"/>
+        </w:rPr>
+        <w:t>config.json</w:t>
+      </w:r>
+      <w:proofErr w:type="spellEnd"/>
+      <w:r>
+        <w:rPr>
+          <w:lang w:val="en-US"/>
+        </w:rPr>
+        <w:t xml:space="preserve"> file is set to true, a QR code will be printed on the card.</w:t>
       </w:r>
     </w:p>
     <w:p>
@@ -7754,20 +8377,56 @@
         <w:rPr>
           <w:lang w:val="en-US"/>
         </w:rPr>
-        <w:t>The QRCode will contain a VCard string encoded as this (variable elements are in bold):</w:t>
-      </w:r>
-    </w:p>
-    <w:p>
-      <w:pPr>
-        <w:rPr>
-          <w:lang w:val="en-US"/>
-        </w:rPr>
-      </w:pPr>
-      <w:r>
-        <w:rPr>
-          <w:lang w:val="en-US"/>
-        </w:rPr>
-        <w:t xml:space="preserve">BEGIN:VCARD </w:t>
+        <w:t xml:space="preserve">The </w:t>
+      </w:r>
+      <w:proofErr w:type="spellStart"/>
+      <w:r>
+        <w:rPr>
+          <w:lang w:val="en-US"/>
+        </w:rPr>
+        <w:t>QRCode</w:t>
+      </w:r>
+      <w:proofErr w:type="spellEnd"/>
+      <w:r>
+        <w:rPr>
+          <w:lang w:val="en-US"/>
+        </w:rPr>
+        <w:t xml:space="preserve"> will contain a </w:t>
+      </w:r>
+      <w:proofErr w:type="spellStart"/>
+      <w:r>
+        <w:rPr>
+          <w:lang w:val="en-US"/>
+        </w:rPr>
+        <w:t>VCard</w:t>
+      </w:r>
+      <w:proofErr w:type="spellEnd"/>
+      <w:r>
+        <w:rPr>
+          <w:lang w:val="en-US"/>
+        </w:rPr>
+        <w:t xml:space="preserve"> string encoded as this (variable elements are in bold):</w:t>
+      </w:r>
+    </w:p>
+    <w:p>
+      <w:pPr>
+        <w:rPr>
+          <w:lang w:val="en-US"/>
+        </w:rPr>
+      </w:pPr>
+      <w:proofErr w:type="gramStart"/>
+      <w:r>
+        <w:rPr>
+          <w:lang w:val="en-US"/>
+        </w:rPr>
+        <w:t>BEGIN:VCARD</w:t>
+      </w:r>
+      <w:proofErr w:type="gramEnd"/>
+      <w:r>
+        <w:rPr>
+          <w:lang w:val="en-US"/>
+        </w:rPr>
+        <w:t xml:space="preserve"> </w:t>
       </w:r>
       <w:r>
         <w:rPr>
@@ -7781,6 +8440,12 @@
           <w:lang w:val="en-US"/>
         </w:rPr>
         <w:br/>
+      </w:r>
+      <w:proofErr w:type="gramStart"/>
+      <w:r>
+        <w:rPr>
+          <w:lang w:val="en-US"/>
+        </w:rPr>
         <w:t>N:</w:t>
       </w:r>
       <w:r>
@@ -7791,6 +8456,7 @@
         </w:rPr>
         <w:t>LastName</w:t>
       </w:r>
+      <w:proofErr w:type="gramEnd"/>
       <w:r>
         <w:rPr>
           <w:lang w:val="en-US"/>
@@ -7810,6 +8476,13 @@
           <w:lang w:val="en-US"/>
         </w:rPr>
         <w:br/>
+      </w:r>
+      <w:proofErr w:type="spellStart"/>
+      <w:proofErr w:type="gramStart"/>
+      <w:r>
+        <w:rPr>
+          <w:lang w:val="en-US"/>
+        </w:rPr>
         <w:t>FN</w:t>
       </w:r>
       <w:r>
@@ -7826,6 +8499,8 @@
         </w:rPr>
         <w:t>FirstName</w:t>
       </w:r>
+      <w:proofErr w:type="spellEnd"/>
+      <w:proofErr w:type="gramEnd"/>
       <w:r>
         <w:rPr>
           <w:lang w:val="en-US"/>
@@ -7845,7 +8520,21 @@
           <w:lang w:val="en-US"/>
         </w:rPr>
         <w:br/>
-        <w:t>TEL;CELL:</w:t>
+      </w:r>
+      <w:proofErr w:type="spellStart"/>
+      <w:proofErr w:type="gramStart"/>
+      <w:r>
+        <w:rPr>
+          <w:lang w:val="en-US"/>
+        </w:rPr>
+        <w:t>TEL;CELL</w:t>
+      </w:r>
+      <w:proofErr w:type="gramEnd"/>
+      <w:r>
+        <w:rPr>
+          <w:lang w:val="en-US"/>
+        </w:rPr>
+        <w:t>:</w:t>
       </w:r>
       <w:r>
         <w:rPr>
@@ -7855,12 +8544,34 @@
         </w:rPr>
         <w:t>MobilePhone</w:t>
       </w:r>
+      <w:proofErr w:type="spellEnd"/>
       <w:r>
         <w:rPr>
           <w:lang w:val="en-US"/>
         </w:rPr>
         <w:br/>
-        <w:t>EMAIL;WORK;INTERNET:</w:t>
+      </w:r>
+      <w:proofErr w:type="spellStart"/>
+      <w:proofErr w:type="gramStart"/>
+      <w:r>
+        <w:rPr>
+          <w:lang w:val="en-US"/>
+        </w:rPr>
+        <w:t>EMAIL;WORK</w:t>
+      </w:r>
+      <w:proofErr w:type="gramEnd"/>
+      <w:r>
+        <w:rPr>
+          <w:lang w:val="en-US"/>
+        </w:rPr>
+        <w:t>;</w:t>
+      </w:r>
+      <w:proofErr w:type="gramStart"/>
+      <w:r>
+        <w:rPr>
+          <w:lang w:val="en-US"/>
+        </w:rPr>
+        <w:t>INTERNET:</w:t>
       </w:r>
       <w:r>
         <w:rPr>
@@ -7870,11 +8581,20 @@
         </w:rPr>
         <w:t>Email</w:t>
       </w:r>
+      <w:proofErr w:type="spellEnd"/>
+      <w:proofErr w:type="gramEnd"/>
       <w:r>
         <w:rPr>
           <w:lang w:val="en-US"/>
         </w:rPr>
         <w:br/>
+      </w:r>
+      <w:proofErr w:type="spellStart"/>
+      <w:proofErr w:type="gramStart"/>
+      <w:r>
+        <w:rPr>
+          <w:lang w:val="en-US"/>
+        </w:rPr>
         <w:t>TITLE:</w:t>
       </w:r>
       <w:r>
@@ -7885,11 +8605,20 @@
         </w:rPr>
         <w:t>Function</w:t>
       </w:r>
+      <w:proofErr w:type="spellEnd"/>
+      <w:proofErr w:type="gramEnd"/>
       <w:r>
         <w:rPr>
           <w:lang w:val="en-US"/>
         </w:rPr>
         <w:br/>
+      </w:r>
+      <w:proofErr w:type="spellStart"/>
+      <w:proofErr w:type="gramStart"/>
+      <w:r>
+        <w:rPr>
+          <w:lang w:val="en-US"/>
+        </w:rPr>
         <w:t>ORG:</w:t>
       </w:r>
       <w:r>
@@ -7900,25 +8629,62 @@
         </w:rPr>
         <w:t>Company</w:t>
       </w:r>
+      <w:proofErr w:type="spellEnd"/>
+      <w:proofErr w:type="gramEnd"/>
       <w:r>
         <w:rPr>
           <w:lang w:val="en-US"/>
         </w:rPr>
         <w:br/>
+      </w:r>
+      <w:proofErr w:type="gramStart"/>
+      <w:r>
+        <w:rPr>
+          <w:lang w:val="en-US"/>
+        </w:rPr>
         <w:t>END:VCARD</w:t>
       </w:r>
-    </w:p>
-    <w:p>
-      <w:pPr>
-        <w:rPr>
-          <w:lang w:val="en-US"/>
-        </w:rPr>
-      </w:pPr>
-      <w:r>
-        <w:rPr>
-          <w:lang w:val="en-US"/>
-        </w:rPr>
-        <w:t>The VCard will contain only the available information.</w:t>
+      <w:proofErr w:type="gramEnd"/>
+    </w:p>
+    <w:p>
+      <w:pPr>
+        <w:rPr>
+          <w:lang w:val="en-US"/>
+        </w:rPr>
+      </w:pPr>
+      <w:r>
+        <w:rPr>
+          <w:lang w:val="en-US"/>
+        </w:rPr>
+        <w:t xml:space="preserve">The </w:t>
+      </w:r>
+      <w:proofErr w:type="spellStart"/>
+      <w:r>
+        <w:rPr>
+          <w:lang w:val="en-US"/>
+        </w:rPr>
+        <w:t>VCard</w:t>
+      </w:r>
+      <w:proofErr w:type="spellEnd"/>
+      <w:r>
+        <w:rPr>
+          <w:lang w:val="en-US"/>
+        </w:rPr>
+        <w:t xml:space="preserve"> will contain only </w:t>
+      </w:r>
+      <w:proofErr w:type="gramStart"/>
+      <w:r>
+        <w:rPr>
+          <w:lang w:val="en-US"/>
+        </w:rPr>
+        <w:t>the available</w:t>
+      </w:r>
+      <w:proofErr w:type="gramEnd"/>
+      <w:r>
+        <w:rPr>
+          <w:lang w:val="en-US"/>
+        </w:rPr>
+        <w:t xml:space="preserve"> information.</w:t>
       </w:r>
     </w:p>
     <w:p>
@@ -7933,17 +8699,39 @@
         </w:rPr>
         <w:t xml:space="preserve">For example, if the email is missing, the </w:t>
       </w:r>
-      <w:r>
-        <w:rPr>
-          <w:lang w:val="en-US"/>
-        </w:rPr>
-        <w:t>EMAIL;WORK;INTERNET</w:t>
-      </w:r>
-      <w:r>
-        <w:rPr>
-          <w:lang w:val="en-US"/>
-        </w:rPr>
-        <w:t xml:space="preserve"> won’t be added to the VCard.</w:t>
+      <w:proofErr w:type="gramStart"/>
+      <w:r>
+        <w:rPr>
+          <w:lang w:val="en-US"/>
+        </w:rPr>
+        <w:t>EMAIL;WORK</w:t>
+      </w:r>
+      <w:proofErr w:type="gramEnd"/>
+      <w:r>
+        <w:rPr>
+          <w:lang w:val="en-US"/>
+        </w:rPr>
+        <w:t>;INTERNET</w:t>
+      </w:r>
+      <w:r>
+        <w:rPr>
+          <w:lang w:val="en-US"/>
+        </w:rPr>
+        <w:t xml:space="preserve"> won’t be added to the </w:t>
+      </w:r>
+      <w:proofErr w:type="spellStart"/>
+      <w:r>
+        <w:rPr>
+          <w:lang w:val="en-US"/>
+        </w:rPr>
+        <w:t>VCard</w:t>
+      </w:r>
+      <w:proofErr w:type="spellEnd"/>
+      <w:r>
+        <w:rPr>
+          <w:lang w:val="en-US"/>
+        </w:rPr>
+        <w:t>.</w:t>
       </w:r>
     </w:p>
     <w:p>
@@ -7991,7 +8779,21 @@
         <w:rPr>
           <w:lang w:val="en-US"/>
         </w:rPr>
-        <w:t xml:space="preserve"> element is set to true in the config.json file, the application will run in VIP mode.</w:t>
+        <w:t xml:space="preserve"> element is set to true in the </w:t>
+      </w:r>
+      <w:proofErr w:type="spellStart"/>
+      <w:r>
+        <w:rPr>
+          <w:lang w:val="en-US"/>
+        </w:rPr>
+        <w:t>config.json</w:t>
+      </w:r>
+      <w:proofErr w:type="spellEnd"/>
+      <w:r>
+        <w:rPr>
+          <w:lang w:val="en-US"/>
+        </w:rPr>
+        <w:t xml:space="preserve"> file, the application will run in VIP mode.</w:t>
       </w:r>
     </w:p>
     <w:p>
@@ -8155,7 +8957,21 @@
         <w:rPr>
           <w:lang w:val="en-US"/>
         </w:rPr>
-        <w:t xml:space="preserve"> element of the config.json file is set to true, a wristband will be printed using a Zebra’s wristband printer.</w:t>
+        <w:t xml:space="preserve"> element of the </w:t>
+      </w:r>
+      <w:proofErr w:type="spellStart"/>
+      <w:r>
+        <w:rPr>
+          <w:lang w:val="en-US"/>
+        </w:rPr>
+        <w:t>config.json</w:t>
+      </w:r>
+      <w:proofErr w:type="spellEnd"/>
+      <w:r>
+        <w:rPr>
+          <w:lang w:val="en-US"/>
+        </w:rPr>
+        <w:t xml:space="preserve"> file is set to true, a wristband will be printed using a Zebra’s wristband printer.</w:t>
       </w:r>
     </w:p>
     <w:p>
@@ -8192,7 +9008,21 @@
         <w:rPr>
           <w:lang w:val="en-US"/>
         </w:rPr>
-        <w:t xml:space="preserve"> of the config.json file.</w:t>
+        <w:t xml:space="preserve"> of the </w:t>
+      </w:r>
+      <w:proofErr w:type="spellStart"/>
+      <w:r>
+        <w:rPr>
+          <w:lang w:val="en-US"/>
+        </w:rPr>
+        <w:t>config.json</w:t>
+      </w:r>
+      <w:proofErr w:type="spellEnd"/>
+      <w:r>
+        <w:rPr>
+          <w:lang w:val="en-US"/>
+        </w:rPr>
+        <w:t xml:space="preserve"> file.</w:t>
       </w:r>
     </w:p>
     <w:p>
@@ -8231,20 +9061,78 @@
         <w:rPr>
           <w:lang w:val="en-US"/>
         </w:rPr>
-        <w:t>Note that the data printed is not variable (no dynamic field passed to the VIP.ZPL file), so it is limited to what you put inside the zpl file.</w:t>
-      </w:r>
-    </w:p>
-    <w:p>
-      <w:pPr>
-        <w:rPr>
-          <w:lang w:val="en-US"/>
-        </w:rPr>
-      </w:pPr>
-      <w:r>
-        <w:rPr>
-          <w:lang w:val="en-US"/>
-        </w:rPr>
-        <w:t xml:space="preserve">This feature allows you to automatically print the wristband in parallel of the card printing so your VIP attendee will receive a card with her/his/their information printed as well as a wristband that will identify her/him/their as a VIP (for example : VIP access to specific exhibition zones). </w:t>
+        <w:t xml:space="preserve">Note that the data printed is not variable (no dynamic field passed to the VIP.ZPL file), so it is limited to what you put inside the </w:t>
+      </w:r>
+      <w:proofErr w:type="spellStart"/>
+      <w:r>
+        <w:rPr>
+          <w:lang w:val="en-US"/>
+        </w:rPr>
+        <w:t>zpl</w:t>
+      </w:r>
+      <w:proofErr w:type="spellEnd"/>
+      <w:r>
+        <w:rPr>
+          <w:lang w:val="en-US"/>
+        </w:rPr>
+        <w:t xml:space="preserve"> file.</w:t>
+      </w:r>
+    </w:p>
+    <w:p>
+      <w:pPr>
+        <w:rPr>
+          <w:lang w:val="en-US"/>
+        </w:rPr>
+      </w:pPr>
+      <w:r>
+        <w:rPr>
+          <w:lang w:val="en-US"/>
+        </w:rPr>
+        <w:t xml:space="preserve">This feature allows you to automatically print the wristband in parallel </w:t>
+      </w:r>
+      <w:proofErr w:type="gramStart"/>
+      <w:r>
+        <w:rPr>
+          <w:lang w:val="en-US"/>
+        </w:rPr>
+        <w:t>of</w:t>
+      </w:r>
+      <w:proofErr w:type="gramEnd"/>
+      <w:r>
+        <w:rPr>
+          <w:lang w:val="en-US"/>
+        </w:rPr>
+        <w:t xml:space="preserve"> the card printing so your VIP attendee will receive a card with her/his/their information printed as well as a wristband that will identify her/him/</w:t>
+      </w:r>
+      <w:proofErr w:type="spellStart"/>
+      <w:proofErr w:type="gramStart"/>
+      <w:r>
+        <w:rPr>
+          <w:lang w:val="en-US"/>
+        </w:rPr>
+        <w:t>their</w:t>
+      </w:r>
+      <w:proofErr w:type="spellEnd"/>
+      <w:proofErr w:type="gramEnd"/>
+      <w:r>
+        <w:rPr>
+          <w:lang w:val="en-US"/>
+        </w:rPr>
+        <w:t xml:space="preserve"> as a VIP (for </w:t>
+      </w:r>
+      <w:proofErr w:type="gramStart"/>
+      <w:r>
+        <w:rPr>
+          <w:lang w:val="en-US"/>
+        </w:rPr>
+        <w:t>example :</w:t>
+      </w:r>
+      <w:proofErr w:type="gramEnd"/>
+      <w:r>
+        <w:rPr>
+          <w:lang w:val="en-US"/>
+        </w:rPr>
+        <w:t xml:space="preserve"> VIP access to specific exhibition zones). </w:t>
       </w:r>
     </w:p>
     <w:p>
@@ -8285,7 +9173,21 @@
         <w:rPr>
           <w:lang w:val="en-US"/>
         </w:rPr>
-        <w:t xml:space="preserve"> element of the config.json file is set to true, every time an attendee prints her/his/their card, a new line will be added to an export CSV file.</w:t>
+        <w:t xml:space="preserve"> element of the </w:t>
+      </w:r>
+      <w:proofErr w:type="spellStart"/>
+      <w:r>
+        <w:rPr>
+          <w:lang w:val="en-US"/>
+        </w:rPr>
+        <w:t>config.json</w:t>
+      </w:r>
+      <w:proofErr w:type="spellEnd"/>
+      <w:r>
+        <w:rPr>
+          <w:lang w:val="en-US"/>
+        </w:rPr>
+        <w:t xml:space="preserve"> file is set to true, every time an attendee prints her/his/their card, a new line will be added to an export CSV file.</w:t>
       </w:r>
     </w:p>
     <w:p>
@@ -8310,20 +9212,48 @@
         <w:rPr>
           <w:lang w:val="en-US"/>
         </w:rPr>
-        <w:t xml:space="preserve"> element of the config.json file is set to true, every time a newly registered attendee prints her/his/their card, a new line will be added to an export CSV file.</w:t>
-      </w:r>
-    </w:p>
-    <w:p>
-      <w:pPr>
-        <w:rPr>
-          <w:lang w:val="en-US"/>
-        </w:rPr>
-      </w:pPr>
-      <w:r>
-        <w:rPr>
-          <w:lang w:val="en-US"/>
-        </w:rPr>
-        <w:t>The file is created in a sub folder of the KonCierge50 folder that is created at the root of the SDCard.</w:t>
+        <w:t xml:space="preserve"> element of the </w:t>
+      </w:r>
+      <w:proofErr w:type="spellStart"/>
+      <w:r>
+        <w:rPr>
+          <w:lang w:val="en-US"/>
+        </w:rPr>
+        <w:t>config.json</w:t>
+      </w:r>
+      <w:proofErr w:type="spellEnd"/>
+      <w:r>
+        <w:rPr>
+          <w:lang w:val="en-US"/>
+        </w:rPr>
+        <w:t xml:space="preserve"> file is set to true, every time a newly registered attendee prints her/his/their card, a new line will be added to an export CSV file.</w:t>
+      </w:r>
+    </w:p>
+    <w:p>
+      <w:pPr>
+        <w:rPr>
+          <w:lang w:val="en-US"/>
+        </w:rPr>
+      </w:pPr>
+      <w:r>
+        <w:rPr>
+          <w:lang w:val="en-US"/>
+        </w:rPr>
+        <w:t xml:space="preserve">The file is created in a sub folder of the KonCierge50 folder that is created at the root of the </w:t>
+      </w:r>
+      <w:proofErr w:type="spellStart"/>
+      <w:r>
+        <w:rPr>
+          <w:lang w:val="en-US"/>
+        </w:rPr>
+        <w:t>SDCard</w:t>
+      </w:r>
+      <w:proofErr w:type="spellEnd"/>
+      <w:r>
+        <w:rPr>
+          <w:lang w:val="en-US"/>
+        </w:rPr>
+        <w:t>.</w:t>
       </w:r>
     </w:p>
     <w:p>
@@ -8384,12 +9314,50 @@
           <w:lang w:val="en-US"/>
         </w:rPr>
       </w:pPr>
-      <w:r>
-        <w:rPr>
-          <w:lang w:val="en-US"/>
-        </w:rPr>
-        <w:t>FirstName;LastName;Company;Email;Mobile;Role;</w:t>
-      </w:r>
+      <w:proofErr w:type="spellStart"/>
+      <w:proofErr w:type="gramStart"/>
+      <w:r>
+        <w:rPr>
+          <w:lang w:val="en-US"/>
+        </w:rPr>
+        <w:t>FirstName;LastName</w:t>
+      </w:r>
+      <w:proofErr w:type="gramEnd"/>
+      <w:r>
+        <w:rPr>
+          <w:lang w:val="en-US"/>
+        </w:rPr>
+        <w:t>;</w:t>
+      </w:r>
+      <w:proofErr w:type="gramStart"/>
+      <w:r>
+        <w:rPr>
+          <w:lang w:val="en-US"/>
+        </w:rPr>
+        <w:t>Company;Email</w:t>
+      </w:r>
+      <w:proofErr w:type="gramEnd"/>
+      <w:r>
+        <w:rPr>
+          <w:lang w:val="en-US"/>
+        </w:rPr>
+        <w:t>;</w:t>
+      </w:r>
+      <w:proofErr w:type="gramStart"/>
+      <w:r>
+        <w:rPr>
+          <w:lang w:val="en-US"/>
+        </w:rPr>
+        <w:t>Mobile;Role</w:t>
+      </w:r>
+      <w:proofErr w:type="gramEnd"/>
+      <w:r>
+        <w:rPr>
+          <w:lang w:val="en-US"/>
+        </w:rPr>
+        <w:t>;</w:t>
+      </w:r>
+      <w:proofErr w:type="gramStart"/>
       <w:r>
         <w:rPr>
           <w:lang w:val="en-US"/>
@@ -8402,6 +9370,8 @@
         </w:rPr>
         <w:t>TimeStamp</w:t>
       </w:r>
+      <w:proofErr w:type="spellEnd"/>
+      <w:proofErr w:type="gramEnd"/>
     </w:p>
     <w:p>
       <w:pPr>
@@ -8937,12 +9907,14 @@
                 <w:lang w:val="en-US"/>
               </w:rPr>
             </w:pPr>
+            <w:proofErr w:type="spellStart"/>
             <w:r>
               <w:rPr>
                 <w:lang w:val="en-US"/>
               </w:rPr>
               <w:t>TimeStamp</w:t>
             </w:r>
+            <w:proofErr w:type="spellEnd"/>
           </w:p>
         </w:tc>
         <w:tc>
@@ -8977,7 +9949,29 @@
               <w:rPr>
                 <w:lang w:val="en-US"/>
               </w:rPr>
-              <w:t>The time when the attendee printed her/his/their card with the format Hours:Minutes:Seconds.</w:t>
+              <w:t xml:space="preserve">The time when the attendee printed her/his/their card with the format </w:t>
+            </w:r>
+            <w:proofErr w:type="spellStart"/>
+            <w:proofErr w:type="gramStart"/>
+            <w:r>
+              <w:rPr>
+                <w:lang w:val="en-US"/>
+              </w:rPr>
+              <w:t>Hours:Minutes</w:t>
+            </w:r>
+            <w:proofErr w:type="gramEnd"/>
+            <w:r>
+              <w:rPr>
+                <w:lang w:val="en-US"/>
+              </w:rPr>
+              <w:t>:Seconds</w:t>
+            </w:r>
+            <w:proofErr w:type="spellEnd"/>
+            <w:r>
+              <w:rPr>
+                <w:lang w:val="en-US"/>
+              </w:rPr>
+              <w:t>.</w:t>
             </w:r>
           </w:p>
         </w:tc>
@@ -9193,7 +10187,21 @@
         <w:rPr>
           <w:lang w:val="en-US"/>
         </w:rPr>
-        <w:t>You’ll have to create a profile containing a Display Manager CSP.</w:t>
+        <w:t xml:space="preserve">You’ll have to create a profile containing </w:t>
+      </w:r>
+      <w:proofErr w:type="gramStart"/>
+      <w:r>
+        <w:rPr>
+          <w:lang w:val="en-US"/>
+        </w:rPr>
+        <w:t>a Display</w:t>
+      </w:r>
+      <w:proofErr w:type="gramEnd"/>
+      <w:r>
+        <w:rPr>
+          <w:lang w:val="en-US"/>
+        </w:rPr>
+        <w:t xml:space="preserve"> Manager CSP.</w:t>
       </w:r>
     </w:p>
     <w:p>
@@ -9419,7 +10427,28 @@
         <w:rPr>
           <w:lang w:val="en-US"/>
         </w:rPr>
-        <w:t xml:space="preserve"> set all the switches to true and the drop down list to portrait </w:t>
+        <w:t xml:space="preserve"> set all the switches to true and the </w:t>
+      </w:r>
+      <w:proofErr w:type="gramStart"/>
+      <w:r>
+        <w:rPr>
+          <w:lang w:val="en-US"/>
+        </w:rPr>
+        <w:t>drop down</w:t>
+      </w:r>
+      <w:proofErr w:type="gramEnd"/>
+      <w:r>
+        <w:rPr>
+          <w:lang w:val="en-US"/>
+        </w:rPr>
+        <w:t xml:space="preserve"> list to </w:t>
+      </w:r>
+      <w:proofErr w:type="gramStart"/>
+      <w:r>
+        <w:rPr>
+          <w:lang w:val="en-US"/>
+        </w:rPr>
+        <w:t xml:space="preserve">portrait </w:t>
       </w:r>
       <w:r>
         <w:rPr>
@@ -9427,6 +10456,7 @@
         </w:rPr>
         <w:t>:</w:t>
       </w:r>
+      <w:proofErr w:type="gramEnd"/>
     </w:p>
     <w:p>
       <w:pPr>

</xml_diff>

<commit_message>
Added printed sample cards
</commit_message>
<xml_diff>
--- a/KonCierge50-HowTo.docx
+++ b/KonCierge50-HowTo.docx
@@ -675,15 +675,7 @@
                   <w:t xml:space="preserve"> element description</w:t>
                 </w:r>
                 <w:r>
-                  <w:t xml:space="preserve"> in </w:t>
-                </w:r>
-                <w:proofErr w:type="spellStart"/>
-                <w:r>
-                  <w:t>Config.json</w:t>
-                </w:r>
-                <w:proofErr w:type="spellEnd"/>
-                <w:r>
-                  <w:t xml:space="preserve"> section.</w:t>
+                  <w:t xml:space="preserve"> in Config.json section.</w:t>
                 </w:r>
               </w:p>
               <w:p>
@@ -2838,43 +2830,41 @@
           <w:color w:val="auto"/>
           <w:u w:val="none"/>
         </w:rPr>
-        <w:t xml:space="preserve">A </w:t>
-      </w:r>
-      <w:proofErr w:type="spellStart"/>
-      <w:r>
+        <w:t>A VCard printed as a QRCode can be added to the badge.</w:t>
+      </w:r>
+    </w:p>
+    <w:p>
+      <w:pPr>
         <w:rPr>
           <w:rStyle w:val="Hyperlink"/>
           <w:color w:val="auto"/>
           <w:u w:val="none"/>
         </w:rPr>
-        <w:t>VCard</w:t>
-      </w:r>
-      <w:proofErr w:type="spellEnd"/>
+      </w:pPr>
       <w:r>
         <w:rPr>
           <w:rStyle w:val="Hyperlink"/>
           <w:color w:val="auto"/>
           <w:u w:val="none"/>
         </w:rPr>
-        <w:t xml:space="preserve"> printed as a </w:t>
-      </w:r>
-      <w:proofErr w:type="spellStart"/>
-      <w:r>
+        <w:t>It will contain all the details of the guest that are either in the pre-built CSV or in the manual registration information.</w:t>
+      </w:r>
+    </w:p>
+    <w:p>
+      <w:pPr>
         <w:rPr>
           <w:rStyle w:val="Hyperlink"/>
           <w:color w:val="auto"/>
           <w:u w:val="none"/>
         </w:rPr>
-        <w:t>QRCode</w:t>
-      </w:r>
-      <w:proofErr w:type="spellEnd"/>
+      </w:pPr>
       <w:r>
         <w:rPr>
           <w:rStyle w:val="Hyperlink"/>
           <w:color w:val="auto"/>
           <w:u w:val="none"/>
         </w:rPr>
-        <w:t xml:space="preserve"> can be added to the badge.</w:t>
+        <w:t>The application can print a wristband as well if the guest has been identified as a VIP.</w:t>
       </w:r>
     </w:p>
     <w:p>
@@ -2891,59 +2881,7 @@
           <w:color w:val="auto"/>
           <w:u w:val="none"/>
         </w:rPr>
-        <w:t>It will contain all the details of the guest that are either in the pre-built CSV or in the manual registration information.</w:t>
-      </w:r>
-    </w:p>
-    <w:p>
-      <w:pPr>
-        <w:rPr>
-          <w:rStyle w:val="Hyperlink"/>
-          <w:color w:val="auto"/>
-          <w:u w:val="none"/>
-        </w:rPr>
-      </w:pPr>
-      <w:r>
-        <w:rPr>
-          <w:rStyle w:val="Hyperlink"/>
-          <w:color w:val="auto"/>
-          <w:u w:val="none"/>
-        </w:rPr>
-        <w:t>The application can print a wristband as well if the guest has been identified as a VIP.</w:t>
-      </w:r>
-    </w:p>
-    <w:p>
-      <w:pPr>
-        <w:rPr>
-          <w:rStyle w:val="Hyperlink"/>
-          <w:color w:val="auto"/>
-          <w:u w:val="none"/>
-        </w:rPr>
-      </w:pPr>
-      <w:r>
-        <w:rPr>
-          <w:rStyle w:val="Hyperlink"/>
-          <w:color w:val="auto"/>
-          <w:u w:val="none"/>
-        </w:rPr>
-        <w:t xml:space="preserve">The </w:t>
-      </w:r>
-      <w:proofErr w:type="spellStart"/>
-      <w:r>
-        <w:rPr>
-          <w:rStyle w:val="Hyperlink"/>
-          <w:color w:val="auto"/>
-          <w:u w:val="none"/>
-        </w:rPr>
-        <w:t>Color</w:t>
-      </w:r>
-      <w:proofErr w:type="spellEnd"/>
-      <w:r>
-        <w:rPr>
-          <w:rStyle w:val="Hyperlink"/>
-          <w:color w:val="auto"/>
-          <w:u w:val="none"/>
-        </w:rPr>
-        <w:t xml:space="preserve"> LED add-on of the KC50 is supported if available. </w:t>
+        <w:t xml:space="preserve">The Color LED add-on of the KC50 is supported if available. </w:t>
       </w:r>
     </w:p>
     <w:p>
@@ -3171,6 +3109,56 @@
       </w:pPr>
       <w:bookmarkStart w:id="1" w:name="_Toc199935612"/>
       <w:r>
+        <w:t>Sample cards printed with the application</w:t>
+      </w:r>
+    </w:p>
+    <w:p/>
+    <w:p>
+      <w:r>
+        <w:lastRenderedPageBreak/>
+        <w:drawing>
+          <wp:inline distT="0" distB="0" distL="0" distR="0" wp14:anchorId="7BAA7F15" wp14:editId="537A14D3">
+            <wp:extent cx="5731510" cy="8561070"/>
+            <wp:effectExtent l="0" t="0" r="2540" b="0"/>
+            <wp:docPr id="807618058" name="Picture 1" descr="A group of white cards with black text&#10;&#10;AI-generated content may be incorrect."/>
+            <wp:cNvGraphicFramePr>
+              <a:graphicFrameLocks xmlns:a="http://schemas.openxmlformats.org/drawingml/2006/main" noChangeAspect="1"/>
+            </wp:cNvGraphicFramePr>
+            <a:graphic xmlns:a="http://schemas.openxmlformats.org/drawingml/2006/main">
+              <a:graphicData uri="http://schemas.openxmlformats.org/drawingml/2006/picture">
+                <pic:pic xmlns:pic="http://schemas.openxmlformats.org/drawingml/2006/picture">
+                  <pic:nvPicPr>
+                    <pic:cNvPr id="807618058" name="Picture 1" descr="A group of white cards with black text&#10;&#10;AI-generated content may be incorrect."/>
+                    <pic:cNvPicPr/>
+                  </pic:nvPicPr>
+                  <pic:blipFill>
+                    <a:blip r:embed="rId6"/>
+                    <a:stretch>
+                      <a:fillRect/>
+                    </a:stretch>
+                  </pic:blipFill>
+                  <pic:spPr>
+                    <a:xfrm>
+                      <a:off x="0" y="0"/>
+                      <a:ext cx="5731510" cy="8561070"/>
+                    </a:xfrm>
+                    <a:prstGeom prst="rect">
+                      <a:avLst/>
+                    </a:prstGeom>
+                  </pic:spPr>
+                </pic:pic>
+              </a:graphicData>
+            </a:graphic>
+          </wp:inline>
+        </w:drawing>
+      </w:r>
+    </w:p>
+    <w:p>
+      <w:pPr>
+        <w:pStyle w:val="Heading1"/>
+      </w:pPr>
+      <w:r>
+        <w:lastRenderedPageBreak/>
         <w:t>Pre-requisites</w:t>
       </w:r>
       <w:bookmarkEnd w:id="1"/>
@@ -3324,7 +3312,7 @@
       </w:r>
     </w:p>
     <w:p>
-      <w:hyperlink r:id="rId6" w:history="1">
+      <w:hyperlink r:id="rId7" w:history="1">
         <w:r>
           <w:rPr>
             <w:rStyle w:val="Hyperlink"/>
@@ -3348,13 +3336,8 @@
     </w:p>
     <w:p>
       <w:r>
-        <w:t xml:space="preserve">Or you can install through </w:t>
-      </w:r>
-      <w:proofErr w:type="spellStart"/>
-      <w:r>
-        <w:t>adb</w:t>
-      </w:r>
-      <w:proofErr w:type="spellEnd"/>
+        <w:t>Or you can install through adb</w:t>
+      </w:r>
       <w:r>
         <w:t xml:space="preserve"> using the following command:</w:t>
       </w:r>
@@ -3367,21 +3350,12 @@
           <w:bCs/>
         </w:rPr>
       </w:pPr>
-      <w:proofErr w:type="spellStart"/>
       <w:r>
         <w:rPr>
           <w:b/>
           <w:bCs/>
         </w:rPr>
-        <w:t>adb</w:t>
-      </w:r>
-      <w:proofErr w:type="spellEnd"/>
-      <w:r>
-        <w:rPr>
-          <w:b/>
-          <w:bCs/>
-        </w:rPr>
-        <w:t xml:space="preserve"> install KonCierge50-release.apk</w:t>
+        <w:t>adb install KonCierge50-release.apk</w:t>
       </w:r>
     </w:p>
     <w:p>
@@ -3411,7 +3385,7 @@
       </w:r>
     </w:p>
     <w:p>
-      <w:hyperlink r:id="rId7" w:history="1">
+      <w:hyperlink r:id="rId8" w:history="1">
         <w:r>
           <w:rPr>
             <w:rStyle w:val="Hyperlink"/>
@@ -3426,7 +3400,7 @@
       </w:r>
     </w:p>
     <w:p>
-      <w:hyperlink r:id="rId8" w:history="1">
+      <w:hyperlink r:id="rId9" w:history="1">
         <w:r>
           <w:rPr>
             <w:rStyle w:val="Hyperlink"/>
@@ -3558,7 +3532,7 @@
                     </pic:cNvPicPr>
                   </pic:nvPicPr>
                   <pic:blipFill rotWithShape="1">
-                    <a:blip r:embed="rId9" cstate="print">
+                    <a:blip r:embed="rId10" cstate="print">
                       <a:extLst>
                         <a:ext uri="{28A0092B-C50C-407E-A947-70E740481C1C}">
                           <a14:useLocalDpi xmlns:a14="http://schemas.microsoft.com/office/drawing/2010/main" val="0"/>
@@ -3637,7 +3611,7 @@
                     </pic:cNvPicPr>
                   </pic:nvPicPr>
                   <pic:blipFill>
-                    <a:blip r:embed="rId10" cstate="print">
+                    <a:blip r:embed="rId11" cstate="print">
                       <a:extLst>
                         <a:ext uri="{28A0092B-C50C-407E-A947-70E740481C1C}">
                           <a14:useLocalDpi xmlns:a14="http://schemas.microsoft.com/office/drawing/2010/main" val="0"/>
@@ -3681,15 +3655,7 @@
         <w:t>ENABLE_SEARCH_MODE</w:t>
       </w:r>
       <w:r>
-        <w:t xml:space="preserve"> is set to true in the </w:t>
-      </w:r>
-      <w:proofErr w:type="spellStart"/>
-      <w:r>
-        <w:t>config.json</w:t>
-      </w:r>
-      <w:proofErr w:type="spellEnd"/>
-      <w:r>
-        <w:t xml:space="preserve"> file, the user will</w:t>
+        <w:t xml:space="preserve"> is set to true in the config.json file, the user will</w:t>
       </w:r>
       <w:r>
         <w:t xml:space="preserve"> find </w:t>
@@ -3736,17 +3702,7 @@
         <w:t>NUMBER_OF_CHARACTERS_BEFORE_SEARCHING_FOR_CANDIDATES</w:t>
       </w:r>
       <w:r>
-        <w:t xml:space="preserve"> element in </w:t>
-      </w:r>
-      <w:proofErr w:type="spellStart"/>
-      <w:proofErr w:type="gramStart"/>
-      <w:r>
-        <w:t>config.json</w:t>
-      </w:r>
-      <w:proofErr w:type="spellEnd"/>
-      <w:proofErr w:type="gramEnd"/>
-      <w:r>
-        <w:t xml:space="preserve"> section of this document), the user can enter a series of letters inside this search box before the search occurs.</w:t>
+        <w:t xml:space="preserve"> element in config.json section of this document), the user can enter a series of letters inside this search box before the search occurs.</w:t>
       </w:r>
     </w:p>
     <w:p>
@@ -3782,7 +3738,7 @@
                     </pic:cNvPicPr>
                   </pic:nvPicPr>
                   <pic:blipFill>
-                    <a:blip r:embed="rId11" cstate="print">
+                    <a:blip r:embed="rId12" cstate="print">
                       <a:extLst>
                         <a:ext uri="{28A0092B-C50C-407E-A947-70E740481C1C}">
                           <a14:useLocalDpi xmlns:a14="http://schemas.microsoft.com/office/drawing/2010/main" val="0"/>
@@ -3865,15 +3821,7 @@
         <w:t>VIP_MODE</w:t>
       </w:r>
       <w:r>
-        <w:t xml:space="preserve"> in the </w:t>
-      </w:r>
-      <w:proofErr w:type="spellStart"/>
-      <w:r>
-        <w:t>config.json</w:t>
-      </w:r>
-      <w:proofErr w:type="spellEnd"/>
-      <w:r>
-        <w:t xml:space="preserve"> file or if the user is or is not a VIP, one of these screens may appear:</w:t>
+        <w:t xml:space="preserve"> in the config.json file or if the user is or is not a VIP, one of these screens may appear:</w:t>
       </w:r>
     </w:p>
     <w:p>
@@ -3907,7 +3855,7 @@
                     </pic:cNvPicPr>
                   </pic:nvPicPr>
                   <pic:blipFill>
-                    <a:blip r:embed="rId12" cstate="print">
+                    <a:blip r:embed="rId13" cstate="print">
                       <a:extLst>
                         <a:ext uri="{28A0092B-C50C-407E-A947-70E740481C1C}">
                           <a14:useLocalDpi xmlns:a14="http://schemas.microsoft.com/office/drawing/2010/main" val="0"/>
@@ -3974,7 +3922,7 @@
                     </pic:cNvPicPr>
                   </pic:nvPicPr>
                   <pic:blipFill>
-                    <a:blip r:embed="rId13" cstate="print">
+                    <a:blip r:embed="rId14" cstate="print">
                       <a:extLst>
                         <a:ext uri="{28A0092B-C50C-407E-A947-70E740481C1C}">
                           <a14:useLocalDpi xmlns:a14="http://schemas.microsoft.com/office/drawing/2010/main" val="0"/>
@@ -4313,15 +4261,7 @@
         <w:t>XX</w:t>
       </w:r>
       <w:r>
-        <w:t xml:space="preserve"> printer that is setup in the settings file (see </w:t>
-      </w:r>
-      <w:proofErr w:type="spellStart"/>
-      <w:r>
-        <w:t>Config.json</w:t>
-      </w:r>
-      <w:proofErr w:type="spellEnd"/>
-      <w:r>
-        <w:t xml:space="preserve"> section for more information).</w:t>
+        <w:t xml:space="preserve"> printer that is setup in the settings file (see Config.json section for more information).</w:t>
       </w:r>
       <w:r>
         <w:br/>
@@ -4435,7 +4375,7 @@
                     </pic:cNvPicPr>
                   </pic:nvPicPr>
                   <pic:blipFill>
-                    <a:blip r:embed="rId14" cstate="print">
+                    <a:blip r:embed="rId15" cstate="print">
                       <a:extLst>
                         <a:ext uri="{28A0092B-C50C-407E-A947-70E740481C1C}">
                           <a14:useLocalDpi xmlns:a14="http://schemas.microsoft.com/office/drawing/2010/main" val="0"/>
@@ -4502,7 +4442,7 @@
                     </pic:cNvPicPr>
                   </pic:nvPicPr>
                   <pic:blipFill>
-                    <a:blip r:embed="rId15" cstate="print">
+                    <a:blip r:embed="rId16" cstate="print">
                       <a:extLst>
                         <a:ext uri="{28A0092B-C50C-407E-A947-70E740481C1C}">
                           <a14:useLocalDpi xmlns:a14="http://schemas.microsoft.com/office/drawing/2010/main" val="0"/>
@@ -4782,15 +4722,7 @@
         <w:t>CAN_CREATE_VCARD</w:t>
       </w:r>
       <w:r>
-        <w:t xml:space="preserve"> element of the </w:t>
-      </w:r>
-      <w:proofErr w:type="spellStart"/>
-      <w:r>
-        <w:t>config.json</w:t>
-      </w:r>
-      <w:proofErr w:type="spellEnd"/>
-      <w:r>
-        <w:t xml:space="preserve"> file, the user will be able to enter </w:t>
+        <w:t xml:space="preserve"> element of the config.json file, the user will be able to enter </w:t>
       </w:r>
       <w:r>
         <w:t>a limited number of personal information, or a complete information set.</w:t>
@@ -4822,15 +4754,7 @@
         <w:t>information</w:t>
       </w:r>
       <w:r>
-        <w:t xml:space="preserve"> depending on the settings of the application (see </w:t>
-      </w:r>
-      <w:proofErr w:type="spellStart"/>
-      <w:r>
-        <w:t>Config.json</w:t>
-      </w:r>
-      <w:proofErr w:type="spellEnd"/>
-      <w:r>
-        <w:t xml:space="preserve"> section of this document for more information).</w:t>
+        <w:t xml:space="preserve"> depending on the settings of the application (see Config.json section of this document for more information).</w:t>
       </w:r>
     </w:p>
     <w:p>
@@ -4863,34 +4787,16 @@
         <w:t>PRINT_QRCODE</w:t>
       </w:r>
       <w:r>
-        <w:t xml:space="preserve"> is set to true in the settings, the application will only print the available data inside the </w:t>
-      </w:r>
-      <w:proofErr w:type="spellStart"/>
+        <w:t xml:space="preserve"> is set to true in the settings, the application will only print the available data inside the VCard QRCode.</w:t>
+      </w:r>
+    </w:p>
+    <w:p>
+      <w:r>
+        <w:t xml:space="preserve">See </w:t>
+      </w:r>
       <w:r>
         <w:t>VCard</w:t>
       </w:r>
-      <w:proofErr w:type="spellEnd"/>
-      <w:r>
-        <w:t xml:space="preserve"> </w:t>
-      </w:r>
-      <w:proofErr w:type="spellStart"/>
-      <w:r>
-        <w:t>QRCode</w:t>
-      </w:r>
-      <w:proofErr w:type="spellEnd"/>
-      <w:r>
-        <w:t>.</w:t>
-      </w:r>
-    </w:p>
-    <w:p>
-      <w:r>
-        <w:t xml:space="preserve">See </w:t>
-      </w:r>
-      <w:proofErr w:type="spellStart"/>
-      <w:r>
-        <w:t>VCard</w:t>
-      </w:r>
-      <w:proofErr w:type="spellEnd"/>
       <w:r>
         <w:t xml:space="preserve"> section of this document for more information.</w:t>
       </w:r>
@@ -4937,15 +4843,7 @@
         <w:t>KonCierge50</w:t>
       </w:r>
       <w:r>
-        <w:t xml:space="preserve"> folder at the root of the Android </w:t>
-      </w:r>
-      <w:proofErr w:type="spellStart"/>
-      <w:r>
-        <w:t>SDCard</w:t>
-      </w:r>
-      <w:proofErr w:type="spellEnd"/>
-      <w:r>
-        <w:t>.</w:t>
+        <w:t xml:space="preserve"> folder at the root of the Android SDCard.</w:t>
       </w:r>
     </w:p>
     <w:p>
@@ -4973,13 +4871,9 @@
           <w:numId w:val="51"/>
         </w:numPr>
       </w:pPr>
-      <w:proofErr w:type="spellStart"/>
-      <w:proofErr w:type="gramStart"/>
       <w:r>
         <w:t>config.json</w:t>
       </w:r>
-      <w:proofErr w:type="spellEnd"/>
-      <w:proofErr w:type="gramEnd"/>
     </w:p>
     <w:p>
       <w:pPr>
@@ -5033,15 +4927,7 @@
     </w:p>
     <w:p>
       <w:r>
-        <w:t xml:space="preserve">If you change it while the application is running, you’ll need to kill the app using the Android Tasks </w:t>
-      </w:r>
-      <w:proofErr w:type="gramStart"/>
-      <w:r>
-        <w:t>screen, and</w:t>
-      </w:r>
-      <w:proofErr w:type="gramEnd"/>
-      <w:r>
-        <w:t xml:space="preserve"> then restart the application.</w:t>
+        <w:t>If you change it while the application is running, you’ll need to kill the app using the Android Tasks screen, and then restart the application.</w:t>
       </w:r>
     </w:p>
     <w:p>
@@ -5058,7 +4944,7 @@
       <w:r>
         <w:t>You can check the format with the Notepad++ application (</w:t>
       </w:r>
-      <w:hyperlink r:id="rId16" w:history="1">
+      <w:hyperlink r:id="rId17" w:history="1">
         <w:r>
           <w:rPr>
             <w:rStyle w:val="Hyperlink"/>
@@ -5096,7 +4982,7 @@
                     <pic:cNvPicPr/>
                   </pic:nvPicPr>
                   <pic:blipFill rotWithShape="1">
-                    <a:blip r:embed="rId17"/>
+                    <a:blip r:embed="rId18"/>
                     <a:srcRect l="68047" t="88396"/>
                     <a:stretch/>
                   </pic:blipFill>
@@ -5158,7 +5044,7 @@
                     <pic:cNvPicPr/>
                   </pic:nvPicPr>
                   <pic:blipFill>
-                    <a:blip r:embed="rId18">
+                    <a:blip r:embed="rId19">
                       <a:extLst>
                         <a:ext uri="{28A0092B-C50C-407E-A947-70E740481C1C}">
                           <a14:useLocalDpi xmlns:a14="http://schemas.microsoft.com/office/drawing/2010/main" val="0"/>
@@ -5218,7 +5104,7 @@
                     <pic:cNvPicPr/>
                   </pic:nvPicPr>
                   <pic:blipFill>
-                    <a:blip r:embed="rId19">
+                    <a:blip r:embed="rId20">
                       <a:extLst>
                         <a:ext uri="{28A0092B-C50C-407E-A947-70E740481C1C}">
                           <a14:useLocalDpi xmlns:a14="http://schemas.microsoft.com/office/drawing/2010/main" val="0"/>
@@ -5275,32 +5161,9 @@
       </w:r>
     </w:p>
     <w:p>
-      <w:proofErr w:type="spellStart"/>
-      <w:proofErr w:type="gramStart"/>
-      <w:r>
-        <w:t>FirstName;LastName</w:t>
-      </w:r>
-      <w:proofErr w:type="gramEnd"/>
-      <w:r>
-        <w:t>;</w:t>
-      </w:r>
-      <w:proofErr w:type="gramStart"/>
-      <w:r>
-        <w:t>Company;Email</w:t>
-      </w:r>
-      <w:proofErr w:type="gramEnd"/>
-      <w:r>
-        <w:t>;</w:t>
-      </w:r>
-      <w:proofErr w:type="gramStart"/>
-      <w:r>
-        <w:t>Mobile;Role</w:t>
-      </w:r>
-      <w:proofErr w:type="gramEnd"/>
-      <w:r>
-        <w:t>;VIP</w:t>
-      </w:r>
-      <w:proofErr w:type="spellEnd"/>
+      <w:r>
+        <w:t>FirstName;LastName;Company;Email;Mobile;Role;VIP</w:t>
+      </w:r>
     </w:p>
     <w:p>
       <w:r>
@@ -5350,7 +5213,7 @@
                     <pic:cNvPicPr/>
                   </pic:nvPicPr>
                   <pic:blipFill>
-                    <a:blip r:embed="rId20"/>
+                    <a:blip r:embed="rId21"/>
                     <a:stretch>
                       <a:fillRect/>
                     </a:stretch>
@@ -5696,34 +5559,9 @@
       </w:r>
     </w:p>
     <w:p>
-      <w:proofErr w:type="spellStart"/>
-      <w:proofErr w:type="gramStart"/>
-      <w:r>
-        <w:t>Frank;Harris</w:t>
-      </w:r>
-      <w:proofErr w:type="gramEnd"/>
-      <w:r>
-        <w:t>;</w:t>
-      </w:r>
-      <w:proofErr w:type="gramStart"/>
-      <w:r>
-        <w:t>NextGen</w:t>
-      </w:r>
-      <w:proofErr w:type="spellEnd"/>
-      <w:r>
-        <w:t>;;;</w:t>
-      </w:r>
-      <w:proofErr w:type="gramEnd"/>
-      <w:r>
-        <w:t xml:space="preserve">Product </w:t>
-      </w:r>
-      <w:proofErr w:type="spellStart"/>
-      <w:proofErr w:type="gramStart"/>
-      <w:r>
-        <w:t>Designer;NO</w:t>
-      </w:r>
-      <w:proofErr w:type="spellEnd"/>
-      <w:proofErr w:type="gramEnd"/>
+      <w:r>
+        <w:t>Frank;Harris;NextGen;;;Product Designer;NO</w:t>
+      </w:r>
     </w:p>
     <w:p>
       <w:pPr>
@@ -5755,25 +5593,7 @@
           <w:bCs/>
           <w:u w:val="single"/>
         </w:rPr>
-        <w:t xml:space="preserve">last line as the application </w:t>
-      </w:r>
-      <w:proofErr w:type="spellStart"/>
-      <w:r>
-        <w:rPr>
-          <w:b/>
-          <w:bCs/>
-          <w:u w:val="single"/>
-        </w:rPr>
-        <w:t>can not</w:t>
-      </w:r>
-      <w:proofErr w:type="spellEnd"/>
-      <w:r>
-        <w:rPr>
-          <w:b/>
-          <w:bCs/>
-          <w:u w:val="single"/>
-        </w:rPr>
-        <w:t xml:space="preserve"> interpret blank lines.</w:t>
+        <w:t>last line as the application can not interpret blank lines.</w:t>
       </w:r>
     </w:p>
     <w:p>
@@ -5784,36 +5604,12 @@
         <w:t>PRINT_QRCODE</w:t>
       </w:r>
       <w:r>
-        <w:t xml:space="preserve"> feature is used, the </w:t>
-      </w:r>
-      <w:proofErr w:type="spellStart"/>
-      <w:r>
-        <w:t>VCard</w:t>
-      </w:r>
-      <w:proofErr w:type="spellEnd"/>
-      <w:r>
-        <w:t xml:space="preserve"> </w:t>
-      </w:r>
-      <w:proofErr w:type="spellStart"/>
-      <w:r>
-        <w:t>QRCode</w:t>
-      </w:r>
-      <w:proofErr w:type="spellEnd"/>
-      <w:r>
-        <w:t xml:space="preserve"> that will be printed on the card will only contain the data that has be entered in the CSV file.</w:t>
-      </w:r>
-    </w:p>
-    <w:p>
-      <w:r>
-        <w:t xml:space="preserve">For example, if the phone number is missing, the </w:t>
-      </w:r>
-      <w:proofErr w:type="spellStart"/>
-      <w:r>
-        <w:t>VCard</w:t>
-      </w:r>
-      <w:proofErr w:type="spellEnd"/>
-      <w:r>
-        <w:t xml:space="preserve"> will not contain a phone number.</w:t>
+        <w:t xml:space="preserve"> feature is used, the VCard QRCode that will be printed on the card will only contain the data that has be entered in the CSV file.</w:t>
+      </w:r>
+    </w:p>
+    <w:p>
+      <w:r>
+        <w:t>For example, if the phone number is missing, the VCard will not contain a phone number.</w:t>
       </w:r>
     </w:p>
     <w:p>
@@ -5828,26 +5624,16 @@
         <w:pStyle w:val="Heading2"/>
       </w:pPr>
       <w:bookmarkStart w:id="14" w:name="_Toc199935624"/>
-      <w:proofErr w:type="spellStart"/>
       <w:r>
         <w:lastRenderedPageBreak/>
         <w:t>Config.json</w:t>
       </w:r>
       <w:bookmarkEnd w:id="14"/>
-      <w:proofErr w:type="spellEnd"/>
     </w:p>
     <w:p/>
     <w:p>
       <w:r>
-        <w:t xml:space="preserve">The </w:t>
-      </w:r>
-      <w:proofErr w:type="spellStart"/>
-      <w:r>
-        <w:t>config.json</w:t>
-      </w:r>
-      <w:proofErr w:type="spellEnd"/>
-      <w:r>
-        <w:t xml:space="preserve"> file is used by the application to read its settings and configuration.</w:t>
+        <w:t>The config.json file is used by the application to read its settings and configuration.</w:t>
       </w:r>
     </w:p>
     <w:p>
@@ -6164,15 +5950,7 @@
               <w:t>PRINT_QRCODE</w:t>
             </w:r>
             <w:r>
-              <w:t xml:space="preserve"> feature, the QRCODE printed will contain a </w:t>
-            </w:r>
-            <w:proofErr w:type="spellStart"/>
-            <w:r>
-              <w:t>VCard</w:t>
-            </w:r>
-            <w:proofErr w:type="spellEnd"/>
-            <w:r>
-              <w:t xml:space="preserve"> with only the </w:t>
+              <w:t xml:space="preserve"> feature, the QRCODE printed will contain a VCard with only the </w:t>
             </w:r>
             <w:r>
               <w:t>data that the user has entered.</w:t>
@@ -6540,15 +6318,7 @@
           </w:p>
           <w:p>
             <w:r>
-              <w:t xml:space="preserve">Default value of </w:t>
-            </w:r>
-            <w:proofErr w:type="spellStart"/>
-            <w:r>
-              <w:t>theses</w:t>
-            </w:r>
-            <w:proofErr w:type="spellEnd"/>
-            <w:r>
-              <w:t xml:space="preserve"> CONFIG data have an orientation set to 90°.</w:t>
+              <w:t>Default value of theses CONFIG data have an orientation set to 90°.</w:t>
             </w:r>
           </w:p>
           <w:p>
@@ -6745,23 +6515,7 @@
           </w:tcPr>
           <w:p>
             <w:r>
-              <w:t xml:space="preserve">If set to true, a </w:t>
-            </w:r>
-            <w:proofErr w:type="spellStart"/>
-            <w:r>
-              <w:t>QRCode</w:t>
-            </w:r>
-            <w:proofErr w:type="spellEnd"/>
-            <w:r>
-              <w:t xml:space="preserve"> containing a </w:t>
-            </w:r>
-            <w:proofErr w:type="spellStart"/>
-            <w:r>
-              <w:t>VCard</w:t>
-            </w:r>
-            <w:proofErr w:type="spellEnd"/>
-            <w:r>
-              <w:t xml:space="preserve"> will be printed on the card using the </w:t>
+              <w:t xml:space="preserve">If set to true, a QRCode containing a VCard will be printed on the card using the </w:t>
             </w:r>
             <w:r>
               <w:t>QRCODE_CONFIG</w:t>
@@ -7066,13 +6820,8 @@
               </w:numPr>
               <w:ind w:left="321" w:hanging="321"/>
             </w:pPr>
-            <w:proofErr w:type="spellStart"/>
-            <w:r>
-              <w:t>fontsize</w:t>
-            </w:r>
-            <w:proofErr w:type="spellEnd"/>
-            <w:r>
-              <w:t>: an integer &gt;= 1 that represent the size of the font.</w:t>
+            <w:r>
+              <w:t>fontsize: an integer &gt;= 1 that represent the size of the font.</w:t>
             </w:r>
           </w:p>
           <w:p>
@@ -7084,13 +6833,8 @@
               </w:numPr>
               <w:ind w:left="321" w:hanging="321"/>
             </w:pPr>
-            <w:proofErr w:type="gramStart"/>
-            <w:r>
-              <w:t>height :</w:t>
-            </w:r>
-            <w:proofErr w:type="gramEnd"/>
-            <w:r>
-              <w:t xml:space="preserve"> the height of the textbox that will be printed.</w:t>
+            <w:r>
+              <w:t>height : the height of the textbox that will be printed.</w:t>
             </w:r>
           </w:p>
           <w:p>
@@ -7141,11 +6885,9 @@
               </w:numPr>
               <w:ind w:left="321" w:hanging="321"/>
             </w:pPr>
-            <w:proofErr w:type="spellStart"/>
             <w:r>
               <w:t>horizontalAlignment</w:t>
             </w:r>
-            <w:proofErr w:type="spellEnd"/>
             <w:r>
               <w:t>: the horizontal alignment of the text that will be printed in the textbox.</w:t>
             </w:r>
@@ -7183,11 +6925,9 @@
               </w:numPr>
               <w:ind w:left="321" w:hanging="321"/>
             </w:pPr>
-            <w:proofErr w:type="spellStart"/>
             <w:r>
               <w:t>verticalAlignment</w:t>
             </w:r>
-            <w:proofErr w:type="spellEnd"/>
             <w:r>
               <w:t>: the vertical alignment of the text that will be printed in the textbox.</w:t>
             </w:r>
@@ -7265,182 +7005,62 @@
               <w:rPr>
                 <w:lang w:val="en-US"/>
               </w:rPr>
-              <w:t>void </w:t>
-            </w:r>
-            <w:proofErr w:type="spellStart"/>
-            <w:proofErr w:type="gramStart"/>
+              <w:t>void drawText(String text,</w:t>
+            </w:r>
             <w:r>
               <w:rPr>
                 <w:lang w:val="en-US"/>
               </w:rPr>
-              <w:t>drawText</w:t>
-            </w:r>
-            <w:proofErr w:type="spellEnd"/>
+              <w:t xml:space="preserve"> </w:t>
+            </w:r>
             <w:r>
               <w:rPr>
                 <w:lang w:val="en-US"/>
               </w:rPr>
-              <w:t>(</w:t>
-            </w:r>
-            <w:proofErr w:type="gramEnd"/>
+              <w:t>int x, int y,</w:t>
+            </w:r>
             <w:r>
               <w:rPr>
                 <w:lang w:val="en-US"/>
               </w:rPr>
-              <w:t>String text,</w:t>
+              <w:t xml:space="preserve"> </w:t>
             </w:r>
             <w:r>
               <w:rPr>
                 <w:lang w:val="en-US"/>
               </w:rPr>
-              <w:t xml:space="preserve"> </w:t>
+              <w:t xml:space="preserve">           int width, int height, int angle,</w:t>
             </w:r>
             <w:r>
               <w:rPr>
                 <w:lang w:val="en-US"/>
               </w:rPr>
-              <w:t>int x, int </w:t>
-            </w:r>
-            <w:proofErr w:type="gramStart"/>
+              <w:t xml:space="preserve">  </w:t>
+            </w:r>
             <w:r>
               <w:rPr>
                 <w:lang w:val="en-US"/>
               </w:rPr>
-              <w:t>y,</w:t>
-            </w:r>
-            <w:r>
+              <w:t xml:space="preserve">           float textSize, int textColor)</w:t>
+            </w:r>
+          </w:p>
+          <w:p>
+            <w:pPr>
               <w:rPr>
                 <w:lang w:val="en-US"/>
               </w:rPr>
-              <w:t xml:space="preserve"> </w:t>
-            </w:r>
+            </w:pPr>
             <w:r>
               <w:rPr>
                 <w:lang w:val="en-US"/>
               </w:rPr>
-              <w:t xml:space="preserve">  </w:t>
-            </w:r>
-            <w:proofErr w:type="gramEnd"/>
+              <w:t xml:space="preserve">of the </w:t>
+            </w:r>
             <w:r>
               <w:rPr>
                 <w:lang w:val="en-US"/>
               </w:rPr>
-              <w:t xml:space="preserve">         int width, int height, int </w:t>
-            </w:r>
-            <w:proofErr w:type="gramStart"/>
-            <w:r>
-              <w:rPr>
-                <w:lang w:val="en-US"/>
-              </w:rPr>
-              <w:t>angle,</w:t>
-            </w:r>
-            <w:r>
-              <w:rPr>
-                <w:lang w:val="en-US"/>
-              </w:rPr>
-              <w:t xml:space="preserve">  </w:t>
-            </w:r>
-            <w:r>
-              <w:rPr>
-                <w:lang w:val="en-US"/>
-              </w:rPr>
-              <w:t xml:space="preserve"> </w:t>
-            </w:r>
-            <w:proofErr w:type="gramEnd"/>
-            <w:r>
-              <w:rPr>
-                <w:lang w:val="en-US"/>
-              </w:rPr>
-              <w:t xml:space="preserve">          float </w:t>
-            </w:r>
-            <w:proofErr w:type="spellStart"/>
-            <w:r>
-              <w:rPr>
-                <w:lang w:val="en-US"/>
-              </w:rPr>
-              <w:t>textSize</w:t>
-            </w:r>
-            <w:proofErr w:type="spellEnd"/>
-            <w:r>
-              <w:rPr>
-                <w:lang w:val="en-US"/>
-              </w:rPr>
-              <w:t>, int </w:t>
-            </w:r>
-            <w:proofErr w:type="spellStart"/>
-            <w:r>
-              <w:rPr>
-                <w:lang w:val="en-US"/>
-              </w:rPr>
-              <w:t>textColor</w:t>
-            </w:r>
-            <w:proofErr w:type="spellEnd"/>
-            <w:r>
-              <w:rPr>
-                <w:lang w:val="en-US"/>
-              </w:rPr>
-              <w:t>)</w:t>
-            </w:r>
-          </w:p>
-          <w:p>
-            <w:pPr>
-              <w:rPr>
-                <w:lang w:val="en-US"/>
-              </w:rPr>
-            </w:pPr>
-            <w:r>
-              <w:rPr>
-                <w:lang w:val="en-US"/>
-              </w:rPr>
-              <w:t xml:space="preserve">of the </w:t>
-            </w:r>
-            <w:r>
-              <w:rPr>
-                <w:lang w:val="en-US"/>
-              </w:rPr>
-              <w:t xml:space="preserve">interface </w:t>
-            </w:r>
-            <w:proofErr w:type="spellStart"/>
-            <w:r>
-              <w:rPr>
-                <w:lang w:val="en-US"/>
-              </w:rPr>
-              <w:t>ZebraGraphics</w:t>
-            </w:r>
-            <w:proofErr w:type="spellEnd"/>
-            <w:r>
-              <w:rPr>
-                <w:lang w:val="en-US"/>
-              </w:rPr>
-              <w:t xml:space="preserve"> in the </w:t>
-            </w:r>
-            <w:proofErr w:type="spellStart"/>
-            <w:r>
-              <w:rPr>
-                <w:lang w:val="en-US"/>
-              </w:rPr>
-              <w:t>android_card</w:t>
-            </w:r>
-            <w:proofErr w:type="spellEnd"/>
-            <w:r>
-              <w:rPr>
-                <w:lang w:val="en-US"/>
-              </w:rPr>
-              <w:t xml:space="preserve"> documentation of the </w:t>
-            </w:r>
-            <w:proofErr w:type="spellStart"/>
-            <w:r>
-              <w:rPr>
-                <w:lang w:val="en-US"/>
-              </w:rPr>
-              <w:t>link_os</w:t>
-            </w:r>
-            <w:proofErr w:type="spellEnd"/>
-            <w:r>
-              <w:rPr>
-                <w:lang w:val="en-US"/>
-              </w:rPr>
-              <w:t xml:space="preserve"> SDK. </w:t>
+              <w:t xml:space="preserve">interface ZebraGraphics in the android_card documentation of the link_os SDK. </w:t>
             </w:r>
           </w:p>
           <w:p/>
@@ -7600,23 +7220,7 @@
           </w:tcPr>
           <w:p>
             <w:r>
-              <w:t xml:space="preserve">The configuration of the </w:t>
-            </w:r>
-            <w:proofErr w:type="spellStart"/>
-            <w:r>
-              <w:t>QRCode</w:t>
-            </w:r>
-            <w:proofErr w:type="spellEnd"/>
-            <w:r>
-              <w:t xml:space="preserve"> that contains a </w:t>
-            </w:r>
-            <w:proofErr w:type="spellStart"/>
-            <w:r>
-              <w:t>VCard</w:t>
-            </w:r>
-            <w:proofErr w:type="spellEnd"/>
-            <w:r>
-              <w:t xml:space="preserve"> and will be printed on the card.</w:t>
+              <w:t>The configuration of the QRCode that contains a VCard and will be printed on the card.</w:t>
             </w:r>
           </w:p>
           <w:p>
@@ -7659,16 +7263,8 @@
               <w:rPr>
                 <w:lang w:val="en-US"/>
               </w:rPr>
-              <w:t xml:space="preserve">x: the x coordinate of the </w:t>
-            </w:r>
-            <w:proofErr w:type="spellStart"/>
-            <w:r>
-              <w:rPr>
-                <w:lang w:val="en-US"/>
-              </w:rPr>
-              <w:t>QRCode</w:t>
-            </w:r>
-            <w:proofErr w:type="spellEnd"/>
+              <w:t>x: the x coordinate of the QRCode</w:t>
+            </w:r>
           </w:p>
           <w:p>
             <w:pPr>
@@ -7686,16 +7282,8 @@
               <w:rPr>
                 <w:lang w:val="en-US"/>
               </w:rPr>
-              <w:t xml:space="preserve">y: the y coordinate of the </w:t>
-            </w:r>
-            <w:proofErr w:type="spellStart"/>
-            <w:r>
-              <w:rPr>
-                <w:lang w:val="en-US"/>
-              </w:rPr>
-              <w:t>QRCode</w:t>
-            </w:r>
-            <w:proofErr w:type="spellEnd"/>
+              <w:t>y: the y coordinate of the QRCode</w:t>
+            </w:r>
           </w:p>
           <w:p>
             <w:pPr>
@@ -7713,16 +7301,8 @@
               <w:rPr>
                 <w:lang w:val="en-US"/>
               </w:rPr>
-              <w:t xml:space="preserve">height: the height of the </w:t>
-            </w:r>
-            <w:proofErr w:type="spellStart"/>
-            <w:r>
-              <w:rPr>
-                <w:lang w:val="en-US"/>
-              </w:rPr>
-              <w:t>QRCode</w:t>
-            </w:r>
-            <w:proofErr w:type="spellEnd"/>
+              <w:t>height: the height of the QRCode</w:t>
+            </w:r>
           </w:p>
           <w:p>
             <w:pPr>
@@ -7736,28 +7316,12 @@
                 <w:lang w:val="en-US"/>
               </w:rPr>
             </w:pPr>
-            <w:proofErr w:type="gramStart"/>
             <w:r>
               <w:rPr>
                 <w:lang w:val="en-US"/>
               </w:rPr>
-              <w:t>width :</w:t>
-            </w:r>
-            <w:proofErr w:type="gramEnd"/>
-            <w:r>
-              <w:rPr>
-                <w:lang w:val="en-US"/>
-              </w:rPr>
-              <w:t xml:space="preserve"> the width of the </w:t>
-            </w:r>
-            <w:proofErr w:type="spellStart"/>
-            <w:r>
-              <w:rPr>
-                <w:lang w:val="en-US"/>
-              </w:rPr>
-              <w:t>QRCode</w:t>
-            </w:r>
-            <w:proofErr w:type="spellEnd"/>
+              <w:t>width : the width of the QRCode</w:t>
+            </w:r>
           </w:p>
           <w:p>
             <w:pPr>
@@ -7772,21 +7336,7 @@
               <w:rPr>
                 <w:lang w:val="en-US"/>
               </w:rPr>
-              <w:t xml:space="preserve">rotation: a rotation that will be applied to the </w:t>
-            </w:r>
-            <w:proofErr w:type="spellStart"/>
-            <w:r>
-              <w:rPr>
-                <w:lang w:val="en-US"/>
-              </w:rPr>
-              <w:t>QRCode</w:t>
-            </w:r>
-            <w:proofErr w:type="spellEnd"/>
-            <w:r>
-              <w:rPr>
-                <w:lang w:val="en-US"/>
-              </w:rPr>
-              <w:t xml:space="preserve">. </w:t>
+              <w:t xml:space="preserve">rotation: a rotation that will be applied to the QRCode. </w:t>
             </w:r>
             <w:r>
               <w:rPr>
@@ -7833,21 +7383,19 @@
               <w:rPr>
                 <w:lang w:val="en-US"/>
               </w:rPr>
-              <w:t>void </w:t>
-            </w:r>
-            <w:proofErr w:type="spellStart"/>
+              <w:t>void drawBarcode(String data,</w:t>
+            </w:r>
             <w:r>
               <w:rPr>
                 <w:lang w:val="en-US"/>
               </w:rPr>
-              <w:t>drawBarcode</w:t>
-            </w:r>
-            <w:proofErr w:type="spellEnd"/>
+              <w:t xml:space="preserve"> </w:t>
+            </w:r>
             <w:r>
               <w:rPr>
                 <w:lang w:val="en-US"/>
               </w:rPr>
-              <w:t>(String data,</w:t>
+              <w:t>int x, int y,</w:t>
             </w:r>
             <w:r>
               <w:rPr>
@@ -7859,7 +7407,7 @@
               <w:rPr>
                 <w:lang w:val="en-US"/>
               </w:rPr>
-              <w:t>int x, int y,</w:t>
+              <w:t xml:space="preserve">               int width, int height,</w:t>
             </w:r>
             <w:r>
               <w:rPr>
@@ -7867,19 +7415,7 @@
               </w:rPr>
               <w:t xml:space="preserve"> </w:t>
             </w:r>
-            <w:r>
-              <w:rPr>
-                <w:lang w:val="en-US"/>
-              </w:rPr>
-              <w:t xml:space="preserve">               int width, int height,</w:t>
-            </w:r>
-            <w:r>
-              <w:rPr>
-                <w:lang w:val="en-US"/>
-              </w:rPr>
-              <w:t xml:space="preserve"> </w:t>
-            </w:r>
-            <w:hyperlink r:id="rId21" w:tooltip="enum in com.zebra.sdk.common.card.graphics.barcode.enumerations" w:history="1">
+            <w:hyperlink r:id="rId22" w:tooltip="enum in com.zebra.sdk.common.card.graphics.barcode.enumerations" w:history="1">
               <w:r>
                 <w:rPr>
                   <w:rStyle w:val="Hyperlink"/>
@@ -7905,49 +7441,7 @@
               <w:rPr>
                 <w:lang w:val="en-US"/>
               </w:rPr>
-              <w:t xml:space="preserve">of the interface </w:t>
-            </w:r>
-            <w:proofErr w:type="spellStart"/>
-            <w:r>
-              <w:rPr>
-                <w:lang w:val="en-US"/>
-              </w:rPr>
-              <w:t>CodeQRUtil</w:t>
-            </w:r>
-            <w:proofErr w:type="spellEnd"/>
-            <w:r>
-              <w:rPr>
-                <w:lang w:val="en-US"/>
-              </w:rPr>
-              <w:t xml:space="preserve"> in the </w:t>
-            </w:r>
-            <w:proofErr w:type="spellStart"/>
-            <w:r>
-              <w:rPr>
-                <w:lang w:val="en-US"/>
-              </w:rPr>
-              <w:t>android_card</w:t>
-            </w:r>
-            <w:proofErr w:type="spellEnd"/>
-            <w:r>
-              <w:rPr>
-                <w:lang w:val="en-US"/>
-              </w:rPr>
-              <w:t xml:space="preserve"> documentation of the </w:t>
-            </w:r>
-            <w:proofErr w:type="spellStart"/>
-            <w:r>
-              <w:rPr>
-                <w:lang w:val="en-US"/>
-              </w:rPr>
-              <w:t>link_os</w:t>
-            </w:r>
-            <w:proofErr w:type="spellEnd"/>
-            <w:r>
-              <w:rPr>
-                <w:lang w:val="en-US"/>
-              </w:rPr>
-              <w:t xml:space="preserve"> SDK. </w:t>
+              <w:t xml:space="preserve">of the interface CodeQRUtil in the android_card documentation of the link_os SDK. </w:t>
             </w:r>
           </w:p>
         </w:tc>
@@ -7998,21 +7492,7 @@
         <w:rPr>
           <w:lang w:val="en-US"/>
         </w:rPr>
-        <w:t xml:space="preserve"> is set to true in the </w:t>
-      </w:r>
-      <w:proofErr w:type="spellStart"/>
-      <w:r>
-        <w:rPr>
-          <w:lang w:val="en-US"/>
-        </w:rPr>
-        <w:t>config.json</w:t>
-      </w:r>
-      <w:proofErr w:type="spellEnd"/>
-      <w:r>
-        <w:rPr>
-          <w:lang w:val="en-US"/>
-        </w:rPr>
-        <w:t xml:space="preserve"> file, the application will load the file font.ttf contained in the KonCierge50 folder and use it to print on the card.</w:t>
+        <w:t xml:space="preserve"> is set to true in the config.json file, the application will load the file font.ttf contained in the KonCierge50 folder and use it to print on the card.</w:t>
       </w:r>
     </w:p>
     <w:p>
@@ -8086,7 +7566,7 @@
                     </pic:cNvPicPr>
                   </pic:nvPicPr>
                   <pic:blipFill>
-                    <a:blip r:embed="rId22" cstate="print">
+                    <a:blip r:embed="rId23" cstate="print">
                       <a:extLst>
                         <a:ext uri="{28A0092B-C50C-407E-A947-70E740481C1C}">
                           <a14:useLocalDpi xmlns:a14="http://schemas.microsoft.com/office/drawing/2010/main" val="0"/>
@@ -8167,21 +7647,7 @@
         <w:rPr>
           <w:lang w:val="en-US"/>
         </w:rPr>
-        <w:t xml:space="preserve">Feel free to replace this image </w:t>
-      </w:r>
-      <w:proofErr w:type="gramStart"/>
-      <w:r>
-        <w:rPr>
-          <w:lang w:val="en-US"/>
-        </w:rPr>
-        <w:t>by</w:t>
-      </w:r>
-      <w:proofErr w:type="gramEnd"/>
-      <w:r>
-        <w:rPr>
-          <w:lang w:val="en-US"/>
-        </w:rPr>
-        <w:t xml:space="preserve"> your own logo.</w:t>
+        <w:t>Feel free to replace this image by your own logo.</w:t>
       </w:r>
     </w:p>
     <w:p>
@@ -8293,7 +7759,6 @@
         </w:rPr>
       </w:pPr>
       <w:bookmarkStart w:id="18" w:name="_Toc199935628"/>
-      <w:proofErr w:type="spellStart"/>
       <w:r>
         <w:rPr>
           <w:lang w:val="en-US"/>
@@ -8301,7 +7766,6 @@
         <w:t>VCard</w:t>
       </w:r>
       <w:bookmarkEnd w:id="18"/>
-      <w:proofErr w:type="spellEnd"/>
     </w:p>
     <w:p>
       <w:pPr>
@@ -8325,21 +7789,7 @@
         <w:rPr>
           <w:lang w:val="en-US"/>
         </w:rPr>
-        <w:t xml:space="preserve"> in the </w:t>
-      </w:r>
-      <w:proofErr w:type="spellStart"/>
-      <w:r>
-        <w:rPr>
-          <w:lang w:val="en-US"/>
-        </w:rPr>
-        <w:t>config.json</w:t>
-      </w:r>
-      <w:proofErr w:type="spellEnd"/>
-      <w:r>
-        <w:rPr>
-          <w:lang w:val="en-US"/>
-        </w:rPr>
-        <w:t xml:space="preserve"> file is set to true, a QR code will be printed on the card.</w:t>
+        <w:t xml:space="preserve"> in the config.json file is set to true, a QR code will be printed on the card.</w:t>
       </w:r>
     </w:p>
     <w:p>
@@ -8377,56 +7827,20 @@
         <w:rPr>
           <w:lang w:val="en-US"/>
         </w:rPr>
-        <w:t xml:space="preserve">The </w:t>
-      </w:r>
-      <w:proofErr w:type="spellStart"/>
-      <w:r>
-        <w:rPr>
-          <w:lang w:val="en-US"/>
-        </w:rPr>
-        <w:t>QRCode</w:t>
-      </w:r>
-      <w:proofErr w:type="spellEnd"/>
-      <w:r>
-        <w:rPr>
-          <w:lang w:val="en-US"/>
-        </w:rPr>
-        <w:t xml:space="preserve"> will contain a </w:t>
-      </w:r>
-      <w:proofErr w:type="spellStart"/>
-      <w:r>
-        <w:rPr>
-          <w:lang w:val="en-US"/>
-        </w:rPr>
-        <w:t>VCard</w:t>
-      </w:r>
-      <w:proofErr w:type="spellEnd"/>
-      <w:r>
-        <w:rPr>
-          <w:lang w:val="en-US"/>
-        </w:rPr>
-        <w:t xml:space="preserve"> string encoded as this (variable elements are in bold):</w:t>
-      </w:r>
-    </w:p>
-    <w:p>
-      <w:pPr>
-        <w:rPr>
-          <w:lang w:val="en-US"/>
-        </w:rPr>
-      </w:pPr>
-      <w:proofErr w:type="gramStart"/>
-      <w:r>
-        <w:rPr>
-          <w:lang w:val="en-US"/>
-        </w:rPr>
-        <w:t>BEGIN:VCARD</w:t>
-      </w:r>
-      <w:proofErr w:type="gramEnd"/>
-      <w:r>
-        <w:rPr>
-          <w:lang w:val="en-US"/>
-        </w:rPr>
-        <w:t xml:space="preserve"> </w:t>
+        <w:t>The QRCode will contain a VCard string encoded as this (variable elements are in bold):</w:t>
+      </w:r>
+    </w:p>
+    <w:p>
+      <w:pPr>
+        <w:rPr>
+          <w:lang w:val="en-US"/>
+        </w:rPr>
+      </w:pPr>
+      <w:r>
+        <w:rPr>
+          <w:lang w:val="en-US"/>
+        </w:rPr>
+        <w:t xml:space="preserve">BEGIN:VCARD </w:t>
       </w:r>
       <w:r>
         <w:rPr>
@@ -8440,12 +7854,6 @@
           <w:lang w:val="en-US"/>
         </w:rPr>
         <w:br/>
-      </w:r>
-      <w:proofErr w:type="gramStart"/>
-      <w:r>
-        <w:rPr>
-          <w:lang w:val="en-US"/>
-        </w:rPr>
         <w:t>N:</w:t>
       </w:r>
       <w:r>
@@ -8456,7 +7864,6 @@
         </w:rPr>
         <w:t>LastName</w:t>
       </w:r>
-      <w:proofErr w:type="gramEnd"/>
       <w:r>
         <w:rPr>
           <w:lang w:val="en-US"/>
@@ -8476,13 +7883,6 @@
           <w:lang w:val="en-US"/>
         </w:rPr>
         <w:br/>
-      </w:r>
-      <w:proofErr w:type="spellStart"/>
-      <w:proofErr w:type="gramStart"/>
-      <w:r>
-        <w:rPr>
-          <w:lang w:val="en-US"/>
-        </w:rPr>
         <w:t>FN</w:t>
       </w:r>
       <w:r>
@@ -8499,8 +7899,6 @@
         </w:rPr>
         <w:t>FirstName</w:t>
       </w:r>
-      <w:proofErr w:type="spellEnd"/>
-      <w:proofErr w:type="gramEnd"/>
       <w:r>
         <w:rPr>
           <w:lang w:val="en-US"/>
@@ -8520,21 +7918,7 @@
           <w:lang w:val="en-US"/>
         </w:rPr>
         <w:br/>
-      </w:r>
-      <w:proofErr w:type="spellStart"/>
-      <w:proofErr w:type="gramStart"/>
-      <w:r>
-        <w:rPr>
-          <w:lang w:val="en-US"/>
-        </w:rPr>
-        <w:t>TEL;CELL</w:t>
-      </w:r>
-      <w:proofErr w:type="gramEnd"/>
-      <w:r>
-        <w:rPr>
-          <w:lang w:val="en-US"/>
-        </w:rPr>
-        <w:t>:</w:t>
+        <w:t>TEL;CELL:</w:t>
       </w:r>
       <w:r>
         <w:rPr>
@@ -8544,34 +7928,12 @@
         </w:rPr>
         <w:t>MobilePhone</w:t>
       </w:r>
-      <w:proofErr w:type="spellEnd"/>
       <w:r>
         <w:rPr>
           <w:lang w:val="en-US"/>
         </w:rPr>
         <w:br/>
-      </w:r>
-      <w:proofErr w:type="spellStart"/>
-      <w:proofErr w:type="gramStart"/>
-      <w:r>
-        <w:rPr>
-          <w:lang w:val="en-US"/>
-        </w:rPr>
-        <w:t>EMAIL;WORK</w:t>
-      </w:r>
-      <w:proofErr w:type="gramEnd"/>
-      <w:r>
-        <w:rPr>
-          <w:lang w:val="en-US"/>
-        </w:rPr>
-        <w:t>;</w:t>
-      </w:r>
-      <w:proofErr w:type="gramStart"/>
-      <w:r>
-        <w:rPr>
-          <w:lang w:val="en-US"/>
-        </w:rPr>
-        <w:t>INTERNET:</w:t>
+        <w:t>EMAIL;WORK;INTERNET:</w:t>
       </w:r>
       <w:r>
         <w:rPr>
@@ -8581,20 +7943,11 @@
         </w:rPr>
         <w:t>Email</w:t>
       </w:r>
-      <w:proofErr w:type="spellEnd"/>
-      <w:proofErr w:type="gramEnd"/>
       <w:r>
         <w:rPr>
           <w:lang w:val="en-US"/>
         </w:rPr>
         <w:br/>
-      </w:r>
-      <w:proofErr w:type="spellStart"/>
-      <w:proofErr w:type="gramStart"/>
-      <w:r>
-        <w:rPr>
-          <w:lang w:val="en-US"/>
-        </w:rPr>
         <w:t>TITLE:</w:t>
       </w:r>
       <w:r>
@@ -8605,20 +7958,11 @@
         </w:rPr>
         <w:t>Function</w:t>
       </w:r>
-      <w:proofErr w:type="spellEnd"/>
-      <w:proofErr w:type="gramEnd"/>
       <w:r>
         <w:rPr>
           <w:lang w:val="en-US"/>
         </w:rPr>
         <w:br/>
-      </w:r>
-      <w:proofErr w:type="spellStart"/>
-      <w:proofErr w:type="gramStart"/>
-      <w:r>
-        <w:rPr>
-          <w:lang w:val="en-US"/>
-        </w:rPr>
         <w:t>ORG:</w:t>
       </w:r>
       <w:r>
@@ -8629,62 +7973,25 @@
         </w:rPr>
         <w:t>Company</w:t>
       </w:r>
-      <w:proofErr w:type="spellEnd"/>
-      <w:proofErr w:type="gramEnd"/>
       <w:r>
         <w:rPr>
           <w:lang w:val="en-US"/>
         </w:rPr>
         <w:br/>
-      </w:r>
-      <w:proofErr w:type="gramStart"/>
-      <w:r>
-        <w:rPr>
-          <w:lang w:val="en-US"/>
-        </w:rPr>
         <w:t>END:VCARD</w:t>
       </w:r>
-      <w:proofErr w:type="gramEnd"/>
-    </w:p>
-    <w:p>
-      <w:pPr>
-        <w:rPr>
-          <w:lang w:val="en-US"/>
-        </w:rPr>
-      </w:pPr>
-      <w:r>
-        <w:rPr>
-          <w:lang w:val="en-US"/>
-        </w:rPr>
-        <w:t xml:space="preserve">The </w:t>
-      </w:r>
-      <w:proofErr w:type="spellStart"/>
-      <w:r>
-        <w:rPr>
-          <w:lang w:val="en-US"/>
-        </w:rPr>
-        <w:t>VCard</w:t>
-      </w:r>
-      <w:proofErr w:type="spellEnd"/>
-      <w:r>
-        <w:rPr>
-          <w:lang w:val="en-US"/>
-        </w:rPr>
-        <w:t xml:space="preserve"> will contain only </w:t>
-      </w:r>
-      <w:proofErr w:type="gramStart"/>
-      <w:r>
-        <w:rPr>
-          <w:lang w:val="en-US"/>
-        </w:rPr>
-        <w:t>the available</w:t>
-      </w:r>
-      <w:proofErr w:type="gramEnd"/>
-      <w:r>
-        <w:rPr>
-          <w:lang w:val="en-US"/>
-        </w:rPr>
-        <w:t xml:space="preserve"> information.</w:t>
+    </w:p>
+    <w:p>
+      <w:pPr>
+        <w:rPr>
+          <w:lang w:val="en-US"/>
+        </w:rPr>
+      </w:pPr>
+      <w:r>
+        <w:rPr>
+          <w:lang w:val="en-US"/>
+        </w:rPr>
+        <w:t>The VCard will contain only the available information.</w:t>
       </w:r>
     </w:p>
     <w:p>
@@ -8699,39 +8006,17 @@
         </w:rPr>
         <w:t xml:space="preserve">For example, if the email is missing, the </w:t>
       </w:r>
-      <w:proofErr w:type="gramStart"/>
-      <w:r>
-        <w:rPr>
-          <w:lang w:val="en-US"/>
-        </w:rPr>
-        <w:t>EMAIL;WORK</w:t>
-      </w:r>
-      <w:proofErr w:type="gramEnd"/>
-      <w:r>
-        <w:rPr>
-          <w:lang w:val="en-US"/>
-        </w:rPr>
-        <w:t>;INTERNET</w:t>
-      </w:r>
-      <w:r>
-        <w:rPr>
-          <w:lang w:val="en-US"/>
-        </w:rPr>
-        <w:t xml:space="preserve"> won’t be added to the </w:t>
-      </w:r>
-      <w:proofErr w:type="spellStart"/>
-      <w:r>
-        <w:rPr>
-          <w:lang w:val="en-US"/>
-        </w:rPr>
-        <w:t>VCard</w:t>
-      </w:r>
-      <w:proofErr w:type="spellEnd"/>
-      <w:r>
-        <w:rPr>
-          <w:lang w:val="en-US"/>
-        </w:rPr>
-        <w:t>.</w:t>
+      <w:r>
+        <w:rPr>
+          <w:lang w:val="en-US"/>
+        </w:rPr>
+        <w:t>EMAIL;WORK;INTERNET</w:t>
+      </w:r>
+      <w:r>
+        <w:rPr>
+          <w:lang w:val="en-US"/>
+        </w:rPr>
+        <w:t xml:space="preserve"> won’t be added to the VCard.</w:t>
       </w:r>
     </w:p>
     <w:p>
@@ -8779,21 +8064,7 @@
         <w:rPr>
           <w:lang w:val="en-US"/>
         </w:rPr>
-        <w:t xml:space="preserve"> element is set to true in the </w:t>
-      </w:r>
-      <w:proofErr w:type="spellStart"/>
-      <w:r>
-        <w:rPr>
-          <w:lang w:val="en-US"/>
-        </w:rPr>
-        <w:t>config.json</w:t>
-      </w:r>
-      <w:proofErr w:type="spellEnd"/>
-      <w:r>
-        <w:rPr>
-          <w:lang w:val="en-US"/>
-        </w:rPr>
-        <w:t xml:space="preserve"> file, the application will run in VIP mode.</w:t>
+        <w:t xml:space="preserve"> element is set to true in the config.json file, the application will run in VIP mode.</w:t>
       </w:r>
     </w:p>
     <w:p>
@@ -8866,7 +8137,7 @@
                     </pic:cNvPicPr>
                   </pic:nvPicPr>
                   <pic:blipFill rotWithShape="1">
-                    <a:blip r:embed="rId23" cstate="print">
+                    <a:blip r:embed="rId24" cstate="print">
                       <a:extLst>
                         <a:ext uri="{28A0092B-C50C-407E-A947-70E740481C1C}">
                           <a14:useLocalDpi xmlns:a14="http://schemas.microsoft.com/office/drawing/2010/main" val="0"/>
@@ -8957,21 +8228,7 @@
         <w:rPr>
           <w:lang w:val="en-US"/>
         </w:rPr>
-        <w:t xml:space="preserve"> element of the </w:t>
-      </w:r>
-      <w:proofErr w:type="spellStart"/>
-      <w:r>
-        <w:rPr>
-          <w:lang w:val="en-US"/>
-        </w:rPr>
-        <w:t>config.json</w:t>
-      </w:r>
-      <w:proofErr w:type="spellEnd"/>
-      <w:r>
-        <w:rPr>
-          <w:lang w:val="en-US"/>
-        </w:rPr>
-        <w:t xml:space="preserve"> file is set to true, a wristband will be printed using a Zebra’s wristband printer.</w:t>
+        <w:t xml:space="preserve"> element of the config.json file is set to true, a wristband will be printed using a Zebra’s wristband printer.</w:t>
       </w:r>
     </w:p>
     <w:p>
@@ -9008,21 +8265,7 @@
         <w:rPr>
           <w:lang w:val="en-US"/>
         </w:rPr>
-        <w:t xml:space="preserve"> of the </w:t>
-      </w:r>
-      <w:proofErr w:type="spellStart"/>
-      <w:r>
-        <w:rPr>
-          <w:lang w:val="en-US"/>
-        </w:rPr>
-        <w:t>config.json</w:t>
-      </w:r>
-      <w:proofErr w:type="spellEnd"/>
-      <w:r>
-        <w:rPr>
-          <w:lang w:val="en-US"/>
-        </w:rPr>
-        <w:t xml:space="preserve"> file.</w:t>
+        <w:t xml:space="preserve"> of the config.json file.</w:t>
       </w:r>
     </w:p>
     <w:p>
@@ -9061,78 +8304,20 @@
         <w:rPr>
           <w:lang w:val="en-US"/>
         </w:rPr>
-        <w:t xml:space="preserve">Note that the data printed is not variable (no dynamic field passed to the VIP.ZPL file), so it is limited to what you put inside the </w:t>
-      </w:r>
-      <w:proofErr w:type="spellStart"/>
-      <w:r>
-        <w:rPr>
-          <w:lang w:val="en-US"/>
-        </w:rPr>
-        <w:t>zpl</w:t>
-      </w:r>
-      <w:proofErr w:type="spellEnd"/>
-      <w:r>
-        <w:rPr>
-          <w:lang w:val="en-US"/>
-        </w:rPr>
-        <w:t xml:space="preserve"> file.</w:t>
-      </w:r>
-    </w:p>
-    <w:p>
-      <w:pPr>
-        <w:rPr>
-          <w:lang w:val="en-US"/>
-        </w:rPr>
-      </w:pPr>
-      <w:r>
-        <w:rPr>
-          <w:lang w:val="en-US"/>
-        </w:rPr>
-        <w:t xml:space="preserve">This feature allows you to automatically print the wristband in parallel </w:t>
-      </w:r>
-      <w:proofErr w:type="gramStart"/>
-      <w:r>
-        <w:rPr>
-          <w:lang w:val="en-US"/>
-        </w:rPr>
-        <w:t>of</w:t>
-      </w:r>
-      <w:proofErr w:type="gramEnd"/>
-      <w:r>
-        <w:rPr>
-          <w:lang w:val="en-US"/>
-        </w:rPr>
-        <w:t xml:space="preserve"> the card printing so your VIP attendee will receive a card with her/his/their information printed as well as a wristband that will identify her/him/</w:t>
-      </w:r>
-      <w:proofErr w:type="spellStart"/>
-      <w:proofErr w:type="gramStart"/>
-      <w:r>
-        <w:rPr>
-          <w:lang w:val="en-US"/>
-        </w:rPr>
-        <w:t>their</w:t>
-      </w:r>
-      <w:proofErr w:type="spellEnd"/>
-      <w:proofErr w:type="gramEnd"/>
-      <w:r>
-        <w:rPr>
-          <w:lang w:val="en-US"/>
-        </w:rPr>
-        <w:t xml:space="preserve"> as a VIP (for </w:t>
-      </w:r>
-      <w:proofErr w:type="gramStart"/>
-      <w:r>
-        <w:rPr>
-          <w:lang w:val="en-US"/>
-        </w:rPr>
-        <w:t>example :</w:t>
-      </w:r>
-      <w:proofErr w:type="gramEnd"/>
-      <w:r>
-        <w:rPr>
-          <w:lang w:val="en-US"/>
-        </w:rPr>
-        <w:t xml:space="preserve"> VIP access to specific exhibition zones). </w:t>
+        <w:t>Note that the data printed is not variable (no dynamic field passed to the VIP.ZPL file), so it is limited to what you put inside the zpl file.</w:t>
+      </w:r>
+    </w:p>
+    <w:p>
+      <w:pPr>
+        <w:rPr>
+          <w:lang w:val="en-US"/>
+        </w:rPr>
+      </w:pPr>
+      <w:r>
+        <w:rPr>
+          <w:lang w:val="en-US"/>
+        </w:rPr>
+        <w:t xml:space="preserve">This feature allows you to automatically print the wristband in parallel of the card printing so your VIP attendee will receive a card with her/his/their information printed as well as a wristband that will identify her/him/their as a VIP (for example : VIP access to specific exhibition zones). </w:t>
       </w:r>
     </w:p>
     <w:p>
@@ -9173,21 +8358,7 @@
         <w:rPr>
           <w:lang w:val="en-US"/>
         </w:rPr>
-        <w:t xml:space="preserve"> element of the </w:t>
-      </w:r>
-      <w:proofErr w:type="spellStart"/>
-      <w:r>
-        <w:rPr>
-          <w:lang w:val="en-US"/>
-        </w:rPr>
-        <w:t>config.json</w:t>
-      </w:r>
-      <w:proofErr w:type="spellEnd"/>
-      <w:r>
-        <w:rPr>
-          <w:lang w:val="en-US"/>
-        </w:rPr>
-        <w:t xml:space="preserve"> file is set to true, every time an attendee prints her/his/their card, a new line will be added to an export CSV file.</w:t>
+        <w:t xml:space="preserve"> element of the config.json file is set to true, every time an attendee prints her/his/their card, a new line will be added to an export CSV file.</w:t>
       </w:r>
     </w:p>
     <w:p>
@@ -9212,48 +8383,20 @@
         <w:rPr>
           <w:lang w:val="en-US"/>
         </w:rPr>
-        <w:t xml:space="preserve"> element of the </w:t>
-      </w:r>
-      <w:proofErr w:type="spellStart"/>
-      <w:r>
-        <w:rPr>
-          <w:lang w:val="en-US"/>
-        </w:rPr>
-        <w:t>config.json</w:t>
-      </w:r>
-      <w:proofErr w:type="spellEnd"/>
-      <w:r>
-        <w:rPr>
-          <w:lang w:val="en-US"/>
-        </w:rPr>
-        <w:t xml:space="preserve"> file is set to true, every time a newly registered attendee prints her/his/their card, a new line will be added to an export CSV file.</w:t>
-      </w:r>
-    </w:p>
-    <w:p>
-      <w:pPr>
-        <w:rPr>
-          <w:lang w:val="en-US"/>
-        </w:rPr>
-      </w:pPr>
-      <w:r>
-        <w:rPr>
-          <w:lang w:val="en-US"/>
-        </w:rPr>
-        <w:t xml:space="preserve">The file is created in a sub folder of the KonCierge50 folder that is created at the root of the </w:t>
-      </w:r>
-      <w:proofErr w:type="spellStart"/>
-      <w:r>
-        <w:rPr>
-          <w:lang w:val="en-US"/>
-        </w:rPr>
-        <w:t>SDCard</w:t>
-      </w:r>
-      <w:proofErr w:type="spellEnd"/>
-      <w:r>
-        <w:rPr>
-          <w:lang w:val="en-US"/>
-        </w:rPr>
-        <w:t>.</w:t>
+        <w:t xml:space="preserve"> element of the config.json file is set to true, every time a newly registered attendee prints her/his/their card, a new line will be added to an export CSV file.</w:t>
+      </w:r>
+    </w:p>
+    <w:p>
+      <w:pPr>
+        <w:rPr>
+          <w:lang w:val="en-US"/>
+        </w:rPr>
+      </w:pPr>
+      <w:r>
+        <w:rPr>
+          <w:lang w:val="en-US"/>
+        </w:rPr>
+        <w:t>The file is created in a sub folder of the KonCierge50 folder that is created at the root of the SDCard.</w:t>
       </w:r>
     </w:p>
     <w:p>
@@ -9314,50 +8457,12 @@
           <w:lang w:val="en-US"/>
         </w:rPr>
       </w:pPr>
-      <w:proofErr w:type="spellStart"/>
-      <w:proofErr w:type="gramStart"/>
-      <w:r>
-        <w:rPr>
-          <w:lang w:val="en-US"/>
-        </w:rPr>
-        <w:t>FirstName;LastName</w:t>
-      </w:r>
-      <w:proofErr w:type="gramEnd"/>
-      <w:r>
-        <w:rPr>
-          <w:lang w:val="en-US"/>
-        </w:rPr>
-        <w:t>;</w:t>
-      </w:r>
-      <w:proofErr w:type="gramStart"/>
-      <w:r>
-        <w:rPr>
-          <w:lang w:val="en-US"/>
-        </w:rPr>
-        <w:t>Company;Email</w:t>
-      </w:r>
-      <w:proofErr w:type="gramEnd"/>
-      <w:r>
-        <w:rPr>
-          <w:lang w:val="en-US"/>
-        </w:rPr>
-        <w:t>;</w:t>
-      </w:r>
-      <w:proofErr w:type="gramStart"/>
-      <w:r>
-        <w:rPr>
-          <w:lang w:val="en-US"/>
-        </w:rPr>
-        <w:t>Mobile;Role</w:t>
-      </w:r>
-      <w:proofErr w:type="gramEnd"/>
-      <w:r>
-        <w:rPr>
-          <w:lang w:val="en-US"/>
-        </w:rPr>
-        <w:t>;</w:t>
-      </w:r>
-      <w:proofErr w:type="gramStart"/>
+      <w:r>
+        <w:rPr>
+          <w:lang w:val="en-US"/>
+        </w:rPr>
+        <w:t>FirstName;LastName;Company;Email;Mobile;Role;</w:t>
+      </w:r>
       <w:r>
         <w:rPr>
           <w:lang w:val="en-US"/>
@@ -9370,8 +8475,6 @@
         </w:rPr>
         <w:t>TimeStamp</w:t>
       </w:r>
-      <w:proofErr w:type="spellEnd"/>
-      <w:proofErr w:type="gramEnd"/>
     </w:p>
     <w:p>
       <w:pPr>
@@ -9907,14 +9010,12 @@
                 <w:lang w:val="en-US"/>
               </w:rPr>
             </w:pPr>
-            <w:proofErr w:type="spellStart"/>
             <w:r>
               <w:rPr>
                 <w:lang w:val="en-US"/>
               </w:rPr>
               <w:t>TimeStamp</w:t>
             </w:r>
-            <w:proofErr w:type="spellEnd"/>
           </w:p>
         </w:tc>
         <w:tc>
@@ -9949,29 +9050,7 @@
               <w:rPr>
                 <w:lang w:val="en-US"/>
               </w:rPr>
-              <w:t xml:space="preserve">The time when the attendee printed her/his/their card with the format </w:t>
-            </w:r>
-            <w:proofErr w:type="spellStart"/>
-            <w:proofErr w:type="gramStart"/>
-            <w:r>
-              <w:rPr>
-                <w:lang w:val="en-US"/>
-              </w:rPr>
-              <w:t>Hours:Minutes</w:t>
-            </w:r>
-            <w:proofErr w:type="gramEnd"/>
-            <w:r>
-              <w:rPr>
-                <w:lang w:val="en-US"/>
-              </w:rPr>
-              <w:t>:Seconds</w:t>
-            </w:r>
-            <w:proofErr w:type="spellEnd"/>
-            <w:r>
-              <w:rPr>
-                <w:lang w:val="en-US"/>
-              </w:rPr>
-              <w:t>.</w:t>
+              <w:t>The time when the attendee printed her/his/their card with the format Hours:Minutes:Seconds.</w:t>
             </w:r>
           </w:p>
         </w:tc>
@@ -10187,21 +9266,7 @@
         <w:rPr>
           <w:lang w:val="en-US"/>
         </w:rPr>
-        <w:t xml:space="preserve">You’ll have to create a profile containing </w:t>
-      </w:r>
-      <w:proofErr w:type="gramStart"/>
-      <w:r>
-        <w:rPr>
-          <w:lang w:val="en-US"/>
-        </w:rPr>
-        <w:t>a Display</w:t>
-      </w:r>
-      <w:proofErr w:type="gramEnd"/>
-      <w:r>
-        <w:rPr>
-          <w:lang w:val="en-US"/>
-        </w:rPr>
-        <w:t xml:space="preserve"> Manager CSP.</w:t>
+        <w:t>You’ll have to create a profile containing a Display Manager CSP.</w:t>
       </w:r>
     </w:p>
     <w:p>
@@ -10223,7 +9288,7 @@
           <w:lang w:val="en-US"/>
         </w:rPr>
       </w:pPr>
-      <w:hyperlink r:id="rId24" w:anchor="auto-rotate-onoff" w:history="1">
+      <w:hyperlink r:id="rId25" w:anchor="auto-rotate-onoff" w:history="1">
         <w:r>
           <w:rPr>
             <w:rStyle w:val="Hyperlink"/>
@@ -10252,7 +9317,7 @@
           <w:lang w:val="en-US"/>
         </w:rPr>
       </w:pPr>
-      <w:hyperlink r:id="rId25" w:anchor="primary-locked-orientation" w:history="1">
+      <w:hyperlink r:id="rId26" w:anchor="primary-locked-orientation" w:history="1">
         <w:r>
           <w:rPr>
             <w:rStyle w:val="Hyperlink"/>
@@ -10301,7 +9366,7 @@
           <w:lang w:val="en-US"/>
         </w:rPr>
       </w:pPr>
-      <w:hyperlink r:id="rId26" w:history="1">
+      <w:hyperlink r:id="rId27" w:history="1">
         <w:r>
           <w:rPr>
             <w:rStyle w:val="Hyperlink"/>
@@ -10330,7 +9395,7 @@
           <w:lang w:val="en-US"/>
         </w:rPr>
       </w:pPr>
-      <w:hyperlink r:id="rId27" w:history="1">
+      <w:hyperlink r:id="rId28" w:history="1">
         <w:r>
           <w:rPr>
             <w:rStyle w:val="Hyperlink"/>
@@ -10377,7 +9442,7 @@
                     </pic:cNvPicPr>
                   </pic:nvPicPr>
                   <pic:blipFill rotWithShape="1">
-                    <a:blip r:embed="rId28" cstate="print">
+                    <a:blip r:embed="rId29" cstate="print">
                       <a:extLst>
                         <a:ext uri="{28A0092B-C50C-407E-A947-70E740481C1C}">
                           <a14:useLocalDpi xmlns:a14="http://schemas.microsoft.com/office/drawing/2010/main" val="0"/>
@@ -10427,28 +9492,7 @@
         <w:rPr>
           <w:lang w:val="en-US"/>
         </w:rPr>
-        <w:t xml:space="preserve"> set all the switches to true and the </w:t>
-      </w:r>
-      <w:proofErr w:type="gramStart"/>
-      <w:r>
-        <w:rPr>
-          <w:lang w:val="en-US"/>
-        </w:rPr>
-        <w:t>drop down</w:t>
-      </w:r>
-      <w:proofErr w:type="gramEnd"/>
-      <w:r>
-        <w:rPr>
-          <w:lang w:val="en-US"/>
-        </w:rPr>
-        <w:t xml:space="preserve"> list to </w:t>
-      </w:r>
-      <w:proofErr w:type="gramStart"/>
-      <w:r>
-        <w:rPr>
-          <w:lang w:val="en-US"/>
-        </w:rPr>
-        <w:t xml:space="preserve">portrait </w:t>
+        <w:t xml:space="preserve"> set all the switches to true and the drop down list to portrait </w:t>
       </w:r>
       <w:r>
         <w:rPr>
@@ -10456,7 +9500,6 @@
         </w:rPr>
         <w:t>:</w:t>
       </w:r>
-      <w:proofErr w:type="gramEnd"/>
     </w:p>
     <w:p>
       <w:pPr>

</xml_diff>

<commit_message>
Added DISABLE_CARD_PRINTING feature that allow the app to work without a ZC3XX printer. It is set to true by default. Changed the "Register" button to "Add new attendee" button. If DISABLE_CARD_PRINTING is set to true, the "Print" button is replaced by a "Register" button. Updated the configuration.
</commit_message>
<xml_diff>
--- a/KonCierge50-HowTo.docx
+++ b/KonCierge50-HowTo.docx
@@ -675,7 +675,15 @@
                   <w:t xml:space="preserve"> element description</w:t>
                 </w:r>
                 <w:r>
-                  <w:t xml:space="preserve"> in Config.json section.</w:t>
+                  <w:t xml:space="preserve"> in </w:t>
+                </w:r>
+                <w:proofErr w:type="spellStart"/>
+                <w:r>
+                  <w:t>Config.json</w:t>
+                </w:r>
+                <w:proofErr w:type="spellEnd"/>
+                <w:r>
+                  <w:t xml:space="preserve"> section.</w:t>
                 </w:r>
               </w:p>
               <w:p>
@@ -736,7 +744,7 @@
           <w:r>
             <w:fldChar w:fldCharType="separate"/>
           </w:r>
-          <w:hyperlink w:anchor="_Toc199940987" w:history="1">
+          <w:hyperlink w:anchor="_Toc199943447" w:history="1">
             <w:r>
               <w:rPr>
                 <w:rStyle w:val="Hyperlink"/>
@@ -782,7 +790,7 @@
                 <w:noProof/>
                 <w:webHidden/>
               </w:rPr>
-              <w:instrText xml:space="preserve"> PAGEREF _Toc199940987 \h </w:instrText>
+              <w:instrText xml:space="preserve"> PAGEREF _Toc199943447 \h </w:instrText>
             </w:r>
             <w:r>
               <w:rPr>
@@ -830,7 +838,7 @@
               <w14:ligatures w14:val="standardContextual"/>
             </w:rPr>
           </w:pPr>
-          <w:hyperlink w:anchor="_Toc199940988" w:history="1">
+          <w:hyperlink w:anchor="_Toc199943448" w:history="1">
             <w:r>
               <w:rPr>
                 <w:rStyle w:val="Hyperlink"/>
@@ -876,7 +884,7 @@
                 <w:noProof/>
                 <w:webHidden/>
               </w:rPr>
-              <w:instrText xml:space="preserve"> PAGEREF _Toc199940988 \h </w:instrText>
+              <w:instrText xml:space="preserve"> PAGEREF _Toc199943448 \h </w:instrText>
             </w:r>
             <w:r>
               <w:rPr>
@@ -924,7 +932,7 @@
               <w14:ligatures w14:val="standardContextual"/>
             </w:rPr>
           </w:pPr>
-          <w:hyperlink w:anchor="_Toc199940989" w:history="1">
+          <w:hyperlink w:anchor="_Toc199943449" w:history="1">
             <w:r>
               <w:rPr>
                 <w:rStyle w:val="Hyperlink"/>
@@ -970,7 +978,7 @@
                 <w:noProof/>
                 <w:webHidden/>
               </w:rPr>
-              <w:instrText xml:space="preserve"> PAGEREF _Toc199940989 \h </w:instrText>
+              <w:instrText xml:space="preserve"> PAGEREF _Toc199943449 \h </w:instrText>
             </w:r>
             <w:r>
               <w:rPr>
@@ -990,7 +998,7 @@
                 <w:noProof/>
                 <w:webHidden/>
               </w:rPr>
-              <w:t>7</w:t>
+              <w:t>6</w:t>
             </w:r>
             <w:r>
               <w:rPr>
@@ -1018,7 +1026,7 @@
               <w14:ligatures w14:val="standardContextual"/>
             </w:rPr>
           </w:pPr>
-          <w:hyperlink w:anchor="_Toc199940990" w:history="1">
+          <w:hyperlink w:anchor="_Toc199943450" w:history="1">
             <w:r>
               <w:rPr>
                 <w:rStyle w:val="Hyperlink"/>
@@ -1064,7 +1072,7 @@
                 <w:noProof/>
                 <w:webHidden/>
               </w:rPr>
-              <w:instrText xml:space="preserve"> PAGEREF _Toc199940990 \h </w:instrText>
+              <w:instrText xml:space="preserve"> PAGEREF _Toc199943450 \h </w:instrText>
             </w:r>
             <w:r>
               <w:rPr>
@@ -1084,7 +1092,7 @@
                 <w:noProof/>
                 <w:webHidden/>
               </w:rPr>
-              <w:t>7</w:t>
+              <w:t>6</w:t>
             </w:r>
             <w:r>
               <w:rPr>
@@ -1112,7 +1120,7 @@
               <w14:ligatures w14:val="standardContextual"/>
             </w:rPr>
           </w:pPr>
-          <w:hyperlink w:anchor="_Toc199940991" w:history="1">
+          <w:hyperlink w:anchor="_Toc199943451" w:history="1">
             <w:r>
               <w:rPr>
                 <w:rStyle w:val="Hyperlink"/>
@@ -1158,7 +1166,7 @@
                 <w:noProof/>
                 <w:webHidden/>
               </w:rPr>
-              <w:instrText xml:space="preserve"> PAGEREF _Toc199940991 \h </w:instrText>
+              <w:instrText xml:space="preserve"> PAGEREF _Toc199943451 \h </w:instrText>
             </w:r>
             <w:r>
               <w:rPr>
@@ -1178,7 +1186,7 @@
                 <w:noProof/>
                 <w:webHidden/>
               </w:rPr>
-              <w:t>7</w:t>
+              <w:t>6</w:t>
             </w:r>
             <w:r>
               <w:rPr>
@@ -1206,7 +1214,7 @@
               <w14:ligatures w14:val="standardContextual"/>
             </w:rPr>
           </w:pPr>
-          <w:hyperlink w:anchor="_Toc199940992" w:history="1">
+          <w:hyperlink w:anchor="_Toc199943452" w:history="1">
             <w:r>
               <w:rPr>
                 <w:rStyle w:val="Hyperlink"/>
@@ -1252,7 +1260,7 @@
                 <w:noProof/>
                 <w:webHidden/>
               </w:rPr>
-              <w:instrText xml:space="preserve"> PAGEREF _Toc199940992 \h </w:instrText>
+              <w:instrText xml:space="preserve"> PAGEREF _Toc199943452 \h </w:instrText>
             </w:r>
             <w:r>
               <w:rPr>
@@ -1272,7 +1280,7 @@
                 <w:noProof/>
                 <w:webHidden/>
               </w:rPr>
-              <w:t>8</w:t>
+              <w:t>7</w:t>
             </w:r>
             <w:r>
               <w:rPr>
@@ -1300,7 +1308,7 @@
               <w14:ligatures w14:val="standardContextual"/>
             </w:rPr>
           </w:pPr>
-          <w:hyperlink w:anchor="_Toc199940993" w:history="1">
+          <w:hyperlink w:anchor="_Toc199943453" w:history="1">
             <w:r>
               <w:rPr>
                 <w:rStyle w:val="Hyperlink"/>
@@ -1346,7 +1354,7 @@
                 <w:noProof/>
                 <w:webHidden/>
               </w:rPr>
-              <w:instrText xml:space="preserve"> PAGEREF _Toc199940993 \h </w:instrText>
+              <w:instrText xml:space="preserve"> PAGEREF _Toc199943453 \h </w:instrText>
             </w:r>
             <w:r>
               <w:rPr>
@@ -1366,7 +1374,7 @@
                 <w:noProof/>
                 <w:webHidden/>
               </w:rPr>
-              <w:t>8</w:t>
+              <w:t>7</w:t>
             </w:r>
             <w:r>
               <w:rPr>
@@ -1394,7 +1402,7 @@
               <w14:ligatures w14:val="standardContextual"/>
             </w:rPr>
           </w:pPr>
-          <w:hyperlink w:anchor="_Toc199940994" w:history="1">
+          <w:hyperlink w:anchor="_Toc199943454" w:history="1">
             <w:r>
               <w:rPr>
                 <w:rStyle w:val="Hyperlink"/>
@@ -1440,7 +1448,7 @@
                 <w:noProof/>
                 <w:webHidden/>
               </w:rPr>
-              <w:instrText xml:space="preserve"> PAGEREF _Toc199940994 \h </w:instrText>
+              <w:instrText xml:space="preserve"> PAGEREF _Toc199943454 \h </w:instrText>
             </w:r>
             <w:r>
               <w:rPr>
@@ -1460,7 +1468,7 @@
                 <w:noProof/>
                 <w:webHidden/>
               </w:rPr>
-              <w:t>8</w:t>
+              <w:t>7</w:t>
             </w:r>
             <w:r>
               <w:rPr>
@@ -1488,7 +1496,7 @@
               <w14:ligatures w14:val="standardContextual"/>
             </w:rPr>
           </w:pPr>
-          <w:hyperlink w:anchor="_Toc199940995" w:history="1">
+          <w:hyperlink w:anchor="_Toc199943455" w:history="1">
             <w:r>
               <w:rPr>
                 <w:rStyle w:val="Hyperlink"/>
@@ -1534,7 +1542,7 @@
                 <w:noProof/>
                 <w:webHidden/>
               </w:rPr>
-              <w:instrText xml:space="preserve"> PAGEREF _Toc199940995 \h </w:instrText>
+              <w:instrText xml:space="preserve"> PAGEREF _Toc199943455 \h </w:instrText>
             </w:r>
             <w:r>
               <w:rPr>
@@ -1554,7 +1562,7 @@
                 <w:noProof/>
                 <w:webHidden/>
               </w:rPr>
-              <w:t>9</w:t>
+              <w:t>8</w:t>
             </w:r>
             <w:r>
               <w:rPr>
@@ -1582,7 +1590,7 @@
               <w14:ligatures w14:val="standardContextual"/>
             </w:rPr>
           </w:pPr>
-          <w:hyperlink w:anchor="_Toc199940996" w:history="1">
+          <w:hyperlink w:anchor="_Toc199943456" w:history="1">
             <w:r>
               <w:rPr>
                 <w:rStyle w:val="Hyperlink"/>
@@ -1628,7 +1636,7 @@
                 <w:noProof/>
                 <w:webHidden/>
               </w:rPr>
-              <w:instrText xml:space="preserve"> PAGEREF _Toc199940996 \h </w:instrText>
+              <w:instrText xml:space="preserve"> PAGEREF _Toc199943456 \h </w:instrText>
             </w:r>
             <w:r>
               <w:rPr>
@@ -1648,7 +1656,7 @@
                 <w:noProof/>
                 <w:webHidden/>
               </w:rPr>
-              <w:t>10</w:t>
+              <w:t>9</w:t>
             </w:r>
             <w:r>
               <w:rPr>
@@ -1676,7 +1684,7 @@
               <w14:ligatures w14:val="standardContextual"/>
             </w:rPr>
           </w:pPr>
-          <w:hyperlink w:anchor="_Toc199940997" w:history="1">
+          <w:hyperlink w:anchor="_Toc199943457" w:history="1">
             <w:r>
               <w:rPr>
                 <w:rStyle w:val="Hyperlink"/>
@@ -1722,7 +1730,7 @@
                 <w:noProof/>
                 <w:webHidden/>
               </w:rPr>
-              <w:instrText xml:space="preserve"> PAGEREF _Toc199940997 \h </w:instrText>
+              <w:instrText xml:space="preserve"> PAGEREF _Toc199943457 \h </w:instrText>
             </w:r>
             <w:r>
               <w:rPr>
@@ -1742,7 +1750,7 @@
                 <w:noProof/>
                 <w:webHidden/>
               </w:rPr>
-              <w:t>11</w:t>
+              <w:t>10</w:t>
             </w:r>
             <w:r>
               <w:rPr>
@@ -1770,7 +1778,7 @@
               <w14:ligatures w14:val="standardContextual"/>
             </w:rPr>
           </w:pPr>
-          <w:hyperlink w:anchor="_Toc199940998" w:history="1">
+          <w:hyperlink w:anchor="_Toc199943458" w:history="1">
             <w:r>
               <w:rPr>
                 <w:rStyle w:val="Hyperlink"/>
@@ -1816,7 +1824,7 @@
                 <w:noProof/>
                 <w:webHidden/>
               </w:rPr>
-              <w:instrText xml:space="preserve"> PAGEREF _Toc199940998 \h </w:instrText>
+              <w:instrText xml:space="preserve"> PAGEREF _Toc199943458 \h </w:instrText>
             </w:r>
             <w:r>
               <w:rPr>
@@ -1836,7 +1844,7 @@
                 <w:noProof/>
                 <w:webHidden/>
               </w:rPr>
-              <w:t>13</w:t>
+              <w:t>12</w:t>
             </w:r>
             <w:r>
               <w:rPr>
@@ -1864,7 +1872,7 @@
               <w14:ligatures w14:val="standardContextual"/>
             </w:rPr>
           </w:pPr>
-          <w:hyperlink w:anchor="_Toc199940999" w:history="1">
+          <w:hyperlink w:anchor="_Toc199943459" w:history="1">
             <w:r>
               <w:rPr>
                 <w:rStyle w:val="Hyperlink"/>
@@ -1910,7 +1918,7 @@
                 <w:noProof/>
                 <w:webHidden/>
               </w:rPr>
-              <w:instrText xml:space="preserve"> PAGEREF _Toc199940999 \h </w:instrText>
+              <w:instrText xml:space="preserve"> PAGEREF _Toc199943459 \h </w:instrText>
             </w:r>
             <w:r>
               <w:rPr>
@@ -1930,7 +1938,7 @@
                 <w:noProof/>
                 <w:webHidden/>
               </w:rPr>
-              <w:t>13</w:t>
+              <w:t>12</w:t>
             </w:r>
             <w:r>
               <w:rPr>
@@ -1958,7 +1966,7 @@
               <w14:ligatures w14:val="standardContextual"/>
             </w:rPr>
           </w:pPr>
-          <w:hyperlink w:anchor="_Toc199941000" w:history="1">
+          <w:hyperlink w:anchor="_Toc199943460" w:history="1">
             <w:r>
               <w:rPr>
                 <w:rStyle w:val="Hyperlink"/>
@@ -2004,7 +2012,7 @@
                 <w:noProof/>
                 <w:webHidden/>
               </w:rPr>
-              <w:instrText xml:space="preserve"> PAGEREF _Toc199941000 \h </w:instrText>
+              <w:instrText xml:space="preserve"> PAGEREF _Toc199943460 \h </w:instrText>
             </w:r>
             <w:r>
               <w:rPr>
@@ -2024,7 +2032,7 @@
                 <w:noProof/>
                 <w:webHidden/>
               </w:rPr>
-              <w:t>13</w:t>
+              <w:t>12</w:t>
             </w:r>
             <w:r>
               <w:rPr>
@@ -2052,7 +2060,7 @@
               <w14:ligatures w14:val="standardContextual"/>
             </w:rPr>
           </w:pPr>
-          <w:hyperlink w:anchor="_Toc199941001" w:history="1">
+          <w:hyperlink w:anchor="_Toc199943461" w:history="1">
             <w:r>
               <w:rPr>
                 <w:rStyle w:val="Hyperlink"/>
@@ -2098,7 +2106,7 @@
                 <w:noProof/>
                 <w:webHidden/>
               </w:rPr>
-              <w:instrText xml:space="preserve"> PAGEREF _Toc199941001 \h </w:instrText>
+              <w:instrText xml:space="preserve"> PAGEREF _Toc199943461 \h </w:instrText>
             </w:r>
             <w:r>
               <w:rPr>
@@ -2118,7 +2126,7 @@
                 <w:noProof/>
                 <w:webHidden/>
               </w:rPr>
-              <w:t>15</w:t>
+              <w:t>14</w:t>
             </w:r>
             <w:r>
               <w:rPr>
@@ -2146,7 +2154,7 @@
               <w14:ligatures w14:val="standardContextual"/>
             </w:rPr>
           </w:pPr>
-          <w:hyperlink w:anchor="_Toc199941002" w:history="1">
+          <w:hyperlink w:anchor="_Toc199943462" w:history="1">
             <w:r>
               <w:rPr>
                 <w:rStyle w:val="Hyperlink"/>
@@ -2194,7 +2202,7 @@
                 <w:noProof/>
                 <w:webHidden/>
               </w:rPr>
-              <w:instrText xml:space="preserve"> PAGEREF _Toc199941002 \h </w:instrText>
+              <w:instrText xml:space="preserve"> PAGEREF _Toc199943462 \h </w:instrText>
             </w:r>
             <w:r>
               <w:rPr>
@@ -2214,7 +2222,7 @@
                 <w:noProof/>
                 <w:webHidden/>
               </w:rPr>
-              <w:t>18</w:t>
+              <w:t>17</w:t>
             </w:r>
             <w:r>
               <w:rPr>
@@ -2242,7 +2250,7 @@
               <w14:ligatures w14:val="standardContextual"/>
             </w:rPr>
           </w:pPr>
-          <w:hyperlink w:anchor="_Toc199941003" w:history="1">
+          <w:hyperlink w:anchor="_Toc199943463" w:history="1">
             <w:r>
               <w:rPr>
                 <w:rStyle w:val="Hyperlink"/>
@@ -2290,7 +2298,7 @@
                 <w:noProof/>
                 <w:webHidden/>
               </w:rPr>
-              <w:instrText xml:space="preserve"> PAGEREF _Toc199941003 \h </w:instrText>
+              <w:instrText xml:space="preserve"> PAGEREF _Toc199943463 \h </w:instrText>
             </w:r>
             <w:r>
               <w:rPr>
@@ -2310,7 +2318,7 @@
                 <w:noProof/>
                 <w:webHidden/>
               </w:rPr>
-              <w:t>18</w:t>
+              <w:t>17</w:t>
             </w:r>
             <w:r>
               <w:rPr>
@@ -2338,7 +2346,7 @@
               <w14:ligatures w14:val="standardContextual"/>
             </w:rPr>
           </w:pPr>
-          <w:hyperlink w:anchor="_Toc199941004" w:history="1">
+          <w:hyperlink w:anchor="_Toc199943464" w:history="1">
             <w:r>
               <w:rPr>
                 <w:rStyle w:val="Hyperlink"/>
@@ -2386,7 +2394,7 @@
                 <w:noProof/>
                 <w:webHidden/>
               </w:rPr>
-              <w:instrText xml:space="preserve"> PAGEREF _Toc199941004 \h </w:instrText>
+              <w:instrText xml:space="preserve"> PAGEREF _Toc199943464 \h </w:instrText>
             </w:r>
             <w:r>
               <w:rPr>
@@ -2406,7 +2414,7 @@
                 <w:noProof/>
                 <w:webHidden/>
               </w:rPr>
-              <w:t>19</w:t>
+              <w:t>17</w:t>
             </w:r>
             <w:r>
               <w:rPr>
@@ -2434,7 +2442,7 @@
               <w14:ligatures w14:val="standardContextual"/>
             </w:rPr>
           </w:pPr>
-          <w:hyperlink w:anchor="_Toc199941005" w:history="1">
+          <w:hyperlink w:anchor="_Toc199943465" w:history="1">
             <w:r>
               <w:rPr>
                 <w:rStyle w:val="Hyperlink"/>
@@ -2482,7 +2490,7 @@
                 <w:noProof/>
                 <w:webHidden/>
               </w:rPr>
-              <w:instrText xml:space="preserve"> PAGEREF _Toc199941005 \h </w:instrText>
+              <w:instrText xml:space="preserve"> PAGEREF _Toc199943465 \h </w:instrText>
             </w:r>
             <w:r>
               <w:rPr>
@@ -2502,7 +2510,7 @@
                 <w:noProof/>
                 <w:webHidden/>
               </w:rPr>
-              <w:t>19</w:t>
+              <w:t>17</w:t>
             </w:r>
             <w:r>
               <w:rPr>
@@ -2530,7 +2538,7 @@
               <w14:ligatures w14:val="standardContextual"/>
             </w:rPr>
           </w:pPr>
-          <w:hyperlink w:anchor="_Toc199941006" w:history="1">
+          <w:hyperlink w:anchor="_Toc199943466" w:history="1">
             <w:r>
               <w:rPr>
                 <w:rStyle w:val="Hyperlink"/>
@@ -2578,7 +2586,7 @@
                 <w:noProof/>
                 <w:webHidden/>
               </w:rPr>
-              <w:instrText xml:space="preserve"> PAGEREF _Toc199941006 \h </w:instrText>
+              <w:instrText xml:space="preserve"> PAGEREF _Toc199943466 \h </w:instrText>
             </w:r>
             <w:r>
               <w:rPr>
@@ -2598,7 +2606,7 @@
                 <w:noProof/>
                 <w:webHidden/>
               </w:rPr>
-              <w:t>19</w:t>
+              <w:t>18</w:t>
             </w:r>
             <w:r>
               <w:rPr>
@@ -2626,7 +2634,7 @@
               <w14:ligatures w14:val="standardContextual"/>
             </w:rPr>
           </w:pPr>
-          <w:hyperlink w:anchor="_Toc199941007" w:history="1">
+          <w:hyperlink w:anchor="_Toc199943467" w:history="1">
             <w:r>
               <w:rPr>
                 <w:rStyle w:val="Hyperlink"/>
@@ -2674,7 +2682,7 @@
                 <w:noProof/>
                 <w:webHidden/>
               </w:rPr>
-              <w:instrText xml:space="preserve"> PAGEREF _Toc199941007 \h </w:instrText>
+              <w:instrText xml:space="preserve"> PAGEREF _Toc199943467 \h </w:instrText>
             </w:r>
             <w:r>
               <w:rPr>
@@ -2694,7 +2702,7 @@
                 <w:noProof/>
                 <w:webHidden/>
               </w:rPr>
-              <w:t>20</w:t>
+              <w:t>19</w:t>
             </w:r>
             <w:r>
               <w:rPr>
@@ -2722,7 +2730,7 @@
               <w14:ligatures w14:val="standardContextual"/>
             </w:rPr>
           </w:pPr>
-          <w:hyperlink w:anchor="_Toc199941008" w:history="1">
+          <w:hyperlink w:anchor="_Toc199943468" w:history="1">
             <w:r>
               <w:rPr>
                 <w:rStyle w:val="Hyperlink"/>
@@ -2770,7 +2778,7 @@
                 <w:noProof/>
                 <w:webHidden/>
               </w:rPr>
-              <w:instrText xml:space="preserve"> PAGEREF _Toc199941008 \h </w:instrText>
+              <w:instrText xml:space="preserve"> PAGEREF _Toc199943468 \h </w:instrText>
             </w:r>
             <w:r>
               <w:rPr>
@@ -2790,7 +2798,7 @@
                 <w:noProof/>
                 <w:webHidden/>
               </w:rPr>
-              <w:t>21</w:t>
+              <w:t>19</w:t>
             </w:r>
             <w:r>
               <w:rPr>
@@ -2847,7 +2855,7 @@
         <w:lastRenderedPageBreak/>
         <w:t xml:space="preserve"> </w:t>
       </w:r>
-      <w:bookmarkStart w:id="0" w:name="_Toc199940987"/>
+      <w:bookmarkStart w:id="0" w:name="_Toc199943447"/>
       <w:r>
         <w:t>Overview</w:t>
       </w:r>
@@ -2890,7 +2898,7 @@
           <w:color w:val="auto"/>
           <w:u w:val="none"/>
         </w:rPr>
-        <w:t>With the guest information, the application will print a badge on a ZC3XX card printer.</w:t>
+        <w:t>The guest can register herself/himself/themselves with a register button.</w:t>
       </w:r>
     </w:p>
     <w:p>
@@ -2907,75 +2915,154 @@
           <w:color w:val="auto"/>
           <w:u w:val="none"/>
         </w:rPr>
-        <w:t>The badge will contain the first name, the last name, the company name and if enabled, the role of the guest.</w:t>
-      </w:r>
-    </w:p>
-    <w:p>
-      <w:pPr>
+        <w:t>If card printing is enabled</w:t>
+      </w:r>
+      <w:r>
         <w:rPr>
           <w:rStyle w:val="Hyperlink"/>
           <w:color w:val="auto"/>
           <w:u w:val="none"/>
         </w:rPr>
-      </w:pPr>
-      <w:r>
+        <w:t>, the application will print a badge on a ZC3XX card printer.</w:t>
+      </w:r>
+    </w:p>
+    <w:p>
+      <w:pPr>
         <w:rPr>
           <w:rStyle w:val="Hyperlink"/>
           <w:color w:val="auto"/>
           <w:u w:val="none"/>
         </w:rPr>
-        <w:t>A VCard printed as a QRCode can be added to the badge.</w:t>
-      </w:r>
-    </w:p>
-    <w:p>
-      <w:pPr>
+      </w:pPr>
+      <w:r>
         <w:rPr>
           <w:rStyle w:val="Hyperlink"/>
           <w:color w:val="auto"/>
           <w:u w:val="none"/>
         </w:rPr>
-      </w:pPr>
-      <w:r>
+        <w:t>The badge will contain the first name, the last name, the company name and if enabled, the role of the guest.</w:t>
+      </w:r>
+    </w:p>
+    <w:p>
+      <w:pPr>
         <w:rPr>
           <w:rStyle w:val="Hyperlink"/>
           <w:color w:val="auto"/>
           <w:u w:val="none"/>
         </w:rPr>
-        <w:t>It will contain all the details of the guest that are either in the pre-built CSV or in the manual registration information.</w:t>
-      </w:r>
-    </w:p>
-    <w:p>
-      <w:pPr>
+      </w:pPr>
+      <w:r>
         <w:rPr>
           <w:rStyle w:val="Hyperlink"/>
           <w:color w:val="auto"/>
           <w:u w:val="none"/>
         </w:rPr>
-      </w:pPr>
+        <w:t xml:space="preserve">A </w:t>
+      </w:r>
+      <w:proofErr w:type="spellStart"/>
       <w:r>
         <w:rPr>
           <w:rStyle w:val="Hyperlink"/>
           <w:color w:val="auto"/>
           <w:u w:val="none"/>
         </w:rPr>
-        <w:t>The application can print a wristband as well if the guest has been identified as a VIP.</w:t>
-      </w:r>
-    </w:p>
-    <w:p>
-      <w:pPr>
+        <w:t>VCard</w:t>
+      </w:r>
+      <w:proofErr w:type="spellEnd"/>
+      <w:r>
         <w:rPr>
           <w:rStyle w:val="Hyperlink"/>
           <w:color w:val="auto"/>
           <w:u w:val="none"/>
         </w:rPr>
-      </w:pPr>
+        <w:t xml:space="preserve"> printed as a </w:t>
+      </w:r>
+      <w:proofErr w:type="spellStart"/>
       <w:r>
         <w:rPr>
           <w:rStyle w:val="Hyperlink"/>
           <w:color w:val="auto"/>
           <w:u w:val="none"/>
         </w:rPr>
-        <w:t xml:space="preserve">The Color LED add-on of the KC50 is supported if available. </w:t>
+        <w:t>QRCode</w:t>
+      </w:r>
+      <w:proofErr w:type="spellEnd"/>
+      <w:r>
+        <w:rPr>
+          <w:rStyle w:val="Hyperlink"/>
+          <w:color w:val="auto"/>
+          <w:u w:val="none"/>
+        </w:rPr>
+        <w:t xml:space="preserve"> can be added to the badge.</w:t>
+      </w:r>
+    </w:p>
+    <w:p>
+      <w:pPr>
+        <w:rPr>
+          <w:rStyle w:val="Hyperlink"/>
+          <w:color w:val="auto"/>
+          <w:u w:val="none"/>
+        </w:rPr>
+      </w:pPr>
+      <w:r>
+        <w:rPr>
+          <w:rStyle w:val="Hyperlink"/>
+          <w:color w:val="auto"/>
+          <w:u w:val="none"/>
+        </w:rPr>
+        <w:t>It will contain all the details of the guest that are either in the pre-built CSV or in the manual registration information.</w:t>
+      </w:r>
+    </w:p>
+    <w:p>
+      <w:pPr>
+        <w:rPr>
+          <w:rStyle w:val="Hyperlink"/>
+          <w:color w:val="auto"/>
+          <w:u w:val="none"/>
+        </w:rPr>
+      </w:pPr>
+      <w:r>
+        <w:rPr>
+          <w:rStyle w:val="Hyperlink"/>
+          <w:color w:val="auto"/>
+          <w:u w:val="none"/>
+        </w:rPr>
+        <w:t>The application can print a wristband as well if the guest has been identified as a VIP.</w:t>
+      </w:r>
+    </w:p>
+    <w:p>
+      <w:pPr>
+        <w:rPr>
+          <w:rStyle w:val="Hyperlink"/>
+          <w:color w:val="auto"/>
+          <w:u w:val="none"/>
+        </w:rPr>
+      </w:pPr>
+      <w:r>
+        <w:rPr>
+          <w:rStyle w:val="Hyperlink"/>
+          <w:color w:val="auto"/>
+          <w:u w:val="none"/>
+        </w:rPr>
+        <w:t xml:space="preserve">The </w:t>
+      </w:r>
+      <w:proofErr w:type="spellStart"/>
+      <w:r>
+        <w:rPr>
+          <w:rStyle w:val="Hyperlink"/>
+          <w:color w:val="auto"/>
+          <w:u w:val="none"/>
+        </w:rPr>
+        <w:t>Color</w:t>
+      </w:r>
+      <w:proofErr w:type="spellEnd"/>
+      <w:r>
+        <w:rPr>
+          <w:rStyle w:val="Hyperlink"/>
+          <w:color w:val="auto"/>
+          <w:u w:val="none"/>
+        </w:rPr>
+        <w:t xml:space="preserve"> LED add-on of the KC50 is supported if available. </w:t>
       </w:r>
     </w:p>
     <w:p>
@@ -3201,7 +3288,7 @@
       <w:pPr>
         <w:pStyle w:val="Heading1"/>
       </w:pPr>
-      <w:bookmarkStart w:id="1" w:name="_Toc199940988"/>
+      <w:bookmarkStart w:id="1" w:name="_Toc199943448"/>
       <w:r>
         <w:t>Sample cards printed with the application</w:t>
       </w:r>
@@ -3213,11 +3300,10 @@
         <w:rPr>
           <w:noProof/>
         </w:rPr>
-        <w:lastRenderedPageBreak/>
         <w:drawing>
-          <wp:inline distT="0" distB="0" distL="0" distR="0" wp14:anchorId="7BAA7F15" wp14:editId="537A14D3">
-            <wp:extent cx="5731510" cy="8561070"/>
-            <wp:effectExtent l="0" t="0" r="2540" b="0"/>
+          <wp:inline distT="0" distB="0" distL="0" distR="0" wp14:anchorId="7BAA7F15" wp14:editId="22714B2B">
+            <wp:extent cx="4634164" cy="6921982"/>
+            <wp:effectExtent l="0" t="0" r="0" b="0"/>
             <wp:docPr id="807618058" name="Picture 1" descr="A group of white cards with black text&#10;&#10;AI-generated content may be incorrect."/>
             <wp:cNvGraphicFramePr>
               <a:graphicFrameLocks xmlns:a="http://schemas.openxmlformats.org/drawingml/2006/main" noChangeAspect="1"/>
@@ -3238,7 +3324,7 @@
                   <pic:spPr>
                     <a:xfrm>
                       <a:off x="0" y="0"/>
-                      <a:ext cx="5731510" cy="8561070"/>
+                      <a:ext cx="4640535" cy="6931498"/>
                     </a:xfrm>
                     <a:prstGeom prst="rect">
                       <a:avLst/>
@@ -3253,9 +3339,23 @@
     </w:p>
     <w:p>
       <w:pPr>
+        <w:rPr>
+          <w:rFonts w:asciiTheme="majorHAnsi" w:eastAsiaTheme="majorEastAsia" w:hAnsiTheme="majorHAnsi" w:cstheme="majorBidi"/>
+          <w:b/>
+          <w:color w:val="2E74B5" w:themeColor="accent1" w:themeShade="BF"/>
+          <w:sz w:val="32"/>
+          <w:szCs w:val="32"/>
+        </w:rPr>
+      </w:pPr>
+      <w:r>
+        <w:br w:type="page"/>
+      </w:r>
+    </w:p>
+    <w:p>
+      <w:pPr>
         <w:pStyle w:val="Heading1"/>
       </w:pPr>
-      <w:bookmarkStart w:id="2" w:name="_Toc199940989"/>
+      <w:bookmarkStart w:id="2" w:name="_Toc199943449"/>
       <w:r>
         <w:lastRenderedPageBreak/>
         <w:t>Pre-requisites</w:t>
@@ -3398,7 +3498,7 @@
       <w:pPr>
         <w:pStyle w:val="Heading1"/>
       </w:pPr>
-      <w:bookmarkStart w:id="3" w:name="_Toc199940990"/>
+      <w:bookmarkStart w:id="3" w:name="_Toc199943450"/>
       <w:r>
         <w:t>Installation</w:t>
       </w:r>
@@ -3435,8 +3535,13 @@
     </w:p>
     <w:p>
       <w:r>
-        <w:t>Or you can install through adb</w:t>
-      </w:r>
+        <w:t xml:space="preserve">Or you can install through </w:t>
+      </w:r>
+      <w:proofErr w:type="spellStart"/>
+      <w:r>
+        <w:t>adb</w:t>
+      </w:r>
+      <w:proofErr w:type="spellEnd"/>
       <w:r>
         <w:t xml:space="preserve"> using the following command:</w:t>
       </w:r>
@@ -3449,12 +3554,21 @@
           <w:bCs/>
         </w:rPr>
       </w:pPr>
+      <w:proofErr w:type="spellStart"/>
       <w:r>
         <w:rPr>
           <w:b/>
           <w:bCs/>
         </w:rPr>
-        <w:t>adb install KonCierge50-release.apk</w:t>
+        <w:t>adb</w:t>
+      </w:r>
+      <w:proofErr w:type="spellEnd"/>
+      <w:r>
+        <w:rPr>
+          <w:b/>
+          <w:bCs/>
+        </w:rPr>
+        <w:t xml:space="preserve"> install KonCierge50-release.apk</w:t>
       </w:r>
     </w:p>
     <w:p>
@@ -3466,7 +3580,7 @@
       <w:pPr>
         <w:pStyle w:val="Heading1"/>
       </w:pPr>
-      <w:bookmarkStart w:id="4" w:name="_Toc199940991"/>
+      <w:bookmarkStart w:id="4" w:name="_Toc199943451"/>
       <w:r>
         <w:t>Licence</w:t>
       </w:r>
@@ -3580,7 +3694,7 @@
       <w:pPr>
         <w:pStyle w:val="Heading1"/>
       </w:pPr>
-      <w:bookmarkStart w:id="5" w:name="_Toc199940992"/>
+      <w:bookmarkStart w:id="5" w:name="_Toc199943452"/>
       <w:r>
         <w:lastRenderedPageBreak/>
         <w:t>Workflow</w:t>
@@ -3596,7 +3710,7 @@
           <w:numId w:val="5"/>
         </w:numPr>
       </w:pPr>
-      <w:bookmarkStart w:id="6" w:name="_Toc199940993"/>
+      <w:bookmarkStart w:id="6" w:name="_Toc199943453"/>
       <w:r>
         <w:t>Launching the application</w:t>
       </w:r>
@@ -3675,7 +3789,7 @@
           <w:numId w:val="5"/>
         </w:numPr>
       </w:pPr>
-      <w:bookmarkStart w:id="7" w:name="_Toc199940994"/>
+      <w:bookmarkStart w:id="7" w:name="_Toc199943454"/>
       <w:r>
         <w:t>Home Screen</w:t>
       </w:r>
@@ -3754,7 +3868,15 @@
         <w:t>ENABLE_SEARCH_MODE</w:t>
       </w:r>
       <w:r>
-        <w:t xml:space="preserve"> is set to true in the config.json file, the user will</w:t>
+        <w:t xml:space="preserve"> is set to true in the </w:t>
+      </w:r>
+      <w:proofErr w:type="spellStart"/>
+      <w:r>
+        <w:t>config.json</w:t>
+      </w:r>
+      <w:proofErr w:type="spellEnd"/>
+      <w:r>
+        <w:t xml:space="preserve"> file, the user will</w:t>
       </w:r>
       <w:r>
         <w:t xml:space="preserve"> find </w:t>
@@ -3782,7 +3904,7 @@
       <w:pPr>
         <w:pStyle w:val="Heading2"/>
       </w:pPr>
-      <w:bookmarkStart w:id="8" w:name="_Toc199940995"/>
+      <w:bookmarkStart w:id="8" w:name="_Toc199943455"/>
       <w:r>
         <w:t>Searching for an attendee</w:t>
       </w:r>
@@ -3801,7 +3923,17 @@
         <w:t>NUMBER_OF_CHARACTERS_BEFORE_SEARCHING_FOR_CANDIDATES</w:t>
       </w:r>
       <w:r>
-        <w:t xml:space="preserve"> element in config.json section of this document), the user can enter a series of letters inside this search box before the search occurs.</w:t>
+        <w:t xml:space="preserve"> element in </w:t>
+      </w:r>
+      <w:proofErr w:type="spellStart"/>
+      <w:proofErr w:type="gramStart"/>
+      <w:r>
+        <w:t>config.json</w:t>
+      </w:r>
+      <w:proofErr w:type="spellEnd"/>
+      <w:proofErr w:type="gramEnd"/>
+      <w:r>
+        <w:t xml:space="preserve"> section of this document), the user can enter a series of letters inside this search box before the search occurs.</w:t>
       </w:r>
     </w:p>
     <w:p>
@@ -3900,7 +4032,7 @@
       <w:pPr>
         <w:pStyle w:val="Heading2"/>
       </w:pPr>
-      <w:bookmarkStart w:id="10" w:name="_Toc199940996"/>
+      <w:bookmarkStart w:id="10" w:name="_Toc199943456"/>
       <w:r>
         <w:lastRenderedPageBreak/>
         <w:t>Welcome Screen</w:t>
@@ -3920,7 +4052,15 @@
         <w:t>VIP_MODE</w:t>
       </w:r>
       <w:r>
-        <w:t xml:space="preserve"> in the config.json file or if the user is or is not a VIP, one of these screens may appear:</w:t>
+        <w:t xml:space="preserve"> in the </w:t>
+      </w:r>
+      <w:proofErr w:type="spellStart"/>
+      <w:r>
+        <w:t>config.json</w:t>
+      </w:r>
+      <w:proofErr w:type="spellEnd"/>
+      <w:r>
+        <w:t xml:space="preserve"> file or if the user is or is not a VIP, one of these screens may appear:</w:t>
       </w:r>
     </w:p>
     <w:p>
@@ -4360,7 +4500,15 @@
         <w:t>XX</w:t>
       </w:r>
       <w:r>
-        <w:t xml:space="preserve"> printer that is setup in the settings file (see Config.json section for more information).</w:t>
+        <w:t xml:space="preserve"> printer that is setup in the settings file (see </w:t>
+      </w:r>
+      <w:proofErr w:type="spellStart"/>
+      <w:r>
+        <w:t>Config.json</w:t>
+      </w:r>
+      <w:proofErr w:type="spellEnd"/>
+      <w:r>
+        <w:t xml:space="preserve"> section for more information).</w:t>
       </w:r>
       <w:r>
         <w:br/>
@@ -4426,7 +4574,7 @@
       <w:pPr>
         <w:pStyle w:val="Heading2"/>
       </w:pPr>
-      <w:bookmarkStart w:id="11" w:name="_Toc199940997"/>
+      <w:bookmarkStart w:id="11" w:name="_Toc199943457"/>
       <w:r>
         <w:t>Register Screen</w:t>
       </w:r>
@@ -4821,7 +4969,15 @@
         <w:t>CAN_CREATE_VCARD</w:t>
       </w:r>
       <w:r>
-        <w:t xml:space="preserve"> element of the config.json file, the user will be able to enter </w:t>
+        <w:t xml:space="preserve"> element of the </w:t>
+      </w:r>
+      <w:proofErr w:type="spellStart"/>
+      <w:r>
+        <w:t>config.json</w:t>
+      </w:r>
+      <w:proofErr w:type="spellEnd"/>
+      <w:r>
+        <w:t xml:space="preserve"> file, the user will be able to enter </w:t>
       </w:r>
       <w:r>
         <w:t>a limited number of personal information, or a complete information set.</w:t>
@@ -4847,13 +5003,48 @@
     </w:p>
     <w:p>
       <w:r>
-        <w:t xml:space="preserve">If the Print button is touch, a card will be printed containing </w:t>
+        <w:t>If card printing is disabled, the user will be able to register himself using the “Register” button.</w:t>
+      </w:r>
+    </w:p>
+    <w:p>
+      <w:r>
+        <w:t>If the export data is enabled, his registration will be added to the log file.</w:t>
+      </w:r>
+    </w:p>
+    <w:p>
+      <w:r>
+        <w:t xml:space="preserve">If </w:t>
+      </w:r>
+      <w:r>
+        <w:t xml:space="preserve">card printing is enabled, </w:t>
+      </w:r>
+      <w:r>
+        <w:t xml:space="preserve">the </w:t>
+      </w:r>
+      <w:r>
+        <w:t>user can touch the Print button.</w:t>
+      </w:r>
+    </w:p>
+    <w:p>
+      <w:r>
+        <w:t>Then</w:t>
+      </w:r>
+      <w:r>
+        <w:t xml:space="preserve"> a card will be printed containing </w:t>
       </w:r>
       <w:r>
         <w:t>information</w:t>
       </w:r>
       <w:r>
-        <w:t xml:space="preserve"> depending on the settings of the application (see Config.json section of this document for more information).</w:t>
+        <w:t xml:space="preserve"> depending on the settings of the application (see </w:t>
+      </w:r>
+      <w:proofErr w:type="spellStart"/>
+      <w:r>
+        <w:t>Config.json</w:t>
+      </w:r>
+      <w:proofErr w:type="spellEnd"/>
+      <w:r>
+        <w:t xml:space="preserve"> section of this document for more information).</w:t>
       </w:r>
     </w:p>
     <w:p>
@@ -4875,7 +5066,23 @@
           <w:bCs/>
           <w:u w:val="single"/>
         </w:rPr>
-        <w:t>Only the elements First Name, Last Name and Company are mandatory to create a card.</w:t>
+        <w:t xml:space="preserve">Only the elements First Name, Last Name and Company are mandatory to </w:t>
+      </w:r>
+      <w:r>
+        <w:rPr>
+          <w:b/>
+          <w:bCs/>
+          <w:u w:val="single"/>
+        </w:rPr>
+        <w:t>register the user / create a new card</w:t>
+      </w:r>
+      <w:r>
+        <w:rPr>
+          <w:b/>
+          <w:bCs/>
+          <w:u w:val="single"/>
+        </w:rPr>
+        <w:t>.</w:t>
       </w:r>
     </w:p>
     <w:p>
@@ -4886,16 +5093,34 @@
         <w:t>PRINT_QRCODE</w:t>
       </w:r>
       <w:r>
-        <w:t xml:space="preserve"> is set to true in the settings, the application will only print the available data inside the VCard QRCode.</w:t>
+        <w:t xml:space="preserve"> is set to true in the settings, the application will only print the available data inside the </w:t>
+      </w:r>
+      <w:proofErr w:type="spellStart"/>
+      <w:r>
+        <w:t>VCard</w:t>
+      </w:r>
+      <w:proofErr w:type="spellEnd"/>
+      <w:r>
+        <w:t xml:space="preserve"> </w:t>
+      </w:r>
+      <w:proofErr w:type="spellStart"/>
+      <w:r>
+        <w:t>QRCode</w:t>
+      </w:r>
+      <w:proofErr w:type="spellEnd"/>
+      <w:r>
+        <w:t>.</w:t>
       </w:r>
     </w:p>
     <w:p>
       <w:r>
         <w:t xml:space="preserve">See </w:t>
       </w:r>
+      <w:proofErr w:type="spellStart"/>
       <w:r>
         <w:t>VCard</w:t>
       </w:r>
+      <w:proofErr w:type="spellEnd"/>
       <w:r>
         <w:t xml:space="preserve"> section of this document for more information.</w:t>
       </w:r>
@@ -4912,7 +5137,7 @@
       <w:pPr>
         <w:pStyle w:val="Heading1"/>
       </w:pPr>
-      <w:bookmarkStart w:id="12" w:name="_Toc199940998"/>
+      <w:bookmarkStart w:id="12" w:name="_Toc199943458"/>
       <w:r>
         <w:lastRenderedPageBreak/>
         <w:t>Setting up the application</w:t>
@@ -4928,7 +5153,7 @@
           <w:numId w:val="8"/>
         </w:numPr>
       </w:pPr>
-      <w:bookmarkStart w:id="13" w:name="_Toc199940999"/>
+      <w:bookmarkStart w:id="13" w:name="_Toc199943459"/>
       <w:r>
         <w:t>Configuration files</w:t>
       </w:r>
@@ -4942,7 +5167,15 @@
         <w:t>KonCierge50</w:t>
       </w:r>
       <w:r>
-        <w:t xml:space="preserve"> folder at the root of the Android SDCard.</w:t>
+        <w:t xml:space="preserve"> folder at the root of the Android </w:t>
+      </w:r>
+      <w:proofErr w:type="spellStart"/>
+      <w:r>
+        <w:t>SDCard</w:t>
+      </w:r>
+      <w:proofErr w:type="spellEnd"/>
+      <w:r>
+        <w:t>.</w:t>
       </w:r>
     </w:p>
     <w:p>
@@ -4970,9 +5203,13 @@
           <w:numId w:val="9"/>
         </w:numPr>
       </w:pPr>
+      <w:proofErr w:type="spellStart"/>
+      <w:proofErr w:type="gramStart"/>
       <w:r>
         <w:t>config.json</w:t>
       </w:r>
+      <w:proofErr w:type="spellEnd"/>
+      <w:proofErr w:type="gramEnd"/>
     </w:p>
     <w:p>
       <w:pPr>
@@ -5008,7 +5245,7 @@
       <w:pPr>
         <w:pStyle w:val="Heading2"/>
       </w:pPr>
-      <w:bookmarkStart w:id="14" w:name="_Toc199941000"/>
+      <w:bookmarkStart w:id="14" w:name="_Toc199943460"/>
       <w:r>
         <w:t>Attendees.csv file</w:t>
       </w:r>
@@ -5026,7 +5263,15 @@
     </w:p>
     <w:p>
       <w:r>
-        <w:t>If you change it while the application is running, you’ll need to kill the app using the Android Tasks screen, and then restart the application.</w:t>
+        <w:t xml:space="preserve">If you change it while the application is running, you’ll need to kill the app using the Android Tasks </w:t>
+      </w:r>
+      <w:proofErr w:type="gramStart"/>
+      <w:r>
+        <w:t>screen, and</w:t>
+      </w:r>
+      <w:proofErr w:type="gramEnd"/>
+      <w:r>
+        <w:t xml:space="preserve"> then restart the application.</w:t>
       </w:r>
     </w:p>
     <w:p>
@@ -5260,9 +5505,32 @@
       </w:r>
     </w:p>
     <w:p>
-      <w:r>
-        <w:t>FirstName;LastName;Company;Email;Mobile;Role;VIP</w:t>
-      </w:r>
+      <w:proofErr w:type="spellStart"/>
+      <w:proofErr w:type="gramStart"/>
+      <w:r>
+        <w:t>FirstName;LastName</w:t>
+      </w:r>
+      <w:proofErr w:type="gramEnd"/>
+      <w:r>
+        <w:t>;</w:t>
+      </w:r>
+      <w:proofErr w:type="gramStart"/>
+      <w:r>
+        <w:t>Company;Email</w:t>
+      </w:r>
+      <w:proofErr w:type="gramEnd"/>
+      <w:r>
+        <w:t>;</w:t>
+      </w:r>
+      <w:proofErr w:type="gramStart"/>
+      <w:r>
+        <w:t>Mobile;Role</w:t>
+      </w:r>
+      <w:proofErr w:type="gramEnd"/>
+      <w:r>
+        <w:t>;VIP</w:t>
+      </w:r>
+      <w:proofErr w:type="spellEnd"/>
     </w:p>
     <w:p>
       <w:r>
@@ -5658,9 +5926,34 @@
       </w:r>
     </w:p>
     <w:p>
-      <w:r>
-        <w:t>Frank;Harris;NextGen;;;Product Designer;NO</w:t>
-      </w:r>
+      <w:proofErr w:type="spellStart"/>
+      <w:proofErr w:type="gramStart"/>
+      <w:r>
+        <w:t>Frank;Harris</w:t>
+      </w:r>
+      <w:proofErr w:type="gramEnd"/>
+      <w:r>
+        <w:t>;</w:t>
+      </w:r>
+      <w:proofErr w:type="gramStart"/>
+      <w:r>
+        <w:t>NextGen</w:t>
+      </w:r>
+      <w:proofErr w:type="spellEnd"/>
+      <w:r>
+        <w:t>;;;</w:t>
+      </w:r>
+      <w:proofErr w:type="gramEnd"/>
+      <w:r>
+        <w:t xml:space="preserve">Product </w:t>
+      </w:r>
+      <w:proofErr w:type="spellStart"/>
+      <w:proofErr w:type="gramStart"/>
+      <w:r>
+        <w:t>Designer;NO</w:t>
+      </w:r>
+      <w:proofErr w:type="spellEnd"/>
+      <w:proofErr w:type="gramEnd"/>
     </w:p>
     <w:p>
       <w:pPr>
@@ -5692,7 +5985,25 @@
           <w:bCs/>
           <w:u w:val="single"/>
         </w:rPr>
-        <w:t>last line as the application can not interpret blank lines.</w:t>
+        <w:t xml:space="preserve">last line as the application </w:t>
+      </w:r>
+      <w:proofErr w:type="spellStart"/>
+      <w:r>
+        <w:rPr>
+          <w:b/>
+          <w:bCs/>
+          <w:u w:val="single"/>
+        </w:rPr>
+        <w:t>can not</w:t>
+      </w:r>
+      <w:proofErr w:type="spellEnd"/>
+      <w:r>
+        <w:rPr>
+          <w:b/>
+          <w:bCs/>
+          <w:u w:val="single"/>
+        </w:rPr>
+        <w:t xml:space="preserve"> interpret blank lines.</w:t>
       </w:r>
     </w:p>
     <w:p>
@@ -5703,12 +6014,36 @@
         <w:t>PRINT_QRCODE</w:t>
       </w:r>
       <w:r>
-        <w:t xml:space="preserve"> feature is used, the VCard QRCode that will be printed on the card will only contain the data that has be entered in the CSV file.</w:t>
-      </w:r>
-    </w:p>
-    <w:p>
-      <w:r>
-        <w:t>For example, if the phone number is missing, the VCard will not contain a phone number.</w:t>
+        <w:t xml:space="preserve"> feature is used, the </w:t>
+      </w:r>
+      <w:proofErr w:type="spellStart"/>
+      <w:r>
+        <w:t>VCard</w:t>
+      </w:r>
+      <w:proofErr w:type="spellEnd"/>
+      <w:r>
+        <w:t xml:space="preserve"> </w:t>
+      </w:r>
+      <w:proofErr w:type="spellStart"/>
+      <w:r>
+        <w:t>QRCode</w:t>
+      </w:r>
+      <w:proofErr w:type="spellEnd"/>
+      <w:r>
+        <w:t xml:space="preserve"> that will be printed on the card will only contain the data that has be entered in the CSV file.</w:t>
+      </w:r>
+    </w:p>
+    <w:p>
+      <w:r>
+        <w:t xml:space="preserve">For example, if the phone number is missing, the </w:t>
+      </w:r>
+      <w:proofErr w:type="spellStart"/>
+      <w:r>
+        <w:t>VCard</w:t>
+      </w:r>
+      <w:proofErr w:type="spellEnd"/>
+      <w:r>
+        <w:t xml:space="preserve"> will not contain a phone number.</w:t>
       </w:r>
     </w:p>
     <w:p>
@@ -5722,17 +6057,26 @@
       <w:pPr>
         <w:pStyle w:val="Heading2"/>
       </w:pPr>
-      <w:bookmarkStart w:id="15" w:name="_Toc199941001"/>
+      <w:bookmarkStart w:id="15" w:name="_Toc199943461"/>
+      <w:proofErr w:type="spellStart"/>
       <w:r>
         <w:lastRenderedPageBreak/>
         <w:t>Config.json</w:t>
       </w:r>
       <w:bookmarkEnd w:id="15"/>
-    </w:p>
-    <w:p/>
-    <w:p>
-      <w:r>
-        <w:t>The config.json file is used by the application to read its settings and configuration.</w:t>
+      <w:proofErr w:type="spellEnd"/>
+    </w:p>
+    <w:p>
+      <w:r>
+        <w:t xml:space="preserve">The </w:t>
+      </w:r>
+      <w:proofErr w:type="spellStart"/>
+      <w:r>
+        <w:t>config.json</w:t>
+      </w:r>
+      <w:proofErr w:type="spellEnd"/>
+      <w:r>
+        <w:t xml:space="preserve"> file is used by the application to read its settings and configuration.</w:t>
       </w:r>
     </w:p>
     <w:p>
@@ -5753,19 +6097,19 @@
     <w:tbl>
       <w:tblPr>
         <w:tblStyle w:val="TableGrid"/>
-        <w:tblW w:w="10774" w:type="dxa"/>
+        <w:tblW w:w="11058" w:type="dxa"/>
         <w:tblInd w:w="-998" w:type="dxa"/>
         <w:tblLook w:val="04A0" w:firstRow="1" w:lastRow="0" w:firstColumn="1" w:lastColumn="0" w:noHBand="0" w:noVBand="1"/>
       </w:tblPr>
       <w:tblGrid>
-        <w:gridCol w:w="4003"/>
-        <w:gridCol w:w="2093"/>
-        <w:gridCol w:w="4678"/>
+        <w:gridCol w:w="3545"/>
+        <w:gridCol w:w="1559"/>
+        <w:gridCol w:w="5954"/>
       </w:tblGrid>
       <w:tr>
         <w:tc>
           <w:tcPr>
-            <w:tcW w:w="4003" w:type="dxa"/>
+            <w:tcW w:w="3545" w:type="dxa"/>
           </w:tcPr>
           <w:p>
             <w:r>
@@ -5775,7 +6119,7 @@
         </w:tc>
         <w:tc>
           <w:tcPr>
-            <w:tcW w:w="2093" w:type="dxa"/>
+            <w:tcW w:w="1559" w:type="dxa"/>
           </w:tcPr>
           <w:p>
             <w:r>
@@ -5785,7 +6129,7 @@
         </w:tc>
         <w:tc>
           <w:tcPr>
-            <w:tcW w:w="4678" w:type="dxa"/>
+            <w:tcW w:w="5954" w:type="dxa"/>
           </w:tcPr>
           <w:p>
             <w:r>
@@ -5797,17 +6141,17 @@
       <w:tr>
         <w:tc>
           <w:tcPr>
-            <w:tcW w:w="4003" w:type="dxa"/>
+            <w:tcW w:w="3545" w:type="dxa"/>
           </w:tcPr>
           <w:p>
             <w:r>
-              <w:t>CAN_CREATE_CARD</w:t>
+              <w:t>DISABLE_CARD_PRINTING</w:t>
             </w:r>
           </w:p>
         </w:tc>
         <w:tc>
           <w:tcPr>
-            <w:tcW w:w="2093" w:type="dxa"/>
+            <w:tcW w:w="1559" w:type="dxa"/>
           </w:tcPr>
           <w:p>
             <w:r>
@@ -5843,16 +6187,50 @@
         </w:tc>
         <w:tc>
           <w:tcPr>
-            <w:tcW w:w="4678" w:type="dxa"/>
+            <w:tcW w:w="5954" w:type="dxa"/>
           </w:tcPr>
           <w:p>
             <w:r>
-              <w:t>If set to True, it will enable the “Register” button in the Welcome Screen.</w:t>
-            </w:r>
-          </w:p>
-          <w:p>
-            <w:r>
-              <w:t>If set to False, the “Register” button will be hidden.</w:t>
+              <w:t>Disable the card printing feature if you do not have a ZC3XX printer.</w:t>
+            </w:r>
+          </w:p>
+          <w:p>
+            <w:r>
+              <w:t>It is set to true by default, so card printing is disabled by default.</w:t>
+            </w:r>
+          </w:p>
+          <w:p>
+            <w:pPr>
+              <w:rPr>
+                <w:lang w:val="en-US"/>
+              </w:rPr>
+            </w:pPr>
+            <w:r>
+              <w:t xml:space="preserve">In that case, it is advised to let the </w:t>
+            </w:r>
+            <w:r>
+              <w:rPr>
+                <w:lang w:val="en-US"/>
+              </w:rPr>
+              <w:t>EXPORT_REGISTERED_DATA</w:t>
+            </w:r>
+            <w:r>
+              <w:rPr>
+                <w:lang w:val="en-US"/>
+              </w:rPr>
+              <w:t xml:space="preserve"> and </w:t>
+            </w:r>
+            <w:r>
+              <w:rPr>
+                <w:lang w:val="en-US"/>
+              </w:rPr>
+              <w:t>EXPORT_ATTENDEE_DATA</w:t>
+            </w:r>
+            <w:r>
+              <w:rPr>
+                <w:lang w:val="en-US"/>
+              </w:rPr>
+              <w:t xml:space="preserve"> elements to true.</w:t>
             </w:r>
           </w:p>
         </w:tc>
@@ -5860,17 +6238,17 @@
       <w:tr>
         <w:tc>
           <w:tcPr>
-            <w:tcW w:w="4003" w:type="dxa"/>
+            <w:tcW w:w="3545" w:type="dxa"/>
           </w:tcPr>
           <w:p>
             <w:r>
-              <w:t>CAN_CREATE_VCARD</w:t>
+              <w:t>CAN_CREATE_CARD</w:t>
             </w:r>
           </w:p>
         </w:tc>
         <w:tc>
           <w:tcPr>
-            <w:tcW w:w="2093" w:type="dxa"/>
+            <w:tcW w:w="1559" w:type="dxa"/>
           </w:tcPr>
           <w:p>
             <w:r>
@@ -5903,175 +6281,49 @@
               <w:t>False</w:t>
             </w:r>
           </w:p>
-          <w:p/>
-          <w:p>
-            <w:pPr>
-              <w:pStyle w:val="ListParagraph"/>
-              <w:ind w:left="139"/>
-            </w:pPr>
-          </w:p>
         </w:tc>
         <w:tc>
           <w:tcPr>
-            <w:tcW w:w="4678" w:type="dxa"/>
+            <w:tcW w:w="5954" w:type="dxa"/>
           </w:tcPr>
           <w:p>
             <w:r>
-              <w:t>If set to False, and if the CAN_CREATE_CARD is set to True as well, the Register window will contain a reduced set of data:</w:t>
-            </w:r>
-          </w:p>
-          <w:p>
-            <w:pPr>
-              <w:pStyle w:val="ListParagraph"/>
-              <w:numPr>
-                <w:ilvl w:val="0"/>
-                <w:numId w:val="11"/>
-              </w:numPr>
-            </w:pPr>
-            <w:r>
-              <w:t>First Name</w:t>
-            </w:r>
-          </w:p>
-          <w:p>
-            <w:pPr>
-              <w:pStyle w:val="ListParagraph"/>
-              <w:numPr>
-                <w:ilvl w:val="0"/>
-                <w:numId w:val="11"/>
-              </w:numPr>
-            </w:pPr>
-            <w:r>
-              <w:t>Last Name</w:t>
-            </w:r>
-          </w:p>
-          <w:p>
-            <w:pPr>
-              <w:pStyle w:val="ListParagraph"/>
-              <w:numPr>
-                <w:ilvl w:val="0"/>
-                <w:numId w:val="11"/>
-              </w:numPr>
-            </w:pPr>
-            <w:r>
-              <w:t>Company</w:t>
-            </w:r>
-          </w:p>
-          <w:p>
-            <w:pPr>
-              <w:pStyle w:val="ListParagraph"/>
-            </w:pPr>
-          </w:p>
-          <w:p>
-            <w:r>
-              <w:t>If set to True and if the CAN_CREATE_CARD is set to True as well, the Register window will contain the full data set describing an attendee:</w:t>
-            </w:r>
-          </w:p>
-          <w:p>
-            <w:pPr>
-              <w:pStyle w:val="ListParagraph"/>
-              <w:numPr>
-                <w:ilvl w:val="0"/>
-                <w:numId w:val="12"/>
-              </w:numPr>
-            </w:pPr>
-            <w:r>
-              <w:t>First Name</w:t>
-            </w:r>
-          </w:p>
-          <w:p>
-            <w:pPr>
-              <w:pStyle w:val="ListParagraph"/>
-              <w:numPr>
-                <w:ilvl w:val="0"/>
-                <w:numId w:val="12"/>
-              </w:numPr>
-            </w:pPr>
-            <w:r>
-              <w:t>Last Name</w:t>
-            </w:r>
-          </w:p>
-          <w:p>
-            <w:pPr>
-              <w:pStyle w:val="ListParagraph"/>
-              <w:numPr>
-                <w:ilvl w:val="0"/>
-                <w:numId w:val="12"/>
-              </w:numPr>
-            </w:pPr>
-            <w:r>
-              <w:t>Company</w:t>
-            </w:r>
-          </w:p>
-          <w:p>
-            <w:pPr>
-              <w:pStyle w:val="ListParagraph"/>
-              <w:numPr>
-                <w:ilvl w:val="0"/>
-                <w:numId w:val="12"/>
-              </w:numPr>
-            </w:pPr>
-            <w:r>
-              <w:t>Mobile Phone</w:t>
-            </w:r>
-          </w:p>
-          <w:p>
-            <w:pPr>
-              <w:pStyle w:val="ListParagraph"/>
-              <w:numPr>
-                <w:ilvl w:val="0"/>
-                <w:numId w:val="12"/>
-              </w:numPr>
-            </w:pPr>
-            <w:r>
-              <w:t>Email</w:t>
-            </w:r>
-          </w:p>
-          <w:p>
-            <w:pPr>
-              <w:pStyle w:val="ListParagraph"/>
-              <w:numPr>
-                <w:ilvl w:val="0"/>
-                <w:numId w:val="12"/>
-              </w:numPr>
-            </w:pPr>
-            <w:r>
-              <w:t>Function</w:t>
-            </w:r>
-            <w:r>
-              <w:t xml:space="preserve"> (Role)</w:t>
-            </w:r>
-          </w:p>
-          <w:p>
-            <w:r>
-              <w:t xml:space="preserve">Note that if you use this feature in conjunction with the </w:t>
-            </w:r>
-            <w:r>
-              <w:t>PRINT_QRCODE</w:t>
-            </w:r>
-            <w:r>
-              <w:t xml:space="preserve"> feature, the QRCODE printed will contain a VCard with only the </w:t>
-            </w:r>
-            <w:r>
-              <w:t>data that the user has entered.</w:t>
-            </w:r>
-          </w:p>
-          <w:p/>
+              <w:t>If set to True, it will enable the “</w:t>
+            </w:r>
+            <w:r>
+              <w:t>Add new attendee</w:t>
+            </w:r>
+            <w:r>
+              <w:t>” button in the Welcome Screen.</w:t>
+            </w:r>
+          </w:p>
+          <w:p>
+            <w:r>
+              <w:t>If set to False, the “</w:t>
+            </w:r>
+            <w:r>
+              <w:t>Add new attendee</w:t>
+            </w:r>
+            <w:r>
+              <w:t>” button will be hidden.</w:t>
+            </w:r>
+          </w:p>
         </w:tc>
       </w:tr>
       <w:tr>
         <w:tc>
           <w:tcPr>
-            <w:tcW w:w="4003" w:type="dxa"/>
+            <w:tcW w:w="3545" w:type="dxa"/>
           </w:tcPr>
           <w:p>
             <w:r>
-              <w:t>ENABLE_SEARCH_MODE</w:t>
+              <w:t>CAN_CREATE_VCARD</w:t>
             </w:r>
           </w:p>
         </w:tc>
         <w:tc>
           <w:tcPr>
-            <w:tcW w:w="2093" w:type="dxa"/>
+            <w:tcW w:w="1559" w:type="dxa"/>
           </w:tcPr>
           <w:p>
             <w:r>
@@ -6105,42 +6357,182 @@
             </w:r>
           </w:p>
           <w:p/>
+          <w:p>
+            <w:pPr>
+              <w:pStyle w:val="ListParagraph"/>
+              <w:ind w:left="139"/>
+            </w:pPr>
+          </w:p>
         </w:tc>
         <w:tc>
           <w:tcPr>
-            <w:tcW w:w="4678" w:type="dxa"/>
+            <w:tcW w:w="5954" w:type="dxa"/>
           </w:tcPr>
           <w:p>
             <w:r>
-              <w:t>If set to true, a search input control will be available at the home screen to allow the attendees to search for their data inside the Attendees.csv file.</w:t>
-            </w:r>
-          </w:p>
-          <w:p>
-            <w:r>
-              <w:t>The search is done on the first and last name of the attendees.</w:t>
-            </w:r>
-          </w:p>
-          <w:p>
-            <w:r>
-              <w:t>If set to false, the search input control will be hidden.</w:t>
-            </w:r>
-          </w:p>
+              <w:t>If set to False, and if the CAN_CREATE_CARD is set to True as well, the Register window will contain a reduced set of data:</w:t>
+            </w:r>
+          </w:p>
+          <w:p>
+            <w:pPr>
+              <w:pStyle w:val="ListParagraph"/>
+              <w:numPr>
+                <w:ilvl w:val="0"/>
+                <w:numId w:val="11"/>
+              </w:numPr>
+            </w:pPr>
+            <w:r>
+              <w:t>First Name</w:t>
+            </w:r>
+          </w:p>
+          <w:p>
+            <w:pPr>
+              <w:pStyle w:val="ListParagraph"/>
+              <w:numPr>
+                <w:ilvl w:val="0"/>
+                <w:numId w:val="11"/>
+              </w:numPr>
+            </w:pPr>
+            <w:r>
+              <w:t>Last Name</w:t>
+            </w:r>
+          </w:p>
+          <w:p>
+            <w:pPr>
+              <w:pStyle w:val="ListParagraph"/>
+              <w:numPr>
+                <w:ilvl w:val="0"/>
+                <w:numId w:val="11"/>
+              </w:numPr>
+            </w:pPr>
+            <w:r>
+              <w:t>Company</w:t>
+            </w:r>
+          </w:p>
+          <w:p>
+            <w:pPr>
+              <w:pStyle w:val="ListParagraph"/>
+            </w:pPr>
+          </w:p>
+          <w:p>
+            <w:r>
+              <w:t>If set to True and if the CAN_CREATE_CARD is set to True as well, the Register window will contain the full data set describing an attendee:</w:t>
+            </w:r>
+          </w:p>
+          <w:p>
+            <w:pPr>
+              <w:pStyle w:val="ListParagraph"/>
+              <w:numPr>
+                <w:ilvl w:val="0"/>
+                <w:numId w:val="12"/>
+              </w:numPr>
+            </w:pPr>
+            <w:r>
+              <w:t>First Name</w:t>
+            </w:r>
+          </w:p>
+          <w:p>
+            <w:pPr>
+              <w:pStyle w:val="ListParagraph"/>
+              <w:numPr>
+                <w:ilvl w:val="0"/>
+                <w:numId w:val="12"/>
+              </w:numPr>
+            </w:pPr>
+            <w:r>
+              <w:t>Last Name</w:t>
+            </w:r>
+          </w:p>
+          <w:p>
+            <w:pPr>
+              <w:pStyle w:val="ListParagraph"/>
+              <w:numPr>
+                <w:ilvl w:val="0"/>
+                <w:numId w:val="12"/>
+              </w:numPr>
+            </w:pPr>
+            <w:r>
+              <w:t>Company</w:t>
+            </w:r>
+          </w:p>
+          <w:p>
+            <w:pPr>
+              <w:pStyle w:val="ListParagraph"/>
+              <w:numPr>
+                <w:ilvl w:val="0"/>
+                <w:numId w:val="12"/>
+              </w:numPr>
+            </w:pPr>
+            <w:r>
+              <w:t>Mobile Phone</w:t>
+            </w:r>
+          </w:p>
+          <w:p>
+            <w:pPr>
+              <w:pStyle w:val="ListParagraph"/>
+              <w:numPr>
+                <w:ilvl w:val="0"/>
+                <w:numId w:val="12"/>
+              </w:numPr>
+            </w:pPr>
+            <w:r>
+              <w:t>Email</w:t>
+            </w:r>
+          </w:p>
+          <w:p>
+            <w:pPr>
+              <w:pStyle w:val="ListParagraph"/>
+              <w:numPr>
+                <w:ilvl w:val="0"/>
+                <w:numId w:val="12"/>
+              </w:numPr>
+            </w:pPr>
+            <w:r>
+              <w:t>Function</w:t>
+            </w:r>
+            <w:r>
+              <w:t xml:space="preserve"> (Role)</w:t>
+            </w:r>
+          </w:p>
+          <w:p>
+            <w:r>
+              <w:t xml:space="preserve">Note that if you use this feature in conjunction with the </w:t>
+            </w:r>
+            <w:r>
+              <w:t>PRINT_QRCODE</w:t>
+            </w:r>
+            <w:r>
+              <w:t xml:space="preserve"> feature, the QRCODE printed will contain a </w:t>
+            </w:r>
+            <w:proofErr w:type="spellStart"/>
+            <w:r>
+              <w:t>VCard</w:t>
+            </w:r>
+            <w:proofErr w:type="spellEnd"/>
+            <w:r>
+              <w:t xml:space="preserve"> with only the </w:t>
+            </w:r>
+            <w:r>
+              <w:t>data that the user has entered.</w:t>
+            </w:r>
+          </w:p>
+          <w:p/>
         </w:tc>
       </w:tr>
       <w:tr>
         <w:tc>
           <w:tcPr>
-            <w:tcW w:w="4003" w:type="dxa"/>
+            <w:tcW w:w="3545" w:type="dxa"/>
           </w:tcPr>
           <w:p>
             <w:r>
-              <w:t>VIP_MODE</w:t>
+              <w:t>ENABLE_SEARCH_MODE</w:t>
             </w:r>
           </w:p>
         </w:tc>
         <w:tc>
           <w:tcPr>
-            <w:tcW w:w="2093" w:type="dxa"/>
+            <w:tcW w:w="1559" w:type="dxa"/>
           </w:tcPr>
           <w:p>
             <w:r>
@@ -6177,16 +6569,21 @@
         </w:tc>
         <w:tc>
           <w:tcPr>
-            <w:tcW w:w="4678" w:type="dxa"/>
+            <w:tcW w:w="5954" w:type="dxa"/>
           </w:tcPr>
           <w:p>
             <w:r>
-              <w:t>If set to true, the application will interpret the VIP column of the Attendees.csv file.</w:t>
-            </w:r>
-          </w:p>
-          <w:p>
-            <w:r>
-              <w:t>See VIP Mode section for more information.</w:t>
+              <w:t>If set to true, a search input control will be available at the home screen to allow the attendees to search for their data inside the Attendees.csv file.</w:t>
+            </w:r>
+          </w:p>
+          <w:p>
+            <w:r>
+              <w:t>The search is done on the first and last name of the attendees.</w:t>
+            </w:r>
+          </w:p>
+          <w:p>
+            <w:r>
+              <w:t>If set to false, the search input control will be hidden.</w:t>
             </w:r>
           </w:p>
         </w:tc>
@@ -6194,47 +6591,63 @@
       <w:tr>
         <w:tc>
           <w:tcPr>
-            <w:tcW w:w="4003" w:type="dxa"/>
+            <w:tcW w:w="3545" w:type="dxa"/>
           </w:tcPr>
           <w:p>
             <w:r>
-              <w:lastRenderedPageBreak/>
-              <w:t>NUMBER_OF_CHARACTERS_BEFORE</w:t>
-            </w:r>
-          </w:p>
-          <w:p>
-            <w:r>
-              <w:t>_SEARCHING_FOR_CANDIDATES</w:t>
+              <w:t>VIP_MODE</w:t>
             </w:r>
           </w:p>
         </w:tc>
         <w:tc>
           <w:tcPr>
-            <w:tcW w:w="2093" w:type="dxa"/>
+            <w:tcW w:w="1559" w:type="dxa"/>
           </w:tcPr>
           <w:p>
             <w:r>
-              <w:t>Integer</w:t>
-            </w:r>
-          </w:p>
-          <w:p>
-            <w:r>
-              <w:t>Number &gt;= 1</w:t>
-            </w:r>
-          </w:p>
+              <w:t>Boolean</w:t>
+            </w:r>
+          </w:p>
+          <w:p>
+            <w:pPr>
+              <w:pStyle w:val="ListParagraph"/>
+              <w:numPr>
+                <w:ilvl w:val="0"/>
+                <w:numId w:val="10"/>
+              </w:numPr>
+              <w:ind w:left="139" w:hanging="139"/>
+            </w:pPr>
+            <w:r>
+              <w:t>True</w:t>
+            </w:r>
+          </w:p>
+          <w:p>
+            <w:pPr>
+              <w:pStyle w:val="ListParagraph"/>
+              <w:numPr>
+                <w:ilvl w:val="0"/>
+                <w:numId w:val="10"/>
+              </w:numPr>
+              <w:ind w:left="139" w:hanging="139"/>
+            </w:pPr>
+            <w:r>
+              <w:t>False</w:t>
+            </w:r>
+          </w:p>
+          <w:p/>
         </w:tc>
         <w:tc>
           <w:tcPr>
-            <w:tcW w:w="4678" w:type="dxa"/>
+            <w:tcW w:w="5954" w:type="dxa"/>
           </w:tcPr>
           <w:p>
             <w:r>
-              <w:t>The number of characters to be entered before the application start to find a candidate in the Attendees.csv file date.</w:t>
-            </w:r>
-          </w:p>
-          <w:p>
-            <w:r>
-              <w:t>The search is done on the first and last name of the attendees.</w:t>
+              <w:t>If set to true, the application will interpret the VIP column of the Attendees.csv file.</w:t>
+            </w:r>
+          </w:p>
+          <w:p>
+            <w:r>
+              <w:t>See VIP Mode section for more information.</w:t>
             </w:r>
           </w:p>
         </w:tc>
@@ -6242,36 +6655,46 @@
       <w:tr>
         <w:tc>
           <w:tcPr>
-            <w:tcW w:w="4003" w:type="dxa"/>
+            <w:tcW w:w="3545" w:type="dxa"/>
           </w:tcPr>
           <w:p>
             <w:r>
-              <w:t>CARD_PRINTER_IP</w:t>
+              <w:t>NUMBER_OF_CHARACTERS_BEFORE</w:t>
+            </w:r>
+          </w:p>
+          <w:p>
+            <w:r>
+              <w:t>_SEARCHING_FOR_CANDIDATES</w:t>
             </w:r>
           </w:p>
         </w:tc>
         <w:tc>
           <w:tcPr>
-            <w:tcW w:w="2093" w:type="dxa"/>
+            <w:tcW w:w="1559" w:type="dxa"/>
           </w:tcPr>
           <w:p>
             <w:r>
-              <w:t>String</w:t>
-            </w:r>
-          </w:p>
-          <w:p>
-            <w:r>
-              <w:t>IP format.</w:t>
+              <w:t>Integer</w:t>
+            </w:r>
+          </w:p>
+          <w:p>
+            <w:r>
+              <w:t>Number &gt;= 1</w:t>
             </w:r>
           </w:p>
         </w:tc>
         <w:tc>
           <w:tcPr>
-            <w:tcW w:w="4678" w:type="dxa"/>
+            <w:tcW w:w="5954" w:type="dxa"/>
           </w:tcPr>
           <w:p>
             <w:r>
-              <w:t>The IP of the ZC3XX card printer that will be used to print the cards.</w:t>
+              <w:t>The number of characters to be entered before the application start to find a candidate in the Attendees.csv file date.</w:t>
+            </w:r>
+          </w:p>
+          <w:p>
+            <w:r>
+              <w:t>The search is done on the first and last name of the attendees.</w:t>
             </w:r>
           </w:p>
         </w:tc>
@@ -6279,36 +6702,37 @@
       <w:tr>
         <w:tc>
           <w:tcPr>
-            <w:tcW w:w="4003" w:type="dxa"/>
+            <w:tcW w:w="3545" w:type="dxa"/>
           </w:tcPr>
           <w:p>
             <w:r>
-              <w:t>CARD_PRINTER_PORT</w:t>
+              <w:lastRenderedPageBreak/>
+              <w:t>CARD_PRINTER_IP</w:t>
             </w:r>
           </w:p>
         </w:tc>
         <w:tc>
           <w:tcPr>
-            <w:tcW w:w="2093" w:type="dxa"/>
+            <w:tcW w:w="1559" w:type="dxa"/>
           </w:tcPr>
           <w:p>
             <w:r>
-              <w:t>Integer</w:t>
-            </w:r>
-          </w:p>
-          <w:p>
-            <w:r>
-              <w:t>Number &gt;= 0</w:t>
+              <w:t>String</w:t>
+            </w:r>
+          </w:p>
+          <w:p>
+            <w:r>
+              <w:t>IP format.</w:t>
             </w:r>
           </w:p>
         </w:tc>
         <w:tc>
           <w:tcPr>
-            <w:tcW w:w="4678" w:type="dxa"/>
+            <w:tcW w:w="5954" w:type="dxa"/>
           </w:tcPr>
           <w:p>
             <w:r>
-              <w:t>The port number that will be used to connect to the card printer.</w:t>
+              <w:t>The IP of the ZC3XX card printer that will be used to print the cards.</w:t>
             </w:r>
           </w:p>
         </w:tc>
@@ -6316,17 +6740,54 @@
       <w:tr>
         <w:tc>
           <w:tcPr>
-            <w:tcW w:w="4003" w:type="dxa"/>
+            <w:tcW w:w="3545" w:type="dxa"/>
           </w:tcPr>
           <w:p>
             <w:r>
-              <w:t>CARD_ORIENTATION</w:t>
+              <w:t>CARD_PRINTER_PORT</w:t>
             </w:r>
           </w:p>
         </w:tc>
         <w:tc>
           <w:tcPr>
-            <w:tcW w:w="2093" w:type="dxa"/>
+            <w:tcW w:w="1559" w:type="dxa"/>
+          </w:tcPr>
+          <w:p>
+            <w:r>
+              <w:t>Integer</w:t>
+            </w:r>
+          </w:p>
+          <w:p>
+            <w:r>
+              <w:t>Number &gt;= 0</w:t>
+            </w:r>
+          </w:p>
+        </w:tc>
+        <w:tc>
+          <w:tcPr>
+            <w:tcW w:w="5954" w:type="dxa"/>
+          </w:tcPr>
+          <w:p>
+            <w:r>
+              <w:t>The port number that will be used to connect to the card printer.</w:t>
+            </w:r>
+          </w:p>
+        </w:tc>
+      </w:tr>
+      <w:tr>
+        <w:tc>
+          <w:tcPr>
+            <w:tcW w:w="3545" w:type="dxa"/>
+          </w:tcPr>
+          <w:p>
+            <w:r>
+              <w:t>CARD_ORIENTATION</w:t>
+            </w:r>
+          </w:p>
+        </w:tc>
+        <w:tc>
+          <w:tcPr>
+            <w:tcW w:w="1559" w:type="dxa"/>
           </w:tcPr>
           <w:p>
             <w:r>
@@ -6368,7 +6829,7 @@
         </w:tc>
         <w:tc>
           <w:tcPr>
-            <w:tcW w:w="4678" w:type="dxa"/>
+            <w:tcW w:w="5954" w:type="dxa"/>
           </w:tcPr>
           <w:p>
             <w:r>
@@ -6417,7 +6878,15 @@
           </w:p>
           <w:p>
             <w:r>
-              <w:t>Default value of theses CONFIG data have an orientation set to 90°.</w:t>
+              <w:t xml:space="preserve">Default value of </w:t>
+            </w:r>
+            <w:proofErr w:type="spellStart"/>
+            <w:r>
+              <w:t>theses</w:t>
+            </w:r>
+            <w:proofErr w:type="spellEnd"/>
+            <w:r>
+              <w:t xml:space="preserve"> CONFIG data have an orientation set to 90°.</w:t>
             </w:r>
           </w:p>
           <w:p>
@@ -6430,7 +6899,7 @@
       <w:tr>
         <w:tc>
           <w:tcPr>
-            <w:tcW w:w="4003" w:type="dxa"/>
+            <w:tcW w:w="3545" w:type="dxa"/>
           </w:tcPr>
           <w:p>
             <w:r>
@@ -6440,7 +6909,7 @@
         </w:tc>
         <w:tc>
           <w:tcPr>
-            <w:tcW w:w="2093" w:type="dxa"/>
+            <w:tcW w:w="1559" w:type="dxa"/>
           </w:tcPr>
           <w:p>
             <w:r>
@@ -6477,7 +6946,7 @@
         </w:tc>
         <w:tc>
           <w:tcPr>
-            <w:tcW w:w="4678" w:type="dxa"/>
+            <w:tcW w:w="5954" w:type="dxa"/>
           </w:tcPr>
           <w:p>
             <w:r>
@@ -6495,7 +6964,7 @@
       <w:tr>
         <w:tc>
           <w:tcPr>
-            <w:tcW w:w="4003" w:type="dxa"/>
+            <w:tcW w:w="3545" w:type="dxa"/>
           </w:tcPr>
           <w:p>
             <w:r>
@@ -6508,7 +6977,7 @@
         </w:tc>
         <w:tc>
           <w:tcPr>
-            <w:tcW w:w="2093" w:type="dxa"/>
+            <w:tcW w:w="1559" w:type="dxa"/>
           </w:tcPr>
           <w:p>
             <w:r>
@@ -6545,7 +7014,7 @@
         </w:tc>
         <w:tc>
           <w:tcPr>
-            <w:tcW w:w="4678" w:type="dxa"/>
+            <w:tcW w:w="5954" w:type="dxa"/>
           </w:tcPr>
           <w:p>
             <w:r>
@@ -6563,7 +7032,7 @@
       <w:tr>
         <w:tc>
           <w:tcPr>
-            <w:tcW w:w="4003" w:type="dxa"/>
+            <w:tcW w:w="3545" w:type="dxa"/>
           </w:tcPr>
           <w:p>
             <w:r>
@@ -6573,7 +7042,7 @@
         </w:tc>
         <w:tc>
           <w:tcPr>
-            <w:tcW w:w="2093" w:type="dxa"/>
+            <w:tcW w:w="1559" w:type="dxa"/>
           </w:tcPr>
           <w:p>
             <w:r>
@@ -6610,11 +7079,27 @@
         </w:tc>
         <w:tc>
           <w:tcPr>
-            <w:tcW w:w="4678" w:type="dxa"/>
+            <w:tcW w:w="5954" w:type="dxa"/>
           </w:tcPr>
           <w:p>
             <w:r>
-              <w:t xml:space="preserve">If set to true, a QRCode containing a VCard will be printed on the card using the </w:t>
+              <w:t xml:space="preserve">If set to true, a </w:t>
+            </w:r>
+            <w:proofErr w:type="spellStart"/>
+            <w:r>
+              <w:t>QRCode</w:t>
+            </w:r>
+            <w:proofErr w:type="spellEnd"/>
+            <w:r>
+              <w:t xml:space="preserve"> containing a </w:t>
+            </w:r>
+            <w:proofErr w:type="spellStart"/>
+            <w:r>
+              <w:t>VCard</w:t>
+            </w:r>
+            <w:proofErr w:type="spellEnd"/>
+            <w:r>
+              <w:t xml:space="preserve"> will be printed on the card using the </w:t>
             </w:r>
             <w:r>
               <w:t>QRCODE_CONFIG</w:t>
@@ -6628,7 +7113,7 @@
       <w:tr>
         <w:tc>
           <w:tcPr>
-            <w:tcW w:w="4003" w:type="dxa"/>
+            <w:tcW w:w="3545" w:type="dxa"/>
           </w:tcPr>
           <w:p>
             <w:r>
@@ -6638,7 +7123,7 @@
         </w:tc>
         <w:tc>
           <w:tcPr>
-            <w:tcW w:w="2093" w:type="dxa"/>
+            <w:tcW w:w="1559" w:type="dxa"/>
           </w:tcPr>
           <w:p>
             <w:r>
@@ -6675,7 +7160,7 @@
         </w:tc>
         <w:tc>
           <w:tcPr>
-            <w:tcW w:w="4678" w:type="dxa"/>
+            <w:tcW w:w="5954" w:type="dxa"/>
           </w:tcPr>
           <w:p>
             <w:r>
@@ -6687,7 +7172,7 @@
       <w:tr>
         <w:tc>
           <w:tcPr>
-            <w:tcW w:w="4003" w:type="dxa"/>
+            <w:tcW w:w="3545" w:type="dxa"/>
           </w:tcPr>
           <w:p>
             <w:r>
@@ -6697,7 +7182,7 @@
         </w:tc>
         <w:tc>
           <w:tcPr>
-            <w:tcW w:w="2093" w:type="dxa"/>
+            <w:tcW w:w="1559" w:type="dxa"/>
           </w:tcPr>
           <w:p>
             <w:r>
@@ -6734,7 +7219,7 @@
         </w:tc>
         <w:tc>
           <w:tcPr>
-            <w:tcW w:w="4678" w:type="dxa"/>
+            <w:tcW w:w="5954" w:type="dxa"/>
           </w:tcPr>
           <w:p>
             <w:r>
@@ -6751,7 +7236,7 @@
       <w:tr>
         <w:tc>
           <w:tcPr>
-            <w:tcW w:w="4003" w:type="dxa"/>
+            <w:tcW w:w="3545" w:type="dxa"/>
           </w:tcPr>
           <w:p>
             <w:r>
@@ -6761,7 +7246,7 @@
         </w:tc>
         <w:tc>
           <w:tcPr>
-            <w:tcW w:w="2093" w:type="dxa"/>
+            <w:tcW w:w="1559" w:type="dxa"/>
           </w:tcPr>
           <w:p>
             <w:r>
@@ -6776,7 +7261,7 @@
         </w:tc>
         <w:tc>
           <w:tcPr>
-            <w:tcW w:w="4678" w:type="dxa"/>
+            <w:tcW w:w="5954" w:type="dxa"/>
           </w:tcPr>
           <w:p>
             <w:r>
@@ -6788,7 +7273,7 @@
       <w:tr>
         <w:tc>
           <w:tcPr>
-            <w:tcW w:w="4003" w:type="dxa"/>
+            <w:tcW w:w="3545" w:type="dxa"/>
           </w:tcPr>
           <w:p>
             <w:r>
@@ -6798,7 +7283,7 @@
         </w:tc>
         <w:tc>
           <w:tcPr>
-            <w:tcW w:w="2093" w:type="dxa"/>
+            <w:tcW w:w="1559" w:type="dxa"/>
           </w:tcPr>
           <w:p>
             <w:r>
@@ -6813,7 +7298,7 @@
         </w:tc>
         <w:tc>
           <w:tcPr>
-            <w:tcW w:w="4678" w:type="dxa"/>
+            <w:tcW w:w="5954" w:type="dxa"/>
           </w:tcPr>
           <w:p>
             <w:r>
@@ -6825,7 +7310,7 @@
       <w:tr>
         <w:tc>
           <w:tcPr>
-            <w:tcW w:w="4003" w:type="dxa"/>
+            <w:tcW w:w="3545" w:type="dxa"/>
           </w:tcPr>
           <w:p/>
           <w:p/>
@@ -6834,13 +7319,13 @@
         </w:tc>
         <w:tc>
           <w:tcPr>
-            <w:tcW w:w="2093" w:type="dxa"/>
+            <w:tcW w:w="1559" w:type="dxa"/>
           </w:tcPr>
           <w:p/>
         </w:tc>
         <w:tc>
           <w:tcPr>
-            <w:tcW w:w="4678" w:type="dxa"/>
+            <w:tcW w:w="5954" w:type="dxa"/>
           </w:tcPr>
           <w:p/>
         </w:tc>
@@ -6848,11 +7333,10 @@
       <w:tr>
         <w:tc>
           <w:tcPr>
-            <w:tcW w:w="4003" w:type="dxa"/>
+            <w:tcW w:w="3545" w:type="dxa"/>
           </w:tcPr>
           <w:p>
             <w:r>
-              <w:lastRenderedPageBreak/>
               <w:t>FIRST_NAME_CONFIG</w:t>
             </w:r>
           </w:p>
@@ -6874,7 +7358,7 @@
         </w:tc>
         <w:tc>
           <w:tcPr>
-            <w:tcW w:w="2093" w:type="dxa"/>
+            <w:tcW w:w="1559" w:type="dxa"/>
           </w:tcPr>
           <w:p>
             <w:r>
@@ -6884,7 +7368,7 @@
         </w:tc>
         <w:tc>
           <w:tcPr>
-            <w:tcW w:w="4678" w:type="dxa"/>
+            <w:tcW w:w="5954" w:type="dxa"/>
           </w:tcPr>
           <w:p>
             <w:r>
@@ -6919,8 +7403,13 @@
               </w:numPr>
               <w:ind w:left="321" w:hanging="321"/>
             </w:pPr>
-            <w:r>
-              <w:t>fontsize: an integer &gt;= 1 that represent the size of the font.</w:t>
+            <w:proofErr w:type="spellStart"/>
+            <w:r>
+              <w:t>fontsize</w:t>
+            </w:r>
+            <w:proofErr w:type="spellEnd"/>
+            <w:r>
+              <w:t>: an integer &gt;= 1 that represent the size of the font.</w:t>
             </w:r>
           </w:p>
           <w:p>
@@ -6932,8 +7421,13 @@
               </w:numPr>
               <w:ind w:left="321" w:hanging="321"/>
             </w:pPr>
-            <w:r>
-              <w:t>height : the height of the textbox that will be printed.</w:t>
+            <w:proofErr w:type="gramStart"/>
+            <w:r>
+              <w:t>height :</w:t>
+            </w:r>
+            <w:proofErr w:type="gramEnd"/>
+            <w:r>
+              <w:t xml:space="preserve"> the height of the textbox that will be printed.</w:t>
             </w:r>
           </w:p>
           <w:p>
@@ -6972,6 +7466,7 @@
               <w:ind w:left="321" w:hanging="321"/>
             </w:pPr>
             <w:r>
+              <w:lastRenderedPageBreak/>
               <w:t>y: the y coordinate of the textbox that will be printed.</w:t>
             </w:r>
           </w:p>
@@ -6984,9 +7479,11 @@
               </w:numPr>
               <w:ind w:left="321" w:hanging="321"/>
             </w:pPr>
+            <w:proofErr w:type="spellStart"/>
             <w:r>
               <w:t>horizontalAlignment</w:t>
             </w:r>
+            <w:proofErr w:type="spellEnd"/>
             <w:r>
               <w:t>: the horizontal alignment of the text that will be printed in the textbox.</w:t>
             </w:r>
@@ -7024,9 +7521,11 @@
               </w:numPr>
               <w:ind w:left="321" w:hanging="321"/>
             </w:pPr>
+            <w:proofErr w:type="spellStart"/>
             <w:r>
               <w:t>verticalAlignment</w:t>
             </w:r>
+            <w:proofErr w:type="spellEnd"/>
             <w:r>
               <w:t>: the vertical alignment of the text that will be printed in the textbox.</w:t>
             </w:r>
@@ -7104,7 +7603,29 @@
               <w:rPr>
                 <w:lang w:val="en-US"/>
               </w:rPr>
-              <w:t>void drawText(String text,</w:t>
+              <w:t>void </w:t>
+            </w:r>
+            <w:proofErr w:type="spellStart"/>
+            <w:proofErr w:type="gramStart"/>
+            <w:r>
+              <w:rPr>
+                <w:lang w:val="en-US"/>
+              </w:rPr>
+              <w:t>drawText</w:t>
+            </w:r>
+            <w:proofErr w:type="spellEnd"/>
+            <w:r>
+              <w:rPr>
+                <w:lang w:val="en-US"/>
+              </w:rPr>
+              <w:t>(</w:t>
+            </w:r>
+            <w:proofErr w:type="gramEnd"/>
+            <w:r>
+              <w:rPr>
+                <w:lang w:val="en-US"/>
+              </w:rPr>
+              <w:t>String text,</w:t>
             </w:r>
             <w:r>
               <w:rPr>
@@ -7116,7 +7637,14 @@
               <w:rPr>
                 <w:lang w:val="en-US"/>
               </w:rPr>
-              <w:t>int x, int y,</w:t>
+              <w:t>int x, int </w:t>
+            </w:r>
+            <w:proofErr w:type="gramStart"/>
+            <w:r>
+              <w:rPr>
+                <w:lang w:val="en-US"/>
+              </w:rPr>
+              <w:t>y,</w:t>
             </w:r>
             <w:r>
               <w:rPr>
@@ -7128,19 +7656,68 @@
               <w:rPr>
                 <w:lang w:val="en-US"/>
               </w:rPr>
-              <w:t xml:space="preserve">           int width, int height, int angle,</w:t>
-            </w:r>
-            <w:r>
-              <w:rPr>
-                <w:lang w:val="en-US"/>
-              </w:rPr>
               <w:t xml:space="preserve">  </w:t>
             </w:r>
-            <w:r>
-              <w:rPr>
-                <w:lang w:val="en-US"/>
-              </w:rPr>
-              <w:t xml:space="preserve">           float textSize, int textColor)</w:t>
+            <w:proofErr w:type="gramEnd"/>
+            <w:r>
+              <w:rPr>
+                <w:lang w:val="en-US"/>
+              </w:rPr>
+              <w:t xml:space="preserve">         int width, int height, int </w:t>
+            </w:r>
+            <w:proofErr w:type="gramStart"/>
+            <w:r>
+              <w:rPr>
+                <w:lang w:val="en-US"/>
+              </w:rPr>
+              <w:t>angle,</w:t>
+            </w:r>
+            <w:r>
+              <w:rPr>
+                <w:lang w:val="en-US"/>
+              </w:rPr>
+              <w:t xml:space="preserve">  </w:t>
+            </w:r>
+            <w:r>
+              <w:rPr>
+                <w:lang w:val="en-US"/>
+              </w:rPr>
+              <w:t xml:space="preserve"> </w:t>
+            </w:r>
+            <w:proofErr w:type="gramEnd"/>
+            <w:r>
+              <w:rPr>
+                <w:lang w:val="en-US"/>
+              </w:rPr>
+              <w:t xml:space="preserve">          float </w:t>
+            </w:r>
+            <w:proofErr w:type="spellStart"/>
+            <w:r>
+              <w:rPr>
+                <w:lang w:val="en-US"/>
+              </w:rPr>
+              <w:t>textSize</w:t>
+            </w:r>
+            <w:proofErr w:type="spellEnd"/>
+            <w:r>
+              <w:rPr>
+                <w:lang w:val="en-US"/>
+              </w:rPr>
+              <w:t>, int </w:t>
+            </w:r>
+            <w:proofErr w:type="spellStart"/>
+            <w:r>
+              <w:rPr>
+                <w:lang w:val="en-US"/>
+              </w:rPr>
+              <w:t>textColor</w:t>
+            </w:r>
+            <w:proofErr w:type="spellEnd"/>
+            <w:r>
+              <w:rPr>
+                <w:lang w:val="en-US"/>
+              </w:rPr>
+              <w:t>)</w:t>
             </w:r>
           </w:p>
           <w:p>
@@ -7159,7 +7736,49 @@
               <w:rPr>
                 <w:lang w:val="en-US"/>
               </w:rPr>
-              <w:t xml:space="preserve">interface ZebraGraphics in the android_card documentation of the link_os SDK. </w:t>
+              <w:t xml:space="preserve">interface </w:t>
+            </w:r>
+            <w:proofErr w:type="spellStart"/>
+            <w:r>
+              <w:rPr>
+                <w:lang w:val="en-US"/>
+              </w:rPr>
+              <w:t>ZebraGraphics</w:t>
+            </w:r>
+            <w:proofErr w:type="spellEnd"/>
+            <w:r>
+              <w:rPr>
+                <w:lang w:val="en-US"/>
+              </w:rPr>
+              <w:t xml:space="preserve"> in the </w:t>
+            </w:r>
+            <w:proofErr w:type="spellStart"/>
+            <w:r>
+              <w:rPr>
+                <w:lang w:val="en-US"/>
+              </w:rPr>
+              <w:t>android_card</w:t>
+            </w:r>
+            <w:proofErr w:type="spellEnd"/>
+            <w:r>
+              <w:rPr>
+                <w:lang w:val="en-US"/>
+              </w:rPr>
+              <w:t xml:space="preserve"> documentation of the </w:t>
+            </w:r>
+            <w:proofErr w:type="spellStart"/>
+            <w:r>
+              <w:rPr>
+                <w:lang w:val="en-US"/>
+              </w:rPr>
+              <w:t>link_os</w:t>
+            </w:r>
+            <w:proofErr w:type="spellEnd"/>
+            <w:r>
+              <w:rPr>
+                <w:lang w:val="en-US"/>
+              </w:rPr>
+              <w:t xml:space="preserve"> SDK. </w:t>
             </w:r>
           </w:p>
           <w:p/>
@@ -7168,17 +7787,18 @@
       <w:tr>
         <w:tc>
           <w:tcPr>
-            <w:tcW w:w="4003" w:type="dxa"/>
+            <w:tcW w:w="3545" w:type="dxa"/>
           </w:tcPr>
           <w:p>
             <w:r>
+              <w:lastRenderedPageBreak/>
               <w:t>EXPORT_ATTENDEE_DATA</w:t>
             </w:r>
           </w:p>
         </w:tc>
         <w:tc>
           <w:tcPr>
-            <w:tcW w:w="2093" w:type="dxa"/>
+            <w:tcW w:w="1559" w:type="dxa"/>
           </w:tcPr>
           <w:p>
             <w:r>
@@ -7214,7 +7834,7 @@
         </w:tc>
         <w:tc>
           <w:tcPr>
-            <w:tcW w:w="4678" w:type="dxa"/>
+            <w:tcW w:w="5954" w:type="dxa"/>
           </w:tcPr>
           <w:p>
             <w:r>
@@ -7231,18 +7851,17 @@
       <w:tr>
         <w:tc>
           <w:tcPr>
-            <w:tcW w:w="4003" w:type="dxa"/>
+            <w:tcW w:w="3545" w:type="dxa"/>
           </w:tcPr>
           <w:p>
             <w:r>
-              <w:lastRenderedPageBreak/>
               <w:t>EXPORT_REGISTERED_DATA</w:t>
             </w:r>
           </w:p>
         </w:tc>
         <w:tc>
           <w:tcPr>
-            <w:tcW w:w="2093" w:type="dxa"/>
+            <w:tcW w:w="1559" w:type="dxa"/>
           </w:tcPr>
           <w:p>
             <w:r>
@@ -7278,7 +7897,7 @@
         </w:tc>
         <w:tc>
           <w:tcPr>
-            <w:tcW w:w="4678" w:type="dxa"/>
+            <w:tcW w:w="5954" w:type="dxa"/>
           </w:tcPr>
           <w:p>
             <w:r>
@@ -7295,7 +7914,7 @@
       <w:tr>
         <w:tc>
           <w:tcPr>
-            <w:tcW w:w="4003" w:type="dxa"/>
+            <w:tcW w:w="3545" w:type="dxa"/>
           </w:tcPr>
           <w:p>
             <w:r>
@@ -7305,7 +7924,7 @@
         </w:tc>
         <w:tc>
           <w:tcPr>
-            <w:tcW w:w="2093" w:type="dxa"/>
+            <w:tcW w:w="1559" w:type="dxa"/>
           </w:tcPr>
           <w:p>
             <w:r>
@@ -7315,11 +7934,27 @@
         </w:tc>
         <w:tc>
           <w:tcPr>
-            <w:tcW w:w="4678" w:type="dxa"/>
+            <w:tcW w:w="5954" w:type="dxa"/>
           </w:tcPr>
           <w:p>
             <w:r>
-              <w:t>The configuration of the QRCode that contains a VCard and will be printed on the card.</w:t>
+              <w:t xml:space="preserve">The configuration of the </w:t>
+            </w:r>
+            <w:proofErr w:type="spellStart"/>
+            <w:r>
+              <w:t>QRCode</w:t>
+            </w:r>
+            <w:proofErr w:type="spellEnd"/>
+            <w:r>
+              <w:t xml:space="preserve"> that contains a </w:t>
+            </w:r>
+            <w:proofErr w:type="spellStart"/>
+            <w:r>
+              <w:t>VCard</w:t>
+            </w:r>
+            <w:proofErr w:type="spellEnd"/>
+            <w:r>
+              <w:t xml:space="preserve"> and will be printed on the card.</w:t>
             </w:r>
           </w:p>
           <w:p>
@@ -7362,8 +7997,16 @@
               <w:rPr>
                 <w:lang w:val="en-US"/>
               </w:rPr>
-              <w:t>x: the x coordinate of the QRCode</w:t>
-            </w:r>
+              <w:t xml:space="preserve">x: the x coordinate of the </w:t>
+            </w:r>
+            <w:proofErr w:type="spellStart"/>
+            <w:r>
+              <w:rPr>
+                <w:lang w:val="en-US"/>
+              </w:rPr>
+              <w:t>QRCode</w:t>
+            </w:r>
+            <w:proofErr w:type="spellEnd"/>
           </w:p>
           <w:p>
             <w:pPr>
@@ -7381,8 +8024,16 @@
               <w:rPr>
                 <w:lang w:val="en-US"/>
               </w:rPr>
-              <w:t>y: the y coordinate of the QRCode</w:t>
-            </w:r>
+              <w:t xml:space="preserve">y: the y coordinate of the </w:t>
+            </w:r>
+            <w:proofErr w:type="spellStart"/>
+            <w:r>
+              <w:rPr>
+                <w:lang w:val="en-US"/>
+              </w:rPr>
+              <w:t>QRCode</w:t>
+            </w:r>
+            <w:proofErr w:type="spellEnd"/>
           </w:p>
           <w:p>
             <w:pPr>
@@ -7400,8 +8051,16 @@
               <w:rPr>
                 <w:lang w:val="en-US"/>
               </w:rPr>
-              <w:t>height: the height of the QRCode</w:t>
-            </w:r>
+              <w:t xml:space="preserve">height: the height of the </w:t>
+            </w:r>
+            <w:proofErr w:type="spellStart"/>
+            <w:r>
+              <w:rPr>
+                <w:lang w:val="en-US"/>
+              </w:rPr>
+              <w:t>QRCode</w:t>
+            </w:r>
+            <w:proofErr w:type="spellEnd"/>
           </w:p>
           <w:p>
             <w:pPr>
@@ -7415,12 +8074,28 @@
                 <w:lang w:val="en-US"/>
               </w:rPr>
             </w:pPr>
-            <w:r>
-              <w:rPr>
-                <w:lang w:val="en-US"/>
-              </w:rPr>
-              <w:t>width : the width of the QRCode</w:t>
-            </w:r>
+            <w:proofErr w:type="gramStart"/>
+            <w:r>
+              <w:rPr>
+                <w:lang w:val="en-US"/>
+              </w:rPr>
+              <w:t>width :</w:t>
+            </w:r>
+            <w:proofErr w:type="gramEnd"/>
+            <w:r>
+              <w:rPr>
+                <w:lang w:val="en-US"/>
+              </w:rPr>
+              <w:t xml:space="preserve"> the width of the </w:t>
+            </w:r>
+            <w:proofErr w:type="spellStart"/>
+            <w:r>
+              <w:rPr>
+                <w:lang w:val="en-US"/>
+              </w:rPr>
+              <w:t>QRCode</w:t>
+            </w:r>
+            <w:proofErr w:type="spellEnd"/>
           </w:p>
           <w:p>
             <w:pPr>
@@ -7435,7 +8110,21 @@
               <w:rPr>
                 <w:lang w:val="en-US"/>
               </w:rPr>
-              <w:t xml:space="preserve">rotation: a rotation that will be applied to the QRCode. </w:t>
+              <w:t xml:space="preserve">rotation: a rotation that will be applied to the </w:t>
+            </w:r>
+            <w:proofErr w:type="spellStart"/>
+            <w:r>
+              <w:rPr>
+                <w:lang w:val="en-US"/>
+              </w:rPr>
+              <w:t>QRCode</w:t>
+            </w:r>
+            <w:proofErr w:type="spellEnd"/>
+            <w:r>
+              <w:rPr>
+                <w:lang w:val="en-US"/>
+              </w:rPr>
+              <w:t xml:space="preserve">. </w:t>
             </w:r>
             <w:r>
               <w:rPr>
@@ -7476,13 +8165,28 @@
               <w:rPr>
                 <w:lang w:val="en-US"/>
               </w:rPr>
+              <w:lastRenderedPageBreak/>
               <w:t xml:space="preserve">For more information on these values, check the documentation of the method </w:t>
             </w:r>
             <w:r>
               <w:rPr>
                 <w:lang w:val="en-US"/>
               </w:rPr>
-              <w:t>void drawBarcode(String data,</w:t>
+              <w:t>void </w:t>
+            </w:r>
+            <w:proofErr w:type="spellStart"/>
+            <w:r>
+              <w:rPr>
+                <w:lang w:val="en-US"/>
+              </w:rPr>
+              <w:t>drawBarcode</w:t>
+            </w:r>
+            <w:proofErr w:type="spellEnd"/>
+            <w:r>
+              <w:rPr>
+                <w:lang w:val="en-US"/>
+              </w:rPr>
+              <w:t>(String data,</w:t>
             </w:r>
             <w:r>
               <w:rPr>
@@ -7540,7 +8244,49 @@
               <w:rPr>
                 <w:lang w:val="en-US"/>
               </w:rPr>
-              <w:t xml:space="preserve">of the interface CodeQRUtil in the android_card documentation of the link_os SDK. </w:t>
+              <w:t xml:space="preserve">of the interface </w:t>
+            </w:r>
+            <w:proofErr w:type="spellStart"/>
+            <w:r>
+              <w:rPr>
+                <w:lang w:val="en-US"/>
+              </w:rPr>
+              <w:t>CodeQRUtil</w:t>
+            </w:r>
+            <w:proofErr w:type="spellEnd"/>
+            <w:r>
+              <w:rPr>
+                <w:lang w:val="en-US"/>
+              </w:rPr>
+              <w:t xml:space="preserve"> in the </w:t>
+            </w:r>
+            <w:proofErr w:type="spellStart"/>
+            <w:r>
+              <w:rPr>
+                <w:lang w:val="en-US"/>
+              </w:rPr>
+              <w:t>android_card</w:t>
+            </w:r>
+            <w:proofErr w:type="spellEnd"/>
+            <w:r>
+              <w:rPr>
+                <w:lang w:val="en-US"/>
+              </w:rPr>
+              <w:t xml:space="preserve"> documentation of the </w:t>
+            </w:r>
+            <w:proofErr w:type="spellStart"/>
+            <w:r>
+              <w:rPr>
+                <w:lang w:val="en-US"/>
+              </w:rPr>
+              <w:t>link_os</w:t>
+            </w:r>
+            <w:proofErr w:type="spellEnd"/>
+            <w:r>
+              <w:rPr>
+                <w:lang w:val="en-US"/>
+              </w:rPr>
+              <w:t xml:space="preserve"> SDK. </w:t>
             </w:r>
           </w:p>
         </w:tc>
@@ -7560,7 +8306,7 @@
           <w:lang w:val="en-US"/>
         </w:rPr>
       </w:pPr>
-      <w:bookmarkStart w:id="16" w:name="_Toc199941002"/>
+      <w:bookmarkStart w:id="16" w:name="_Toc199943462"/>
       <w:r>
         <w:rPr>
           <w:lang w:val="en-US"/>
@@ -7591,7 +8337,21 @@
         <w:rPr>
           <w:lang w:val="en-US"/>
         </w:rPr>
-        <w:t xml:space="preserve"> is set to true in the config.json file, the application will load the file font.ttf contained in the KonCierge50 folder and use it to print on the card.</w:t>
+        <w:t xml:space="preserve"> is set to true in the </w:t>
+      </w:r>
+      <w:proofErr w:type="spellStart"/>
+      <w:r>
+        <w:rPr>
+          <w:lang w:val="en-US"/>
+        </w:rPr>
+        <w:t>config.json</w:t>
+      </w:r>
+      <w:proofErr w:type="spellEnd"/>
+      <w:r>
+        <w:rPr>
+          <w:lang w:val="en-US"/>
+        </w:rPr>
+        <w:t xml:space="preserve"> file, the application will load the file font.ttf contained in the KonCierge50 folder and use it to print on the card.</w:t>
       </w:r>
     </w:p>
     <w:p>
@@ -7614,7 +8374,7 @@
           <w:lang w:val="en-US"/>
         </w:rPr>
       </w:pPr>
-      <w:bookmarkStart w:id="17" w:name="_Toc199941003"/>
+      <w:bookmarkStart w:id="17" w:name="_Toc199943463"/>
       <w:r>
         <w:rPr>
           <w:lang w:val="en-US"/>
@@ -7746,7 +8506,21 @@
         <w:rPr>
           <w:lang w:val="en-US"/>
         </w:rPr>
-        <w:t>Feel free to replace this image by your own logo.</w:t>
+        <w:t xml:space="preserve">Feel free to replace this image </w:t>
+      </w:r>
+      <w:proofErr w:type="gramStart"/>
+      <w:r>
+        <w:rPr>
+          <w:lang w:val="en-US"/>
+        </w:rPr>
+        <w:t>by</w:t>
+      </w:r>
+      <w:proofErr w:type="gramEnd"/>
+      <w:r>
+        <w:rPr>
+          <w:lang w:val="en-US"/>
+        </w:rPr>
+        <w:t xml:space="preserve"> your own logo.</w:t>
       </w:r>
     </w:p>
     <w:p>
@@ -7769,177 +8543,229 @@
           <w:lang w:val="en-US"/>
         </w:rPr>
       </w:pPr>
-      <w:bookmarkStart w:id="18" w:name="_Toc199941004"/>
+      <w:bookmarkStart w:id="18" w:name="_Toc199943464"/>
+      <w:r>
+        <w:rPr>
+          <w:lang w:val="en-US"/>
+        </w:rPr>
+        <w:t>LED Color Module</w:t>
+      </w:r>
+      <w:bookmarkEnd w:id="18"/>
+    </w:p>
+    <w:p>
+      <w:pPr>
+        <w:rPr>
+          <w:lang w:val="en-US"/>
+        </w:rPr>
+      </w:pPr>
+      <w:r>
+        <w:rPr>
+          <w:lang w:val="en-US"/>
+        </w:rPr>
+        <w:t>If the LED Color Module is attached to the KC50, it will be used by the application.</w:t>
+      </w:r>
+    </w:p>
+    <w:p>
+      <w:pPr>
+        <w:rPr>
+          <w:lang w:val="en-US"/>
+        </w:rPr>
+      </w:pPr>
+      <w:r>
+        <w:rPr>
+          <w:lang w:val="en-US"/>
+        </w:rPr>
+        <w:t>When the application displays the home screen, the led colors will animate to all the possible</w:t>
+      </w:r>
+      <w:r>
+        <w:rPr>
+          <w:lang w:val="en-US"/>
+        </w:rPr>
+        <w:t xml:space="preserve"> colors in the</w:t>
+      </w:r>
+      <w:r>
+        <w:rPr>
+          <w:lang w:val="en-US"/>
+        </w:rPr>
+        <w:t xml:space="preserve"> RGB spectrum.</w:t>
+      </w:r>
+    </w:p>
+    <w:p>
+      <w:pPr>
+        <w:rPr>
+          <w:lang w:val="en-US"/>
+        </w:rPr>
+      </w:pPr>
+      <w:r>
+        <w:rPr>
+          <w:lang w:val="en-US"/>
+        </w:rPr>
+        <w:t>When the application displays the welcome screen of a non-VIP attendee, the led color will be set to BLUE.</w:t>
+      </w:r>
+    </w:p>
+    <w:p>
+      <w:pPr>
+        <w:rPr>
+          <w:lang w:val="en-US"/>
+        </w:rPr>
+      </w:pPr>
+      <w:r>
+        <w:rPr>
+          <w:lang w:val="en-US"/>
+        </w:rPr>
+        <w:t>When the application displays the welcome screen of a VIP attendee, the led color will be set to GREEN.</w:t>
+      </w:r>
+    </w:p>
+    <w:p>
+      <w:pPr>
+        <w:rPr>
+          <w:lang w:val="en-US"/>
+        </w:rPr>
+      </w:pPr>
+    </w:p>
+    <w:p>
+      <w:pPr>
+        <w:pStyle w:val="Heading1"/>
+        <w:rPr>
+          <w:lang w:val="en-US"/>
+        </w:rPr>
+      </w:pPr>
+      <w:bookmarkStart w:id="19" w:name="_Toc199943465"/>
+      <w:proofErr w:type="spellStart"/>
+      <w:r>
+        <w:rPr>
+          <w:lang w:val="en-US"/>
+        </w:rPr>
+        <w:t>VCard</w:t>
+      </w:r>
+      <w:bookmarkEnd w:id="19"/>
+      <w:proofErr w:type="spellEnd"/>
+    </w:p>
+    <w:p>
+      <w:pPr>
+        <w:rPr>
+          <w:lang w:val="en-US"/>
+        </w:rPr>
+      </w:pPr>
+      <w:r>
+        <w:rPr>
+          <w:lang w:val="en-US"/>
+        </w:rPr>
+        <w:t xml:space="preserve">If the element </w:t>
+      </w:r>
+      <w:r>
+        <w:rPr>
+          <w:lang w:val="en-US"/>
+        </w:rPr>
+        <w:t>PRINT_QRCODE</w:t>
+      </w:r>
+      <w:r>
+        <w:rPr>
+          <w:lang w:val="en-US"/>
+        </w:rPr>
+        <w:t xml:space="preserve"> in the </w:t>
+      </w:r>
+      <w:proofErr w:type="spellStart"/>
+      <w:r>
+        <w:rPr>
+          <w:lang w:val="en-US"/>
+        </w:rPr>
+        <w:t>config.json</w:t>
+      </w:r>
+      <w:proofErr w:type="spellEnd"/>
+      <w:r>
+        <w:rPr>
+          <w:lang w:val="en-US"/>
+        </w:rPr>
+        <w:t xml:space="preserve"> file is set to true, a QR code will be printed on the card.</w:t>
+      </w:r>
+    </w:p>
+    <w:p>
+      <w:pPr>
+        <w:rPr>
+          <w:lang w:val="en-US"/>
+        </w:rPr>
+      </w:pPr>
+      <w:r>
+        <w:rPr>
+          <w:lang w:val="en-US"/>
+        </w:rPr>
+        <w:t xml:space="preserve">This QR code will use the </w:t>
+      </w:r>
+      <w:r>
+        <w:rPr>
+          <w:lang w:val="en-US"/>
+        </w:rPr>
+        <w:t>QRCODE_CONFIG</w:t>
+      </w:r>
+      <w:r>
+        <w:rPr>
+          <w:lang w:val="en-US"/>
+        </w:rPr>
+        <w:t xml:space="preserve"> settings as parameters.</w:t>
+      </w:r>
+    </w:p>
+    <w:p>
+      <w:pPr>
+        <w:rPr>
+          <w:lang w:val="en-US"/>
+        </w:rPr>
+      </w:pPr>
+      <w:r>
+        <w:rPr>
+          <w:lang w:val="en-US"/>
+        </w:rPr>
+        <w:t xml:space="preserve">The </w:t>
+      </w:r>
+      <w:proofErr w:type="spellStart"/>
+      <w:r>
+        <w:rPr>
+          <w:lang w:val="en-US"/>
+        </w:rPr>
+        <w:t>QRCode</w:t>
+      </w:r>
+      <w:proofErr w:type="spellEnd"/>
+      <w:r>
+        <w:rPr>
+          <w:lang w:val="en-US"/>
+        </w:rPr>
+        <w:t xml:space="preserve"> will contain a </w:t>
+      </w:r>
+      <w:proofErr w:type="spellStart"/>
+      <w:r>
+        <w:rPr>
+          <w:lang w:val="en-US"/>
+        </w:rPr>
+        <w:t>VCard</w:t>
+      </w:r>
+      <w:proofErr w:type="spellEnd"/>
+      <w:r>
+        <w:rPr>
+          <w:lang w:val="en-US"/>
+        </w:rPr>
+        <w:t xml:space="preserve"> string encoded as this (variable elements are in bold):</w:t>
+      </w:r>
+    </w:p>
+    <w:p>
+      <w:pPr>
+        <w:rPr>
+          <w:lang w:val="en-US"/>
+        </w:rPr>
+      </w:pPr>
+      <w:proofErr w:type="gramStart"/>
       <w:r>
         <w:rPr>
           <w:lang w:val="en-US"/>
         </w:rPr>
         <w:lastRenderedPageBreak/>
-        <w:t>LED Color Module</w:t>
-      </w:r>
-      <w:bookmarkEnd w:id="18"/>
-    </w:p>
-    <w:p>
-      <w:pPr>
-        <w:rPr>
-          <w:lang w:val="en-US"/>
-        </w:rPr>
-      </w:pPr>
-      <w:r>
-        <w:rPr>
-          <w:lang w:val="en-US"/>
-        </w:rPr>
-        <w:t>If the LED Color Module is attached to the KC50, it will be used by the application.</w:t>
-      </w:r>
-    </w:p>
-    <w:p>
-      <w:pPr>
-        <w:rPr>
-          <w:lang w:val="en-US"/>
-        </w:rPr>
-      </w:pPr>
-      <w:r>
-        <w:rPr>
-          <w:lang w:val="en-US"/>
-        </w:rPr>
-        <w:t>When the application displays the home screen, the led colors will animate to all the possible</w:t>
-      </w:r>
-      <w:r>
-        <w:rPr>
-          <w:lang w:val="en-US"/>
-        </w:rPr>
-        <w:t xml:space="preserve"> colors in the</w:t>
-      </w:r>
-      <w:r>
-        <w:rPr>
-          <w:lang w:val="en-US"/>
-        </w:rPr>
-        <w:t xml:space="preserve"> RGB spectrum.</w:t>
-      </w:r>
-    </w:p>
-    <w:p>
-      <w:pPr>
-        <w:rPr>
-          <w:lang w:val="en-US"/>
-        </w:rPr>
-      </w:pPr>
-      <w:r>
-        <w:rPr>
-          <w:lang w:val="en-US"/>
-        </w:rPr>
-        <w:t>When the application displays the welcome screen of a non-VIP attendee, the led color will be set to BLUE.</w:t>
-      </w:r>
-    </w:p>
-    <w:p>
-      <w:pPr>
-        <w:rPr>
-          <w:lang w:val="en-US"/>
-        </w:rPr>
-      </w:pPr>
-      <w:r>
-        <w:rPr>
-          <w:lang w:val="en-US"/>
-        </w:rPr>
-        <w:t>When the application displays the welcome screen of a VIP attendee, the led color will be set to GREEN.</w:t>
-      </w:r>
-    </w:p>
-    <w:p>
-      <w:pPr>
-        <w:rPr>
-          <w:lang w:val="en-US"/>
-        </w:rPr>
-      </w:pPr>
-    </w:p>
-    <w:p>
-      <w:pPr>
-        <w:pStyle w:val="Heading1"/>
-        <w:rPr>
-          <w:lang w:val="en-US"/>
-        </w:rPr>
-      </w:pPr>
-      <w:bookmarkStart w:id="19" w:name="_Toc199941005"/>
-      <w:r>
-        <w:rPr>
-          <w:lang w:val="en-US"/>
-        </w:rPr>
-        <w:t>VCard</w:t>
-      </w:r>
-      <w:bookmarkEnd w:id="19"/>
-    </w:p>
-    <w:p>
-      <w:pPr>
-        <w:rPr>
-          <w:lang w:val="en-US"/>
-        </w:rPr>
-      </w:pPr>
-      <w:r>
-        <w:rPr>
-          <w:lang w:val="en-US"/>
-        </w:rPr>
-        <w:t xml:space="preserve">If the element </w:t>
-      </w:r>
-      <w:r>
-        <w:rPr>
-          <w:lang w:val="en-US"/>
-        </w:rPr>
-        <w:t>PRINT_QRCODE</w:t>
-      </w:r>
-      <w:r>
-        <w:rPr>
-          <w:lang w:val="en-US"/>
-        </w:rPr>
-        <w:t xml:space="preserve"> in the config.json file is set to true, a QR code will be printed on the card.</w:t>
-      </w:r>
-    </w:p>
-    <w:p>
-      <w:pPr>
-        <w:rPr>
-          <w:lang w:val="en-US"/>
-        </w:rPr>
-      </w:pPr>
-      <w:r>
-        <w:rPr>
-          <w:lang w:val="en-US"/>
-        </w:rPr>
-        <w:t xml:space="preserve">This QR code will use the </w:t>
-      </w:r>
-      <w:r>
-        <w:rPr>
-          <w:lang w:val="en-US"/>
-        </w:rPr>
-        <w:t>QRCODE_CONFIG</w:t>
-      </w:r>
-      <w:r>
-        <w:rPr>
-          <w:lang w:val="en-US"/>
-        </w:rPr>
-        <w:t xml:space="preserve"> settings as parameters.</w:t>
-      </w:r>
-    </w:p>
-    <w:p>
-      <w:pPr>
-        <w:rPr>
-          <w:lang w:val="en-US"/>
-        </w:rPr>
-      </w:pPr>
-      <w:r>
-        <w:rPr>
-          <w:lang w:val="en-US"/>
-        </w:rPr>
-        <w:t>The QRCode will contain a VCard string encoded as this (variable elements are in bold):</w:t>
-      </w:r>
-    </w:p>
-    <w:p>
-      <w:pPr>
-        <w:rPr>
-          <w:lang w:val="en-US"/>
-        </w:rPr>
-      </w:pPr>
-      <w:r>
-        <w:rPr>
-          <w:lang w:val="en-US"/>
-        </w:rPr>
-        <w:t xml:space="preserve">BEGIN:VCARD </w:t>
+        <w:t>BEGIN:VCARD</w:t>
+      </w:r>
+      <w:proofErr w:type="gramEnd"/>
+      <w:r>
+        <w:rPr>
+          <w:lang w:val="en-US"/>
+        </w:rPr>
+        <w:t xml:space="preserve"> </w:t>
       </w:r>
       <w:r>
         <w:rPr>
@@ -7953,6 +8779,12 @@
           <w:lang w:val="en-US"/>
         </w:rPr>
         <w:br/>
+      </w:r>
+      <w:proofErr w:type="gramStart"/>
+      <w:r>
+        <w:rPr>
+          <w:lang w:val="en-US"/>
+        </w:rPr>
         <w:t>N:</w:t>
       </w:r>
       <w:r>
@@ -7963,6 +8795,7 @@
         </w:rPr>
         <w:t>LastName</w:t>
       </w:r>
+      <w:proofErr w:type="gramEnd"/>
       <w:r>
         <w:rPr>
           <w:lang w:val="en-US"/>
@@ -7982,6 +8815,13 @@
           <w:lang w:val="en-US"/>
         </w:rPr>
         <w:br/>
+      </w:r>
+      <w:proofErr w:type="spellStart"/>
+      <w:proofErr w:type="gramStart"/>
+      <w:r>
+        <w:rPr>
+          <w:lang w:val="en-US"/>
+        </w:rPr>
         <w:t>FN</w:t>
       </w:r>
       <w:r>
@@ -7998,6 +8838,8 @@
         </w:rPr>
         <w:t>FirstName</w:t>
       </w:r>
+      <w:proofErr w:type="spellEnd"/>
+      <w:proofErr w:type="gramEnd"/>
       <w:r>
         <w:rPr>
           <w:lang w:val="en-US"/>
@@ -8017,7 +8859,21 @@
           <w:lang w:val="en-US"/>
         </w:rPr>
         <w:br/>
-        <w:t>TEL;CELL:</w:t>
+      </w:r>
+      <w:proofErr w:type="spellStart"/>
+      <w:proofErr w:type="gramStart"/>
+      <w:r>
+        <w:rPr>
+          <w:lang w:val="en-US"/>
+        </w:rPr>
+        <w:t>TEL;CELL</w:t>
+      </w:r>
+      <w:proofErr w:type="gramEnd"/>
+      <w:r>
+        <w:rPr>
+          <w:lang w:val="en-US"/>
+        </w:rPr>
+        <w:t>:</w:t>
       </w:r>
       <w:r>
         <w:rPr>
@@ -8027,12 +8883,34 @@
         </w:rPr>
         <w:t>MobilePhone</w:t>
       </w:r>
+      <w:proofErr w:type="spellEnd"/>
       <w:r>
         <w:rPr>
           <w:lang w:val="en-US"/>
         </w:rPr>
         <w:br/>
-        <w:t>EMAIL;WORK;INTERNET:</w:t>
+      </w:r>
+      <w:proofErr w:type="spellStart"/>
+      <w:proofErr w:type="gramStart"/>
+      <w:r>
+        <w:rPr>
+          <w:lang w:val="en-US"/>
+        </w:rPr>
+        <w:t>EMAIL;WORK</w:t>
+      </w:r>
+      <w:proofErr w:type="gramEnd"/>
+      <w:r>
+        <w:rPr>
+          <w:lang w:val="en-US"/>
+        </w:rPr>
+        <w:t>;</w:t>
+      </w:r>
+      <w:proofErr w:type="gramStart"/>
+      <w:r>
+        <w:rPr>
+          <w:lang w:val="en-US"/>
+        </w:rPr>
+        <w:t>INTERNET:</w:t>
       </w:r>
       <w:r>
         <w:rPr>
@@ -8042,11 +8920,20 @@
         </w:rPr>
         <w:t>Email</w:t>
       </w:r>
+      <w:proofErr w:type="spellEnd"/>
+      <w:proofErr w:type="gramEnd"/>
       <w:r>
         <w:rPr>
           <w:lang w:val="en-US"/>
         </w:rPr>
         <w:br/>
+      </w:r>
+      <w:proofErr w:type="spellStart"/>
+      <w:proofErr w:type="gramStart"/>
+      <w:r>
+        <w:rPr>
+          <w:lang w:val="en-US"/>
+        </w:rPr>
         <w:t>TITLE:</w:t>
       </w:r>
       <w:r>
@@ -8057,11 +8944,20 @@
         </w:rPr>
         <w:t>Function</w:t>
       </w:r>
+      <w:proofErr w:type="spellEnd"/>
+      <w:proofErr w:type="gramEnd"/>
       <w:r>
         <w:rPr>
           <w:lang w:val="en-US"/>
         </w:rPr>
         <w:br/>
+      </w:r>
+      <w:proofErr w:type="spellStart"/>
+      <w:proofErr w:type="gramStart"/>
+      <w:r>
+        <w:rPr>
+          <w:lang w:val="en-US"/>
+        </w:rPr>
         <w:t>ORG:</w:t>
       </w:r>
       <w:r>
@@ -8072,25 +8968,62 @@
         </w:rPr>
         <w:t>Company</w:t>
       </w:r>
+      <w:proofErr w:type="spellEnd"/>
+      <w:proofErr w:type="gramEnd"/>
       <w:r>
         <w:rPr>
           <w:lang w:val="en-US"/>
         </w:rPr>
         <w:br/>
+      </w:r>
+      <w:proofErr w:type="gramStart"/>
+      <w:r>
+        <w:rPr>
+          <w:lang w:val="en-US"/>
+        </w:rPr>
         <w:t>END:VCARD</w:t>
       </w:r>
-    </w:p>
-    <w:p>
-      <w:pPr>
-        <w:rPr>
-          <w:lang w:val="en-US"/>
-        </w:rPr>
-      </w:pPr>
-      <w:r>
-        <w:rPr>
-          <w:lang w:val="en-US"/>
-        </w:rPr>
-        <w:t>The VCard will contain only the available information.</w:t>
+      <w:proofErr w:type="gramEnd"/>
+    </w:p>
+    <w:p>
+      <w:pPr>
+        <w:rPr>
+          <w:lang w:val="en-US"/>
+        </w:rPr>
+      </w:pPr>
+      <w:r>
+        <w:rPr>
+          <w:lang w:val="en-US"/>
+        </w:rPr>
+        <w:t xml:space="preserve">The </w:t>
+      </w:r>
+      <w:proofErr w:type="spellStart"/>
+      <w:r>
+        <w:rPr>
+          <w:lang w:val="en-US"/>
+        </w:rPr>
+        <w:t>VCard</w:t>
+      </w:r>
+      <w:proofErr w:type="spellEnd"/>
+      <w:r>
+        <w:rPr>
+          <w:lang w:val="en-US"/>
+        </w:rPr>
+        <w:t xml:space="preserve"> will contain only </w:t>
+      </w:r>
+      <w:proofErr w:type="gramStart"/>
+      <w:r>
+        <w:rPr>
+          <w:lang w:val="en-US"/>
+        </w:rPr>
+        <w:t>the available</w:t>
+      </w:r>
+      <w:proofErr w:type="gramEnd"/>
+      <w:r>
+        <w:rPr>
+          <w:lang w:val="en-US"/>
+        </w:rPr>
+        <w:t xml:space="preserve"> information.</w:t>
       </w:r>
     </w:p>
     <w:p>
@@ -8105,17 +9038,39 @@
         </w:rPr>
         <w:t xml:space="preserve">For example, if the email is missing, the </w:t>
       </w:r>
-      <w:r>
-        <w:rPr>
-          <w:lang w:val="en-US"/>
-        </w:rPr>
-        <w:t>EMAIL;WORK;INTERNET</w:t>
-      </w:r>
-      <w:r>
-        <w:rPr>
-          <w:lang w:val="en-US"/>
-        </w:rPr>
-        <w:t xml:space="preserve"> won’t be added to the VCard.</w:t>
+      <w:proofErr w:type="gramStart"/>
+      <w:r>
+        <w:rPr>
+          <w:lang w:val="en-US"/>
+        </w:rPr>
+        <w:t>EMAIL;WORK</w:t>
+      </w:r>
+      <w:proofErr w:type="gramEnd"/>
+      <w:r>
+        <w:rPr>
+          <w:lang w:val="en-US"/>
+        </w:rPr>
+        <w:t>;INTERNET</w:t>
+      </w:r>
+      <w:r>
+        <w:rPr>
+          <w:lang w:val="en-US"/>
+        </w:rPr>
+        <w:t xml:space="preserve"> won’t be added to the </w:t>
+      </w:r>
+      <w:proofErr w:type="spellStart"/>
+      <w:r>
+        <w:rPr>
+          <w:lang w:val="en-US"/>
+        </w:rPr>
+        <w:t>VCard</w:t>
+      </w:r>
+      <w:proofErr w:type="spellEnd"/>
+      <w:r>
+        <w:rPr>
+          <w:lang w:val="en-US"/>
+        </w:rPr>
+        <w:t>.</w:t>
       </w:r>
     </w:p>
     <w:p>
@@ -8132,7 +9087,7 @@
           <w:lang w:val="en-US"/>
         </w:rPr>
       </w:pPr>
-      <w:bookmarkStart w:id="20" w:name="_Toc199941006"/>
+      <w:bookmarkStart w:id="20" w:name="_Toc199943466"/>
       <w:r>
         <w:rPr>
           <w:lang w:val="en-US"/>
@@ -8163,7 +9118,21 @@
         <w:rPr>
           <w:lang w:val="en-US"/>
         </w:rPr>
-        <w:t xml:space="preserve"> element is set to true in the config.json file, the application will run in VIP mode.</w:t>
+        <w:t xml:space="preserve"> element is set to true in the </w:t>
+      </w:r>
+      <w:proofErr w:type="spellStart"/>
+      <w:r>
+        <w:rPr>
+          <w:lang w:val="en-US"/>
+        </w:rPr>
+        <w:t>config.json</w:t>
+      </w:r>
+      <w:proofErr w:type="spellEnd"/>
+      <w:r>
+        <w:rPr>
+          <w:lang w:val="en-US"/>
+        </w:rPr>
+        <w:t xml:space="preserve"> file, the application will run in VIP mode.</w:t>
       </w:r>
     </w:p>
     <w:p>
@@ -8311,6 +9280,13 @@
           <w:lang w:val="en-US"/>
         </w:rPr>
       </w:pPr>
+    </w:p>
+    <w:p>
+      <w:pPr>
+        <w:rPr>
+          <w:lang w:val="en-US"/>
+        </w:rPr>
+      </w:pPr>
       <w:r>
         <w:rPr>
           <w:lang w:val="en-US"/>
@@ -8327,7 +9303,21 @@
         <w:rPr>
           <w:lang w:val="en-US"/>
         </w:rPr>
-        <w:t xml:space="preserve"> element of the config.json file is set to true, a wristband will be printed using a Zebra’s wristband printer.</w:t>
+        <w:t xml:space="preserve"> element of the </w:t>
+      </w:r>
+      <w:proofErr w:type="spellStart"/>
+      <w:r>
+        <w:rPr>
+          <w:lang w:val="en-US"/>
+        </w:rPr>
+        <w:t>config.json</w:t>
+      </w:r>
+      <w:proofErr w:type="spellEnd"/>
+      <w:r>
+        <w:rPr>
+          <w:lang w:val="en-US"/>
+        </w:rPr>
+        <w:t xml:space="preserve"> file is set to true, a wristband will be printed using a Zebra’s wristband printer.</w:t>
       </w:r>
     </w:p>
     <w:p>
@@ -8364,7 +9354,21 @@
         <w:rPr>
           <w:lang w:val="en-US"/>
         </w:rPr>
-        <w:t xml:space="preserve"> of the config.json file.</w:t>
+        <w:t xml:space="preserve"> of the </w:t>
+      </w:r>
+      <w:proofErr w:type="spellStart"/>
+      <w:r>
+        <w:rPr>
+          <w:lang w:val="en-US"/>
+        </w:rPr>
+        <w:t>config.json</w:t>
+      </w:r>
+      <w:proofErr w:type="spellEnd"/>
+      <w:r>
+        <w:rPr>
+          <w:lang w:val="en-US"/>
+        </w:rPr>
+        <w:t xml:space="preserve"> file.</w:t>
       </w:r>
     </w:p>
     <w:p>
@@ -8403,20 +9407,78 @@
         <w:rPr>
           <w:lang w:val="en-US"/>
         </w:rPr>
-        <w:t>Note that the data printed is not variable (no dynamic field passed to the VIP.ZPL file), so it is limited to what you put inside the zpl file.</w:t>
-      </w:r>
-    </w:p>
-    <w:p>
-      <w:pPr>
-        <w:rPr>
-          <w:lang w:val="en-US"/>
-        </w:rPr>
-      </w:pPr>
-      <w:r>
-        <w:rPr>
-          <w:lang w:val="en-US"/>
-        </w:rPr>
-        <w:t xml:space="preserve">This feature allows you to automatically print the wristband in parallel of the card printing so your VIP attendee will receive a card with her/his/their information printed as well as a wristband that will identify her/him/their as a VIP (for example : VIP access to specific exhibition zones). </w:t>
+        <w:t xml:space="preserve">Note that the data printed is not variable (no dynamic field passed to the VIP.ZPL file), so it is limited to what you put inside the </w:t>
+      </w:r>
+      <w:proofErr w:type="spellStart"/>
+      <w:r>
+        <w:rPr>
+          <w:lang w:val="en-US"/>
+        </w:rPr>
+        <w:t>zpl</w:t>
+      </w:r>
+      <w:proofErr w:type="spellEnd"/>
+      <w:r>
+        <w:rPr>
+          <w:lang w:val="en-US"/>
+        </w:rPr>
+        <w:t xml:space="preserve"> file.</w:t>
+      </w:r>
+    </w:p>
+    <w:p>
+      <w:pPr>
+        <w:rPr>
+          <w:lang w:val="en-US"/>
+        </w:rPr>
+      </w:pPr>
+      <w:r>
+        <w:rPr>
+          <w:lang w:val="en-US"/>
+        </w:rPr>
+        <w:t xml:space="preserve">This feature allows you to automatically print the wristband in parallel </w:t>
+      </w:r>
+      <w:proofErr w:type="gramStart"/>
+      <w:r>
+        <w:rPr>
+          <w:lang w:val="en-US"/>
+        </w:rPr>
+        <w:t>of</w:t>
+      </w:r>
+      <w:proofErr w:type="gramEnd"/>
+      <w:r>
+        <w:rPr>
+          <w:lang w:val="en-US"/>
+        </w:rPr>
+        <w:t xml:space="preserve"> the card printing so your VIP attendee will receive a card with her/his/their information printed as well as a wristband that will identify her/him/</w:t>
+      </w:r>
+      <w:proofErr w:type="spellStart"/>
+      <w:proofErr w:type="gramStart"/>
+      <w:r>
+        <w:rPr>
+          <w:lang w:val="en-US"/>
+        </w:rPr>
+        <w:t>their</w:t>
+      </w:r>
+      <w:proofErr w:type="spellEnd"/>
+      <w:proofErr w:type="gramEnd"/>
+      <w:r>
+        <w:rPr>
+          <w:lang w:val="en-US"/>
+        </w:rPr>
+        <w:t xml:space="preserve"> as a VIP (for </w:t>
+      </w:r>
+      <w:proofErr w:type="gramStart"/>
+      <w:r>
+        <w:rPr>
+          <w:lang w:val="en-US"/>
+        </w:rPr>
+        <w:t>example :</w:t>
+      </w:r>
+      <w:proofErr w:type="gramEnd"/>
+      <w:r>
+        <w:rPr>
+          <w:lang w:val="en-US"/>
+        </w:rPr>
+        <w:t xml:space="preserve"> VIP access to specific exhibition zones). </w:t>
       </w:r>
     </w:p>
     <w:p>
@@ -8426,11 +9488,12 @@
           <w:lang w:val="en-US"/>
         </w:rPr>
       </w:pPr>
-      <w:bookmarkStart w:id="21" w:name="_Toc199941007"/>
-      <w:r>
-        <w:rPr>
-          <w:lang w:val="en-US"/>
-        </w:rPr>
+      <w:bookmarkStart w:id="21" w:name="_Toc199943467"/>
+      <w:r>
+        <w:rPr>
+          <w:lang w:val="en-US"/>
+        </w:rPr>
+        <w:lastRenderedPageBreak/>
         <w:t>Export Data</w:t>
       </w:r>
       <w:bookmarkEnd w:id="21"/>
@@ -8457,7 +9520,21 @@
         <w:rPr>
           <w:lang w:val="en-US"/>
         </w:rPr>
-        <w:t xml:space="preserve"> element of the config.json file is set to true, every time an attendee prints her/his/their card, a new line will be added to an export CSV file.</w:t>
+        <w:t xml:space="preserve"> element of the </w:t>
+      </w:r>
+      <w:proofErr w:type="spellStart"/>
+      <w:r>
+        <w:rPr>
+          <w:lang w:val="en-US"/>
+        </w:rPr>
+        <w:t>config.json</w:t>
+      </w:r>
+      <w:proofErr w:type="spellEnd"/>
+      <w:r>
+        <w:rPr>
+          <w:lang w:val="en-US"/>
+        </w:rPr>
+        <w:t xml:space="preserve"> file is set to true, every time an attendee prints her/his/their card, a new line will be added to an export CSV file.</w:t>
       </w:r>
     </w:p>
     <w:p>
@@ -8482,20 +9559,48 @@
         <w:rPr>
           <w:lang w:val="en-US"/>
         </w:rPr>
-        <w:t xml:space="preserve"> element of the config.json file is set to true, every time a newly registered attendee prints her/his/their card, a new line will be added to an export CSV file.</w:t>
-      </w:r>
-    </w:p>
-    <w:p>
-      <w:pPr>
-        <w:rPr>
-          <w:lang w:val="en-US"/>
-        </w:rPr>
-      </w:pPr>
-      <w:r>
-        <w:rPr>
-          <w:lang w:val="en-US"/>
-        </w:rPr>
-        <w:t>The file is created in a sub folder of the KonCierge50 folder that is created at the root of the SDCard.</w:t>
+        <w:t xml:space="preserve"> element of the </w:t>
+      </w:r>
+      <w:proofErr w:type="spellStart"/>
+      <w:r>
+        <w:rPr>
+          <w:lang w:val="en-US"/>
+        </w:rPr>
+        <w:t>config.json</w:t>
+      </w:r>
+      <w:proofErr w:type="spellEnd"/>
+      <w:r>
+        <w:rPr>
+          <w:lang w:val="en-US"/>
+        </w:rPr>
+        <w:t xml:space="preserve"> file is set to true, every time a newly registered attendee prints her/his/their card, a new line will be added to an export CSV file.</w:t>
+      </w:r>
+    </w:p>
+    <w:p>
+      <w:pPr>
+        <w:rPr>
+          <w:lang w:val="en-US"/>
+        </w:rPr>
+      </w:pPr>
+      <w:r>
+        <w:rPr>
+          <w:lang w:val="en-US"/>
+        </w:rPr>
+        <w:t xml:space="preserve">The file is created in a sub folder of the KonCierge50 folder that is created at the root of the </w:t>
+      </w:r>
+      <w:proofErr w:type="spellStart"/>
+      <w:r>
+        <w:rPr>
+          <w:lang w:val="en-US"/>
+        </w:rPr>
+        <w:t>SDCard</w:t>
+      </w:r>
+      <w:proofErr w:type="spellEnd"/>
+      <w:r>
+        <w:rPr>
+          <w:lang w:val="en-US"/>
+        </w:rPr>
+        <w:t>.</w:t>
       </w:r>
     </w:p>
     <w:p>
@@ -8556,12 +9661,50 @@
           <w:lang w:val="en-US"/>
         </w:rPr>
       </w:pPr>
-      <w:r>
-        <w:rPr>
-          <w:lang w:val="en-US"/>
-        </w:rPr>
-        <w:t>FirstName;LastName;Company;Email;Mobile;Role;</w:t>
-      </w:r>
+      <w:proofErr w:type="spellStart"/>
+      <w:proofErr w:type="gramStart"/>
+      <w:r>
+        <w:rPr>
+          <w:lang w:val="en-US"/>
+        </w:rPr>
+        <w:t>FirstName;LastName</w:t>
+      </w:r>
+      <w:proofErr w:type="gramEnd"/>
+      <w:r>
+        <w:rPr>
+          <w:lang w:val="en-US"/>
+        </w:rPr>
+        <w:t>;</w:t>
+      </w:r>
+      <w:proofErr w:type="gramStart"/>
+      <w:r>
+        <w:rPr>
+          <w:lang w:val="en-US"/>
+        </w:rPr>
+        <w:t>Company;Email</w:t>
+      </w:r>
+      <w:proofErr w:type="gramEnd"/>
+      <w:r>
+        <w:rPr>
+          <w:lang w:val="en-US"/>
+        </w:rPr>
+        <w:t>;</w:t>
+      </w:r>
+      <w:proofErr w:type="gramStart"/>
+      <w:r>
+        <w:rPr>
+          <w:lang w:val="en-US"/>
+        </w:rPr>
+        <w:t>Mobile;Role</w:t>
+      </w:r>
+      <w:proofErr w:type="gramEnd"/>
+      <w:r>
+        <w:rPr>
+          <w:lang w:val="en-US"/>
+        </w:rPr>
+        <w:t>;</w:t>
+      </w:r>
+      <w:proofErr w:type="gramStart"/>
       <w:r>
         <w:rPr>
           <w:lang w:val="en-US"/>
@@ -8574,6 +9717,8 @@
         </w:rPr>
         <w:t>TimeStamp</w:t>
       </w:r>
+      <w:proofErr w:type="spellEnd"/>
+      <w:proofErr w:type="gramEnd"/>
     </w:p>
     <w:p>
       <w:pPr>
@@ -9109,12 +10254,14 @@
                 <w:lang w:val="en-US"/>
               </w:rPr>
             </w:pPr>
+            <w:proofErr w:type="spellStart"/>
             <w:r>
               <w:rPr>
                 <w:lang w:val="en-US"/>
               </w:rPr>
               <w:t>TimeStamp</w:t>
             </w:r>
+            <w:proofErr w:type="spellEnd"/>
           </w:p>
         </w:tc>
         <w:tc>
@@ -9149,7 +10296,29 @@
               <w:rPr>
                 <w:lang w:val="en-US"/>
               </w:rPr>
-              <w:t>The time when the attendee printed her/his/their card with the format Hours:Minutes:Seconds.</w:t>
+              <w:t xml:space="preserve">The time when the attendee printed her/his/their card with the format </w:t>
+            </w:r>
+            <w:proofErr w:type="spellStart"/>
+            <w:proofErr w:type="gramStart"/>
+            <w:r>
+              <w:rPr>
+                <w:lang w:val="en-US"/>
+              </w:rPr>
+              <w:t>Hours:Minutes</w:t>
+            </w:r>
+            <w:proofErr w:type="gramEnd"/>
+            <w:r>
+              <w:rPr>
+                <w:lang w:val="en-US"/>
+              </w:rPr>
+              <w:t>:Seconds</w:t>
+            </w:r>
+            <w:proofErr w:type="spellEnd"/>
+            <w:r>
+              <w:rPr>
+                <w:lang w:val="en-US"/>
+              </w:rPr>
+              <w:t>.</w:t>
             </w:r>
           </w:p>
         </w:tc>
@@ -9165,7 +10334,6 @@
         <w:rPr>
           <w:lang w:val="en-US"/>
         </w:rPr>
-        <w:lastRenderedPageBreak/>
         <w:t xml:space="preserve">Each time a </w:t>
       </w:r>
       <w:r>
@@ -9282,7 +10450,7 @@
           <w:lang w:val="en-US"/>
         </w:rPr>
       </w:pPr>
-      <w:bookmarkStart w:id="22" w:name="_Toc199941008"/>
+      <w:bookmarkStart w:id="22" w:name="_Toc199943468"/>
       <w:r>
         <w:rPr>
           <w:lang w:val="en-US"/>
@@ -9333,6 +10501,7 @@
         <w:rPr>
           <w:lang w:val="en-US"/>
         </w:rPr>
+        <w:lastRenderedPageBreak/>
         <w:t>Trying to run it in landscape mode will result in a degraded graphical user experience.</w:t>
       </w:r>
     </w:p>
@@ -9365,7 +10534,21 @@
         <w:rPr>
           <w:lang w:val="en-US"/>
         </w:rPr>
-        <w:t>You’ll have to create a profile containing a Display Manager CSP.</w:t>
+        <w:t xml:space="preserve">You’ll have to create a profile containing </w:t>
+      </w:r>
+      <w:proofErr w:type="gramStart"/>
+      <w:r>
+        <w:rPr>
+          <w:lang w:val="en-US"/>
+        </w:rPr>
+        <w:t>a Display</w:t>
+      </w:r>
+      <w:proofErr w:type="gramEnd"/>
+      <w:r>
+        <w:rPr>
+          <w:lang w:val="en-US"/>
+        </w:rPr>
+        <w:t xml:space="preserve"> Manager CSP.</w:t>
       </w:r>
     </w:p>
     <w:p>
@@ -9591,7 +10774,28 @@
         <w:rPr>
           <w:lang w:val="en-US"/>
         </w:rPr>
-        <w:t xml:space="preserve"> set all the switches to true and the drop down list to portrait </w:t>
+        <w:t xml:space="preserve"> set all the switches to true and the </w:t>
+      </w:r>
+      <w:proofErr w:type="gramStart"/>
+      <w:r>
+        <w:rPr>
+          <w:lang w:val="en-US"/>
+        </w:rPr>
+        <w:t>drop down</w:t>
+      </w:r>
+      <w:proofErr w:type="gramEnd"/>
+      <w:r>
+        <w:rPr>
+          <w:lang w:val="en-US"/>
+        </w:rPr>
+        <w:t xml:space="preserve"> list to </w:t>
+      </w:r>
+      <w:proofErr w:type="gramStart"/>
+      <w:r>
+        <w:rPr>
+          <w:lang w:val="en-US"/>
+        </w:rPr>
+        <w:t xml:space="preserve">portrait </w:t>
       </w:r>
       <w:r>
         <w:rPr>
@@ -9599,6 +10803,7 @@
         </w:rPr>
         <w:t>:</w:t>
       </w:r>
+      <w:proofErr w:type="gramEnd"/>
     </w:p>
     <w:p>
       <w:pPr>
@@ -11770,7 +12975,6 @@
   <w:style w:type="character" w:default="1" w:styleId="DefaultParagraphFont">
     <w:name w:val="Default Paragraph Font"/>
     <w:uiPriority w:val="1"/>
-    <w:semiHidden/>
     <w:unhideWhenUsed/>
   </w:style>
   <w:style w:type="table" w:default="1" w:styleId="TableNormal">

</xml_diff>

<commit_message>
Moved ZC3XX printer hardware from mandatory to optional.
</commit_message>
<xml_diff>
--- a/KonCierge50-HowTo.docx
+++ b/KonCierge50-HowTo.docx
@@ -675,15 +675,7 @@
                   <w:t xml:space="preserve"> element description</w:t>
                 </w:r>
                 <w:r>
-                  <w:t xml:space="preserve"> in </w:t>
-                </w:r>
-                <w:proofErr w:type="spellStart"/>
-                <w:r>
-                  <w:t>Config.json</w:t>
-                </w:r>
-                <w:proofErr w:type="spellEnd"/>
-                <w:r>
-                  <w:t xml:space="preserve"> section.</w:t>
+                  <w:t xml:space="preserve"> in Config.json section.</w:t>
                 </w:r>
               </w:p>
               <w:p>
@@ -744,7 +736,7 @@
           <w:r>
             <w:fldChar w:fldCharType="separate"/>
           </w:r>
-          <w:hyperlink w:anchor="_Toc199943447" w:history="1">
+          <w:hyperlink w:anchor="_Toc199943800" w:history="1">
             <w:r>
               <w:rPr>
                 <w:rStyle w:val="Hyperlink"/>
@@ -790,7 +782,7 @@
                 <w:noProof/>
                 <w:webHidden/>
               </w:rPr>
-              <w:instrText xml:space="preserve"> PAGEREF _Toc199943447 \h </w:instrText>
+              <w:instrText xml:space="preserve"> PAGEREF _Toc199943800 \h </w:instrText>
             </w:r>
             <w:r>
               <w:rPr>
@@ -838,7 +830,7 @@
               <w14:ligatures w14:val="standardContextual"/>
             </w:rPr>
           </w:pPr>
-          <w:hyperlink w:anchor="_Toc199943448" w:history="1">
+          <w:hyperlink w:anchor="_Toc199943801" w:history="1">
             <w:r>
               <w:rPr>
                 <w:rStyle w:val="Hyperlink"/>
@@ -884,7 +876,7 @@
                 <w:noProof/>
                 <w:webHidden/>
               </w:rPr>
-              <w:instrText xml:space="preserve"> PAGEREF _Toc199943448 \h </w:instrText>
+              <w:instrText xml:space="preserve"> PAGEREF _Toc199943801 \h </w:instrText>
             </w:r>
             <w:r>
               <w:rPr>
@@ -932,7 +924,7 @@
               <w14:ligatures w14:val="standardContextual"/>
             </w:rPr>
           </w:pPr>
-          <w:hyperlink w:anchor="_Toc199943449" w:history="1">
+          <w:hyperlink w:anchor="_Toc199943802" w:history="1">
             <w:r>
               <w:rPr>
                 <w:rStyle w:val="Hyperlink"/>
@@ -978,7 +970,7 @@
                 <w:noProof/>
                 <w:webHidden/>
               </w:rPr>
-              <w:instrText xml:space="preserve"> PAGEREF _Toc199943449 \h </w:instrText>
+              <w:instrText xml:space="preserve"> PAGEREF _Toc199943802 \h </w:instrText>
             </w:r>
             <w:r>
               <w:rPr>
@@ -1026,7 +1018,7 @@
               <w14:ligatures w14:val="standardContextual"/>
             </w:rPr>
           </w:pPr>
-          <w:hyperlink w:anchor="_Toc199943450" w:history="1">
+          <w:hyperlink w:anchor="_Toc199943803" w:history="1">
             <w:r>
               <w:rPr>
                 <w:rStyle w:val="Hyperlink"/>
@@ -1072,7 +1064,7 @@
                 <w:noProof/>
                 <w:webHidden/>
               </w:rPr>
-              <w:instrText xml:space="preserve"> PAGEREF _Toc199943450 \h </w:instrText>
+              <w:instrText xml:space="preserve"> PAGEREF _Toc199943803 \h </w:instrText>
             </w:r>
             <w:r>
               <w:rPr>
@@ -1120,7 +1112,7 @@
               <w14:ligatures w14:val="standardContextual"/>
             </w:rPr>
           </w:pPr>
-          <w:hyperlink w:anchor="_Toc199943451" w:history="1">
+          <w:hyperlink w:anchor="_Toc199943804" w:history="1">
             <w:r>
               <w:rPr>
                 <w:rStyle w:val="Hyperlink"/>
@@ -1166,7 +1158,7 @@
                 <w:noProof/>
                 <w:webHidden/>
               </w:rPr>
-              <w:instrText xml:space="preserve"> PAGEREF _Toc199943451 \h </w:instrText>
+              <w:instrText xml:space="preserve"> PAGEREF _Toc199943804 \h </w:instrText>
             </w:r>
             <w:r>
               <w:rPr>
@@ -1214,7 +1206,7 @@
               <w14:ligatures w14:val="standardContextual"/>
             </w:rPr>
           </w:pPr>
-          <w:hyperlink w:anchor="_Toc199943452" w:history="1">
+          <w:hyperlink w:anchor="_Toc199943805" w:history="1">
             <w:r>
               <w:rPr>
                 <w:rStyle w:val="Hyperlink"/>
@@ -1260,7 +1252,7 @@
                 <w:noProof/>
                 <w:webHidden/>
               </w:rPr>
-              <w:instrText xml:space="preserve"> PAGEREF _Toc199943452 \h </w:instrText>
+              <w:instrText xml:space="preserve"> PAGEREF _Toc199943805 \h </w:instrText>
             </w:r>
             <w:r>
               <w:rPr>
@@ -1308,7 +1300,7 @@
               <w14:ligatures w14:val="standardContextual"/>
             </w:rPr>
           </w:pPr>
-          <w:hyperlink w:anchor="_Toc199943453" w:history="1">
+          <w:hyperlink w:anchor="_Toc199943806" w:history="1">
             <w:r>
               <w:rPr>
                 <w:rStyle w:val="Hyperlink"/>
@@ -1354,7 +1346,7 @@
                 <w:noProof/>
                 <w:webHidden/>
               </w:rPr>
-              <w:instrText xml:space="preserve"> PAGEREF _Toc199943453 \h </w:instrText>
+              <w:instrText xml:space="preserve"> PAGEREF _Toc199943806 \h </w:instrText>
             </w:r>
             <w:r>
               <w:rPr>
@@ -1402,7 +1394,7 @@
               <w14:ligatures w14:val="standardContextual"/>
             </w:rPr>
           </w:pPr>
-          <w:hyperlink w:anchor="_Toc199943454" w:history="1">
+          <w:hyperlink w:anchor="_Toc199943807" w:history="1">
             <w:r>
               <w:rPr>
                 <w:rStyle w:val="Hyperlink"/>
@@ -1448,7 +1440,7 @@
                 <w:noProof/>
                 <w:webHidden/>
               </w:rPr>
-              <w:instrText xml:space="preserve"> PAGEREF _Toc199943454 \h </w:instrText>
+              <w:instrText xml:space="preserve"> PAGEREF _Toc199943807 \h </w:instrText>
             </w:r>
             <w:r>
               <w:rPr>
@@ -1496,7 +1488,7 @@
               <w14:ligatures w14:val="standardContextual"/>
             </w:rPr>
           </w:pPr>
-          <w:hyperlink w:anchor="_Toc199943455" w:history="1">
+          <w:hyperlink w:anchor="_Toc199943808" w:history="1">
             <w:r>
               <w:rPr>
                 <w:rStyle w:val="Hyperlink"/>
@@ -1542,7 +1534,7 @@
                 <w:noProof/>
                 <w:webHidden/>
               </w:rPr>
-              <w:instrText xml:space="preserve"> PAGEREF _Toc199943455 \h </w:instrText>
+              <w:instrText xml:space="preserve"> PAGEREF _Toc199943808 \h </w:instrText>
             </w:r>
             <w:r>
               <w:rPr>
@@ -1590,7 +1582,7 @@
               <w14:ligatures w14:val="standardContextual"/>
             </w:rPr>
           </w:pPr>
-          <w:hyperlink w:anchor="_Toc199943456" w:history="1">
+          <w:hyperlink w:anchor="_Toc199943809" w:history="1">
             <w:r>
               <w:rPr>
                 <w:rStyle w:val="Hyperlink"/>
@@ -1636,7 +1628,7 @@
                 <w:noProof/>
                 <w:webHidden/>
               </w:rPr>
-              <w:instrText xml:space="preserve"> PAGEREF _Toc199943456 \h </w:instrText>
+              <w:instrText xml:space="preserve"> PAGEREF _Toc199943809 \h </w:instrText>
             </w:r>
             <w:r>
               <w:rPr>
@@ -1684,7 +1676,7 @@
               <w14:ligatures w14:val="standardContextual"/>
             </w:rPr>
           </w:pPr>
-          <w:hyperlink w:anchor="_Toc199943457" w:history="1">
+          <w:hyperlink w:anchor="_Toc199943810" w:history="1">
             <w:r>
               <w:rPr>
                 <w:rStyle w:val="Hyperlink"/>
@@ -1730,7 +1722,7 @@
                 <w:noProof/>
                 <w:webHidden/>
               </w:rPr>
-              <w:instrText xml:space="preserve"> PAGEREF _Toc199943457 \h </w:instrText>
+              <w:instrText xml:space="preserve"> PAGEREF _Toc199943810 \h </w:instrText>
             </w:r>
             <w:r>
               <w:rPr>
@@ -1778,7 +1770,7 @@
               <w14:ligatures w14:val="standardContextual"/>
             </w:rPr>
           </w:pPr>
-          <w:hyperlink w:anchor="_Toc199943458" w:history="1">
+          <w:hyperlink w:anchor="_Toc199943811" w:history="1">
             <w:r>
               <w:rPr>
                 <w:rStyle w:val="Hyperlink"/>
@@ -1824,7 +1816,7 @@
                 <w:noProof/>
                 <w:webHidden/>
               </w:rPr>
-              <w:instrText xml:space="preserve"> PAGEREF _Toc199943458 \h </w:instrText>
+              <w:instrText xml:space="preserve"> PAGEREF _Toc199943811 \h </w:instrText>
             </w:r>
             <w:r>
               <w:rPr>
@@ -1872,7 +1864,7 @@
               <w14:ligatures w14:val="standardContextual"/>
             </w:rPr>
           </w:pPr>
-          <w:hyperlink w:anchor="_Toc199943459" w:history="1">
+          <w:hyperlink w:anchor="_Toc199943812" w:history="1">
             <w:r>
               <w:rPr>
                 <w:rStyle w:val="Hyperlink"/>
@@ -1918,7 +1910,7 @@
                 <w:noProof/>
                 <w:webHidden/>
               </w:rPr>
-              <w:instrText xml:space="preserve"> PAGEREF _Toc199943459 \h </w:instrText>
+              <w:instrText xml:space="preserve"> PAGEREF _Toc199943812 \h </w:instrText>
             </w:r>
             <w:r>
               <w:rPr>
@@ -1966,7 +1958,7 @@
               <w14:ligatures w14:val="standardContextual"/>
             </w:rPr>
           </w:pPr>
-          <w:hyperlink w:anchor="_Toc199943460" w:history="1">
+          <w:hyperlink w:anchor="_Toc199943813" w:history="1">
             <w:r>
               <w:rPr>
                 <w:rStyle w:val="Hyperlink"/>
@@ -2012,7 +2004,7 @@
                 <w:noProof/>
                 <w:webHidden/>
               </w:rPr>
-              <w:instrText xml:space="preserve"> PAGEREF _Toc199943460 \h </w:instrText>
+              <w:instrText xml:space="preserve"> PAGEREF _Toc199943813 \h </w:instrText>
             </w:r>
             <w:r>
               <w:rPr>
@@ -2060,7 +2052,7 @@
               <w14:ligatures w14:val="standardContextual"/>
             </w:rPr>
           </w:pPr>
-          <w:hyperlink w:anchor="_Toc199943461" w:history="1">
+          <w:hyperlink w:anchor="_Toc199943814" w:history="1">
             <w:r>
               <w:rPr>
                 <w:rStyle w:val="Hyperlink"/>
@@ -2106,7 +2098,7 @@
                 <w:noProof/>
                 <w:webHidden/>
               </w:rPr>
-              <w:instrText xml:space="preserve"> PAGEREF _Toc199943461 \h </w:instrText>
+              <w:instrText xml:space="preserve"> PAGEREF _Toc199943814 \h </w:instrText>
             </w:r>
             <w:r>
               <w:rPr>
@@ -2154,7 +2146,7 @@
               <w14:ligatures w14:val="standardContextual"/>
             </w:rPr>
           </w:pPr>
-          <w:hyperlink w:anchor="_Toc199943462" w:history="1">
+          <w:hyperlink w:anchor="_Toc199943815" w:history="1">
             <w:r>
               <w:rPr>
                 <w:rStyle w:val="Hyperlink"/>
@@ -2202,7 +2194,7 @@
                 <w:noProof/>
                 <w:webHidden/>
               </w:rPr>
-              <w:instrText xml:space="preserve"> PAGEREF _Toc199943462 \h </w:instrText>
+              <w:instrText xml:space="preserve"> PAGEREF _Toc199943815 \h </w:instrText>
             </w:r>
             <w:r>
               <w:rPr>
@@ -2250,7 +2242,7 @@
               <w14:ligatures w14:val="standardContextual"/>
             </w:rPr>
           </w:pPr>
-          <w:hyperlink w:anchor="_Toc199943463" w:history="1">
+          <w:hyperlink w:anchor="_Toc199943816" w:history="1">
             <w:r>
               <w:rPr>
                 <w:rStyle w:val="Hyperlink"/>
@@ -2298,7 +2290,7 @@
                 <w:noProof/>
                 <w:webHidden/>
               </w:rPr>
-              <w:instrText xml:space="preserve"> PAGEREF _Toc199943463 \h </w:instrText>
+              <w:instrText xml:space="preserve"> PAGEREF _Toc199943816 \h </w:instrText>
             </w:r>
             <w:r>
               <w:rPr>
@@ -2346,7 +2338,7 @@
               <w14:ligatures w14:val="standardContextual"/>
             </w:rPr>
           </w:pPr>
-          <w:hyperlink w:anchor="_Toc199943464" w:history="1">
+          <w:hyperlink w:anchor="_Toc199943817" w:history="1">
             <w:r>
               <w:rPr>
                 <w:rStyle w:val="Hyperlink"/>
@@ -2394,7 +2386,7 @@
                 <w:noProof/>
                 <w:webHidden/>
               </w:rPr>
-              <w:instrText xml:space="preserve"> PAGEREF _Toc199943464 \h </w:instrText>
+              <w:instrText xml:space="preserve"> PAGEREF _Toc199943817 \h </w:instrText>
             </w:r>
             <w:r>
               <w:rPr>
@@ -2442,7 +2434,7 @@
               <w14:ligatures w14:val="standardContextual"/>
             </w:rPr>
           </w:pPr>
-          <w:hyperlink w:anchor="_Toc199943465" w:history="1">
+          <w:hyperlink w:anchor="_Toc199943818" w:history="1">
             <w:r>
               <w:rPr>
                 <w:rStyle w:val="Hyperlink"/>
@@ -2490,7 +2482,7 @@
                 <w:noProof/>
                 <w:webHidden/>
               </w:rPr>
-              <w:instrText xml:space="preserve"> PAGEREF _Toc199943465 \h </w:instrText>
+              <w:instrText xml:space="preserve"> PAGEREF _Toc199943818 \h </w:instrText>
             </w:r>
             <w:r>
               <w:rPr>
@@ -2538,7 +2530,7 @@
               <w14:ligatures w14:val="standardContextual"/>
             </w:rPr>
           </w:pPr>
-          <w:hyperlink w:anchor="_Toc199943466" w:history="1">
+          <w:hyperlink w:anchor="_Toc199943819" w:history="1">
             <w:r>
               <w:rPr>
                 <w:rStyle w:val="Hyperlink"/>
@@ -2586,7 +2578,7 @@
                 <w:noProof/>
                 <w:webHidden/>
               </w:rPr>
-              <w:instrText xml:space="preserve"> PAGEREF _Toc199943466 \h </w:instrText>
+              <w:instrText xml:space="preserve"> PAGEREF _Toc199943819 \h </w:instrText>
             </w:r>
             <w:r>
               <w:rPr>
@@ -2634,7 +2626,7 @@
               <w14:ligatures w14:val="standardContextual"/>
             </w:rPr>
           </w:pPr>
-          <w:hyperlink w:anchor="_Toc199943467" w:history="1">
+          <w:hyperlink w:anchor="_Toc199943820" w:history="1">
             <w:r>
               <w:rPr>
                 <w:rStyle w:val="Hyperlink"/>
@@ -2682,7 +2674,7 @@
                 <w:noProof/>
                 <w:webHidden/>
               </w:rPr>
-              <w:instrText xml:space="preserve"> PAGEREF _Toc199943467 \h </w:instrText>
+              <w:instrText xml:space="preserve"> PAGEREF _Toc199943820 \h </w:instrText>
             </w:r>
             <w:r>
               <w:rPr>
@@ -2730,7 +2722,7 @@
               <w14:ligatures w14:val="standardContextual"/>
             </w:rPr>
           </w:pPr>
-          <w:hyperlink w:anchor="_Toc199943468" w:history="1">
+          <w:hyperlink w:anchor="_Toc199943821" w:history="1">
             <w:r>
               <w:rPr>
                 <w:rStyle w:val="Hyperlink"/>
@@ -2778,7 +2770,7 @@
                 <w:noProof/>
                 <w:webHidden/>
               </w:rPr>
-              <w:instrText xml:space="preserve"> PAGEREF _Toc199943468 \h </w:instrText>
+              <w:instrText xml:space="preserve"> PAGEREF _Toc199943821 \h </w:instrText>
             </w:r>
             <w:r>
               <w:rPr>
@@ -2855,7 +2847,7 @@
         <w:lastRenderedPageBreak/>
         <w:t xml:space="preserve"> </w:t>
       </w:r>
-      <w:bookmarkStart w:id="0" w:name="_Toc199943447"/>
+      <w:bookmarkStart w:id="0" w:name="_Toc199943800"/>
       <w:r>
         <w:t>Overview</w:t>
       </w:r>
@@ -2957,43 +2949,41 @@
           <w:color w:val="auto"/>
           <w:u w:val="none"/>
         </w:rPr>
-        <w:t xml:space="preserve">A </w:t>
-      </w:r>
-      <w:proofErr w:type="spellStart"/>
-      <w:r>
+        <w:t>A VCard printed as a QRCode can be added to the badge.</w:t>
+      </w:r>
+    </w:p>
+    <w:p>
+      <w:pPr>
         <w:rPr>
           <w:rStyle w:val="Hyperlink"/>
           <w:color w:val="auto"/>
           <w:u w:val="none"/>
         </w:rPr>
-        <w:t>VCard</w:t>
-      </w:r>
-      <w:proofErr w:type="spellEnd"/>
+      </w:pPr>
       <w:r>
         <w:rPr>
           <w:rStyle w:val="Hyperlink"/>
           <w:color w:val="auto"/>
           <w:u w:val="none"/>
         </w:rPr>
-        <w:t xml:space="preserve"> printed as a </w:t>
-      </w:r>
-      <w:proofErr w:type="spellStart"/>
-      <w:r>
+        <w:t>It will contain all the details of the guest that are either in the pre-built CSV or in the manual registration information.</w:t>
+      </w:r>
+    </w:p>
+    <w:p>
+      <w:pPr>
         <w:rPr>
           <w:rStyle w:val="Hyperlink"/>
           <w:color w:val="auto"/>
           <w:u w:val="none"/>
         </w:rPr>
-        <w:t>QRCode</w:t>
-      </w:r>
-      <w:proofErr w:type="spellEnd"/>
+      </w:pPr>
       <w:r>
         <w:rPr>
           <w:rStyle w:val="Hyperlink"/>
           <w:color w:val="auto"/>
           <w:u w:val="none"/>
         </w:rPr>
-        <w:t xml:space="preserve"> can be added to the badge.</w:t>
+        <w:t>The application can print a wristband as well if the guest has been identified as a VIP.</w:t>
       </w:r>
     </w:p>
     <w:p>
@@ -3010,59 +3000,7 @@
           <w:color w:val="auto"/>
           <w:u w:val="none"/>
         </w:rPr>
-        <w:t>It will contain all the details of the guest that are either in the pre-built CSV or in the manual registration information.</w:t>
-      </w:r>
-    </w:p>
-    <w:p>
-      <w:pPr>
-        <w:rPr>
-          <w:rStyle w:val="Hyperlink"/>
-          <w:color w:val="auto"/>
-          <w:u w:val="none"/>
-        </w:rPr>
-      </w:pPr>
-      <w:r>
-        <w:rPr>
-          <w:rStyle w:val="Hyperlink"/>
-          <w:color w:val="auto"/>
-          <w:u w:val="none"/>
-        </w:rPr>
-        <w:t>The application can print a wristband as well if the guest has been identified as a VIP.</w:t>
-      </w:r>
-    </w:p>
-    <w:p>
-      <w:pPr>
-        <w:rPr>
-          <w:rStyle w:val="Hyperlink"/>
-          <w:color w:val="auto"/>
-          <w:u w:val="none"/>
-        </w:rPr>
-      </w:pPr>
-      <w:r>
-        <w:rPr>
-          <w:rStyle w:val="Hyperlink"/>
-          <w:color w:val="auto"/>
-          <w:u w:val="none"/>
-        </w:rPr>
-        <w:t xml:space="preserve">The </w:t>
-      </w:r>
-      <w:proofErr w:type="spellStart"/>
-      <w:r>
-        <w:rPr>
-          <w:rStyle w:val="Hyperlink"/>
-          <w:color w:val="auto"/>
-          <w:u w:val="none"/>
-        </w:rPr>
-        <w:t>Color</w:t>
-      </w:r>
-      <w:proofErr w:type="spellEnd"/>
-      <w:r>
-        <w:rPr>
-          <w:rStyle w:val="Hyperlink"/>
-          <w:color w:val="auto"/>
-          <w:u w:val="none"/>
-        </w:rPr>
-        <w:t xml:space="preserve"> LED add-on of the KC50 is supported if available. </w:t>
+        <w:t xml:space="preserve">The Color LED add-on of the KC50 is supported if available. </w:t>
       </w:r>
     </w:p>
     <w:p>
@@ -3288,7 +3226,7 @@
       <w:pPr>
         <w:pStyle w:val="Heading1"/>
       </w:pPr>
-      <w:bookmarkStart w:id="1" w:name="_Toc199943448"/>
+      <w:bookmarkStart w:id="1" w:name="_Toc199943801"/>
       <w:r>
         <w:t>Sample cards printed with the application</w:t>
       </w:r>
@@ -3355,7 +3293,7 @@
       <w:pPr>
         <w:pStyle w:val="Heading1"/>
       </w:pPr>
-      <w:bookmarkStart w:id="2" w:name="_Toc199943449"/>
+      <w:bookmarkStart w:id="2" w:name="_Toc199943802"/>
       <w:r>
         <w:lastRenderedPageBreak/>
         <w:t>Pre-requisites</w:t>
@@ -3432,8 +3370,6 @@
       </w:pPr>
       <w:r>
         <w:rPr>
-          <w:b/>
-          <w:bCs/>
           <w:lang w:val="en-US"/>
         </w:rPr>
         <w:t>A ZC3XX Card Printer</w:t>
@@ -3442,7 +3378,13 @@
         <w:rPr>
           <w:lang w:val="en-US"/>
         </w:rPr>
-        <w:t xml:space="preserve"> (mandatory</w:t>
+        <w:t xml:space="preserve"> (</w:t>
+      </w:r>
+      <w:r>
+        <w:rPr>
+          <w:lang w:val="en-US"/>
+        </w:rPr>
+        <w:t>optional</w:t>
       </w:r>
       <w:r>
         <w:rPr>
@@ -3498,7 +3440,7 @@
       <w:pPr>
         <w:pStyle w:val="Heading1"/>
       </w:pPr>
-      <w:bookmarkStart w:id="3" w:name="_Toc199943450"/>
+      <w:bookmarkStart w:id="3" w:name="_Toc199943803"/>
       <w:r>
         <w:t>Installation</w:t>
       </w:r>
@@ -3535,13 +3477,8 @@
     </w:p>
     <w:p>
       <w:r>
-        <w:t xml:space="preserve">Or you can install through </w:t>
-      </w:r>
-      <w:proofErr w:type="spellStart"/>
-      <w:r>
-        <w:t>adb</w:t>
-      </w:r>
-      <w:proofErr w:type="spellEnd"/>
+        <w:t>Or you can install through adb</w:t>
+      </w:r>
       <w:r>
         <w:t xml:space="preserve"> using the following command:</w:t>
       </w:r>
@@ -3554,21 +3491,12 @@
           <w:bCs/>
         </w:rPr>
       </w:pPr>
-      <w:proofErr w:type="spellStart"/>
       <w:r>
         <w:rPr>
           <w:b/>
           <w:bCs/>
         </w:rPr>
-        <w:t>adb</w:t>
-      </w:r>
-      <w:proofErr w:type="spellEnd"/>
-      <w:r>
-        <w:rPr>
-          <w:b/>
-          <w:bCs/>
-        </w:rPr>
-        <w:t xml:space="preserve"> install KonCierge50-release.apk</w:t>
+        <w:t>adb install KonCierge50-release.apk</w:t>
       </w:r>
     </w:p>
     <w:p>
@@ -3580,7 +3508,7 @@
       <w:pPr>
         <w:pStyle w:val="Heading1"/>
       </w:pPr>
-      <w:bookmarkStart w:id="4" w:name="_Toc199943451"/>
+      <w:bookmarkStart w:id="4" w:name="_Toc199943804"/>
       <w:r>
         <w:t>Licence</w:t>
       </w:r>
@@ -3694,7 +3622,7 @@
       <w:pPr>
         <w:pStyle w:val="Heading1"/>
       </w:pPr>
-      <w:bookmarkStart w:id="5" w:name="_Toc199943452"/>
+      <w:bookmarkStart w:id="5" w:name="_Toc199943805"/>
       <w:r>
         <w:lastRenderedPageBreak/>
         <w:t>Workflow</w:t>
@@ -3710,7 +3638,7 @@
           <w:numId w:val="5"/>
         </w:numPr>
       </w:pPr>
-      <w:bookmarkStart w:id="6" w:name="_Toc199943453"/>
+      <w:bookmarkStart w:id="6" w:name="_Toc199943806"/>
       <w:r>
         <w:t>Launching the application</w:t>
       </w:r>
@@ -3789,7 +3717,7 @@
           <w:numId w:val="5"/>
         </w:numPr>
       </w:pPr>
-      <w:bookmarkStart w:id="7" w:name="_Toc199943454"/>
+      <w:bookmarkStart w:id="7" w:name="_Toc199943807"/>
       <w:r>
         <w:t>Home Screen</w:t>
       </w:r>
@@ -3868,15 +3796,7 @@
         <w:t>ENABLE_SEARCH_MODE</w:t>
       </w:r>
       <w:r>
-        <w:t xml:space="preserve"> is set to true in the </w:t>
-      </w:r>
-      <w:proofErr w:type="spellStart"/>
-      <w:r>
-        <w:t>config.json</w:t>
-      </w:r>
-      <w:proofErr w:type="spellEnd"/>
-      <w:r>
-        <w:t xml:space="preserve"> file, the user will</w:t>
+        <w:t xml:space="preserve"> is set to true in the config.json file, the user will</w:t>
       </w:r>
       <w:r>
         <w:t xml:space="preserve"> find </w:t>
@@ -3904,7 +3824,7 @@
       <w:pPr>
         <w:pStyle w:val="Heading2"/>
       </w:pPr>
-      <w:bookmarkStart w:id="8" w:name="_Toc199943455"/>
+      <w:bookmarkStart w:id="8" w:name="_Toc199943808"/>
       <w:r>
         <w:t>Searching for an attendee</w:t>
       </w:r>
@@ -3923,17 +3843,7 @@
         <w:t>NUMBER_OF_CHARACTERS_BEFORE_SEARCHING_FOR_CANDIDATES</w:t>
       </w:r>
       <w:r>
-        <w:t xml:space="preserve"> element in </w:t>
-      </w:r>
-      <w:proofErr w:type="spellStart"/>
-      <w:proofErr w:type="gramStart"/>
-      <w:r>
-        <w:t>config.json</w:t>
-      </w:r>
-      <w:proofErr w:type="spellEnd"/>
-      <w:proofErr w:type="gramEnd"/>
-      <w:r>
-        <w:t xml:space="preserve"> section of this document), the user can enter a series of letters inside this search box before the search occurs.</w:t>
+        <w:t xml:space="preserve"> element in config.json section of this document), the user can enter a series of letters inside this search box before the search occurs.</w:t>
       </w:r>
     </w:p>
     <w:p>
@@ -4032,7 +3942,7 @@
       <w:pPr>
         <w:pStyle w:val="Heading2"/>
       </w:pPr>
-      <w:bookmarkStart w:id="10" w:name="_Toc199943456"/>
+      <w:bookmarkStart w:id="10" w:name="_Toc199943809"/>
       <w:r>
         <w:lastRenderedPageBreak/>
         <w:t>Welcome Screen</w:t>
@@ -4052,15 +3962,7 @@
         <w:t>VIP_MODE</w:t>
       </w:r>
       <w:r>
-        <w:t xml:space="preserve"> in the </w:t>
-      </w:r>
-      <w:proofErr w:type="spellStart"/>
-      <w:r>
-        <w:t>config.json</w:t>
-      </w:r>
-      <w:proofErr w:type="spellEnd"/>
-      <w:r>
-        <w:t xml:space="preserve"> file or if the user is or is not a VIP, one of these screens may appear:</w:t>
+        <w:t xml:space="preserve"> in the config.json file or if the user is or is not a VIP, one of these screens may appear:</w:t>
       </w:r>
     </w:p>
     <w:p>
@@ -4500,15 +4402,7 @@
         <w:t>XX</w:t>
       </w:r>
       <w:r>
-        <w:t xml:space="preserve"> printer that is setup in the settings file (see </w:t>
-      </w:r>
-      <w:proofErr w:type="spellStart"/>
-      <w:r>
-        <w:t>Config.json</w:t>
-      </w:r>
-      <w:proofErr w:type="spellEnd"/>
-      <w:r>
-        <w:t xml:space="preserve"> section for more information).</w:t>
+        <w:t xml:space="preserve"> printer that is setup in the settings file (see Config.json section for more information).</w:t>
       </w:r>
       <w:r>
         <w:br/>
@@ -4574,7 +4468,7 @@
       <w:pPr>
         <w:pStyle w:val="Heading2"/>
       </w:pPr>
-      <w:bookmarkStart w:id="11" w:name="_Toc199943457"/>
+      <w:bookmarkStart w:id="11" w:name="_Toc199943810"/>
       <w:r>
         <w:t>Register Screen</w:t>
       </w:r>
@@ -4969,15 +4863,7 @@
         <w:t>CAN_CREATE_VCARD</w:t>
       </w:r>
       <w:r>
-        <w:t xml:space="preserve"> element of the </w:t>
-      </w:r>
-      <w:proofErr w:type="spellStart"/>
-      <w:r>
-        <w:t>config.json</w:t>
-      </w:r>
-      <w:proofErr w:type="spellEnd"/>
-      <w:r>
-        <w:t xml:space="preserve"> file, the user will be able to enter </w:t>
+        <w:t xml:space="preserve"> element of the config.json file, the user will be able to enter </w:t>
       </w:r>
       <w:r>
         <w:t>a limited number of personal information, or a complete information set.</w:t>
@@ -5036,15 +4922,7 @@
         <w:t>information</w:t>
       </w:r>
       <w:r>
-        <w:t xml:space="preserve"> depending on the settings of the application (see </w:t>
-      </w:r>
-      <w:proofErr w:type="spellStart"/>
-      <w:r>
-        <w:t>Config.json</w:t>
-      </w:r>
-      <w:proofErr w:type="spellEnd"/>
-      <w:r>
-        <w:t xml:space="preserve"> section of this document for more information).</w:t>
+        <w:t xml:space="preserve"> depending on the settings of the application (see Config.json section of this document for more information).</w:t>
       </w:r>
     </w:p>
     <w:p>
@@ -5093,40 +4971,22 @@
         <w:t>PRINT_QRCODE</w:t>
       </w:r>
       <w:r>
-        <w:t xml:space="preserve"> is set to true in the settings, the application will only print the available data inside the </w:t>
-      </w:r>
-      <w:proofErr w:type="spellStart"/>
+        <w:t xml:space="preserve"> is set to true in the settings, the application will only print the available data inside the VCard QRCode.</w:t>
+      </w:r>
+    </w:p>
+    <w:p>
+      <w:r>
+        <w:t xml:space="preserve">See </w:t>
+      </w:r>
       <w:r>
         <w:t>VCard</w:t>
       </w:r>
-      <w:proofErr w:type="spellEnd"/>
+      <w:r>
+        <w:t xml:space="preserve"> section of this document for more information.</w:t>
+      </w:r>
       <w:r>
         <w:t xml:space="preserve"> </w:t>
       </w:r>
-      <w:proofErr w:type="spellStart"/>
-      <w:r>
-        <w:t>QRCode</w:t>
-      </w:r>
-      <w:proofErr w:type="spellEnd"/>
-      <w:r>
-        <w:t>.</w:t>
-      </w:r>
-    </w:p>
-    <w:p>
-      <w:r>
-        <w:t xml:space="preserve">See </w:t>
-      </w:r>
-      <w:proofErr w:type="spellStart"/>
-      <w:r>
-        <w:t>VCard</w:t>
-      </w:r>
-      <w:proofErr w:type="spellEnd"/>
-      <w:r>
-        <w:t xml:space="preserve"> section of this document for more information.</w:t>
-      </w:r>
-      <w:r>
-        <w:t xml:space="preserve"> </w:t>
-      </w:r>
     </w:p>
     <w:p>
       <w:r>
@@ -5137,7 +4997,7 @@
       <w:pPr>
         <w:pStyle w:val="Heading1"/>
       </w:pPr>
-      <w:bookmarkStart w:id="12" w:name="_Toc199943458"/>
+      <w:bookmarkStart w:id="12" w:name="_Toc199943811"/>
       <w:r>
         <w:lastRenderedPageBreak/>
         <w:t>Setting up the application</w:t>
@@ -5153,7 +5013,7 @@
           <w:numId w:val="8"/>
         </w:numPr>
       </w:pPr>
-      <w:bookmarkStart w:id="13" w:name="_Toc199943459"/>
+      <w:bookmarkStart w:id="13" w:name="_Toc199943812"/>
       <w:r>
         <w:t>Configuration files</w:t>
       </w:r>
@@ -5167,15 +5027,7 @@
         <w:t>KonCierge50</w:t>
       </w:r>
       <w:r>
-        <w:t xml:space="preserve"> folder at the root of the Android </w:t>
-      </w:r>
-      <w:proofErr w:type="spellStart"/>
-      <w:r>
-        <w:t>SDCard</w:t>
-      </w:r>
-      <w:proofErr w:type="spellEnd"/>
-      <w:r>
-        <w:t>.</w:t>
+        <w:t xml:space="preserve"> folder at the root of the Android SDCard.</w:t>
       </w:r>
     </w:p>
     <w:p>
@@ -5203,13 +5055,9 @@
           <w:numId w:val="9"/>
         </w:numPr>
       </w:pPr>
-      <w:proofErr w:type="spellStart"/>
-      <w:proofErr w:type="gramStart"/>
       <w:r>
         <w:t>config.json</w:t>
       </w:r>
-      <w:proofErr w:type="spellEnd"/>
-      <w:proofErr w:type="gramEnd"/>
     </w:p>
     <w:p>
       <w:pPr>
@@ -5245,7 +5093,7 @@
       <w:pPr>
         <w:pStyle w:val="Heading2"/>
       </w:pPr>
-      <w:bookmarkStart w:id="14" w:name="_Toc199943460"/>
+      <w:bookmarkStart w:id="14" w:name="_Toc199943813"/>
       <w:r>
         <w:t>Attendees.csv file</w:t>
       </w:r>
@@ -5263,15 +5111,7 @@
     </w:p>
     <w:p>
       <w:r>
-        <w:t xml:space="preserve">If you change it while the application is running, you’ll need to kill the app using the Android Tasks </w:t>
-      </w:r>
-      <w:proofErr w:type="gramStart"/>
-      <w:r>
-        <w:t>screen, and</w:t>
-      </w:r>
-      <w:proofErr w:type="gramEnd"/>
-      <w:r>
-        <w:t xml:space="preserve"> then restart the application.</w:t>
+        <w:t>If you change it while the application is running, you’ll need to kill the app using the Android Tasks screen, and then restart the application.</w:t>
       </w:r>
     </w:p>
     <w:p>
@@ -5505,32 +5345,9 @@
       </w:r>
     </w:p>
     <w:p>
-      <w:proofErr w:type="spellStart"/>
-      <w:proofErr w:type="gramStart"/>
-      <w:r>
-        <w:t>FirstName;LastName</w:t>
-      </w:r>
-      <w:proofErr w:type="gramEnd"/>
-      <w:r>
-        <w:t>;</w:t>
-      </w:r>
-      <w:proofErr w:type="gramStart"/>
-      <w:r>
-        <w:t>Company;Email</w:t>
-      </w:r>
-      <w:proofErr w:type="gramEnd"/>
-      <w:r>
-        <w:t>;</w:t>
-      </w:r>
-      <w:proofErr w:type="gramStart"/>
-      <w:r>
-        <w:t>Mobile;Role</w:t>
-      </w:r>
-      <w:proofErr w:type="gramEnd"/>
-      <w:r>
-        <w:t>;VIP</w:t>
-      </w:r>
-      <w:proofErr w:type="spellEnd"/>
+      <w:r>
+        <w:t>FirstName;LastName;Company;Email;Mobile;Role;VIP</w:t>
+      </w:r>
     </w:p>
     <w:p>
       <w:r>
@@ -5926,34 +5743,9 @@
       </w:r>
     </w:p>
     <w:p>
-      <w:proofErr w:type="spellStart"/>
-      <w:proofErr w:type="gramStart"/>
-      <w:r>
-        <w:t>Frank;Harris</w:t>
-      </w:r>
-      <w:proofErr w:type="gramEnd"/>
-      <w:r>
-        <w:t>;</w:t>
-      </w:r>
-      <w:proofErr w:type="gramStart"/>
-      <w:r>
-        <w:t>NextGen</w:t>
-      </w:r>
-      <w:proofErr w:type="spellEnd"/>
-      <w:r>
-        <w:t>;;;</w:t>
-      </w:r>
-      <w:proofErr w:type="gramEnd"/>
-      <w:r>
-        <w:t xml:space="preserve">Product </w:t>
-      </w:r>
-      <w:proofErr w:type="spellStart"/>
-      <w:proofErr w:type="gramStart"/>
-      <w:r>
-        <w:t>Designer;NO</w:t>
-      </w:r>
-      <w:proofErr w:type="spellEnd"/>
-      <w:proofErr w:type="gramEnd"/>
+      <w:r>
+        <w:t>Frank;Harris;NextGen;;;Product Designer;NO</w:t>
+      </w:r>
     </w:p>
     <w:p>
       <w:pPr>
@@ -5985,25 +5777,7 @@
           <w:bCs/>
           <w:u w:val="single"/>
         </w:rPr>
-        <w:t xml:space="preserve">last line as the application </w:t>
-      </w:r>
-      <w:proofErr w:type="spellStart"/>
-      <w:r>
-        <w:rPr>
-          <w:b/>
-          <w:bCs/>
-          <w:u w:val="single"/>
-        </w:rPr>
-        <w:t>can not</w:t>
-      </w:r>
-      <w:proofErr w:type="spellEnd"/>
-      <w:r>
-        <w:rPr>
-          <w:b/>
-          <w:bCs/>
-          <w:u w:val="single"/>
-        </w:rPr>
-        <w:t xml:space="preserve"> interpret blank lines.</w:t>
+        <w:t>last line as the application can not interpret blank lines.</w:t>
       </w:r>
     </w:p>
     <w:p>
@@ -6014,36 +5788,12 @@
         <w:t>PRINT_QRCODE</w:t>
       </w:r>
       <w:r>
-        <w:t xml:space="preserve"> feature is used, the </w:t>
-      </w:r>
-      <w:proofErr w:type="spellStart"/>
-      <w:r>
-        <w:t>VCard</w:t>
-      </w:r>
-      <w:proofErr w:type="spellEnd"/>
-      <w:r>
-        <w:t xml:space="preserve"> </w:t>
-      </w:r>
-      <w:proofErr w:type="spellStart"/>
-      <w:r>
-        <w:t>QRCode</w:t>
-      </w:r>
-      <w:proofErr w:type="spellEnd"/>
-      <w:r>
-        <w:t xml:space="preserve"> that will be printed on the card will only contain the data that has be entered in the CSV file.</w:t>
-      </w:r>
-    </w:p>
-    <w:p>
-      <w:r>
-        <w:t xml:space="preserve">For example, if the phone number is missing, the </w:t>
-      </w:r>
-      <w:proofErr w:type="spellStart"/>
-      <w:r>
-        <w:t>VCard</w:t>
-      </w:r>
-      <w:proofErr w:type="spellEnd"/>
-      <w:r>
-        <w:t xml:space="preserve"> will not contain a phone number.</w:t>
+        <w:t xml:space="preserve"> feature is used, the VCard QRCode that will be printed on the card will only contain the data that has be entered in the CSV file.</w:t>
+      </w:r>
+    </w:p>
+    <w:p>
+      <w:r>
+        <w:t>For example, if the phone number is missing, the VCard will not contain a phone number.</w:t>
       </w:r>
     </w:p>
     <w:p>
@@ -6057,26 +5807,16 @@
       <w:pPr>
         <w:pStyle w:val="Heading2"/>
       </w:pPr>
-      <w:bookmarkStart w:id="15" w:name="_Toc199943461"/>
-      <w:proofErr w:type="spellStart"/>
+      <w:bookmarkStart w:id="15" w:name="_Toc199943814"/>
       <w:r>
         <w:lastRenderedPageBreak/>
         <w:t>Config.json</w:t>
       </w:r>
       <w:bookmarkEnd w:id="15"/>
-      <w:proofErr w:type="spellEnd"/>
-    </w:p>
-    <w:p>
-      <w:r>
-        <w:t xml:space="preserve">The </w:t>
-      </w:r>
-      <w:proofErr w:type="spellStart"/>
-      <w:r>
-        <w:t>config.json</w:t>
-      </w:r>
-      <w:proofErr w:type="spellEnd"/>
-      <w:r>
-        <w:t xml:space="preserve"> file is used by the application to read its settings and configuration.</w:t>
+    </w:p>
+    <w:p>
+      <w:r>
+        <w:t>The config.json file is used by the application to read its settings and configuration.</w:t>
       </w:r>
     </w:p>
     <w:p>
@@ -6502,15 +6242,7 @@
               <w:t>PRINT_QRCODE</w:t>
             </w:r>
             <w:r>
-              <w:t xml:space="preserve"> feature, the QRCODE printed will contain a </w:t>
-            </w:r>
-            <w:proofErr w:type="spellStart"/>
-            <w:r>
-              <w:t>VCard</w:t>
-            </w:r>
-            <w:proofErr w:type="spellEnd"/>
-            <w:r>
-              <w:t xml:space="preserve"> with only the </w:t>
+              <w:t xml:space="preserve"> feature, the QRCODE printed will contain a VCard with only the </w:t>
             </w:r>
             <w:r>
               <w:t>data that the user has entered.</w:t>
@@ -6878,15 +6610,7 @@
           </w:p>
           <w:p>
             <w:r>
-              <w:t xml:space="preserve">Default value of </w:t>
-            </w:r>
-            <w:proofErr w:type="spellStart"/>
-            <w:r>
-              <w:t>theses</w:t>
-            </w:r>
-            <w:proofErr w:type="spellEnd"/>
-            <w:r>
-              <w:t xml:space="preserve"> CONFIG data have an orientation set to 90°.</w:t>
+              <w:t>Default value of theses CONFIG data have an orientation set to 90°.</w:t>
             </w:r>
           </w:p>
           <w:p>
@@ -7083,23 +6807,7 @@
           </w:tcPr>
           <w:p>
             <w:r>
-              <w:t xml:space="preserve">If set to true, a </w:t>
-            </w:r>
-            <w:proofErr w:type="spellStart"/>
-            <w:r>
-              <w:t>QRCode</w:t>
-            </w:r>
-            <w:proofErr w:type="spellEnd"/>
-            <w:r>
-              <w:t xml:space="preserve"> containing a </w:t>
-            </w:r>
-            <w:proofErr w:type="spellStart"/>
-            <w:r>
-              <w:t>VCard</w:t>
-            </w:r>
-            <w:proofErr w:type="spellEnd"/>
-            <w:r>
-              <w:t xml:space="preserve"> will be printed on the card using the </w:t>
+              <w:t xml:space="preserve">If set to true, a QRCode containing a VCard will be printed on the card using the </w:t>
             </w:r>
             <w:r>
               <w:t>QRCODE_CONFIG</w:t>
@@ -7403,13 +7111,8 @@
               </w:numPr>
               <w:ind w:left="321" w:hanging="321"/>
             </w:pPr>
-            <w:proofErr w:type="spellStart"/>
-            <w:r>
-              <w:t>fontsize</w:t>
-            </w:r>
-            <w:proofErr w:type="spellEnd"/>
-            <w:r>
-              <w:t>: an integer &gt;= 1 that represent the size of the font.</w:t>
+            <w:r>
+              <w:t>fontsize: an integer &gt;= 1 that represent the size of the font.</w:t>
             </w:r>
           </w:p>
           <w:p>
@@ -7421,13 +7124,8 @@
               </w:numPr>
               <w:ind w:left="321" w:hanging="321"/>
             </w:pPr>
-            <w:proofErr w:type="gramStart"/>
-            <w:r>
-              <w:t>height :</w:t>
-            </w:r>
-            <w:proofErr w:type="gramEnd"/>
-            <w:r>
-              <w:t xml:space="preserve"> the height of the textbox that will be printed.</w:t>
+            <w:r>
+              <w:t>height : the height of the textbox that will be printed.</w:t>
             </w:r>
           </w:p>
           <w:p>
@@ -7479,11 +7177,9 @@
               </w:numPr>
               <w:ind w:left="321" w:hanging="321"/>
             </w:pPr>
-            <w:proofErr w:type="spellStart"/>
             <w:r>
               <w:t>horizontalAlignment</w:t>
             </w:r>
-            <w:proofErr w:type="spellEnd"/>
             <w:r>
               <w:t>: the horizontal alignment of the text that will be printed in the textbox.</w:t>
             </w:r>
@@ -7521,11 +7217,9 @@
               </w:numPr>
               <w:ind w:left="321" w:hanging="321"/>
             </w:pPr>
-            <w:proofErr w:type="spellStart"/>
             <w:r>
               <w:t>verticalAlignment</w:t>
             </w:r>
-            <w:proofErr w:type="spellEnd"/>
             <w:r>
               <w:t>: the vertical alignment of the text that will be printed in the textbox.</w:t>
             </w:r>
@@ -7603,182 +7297,62 @@
               <w:rPr>
                 <w:lang w:val="en-US"/>
               </w:rPr>
-              <w:t>void </w:t>
-            </w:r>
-            <w:proofErr w:type="spellStart"/>
-            <w:proofErr w:type="gramStart"/>
+              <w:t>void drawText(String text,</w:t>
+            </w:r>
             <w:r>
               <w:rPr>
                 <w:lang w:val="en-US"/>
               </w:rPr>
-              <w:t>drawText</w:t>
-            </w:r>
-            <w:proofErr w:type="spellEnd"/>
+              <w:t xml:space="preserve"> </w:t>
+            </w:r>
             <w:r>
               <w:rPr>
                 <w:lang w:val="en-US"/>
               </w:rPr>
-              <w:t>(</w:t>
-            </w:r>
-            <w:proofErr w:type="gramEnd"/>
+              <w:t>int x, int y,</w:t>
+            </w:r>
             <w:r>
               <w:rPr>
                 <w:lang w:val="en-US"/>
               </w:rPr>
-              <w:t>String text,</w:t>
+              <w:t xml:space="preserve"> </w:t>
             </w:r>
             <w:r>
               <w:rPr>
                 <w:lang w:val="en-US"/>
               </w:rPr>
-              <w:t xml:space="preserve"> </w:t>
+              <w:t xml:space="preserve">           int width, int height, int angle,</w:t>
             </w:r>
             <w:r>
               <w:rPr>
                 <w:lang w:val="en-US"/>
               </w:rPr>
-              <w:t>int x, int </w:t>
-            </w:r>
-            <w:proofErr w:type="gramStart"/>
+              <w:t xml:space="preserve">  </w:t>
+            </w:r>
             <w:r>
               <w:rPr>
                 <w:lang w:val="en-US"/>
               </w:rPr>
-              <w:t>y,</w:t>
-            </w:r>
-            <w:r>
+              <w:t xml:space="preserve">           float textSize, int textColor)</w:t>
+            </w:r>
+          </w:p>
+          <w:p>
+            <w:pPr>
               <w:rPr>
                 <w:lang w:val="en-US"/>
               </w:rPr>
-              <w:t xml:space="preserve"> </w:t>
-            </w:r>
+            </w:pPr>
             <w:r>
               <w:rPr>
                 <w:lang w:val="en-US"/>
               </w:rPr>
-              <w:t xml:space="preserve">  </w:t>
-            </w:r>
-            <w:proofErr w:type="gramEnd"/>
+              <w:t xml:space="preserve">of the </w:t>
+            </w:r>
             <w:r>
               <w:rPr>
                 <w:lang w:val="en-US"/>
               </w:rPr>
-              <w:t xml:space="preserve">         int width, int height, int </w:t>
-            </w:r>
-            <w:proofErr w:type="gramStart"/>
-            <w:r>
-              <w:rPr>
-                <w:lang w:val="en-US"/>
-              </w:rPr>
-              <w:t>angle,</w:t>
-            </w:r>
-            <w:r>
-              <w:rPr>
-                <w:lang w:val="en-US"/>
-              </w:rPr>
-              <w:t xml:space="preserve">  </w:t>
-            </w:r>
-            <w:r>
-              <w:rPr>
-                <w:lang w:val="en-US"/>
-              </w:rPr>
-              <w:t xml:space="preserve"> </w:t>
-            </w:r>
-            <w:proofErr w:type="gramEnd"/>
-            <w:r>
-              <w:rPr>
-                <w:lang w:val="en-US"/>
-              </w:rPr>
-              <w:t xml:space="preserve">          float </w:t>
-            </w:r>
-            <w:proofErr w:type="spellStart"/>
-            <w:r>
-              <w:rPr>
-                <w:lang w:val="en-US"/>
-              </w:rPr>
-              <w:t>textSize</w:t>
-            </w:r>
-            <w:proofErr w:type="spellEnd"/>
-            <w:r>
-              <w:rPr>
-                <w:lang w:val="en-US"/>
-              </w:rPr>
-              <w:t>, int </w:t>
-            </w:r>
-            <w:proofErr w:type="spellStart"/>
-            <w:r>
-              <w:rPr>
-                <w:lang w:val="en-US"/>
-              </w:rPr>
-              <w:t>textColor</w:t>
-            </w:r>
-            <w:proofErr w:type="spellEnd"/>
-            <w:r>
-              <w:rPr>
-                <w:lang w:val="en-US"/>
-              </w:rPr>
-              <w:t>)</w:t>
-            </w:r>
-          </w:p>
-          <w:p>
-            <w:pPr>
-              <w:rPr>
-                <w:lang w:val="en-US"/>
-              </w:rPr>
-            </w:pPr>
-            <w:r>
-              <w:rPr>
-                <w:lang w:val="en-US"/>
-              </w:rPr>
-              <w:t xml:space="preserve">of the </w:t>
-            </w:r>
-            <w:r>
-              <w:rPr>
-                <w:lang w:val="en-US"/>
-              </w:rPr>
-              <w:t xml:space="preserve">interface </w:t>
-            </w:r>
-            <w:proofErr w:type="spellStart"/>
-            <w:r>
-              <w:rPr>
-                <w:lang w:val="en-US"/>
-              </w:rPr>
-              <w:t>ZebraGraphics</w:t>
-            </w:r>
-            <w:proofErr w:type="spellEnd"/>
-            <w:r>
-              <w:rPr>
-                <w:lang w:val="en-US"/>
-              </w:rPr>
-              <w:t xml:space="preserve"> in the </w:t>
-            </w:r>
-            <w:proofErr w:type="spellStart"/>
-            <w:r>
-              <w:rPr>
-                <w:lang w:val="en-US"/>
-              </w:rPr>
-              <w:t>android_card</w:t>
-            </w:r>
-            <w:proofErr w:type="spellEnd"/>
-            <w:r>
-              <w:rPr>
-                <w:lang w:val="en-US"/>
-              </w:rPr>
-              <w:t xml:space="preserve"> documentation of the </w:t>
-            </w:r>
-            <w:proofErr w:type="spellStart"/>
-            <w:r>
-              <w:rPr>
-                <w:lang w:val="en-US"/>
-              </w:rPr>
-              <w:t>link_os</w:t>
-            </w:r>
-            <w:proofErr w:type="spellEnd"/>
-            <w:r>
-              <w:rPr>
-                <w:lang w:val="en-US"/>
-              </w:rPr>
-              <w:t xml:space="preserve"> SDK. </w:t>
+              <w:t xml:space="preserve">interface ZebraGraphics in the android_card documentation of the link_os SDK. </w:t>
             </w:r>
           </w:p>
           <w:p/>
@@ -7938,23 +7512,7 @@
           </w:tcPr>
           <w:p>
             <w:r>
-              <w:t xml:space="preserve">The configuration of the </w:t>
-            </w:r>
-            <w:proofErr w:type="spellStart"/>
-            <w:r>
-              <w:t>QRCode</w:t>
-            </w:r>
-            <w:proofErr w:type="spellEnd"/>
-            <w:r>
-              <w:t xml:space="preserve"> that contains a </w:t>
-            </w:r>
-            <w:proofErr w:type="spellStart"/>
-            <w:r>
-              <w:t>VCard</w:t>
-            </w:r>
-            <w:proofErr w:type="spellEnd"/>
-            <w:r>
-              <w:t xml:space="preserve"> and will be printed on the card.</w:t>
+              <w:t>The configuration of the QRCode that contains a VCard and will be printed on the card.</w:t>
             </w:r>
           </w:p>
           <w:p>
@@ -7997,16 +7555,8 @@
               <w:rPr>
                 <w:lang w:val="en-US"/>
               </w:rPr>
-              <w:t xml:space="preserve">x: the x coordinate of the </w:t>
-            </w:r>
-            <w:proofErr w:type="spellStart"/>
-            <w:r>
-              <w:rPr>
-                <w:lang w:val="en-US"/>
-              </w:rPr>
-              <w:t>QRCode</w:t>
-            </w:r>
-            <w:proofErr w:type="spellEnd"/>
+              <w:t>x: the x coordinate of the QRCode</w:t>
+            </w:r>
           </w:p>
           <w:p>
             <w:pPr>
@@ -8024,16 +7574,8 @@
               <w:rPr>
                 <w:lang w:val="en-US"/>
               </w:rPr>
-              <w:t xml:space="preserve">y: the y coordinate of the </w:t>
-            </w:r>
-            <w:proofErr w:type="spellStart"/>
-            <w:r>
-              <w:rPr>
-                <w:lang w:val="en-US"/>
-              </w:rPr>
-              <w:t>QRCode</w:t>
-            </w:r>
-            <w:proofErr w:type="spellEnd"/>
+              <w:t>y: the y coordinate of the QRCode</w:t>
+            </w:r>
           </w:p>
           <w:p>
             <w:pPr>
@@ -8051,16 +7593,8 @@
               <w:rPr>
                 <w:lang w:val="en-US"/>
               </w:rPr>
-              <w:t xml:space="preserve">height: the height of the </w:t>
-            </w:r>
-            <w:proofErr w:type="spellStart"/>
-            <w:r>
-              <w:rPr>
-                <w:lang w:val="en-US"/>
-              </w:rPr>
-              <w:t>QRCode</w:t>
-            </w:r>
-            <w:proofErr w:type="spellEnd"/>
+              <w:t>height: the height of the QRCode</w:t>
+            </w:r>
           </w:p>
           <w:p>
             <w:pPr>
@@ -8074,28 +7608,12 @@
                 <w:lang w:val="en-US"/>
               </w:rPr>
             </w:pPr>
-            <w:proofErr w:type="gramStart"/>
             <w:r>
               <w:rPr>
                 <w:lang w:val="en-US"/>
               </w:rPr>
-              <w:t>width :</w:t>
-            </w:r>
-            <w:proofErr w:type="gramEnd"/>
-            <w:r>
-              <w:rPr>
-                <w:lang w:val="en-US"/>
-              </w:rPr>
-              <w:t xml:space="preserve"> the width of the </w:t>
-            </w:r>
-            <w:proofErr w:type="spellStart"/>
-            <w:r>
-              <w:rPr>
-                <w:lang w:val="en-US"/>
-              </w:rPr>
-              <w:t>QRCode</w:t>
-            </w:r>
-            <w:proofErr w:type="spellEnd"/>
+              <w:t>width : the width of the QRCode</w:t>
+            </w:r>
           </w:p>
           <w:p>
             <w:pPr>
@@ -8110,21 +7628,7 @@
               <w:rPr>
                 <w:lang w:val="en-US"/>
               </w:rPr>
-              <w:t xml:space="preserve">rotation: a rotation that will be applied to the </w:t>
-            </w:r>
-            <w:proofErr w:type="spellStart"/>
-            <w:r>
-              <w:rPr>
-                <w:lang w:val="en-US"/>
-              </w:rPr>
-              <w:t>QRCode</w:t>
-            </w:r>
-            <w:proofErr w:type="spellEnd"/>
-            <w:r>
-              <w:rPr>
-                <w:lang w:val="en-US"/>
-              </w:rPr>
-              <w:t xml:space="preserve">. </w:t>
+              <w:t xml:space="preserve">rotation: a rotation that will be applied to the QRCode. </w:t>
             </w:r>
             <w:r>
               <w:rPr>
@@ -8172,21 +7676,7 @@
               <w:rPr>
                 <w:lang w:val="en-US"/>
               </w:rPr>
-              <w:t>void </w:t>
-            </w:r>
-            <w:proofErr w:type="spellStart"/>
-            <w:r>
-              <w:rPr>
-                <w:lang w:val="en-US"/>
-              </w:rPr>
-              <w:t>drawBarcode</w:t>
-            </w:r>
-            <w:proofErr w:type="spellEnd"/>
-            <w:r>
-              <w:rPr>
-                <w:lang w:val="en-US"/>
-              </w:rPr>
-              <w:t>(String data,</w:t>
+              <w:t>void drawBarcode(String data,</w:t>
             </w:r>
             <w:r>
               <w:rPr>
@@ -8244,49 +7734,7 @@
               <w:rPr>
                 <w:lang w:val="en-US"/>
               </w:rPr>
-              <w:t xml:space="preserve">of the interface </w:t>
-            </w:r>
-            <w:proofErr w:type="spellStart"/>
-            <w:r>
-              <w:rPr>
-                <w:lang w:val="en-US"/>
-              </w:rPr>
-              <w:t>CodeQRUtil</w:t>
-            </w:r>
-            <w:proofErr w:type="spellEnd"/>
-            <w:r>
-              <w:rPr>
-                <w:lang w:val="en-US"/>
-              </w:rPr>
-              <w:t xml:space="preserve"> in the </w:t>
-            </w:r>
-            <w:proofErr w:type="spellStart"/>
-            <w:r>
-              <w:rPr>
-                <w:lang w:val="en-US"/>
-              </w:rPr>
-              <w:t>android_card</w:t>
-            </w:r>
-            <w:proofErr w:type="spellEnd"/>
-            <w:r>
-              <w:rPr>
-                <w:lang w:val="en-US"/>
-              </w:rPr>
-              <w:t xml:space="preserve"> documentation of the </w:t>
-            </w:r>
-            <w:proofErr w:type="spellStart"/>
-            <w:r>
-              <w:rPr>
-                <w:lang w:val="en-US"/>
-              </w:rPr>
-              <w:t>link_os</w:t>
-            </w:r>
-            <w:proofErr w:type="spellEnd"/>
-            <w:r>
-              <w:rPr>
-                <w:lang w:val="en-US"/>
-              </w:rPr>
-              <w:t xml:space="preserve"> SDK. </w:t>
+              <w:t xml:space="preserve">of the interface CodeQRUtil in the android_card documentation of the link_os SDK. </w:t>
             </w:r>
           </w:p>
         </w:tc>
@@ -8306,7 +7754,7 @@
           <w:lang w:val="en-US"/>
         </w:rPr>
       </w:pPr>
-      <w:bookmarkStart w:id="16" w:name="_Toc199943462"/>
+      <w:bookmarkStart w:id="16" w:name="_Toc199943815"/>
       <w:r>
         <w:rPr>
           <w:lang w:val="en-US"/>
@@ -8337,21 +7785,7 @@
         <w:rPr>
           <w:lang w:val="en-US"/>
         </w:rPr>
-        <w:t xml:space="preserve"> is set to true in the </w:t>
-      </w:r>
-      <w:proofErr w:type="spellStart"/>
-      <w:r>
-        <w:rPr>
-          <w:lang w:val="en-US"/>
-        </w:rPr>
-        <w:t>config.json</w:t>
-      </w:r>
-      <w:proofErr w:type="spellEnd"/>
-      <w:r>
-        <w:rPr>
-          <w:lang w:val="en-US"/>
-        </w:rPr>
-        <w:t xml:space="preserve"> file, the application will load the file font.ttf contained in the KonCierge50 folder and use it to print on the card.</w:t>
+        <w:t xml:space="preserve"> is set to true in the config.json file, the application will load the file font.ttf contained in the KonCierge50 folder and use it to print on the card.</w:t>
       </w:r>
     </w:p>
     <w:p>
@@ -8374,7 +7808,7 @@
           <w:lang w:val="en-US"/>
         </w:rPr>
       </w:pPr>
-      <w:bookmarkStart w:id="17" w:name="_Toc199943463"/>
+      <w:bookmarkStart w:id="17" w:name="_Toc199943816"/>
       <w:r>
         <w:rPr>
           <w:lang w:val="en-US"/>
@@ -8506,21 +7940,7 @@
         <w:rPr>
           <w:lang w:val="en-US"/>
         </w:rPr>
-        <w:t xml:space="preserve">Feel free to replace this image </w:t>
-      </w:r>
-      <w:proofErr w:type="gramStart"/>
-      <w:r>
-        <w:rPr>
-          <w:lang w:val="en-US"/>
-        </w:rPr>
-        <w:t>by</w:t>
-      </w:r>
-      <w:proofErr w:type="gramEnd"/>
-      <w:r>
-        <w:rPr>
-          <w:lang w:val="en-US"/>
-        </w:rPr>
-        <w:t xml:space="preserve"> your own logo.</w:t>
+        <w:t>Feel free to replace this image by your own logo.</w:t>
       </w:r>
     </w:p>
     <w:p>
@@ -8543,7 +7963,7 @@
           <w:lang w:val="en-US"/>
         </w:rPr>
       </w:pPr>
-      <w:bookmarkStart w:id="18" w:name="_Toc199943464"/>
+      <w:bookmarkStart w:id="18" w:name="_Toc199943817"/>
       <w:r>
         <w:rPr>
           <w:lang w:val="en-US"/>
@@ -8630,8 +8050,7 @@
           <w:lang w:val="en-US"/>
         </w:rPr>
       </w:pPr>
-      <w:bookmarkStart w:id="19" w:name="_Toc199943465"/>
-      <w:proofErr w:type="spellStart"/>
+      <w:bookmarkStart w:id="19" w:name="_Toc199943818"/>
       <w:r>
         <w:rPr>
           <w:lang w:val="en-US"/>
@@ -8639,7 +8058,6 @@
         <w:t>VCard</w:t>
       </w:r>
       <w:bookmarkEnd w:id="19"/>
-      <w:proofErr w:type="spellEnd"/>
     </w:p>
     <w:p>
       <w:pPr>
@@ -8663,21 +8081,7 @@
         <w:rPr>
           <w:lang w:val="en-US"/>
         </w:rPr>
-        <w:t xml:space="preserve"> in the </w:t>
-      </w:r>
-      <w:proofErr w:type="spellStart"/>
-      <w:r>
-        <w:rPr>
-          <w:lang w:val="en-US"/>
-        </w:rPr>
-        <w:t>config.json</w:t>
-      </w:r>
-      <w:proofErr w:type="spellEnd"/>
-      <w:r>
-        <w:rPr>
-          <w:lang w:val="en-US"/>
-        </w:rPr>
-        <w:t xml:space="preserve"> file is set to true, a QR code will be printed on the card.</w:t>
+        <w:t xml:space="preserve"> in the config.json file is set to true, a QR code will be printed on the card.</w:t>
       </w:r>
     </w:p>
     <w:p>
@@ -8715,57 +8119,21 @@
         <w:rPr>
           <w:lang w:val="en-US"/>
         </w:rPr>
-        <w:t xml:space="preserve">The </w:t>
-      </w:r>
-      <w:proofErr w:type="spellStart"/>
-      <w:r>
-        <w:rPr>
-          <w:lang w:val="en-US"/>
-        </w:rPr>
-        <w:t>QRCode</w:t>
-      </w:r>
-      <w:proofErr w:type="spellEnd"/>
-      <w:r>
-        <w:rPr>
-          <w:lang w:val="en-US"/>
-        </w:rPr>
-        <w:t xml:space="preserve"> will contain a </w:t>
-      </w:r>
-      <w:proofErr w:type="spellStart"/>
-      <w:r>
-        <w:rPr>
-          <w:lang w:val="en-US"/>
-        </w:rPr>
-        <w:t>VCard</w:t>
-      </w:r>
-      <w:proofErr w:type="spellEnd"/>
-      <w:r>
-        <w:rPr>
-          <w:lang w:val="en-US"/>
-        </w:rPr>
-        <w:t xml:space="preserve"> string encoded as this (variable elements are in bold):</w:t>
-      </w:r>
-    </w:p>
-    <w:p>
-      <w:pPr>
-        <w:rPr>
-          <w:lang w:val="en-US"/>
-        </w:rPr>
-      </w:pPr>
-      <w:proofErr w:type="gramStart"/>
+        <w:t>The QRCode will contain a VCard string encoded as this (variable elements are in bold):</w:t>
+      </w:r>
+    </w:p>
+    <w:p>
+      <w:pPr>
+        <w:rPr>
+          <w:lang w:val="en-US"/>
+        </w:rPr>
+      </w:pPr>
       <w:r>
         <w:rPr>
           <w:lang w:val="en-US"/>
         </w:rPr>
         <w:lastRenderedPageBreak/>
-        <w:t>BEGIN:VCARD</w:t>
-      </w:r>
-      <w:proofErr w:type="gramEnd"/>
-      <w:r>
-        <w:rPr>
-          <w:lang w:val="en-US"/>
-        </w:rPr>
-        <w:t xml:space="preserve"> </w:t>
+        <w:t xml:space="preserve">BEGIN:VCARD </w:t>
       </w:r>
       <w:r>
         <w:rPr>
@@ -8779,12 +8147,6 @@
           <w:lang w:val="en-US"/>
         </w:rPr>
         <w:br/>
-      </w:r>
-      <w:proofErr w:type="gramStart"/>
-      <w:r>
-        <w:rPr>
-          <w:lang w:val="en-US"/>
-        </w:rPr>
         <w:t>N:</w:t>
       </w:r>
       <w:r>
@@ -8795,7 +8157,6 @@
         </w:rPr>
         <w:t>LastName</w:t>
       </w:r>
-      <w:proofErr w:type="gramEnd"/>
       <w:r>
         <w:rPr>
           <w:lang w:val="en-US"/>
@@ -8815,13 +8176,6 @@
           <w:lang w:val="en-US"/>
         </w:rPr>
         <w:br/>
-      </w:r>
-      <w:proofErr w:type="spellStart"/>
-      <w:proofErr w:type="gramStart"/>
-      <w:r>
-        <w:rPr>
-          <w:lang w:val="en-US"/>
-        </w:rPr>
         <w:t>FN</w:t>
       </w:r>
       <w:r>
@@ -8838,8 +8192,6 @@
         </w:rPr>
         <w:t>FirstName</w:t>
       </w:r>
-      <w:proofErr w:type="spellEnd"/>
-      <w:proofErr w:type="gramEnd"/>
       <w:r>
         <w:rPr>
           <w:lang w:val="en-US"/>
@@ -8859,21 +8211,7 @@
           <w:lang w:val="en-US"/>
         </w:rPr>
         <w:br/>
-      </w:r>
-      <w:proofErr w:type="spellStart"/>
-      <w:proofErr w:type="gramStart"/>
-      <w:r>
-        <w:rPr>
-          <w:lang w:val="en-US"/>
-        </w:rPr>
-        <w:t>TEL;CELL</w:t>
-      </w:r>
-      <w:proofErr w:type="gramEnd"/>
-      <w:r>
-        <w:rPr>
-          <w:lang w:val="en-US"/>
-        </w:rPr>
-        <w:t>:</w:t>
+        <w:t>TEL;CELL:</w:t>
       </w:r>
       <w:r>
         <w:rPr>
@@ -8883,34 +8221,12 @@
         </w:rPr>
         <w:t>MobilePhone</w:t>
       </w:r>
-      <w:proofErr w:type="spellEnd"/>
       <w:r>
         <w:rPr>
           <w:lang w:val="en-US"/>
         </w:rPr>
         <w:br/>
-      </w:r>
-      <w:proofErr w:type="spellStart"/>
-      <w:proofErr w:type="gramStart"/>
-      <w:r>
-        <w:rPr>
-          <w:lang w:val="en-US"/>
-        </w:rPr>
-        <w:t>EMAIL;WORK</w:t>
-      </w:r>
-      <w:proofErr w:type="gramEnd"/>
-      <w:r>
-        <w:rPr>
-          <w:lang w:val="en-US"/>
-        </w:rPr>
-        <w:t>;</w:t>
-      </w:r>
-      <w:proofErr w:type="gramStart"/>
-      <w:r>
-        <w:rPr>
-          <w:lang w:val="en-US"/>
-        </w:rPr>
-        <w:t>INTERNET:</w:t>
+        <w:t>EMAIL;WORK;INTERNET:</w:t>
       </w:r>
       <w:r>
         <w:rPr>
@@ -8920,20 +8236,11 @@
         </w:rPr>
         <w:t>Email</w:t>
       </w:r>
-      <w:proofErr w:type="spellEnd"/>
-      <w:proofErr w:type="gramEnd"/>
       <w:r>
         <w:rPr>
           <w:lang w:val="en-US"/>
         </w:rPr>
         <w:br/>
-      </w:r>
-      <w:proofErr w:type="spellStart"/>
-      <w:proofErr w:type="gramStart"/>
-      <w:r>
-        <w:rPr>
-          <w:lang w:val="en-US"/>
-        </w:rPr>
         <w:t>TITLE:</w:t>
       </w:r>
       <w:r>
@@ -8944,20 +8251,11 @@
         </w:rPr>
         <w:t>Function</w:t>
       </w:r>
-      <w:proofErr w:type="spellEnd"/>
-      <w:proofErr w:type="gramEnd"/>
       <w:r>
         <w:rPr>
           <w:lang w:val="en-US"/>
         </w:rPr>
         <w:br/>
-      </w:r>
-      <w:proofErr w:type="spellStart"/>
-      <w:proofErr w:type="gramStart"/>
-      <w:r>
-        <w:rPr>
-          <w:lang w:val="en-US"/>
-        </w:rPr>
         <w:t>ORG:</w:t>
       </w:r>
       <w:r>
@@ -8968,62 +8266,25 @@
         </w:rPr>
         <w:t>Company</w:t>
       </w:r>
-      <w:proofErr w:type="spellEnd"/>
-      <w:proofErr w:type="gramEnd"/>
       <w:r>
         <w:rPr>
           <w:lang w:val="en-US"/>
         </w:rPr>
         <w:br/>
-      </w:r>
-      <w:proofErr w:type="gramStart"/>
-      <w:r>
-        <w:rPr>
-          <w:lang w:val="en-US"/>
-        </w:rPr>
         <w:t>END:VCARD</w:t>
       </w:r>
-      <w:proofErr w:type="gramEnd"/>
-    </w:p>
-    <w:p>
-      <w:pPr>
-        <w:rPr>
-          <w:lang w:val="en-US"/>
-        </w:rPr>
-      </w:pPr>
-      <w:r>
-        <w:rPr>
-          <w:lang w:val="en-US"/>
-        </w:rPr>
-        <w:t xml:space="preserve">The </w:t>
-      </w:r>
-      <w:proofErr w:type="spellStart"/>
-      <w:r>
-        <w:rPr>
-          <w:lang w:val="en-US"/>
-        </w:rPr>
-        <w:t>VCard</w:t>
-      </w:r>
-      <w:proofErr w:type="spellEnd"/>
-      <w:r>
-        <w:rPr>
-          <w:lang w:val="en-US"/>
-        </w:rPr>
-        <w:t xml:space="preserve"> will contain only </w:t>
-      </w:r>
-      <w:proofErr w:type="gramStart"/>
-      <w:r>
-        <w:rPr>
-          <w:lang w:val="en-US"/>
-        </w:rPr>
-        <w:t>the available</w:t>
-      </w:r>
-      <w:proofErr w:type="gramEnd"/>
-      <w:r>
-        <w:rPr>
-          <w:lang w:val="en-US"/>
-        </w:rPr>
-        <w:t xml:space="preserve"> information.</w:t>
+    </w:p>
+    <w:p>
+      <w:pPr>
+        <w:rPr>
+          <w:lang w:val="en-US"/>
+        </w:rPr>
+      </w:pPr>
+      <w:r>
+        <w:rPr>
+          <w:lang w:val="en-US"/>
+        </w:rPr>
+        <w:t>The VCard will contain only the available information.</w:t>
       </w:r>
     </w:p>
     <w:p>
@@ -9038,39 +8299,17 @@
         </w:rPr>
         <w:t xml:space="preserve">For example, if the email is missing, the </w:t>
       </w:r>
-      <w:proofErr w:type="gramStart"/>
-      <w:r>
-        <w:rPr>
-          <w:lang w:val="en-US"/>
-        </w:rPr>
-        <w:t>EMAIL;WORK</w:t>
-      </w:r>
-      <w:proofErr w:type="gramEnd"/>
-      <w:r>
-        <w:rPr>
-          <w:lang w:val="en-US"/>
-        </w:rPr>
-        <w:t>;INTERNET</w:t>
-      </w:r>
-      <w:r>
-        <w:rPr>
-          <w:lang w:val="en-US"/>
-        </w:rPr>
-        <w:t xml:space="preserve"> won’t be added to the </w:t>
-      </w:r>
-      <w:proofErr w:type="spellStart"/>
-      <w:r>
-        <w:rPr>
-          <w:lang w:val="en-US"/>
-        </w:rPr>
-        <w:t>VCard</w:t>
-      </w:r>
-      <w:proofErr w:type="spellEnd"/>
-      <w:r>
-        <w:rPr>
-          <w:lang w:val="en-US"/>
-        </w:rPr>
-        <w:t>.</w:t>
+      <w:r>
+        <w:rPr>
+          <w:lang w:val="en-US"/>
+        </w:rPr>
+        <w:t>EMAIL;WORK;INTERNET</w:t>
+      </w:r>
+      <w:r>
+        <w:rPr>
+          <w:lang w:val="en-US"/>
+        </w:rPr>
+        <w:t xml:space="preserve"> won’t be added to the VCard.</w:t>
       </w:r>
     </w:p>
     <w:p>
@@ -9087,7 +8326,7 @@
           <w:lang w:val="en-US"/>
         </w:rPr>
       </w:pPr>
-      <w:bookmarkStart w:id="20" w:name="_Toc199943466"/>
+      <w:bookmarkStart w:id="20" w:name="_Toc199943819"/>
       <w:r>
         <w:rPr>
           <w:lang w:val="en-US"/>
@@ -9118,21 +8357,7 @@
         <w:rPr>
           <w:lang w:val="en-US"/>
         </w:rPr>
-        <w:t xml:space="preserve"> element is set to true in the </w:t>
-      </w:r>
-      <w:proofErr w:type="spellStart"/>
-      <w:r>
-        <w:rPr>
-          <w:lang w:val="en-US"/>
-        </w:rPr>
-        <w:t>config.json</w:t>
-      </w:r>
-      <w:proofErr w:type="spellEnd"/>
-      <w:r>
-        <w:rPr>
-          <w:lang w:val="en-US"/>
-        </w:rPr>
-        <w:t xml:space="preserve"> file, the application will run in VIP mode.</w:t>
+        <w:t xml:space="preserve"> element is set to true in the config.json file, the application will run in VIP mode.</w:t>
       </w:r>
     </w:p>
     <w:p>
@@ -9303,21 +8528,7 @@
         <w:rPr>
           <w:lang w:val="en-US"/>
         </w:rPr>
-        <w:t xml:space="preserve"> element of the </w:t>
-      </w:r>
-      <w:proofErr w:type="spellStart"/>
-      <w:r>
-        <w:rPr>
-          <w:lang w:val="en-US"/>
-        </w:rPr>
-        <w:t>config.json</w:t>
-      </w:r>
-      <w:proofErr w:type="spellEnd"/>
-      <w:r>
-        <w:rPr>
-          <w:lang w:val="en-US"/>
-        </w:rPr>
-        <w:t xml:space="preserve"> file is set to true, a wristband will be printed using a Zebra’s wristband printer.</w:t>
+        <w:t xml:space="preserve"> element of the config.json file is set to true, a wristband will be printed using a Zebra’s wristband printer.</w:t>
       </w:r>
     </w:p>
     <w:p>
@@ -9354,21 +8565,7 @@
         <w:rPr>
           <w:lang w:val="en-US"/>
         </w:rPr>
-        <w:t xml:space="preserve"> of the </w:t>
-      </w:r>
-      <w:proofErr w:type="spellStart"/>
-      <w:r>
-        <w:rPr>
-          <w:lang w:val="en-US"/>
-        </w:rPr>
-        <w:t>config.json</w:t>
-      </w:r>
-      <w:proofErr w:type="spellEnd"/>
-      <w:r>
-        <w:rPr>
-          <w:lang w:val="en-US"/>
-        </w:rPr>
-        <w:t xml:space="preserve"> file.</w:t>
+        <w:t xml:space="preserve"> of the config.json file.</w:t>
       </w:r>
     </w:p>
     <w:p>
@@ -9407,78 +8604,20 @@
         <w:rPr>
           <w:lang w:val="en-US"/>
         </w:rPr>
-        <w:t xml:space="preserve">Note that the data printed is not variable (no dynamic field passed to the VIP.ZPL file), so it is limited to what you put inside the </w:t>
-      </w:r>
-      <w:proofErr w:type="spellStart"/>
-      <w:r>
-        <w:rPr>
-          <w:lang w:val="en-US"/>
-        </w:rPr>
-        <w:t>zpl</w:t>
-      </w:r>
-      <w:proofErr w:type="spellEnd"/>
-      <w:r>
-        <w:rPr>
-          <w:lang w:val="en-US"/>
-        </w:rPr>
-        <w:t xml:space="preserve"> file.</w:t>
-      </w:r>
-    </w:p>
-    <w:p>
-      <w:pPr>
-        <w:rPr>
-          <w:lang w:val="en-US"/>
-        </w:rPr>
-      </w:pPr>
-      <w:r>
-        <w:rPr>
-          <w:lang w:val="en-US"/>
-        </w:rPr>
-        <w:t xml:space="preserve">This feature allows you to automatically print the wristband in parallel </w:t>
-      </w:r>
-      <w:proofErr w:type="gramStart"/>
-      <w:r>
-        <w:rPr>
-          <w:lang w:val="en-US"/>
-        </w:rPr>
-        <w:t>of</w:t>
-      </w:r>
-      <w:proofErr w:type="gramEnd"/>
-      <w:r>
-        <w:rPr>
-          <w:lang w:val="en-US"/>
-        </w:rPr>
-        <w:t xml:space="preserve"> the card printing so your VIP attendee will receive a card with her/his/their information printed as well as a wristband that will identify her/him/</w:t>
-      </w:r>
-      <w:proofErr w:type="spellStart"/>
-      <w:proofErr w:type="gramStart"/>
-      <w:r>
-        <w:rPr>
-          <w:lang w:val="en-US"/>
-        </w:rPr>
-        <w:t>their</w:t>
-      </w:r>
-      <w:proofErr w:type="spellEnd"/>
-      <w:proofErr w:type="gramEnd"/>
-      <w:r>
-        <w:rPr>
-          <w:lang w:val="en-US"/>
-        </w:rPr>
-        <w:t xml:space="preserve"> as a VIP (for </w:t>
-      </w:r>
-      <w:proofErr w:type="gramStart"/>
-      <w:r>
-        <w:rPr>
-          <w:lang w:val="en-US"/>
-        </w:rPr>
-        <w:t>example :</w:t>
-      </w:r>
-      <w:proofErr w:type="gramEnd"/>
-      <w:r>
-        <w:rPr>
-          <w:lang w:val="en-US"/>
-        </w:rPr>
-        <w:t xml:space="preserve"> VIP access to specific exhibition zones). </w:t>
+        <w:t>Note that the data printed is not variable (no dynamic field passed to the VIP.ZPL file), so it is limited to what you put inside the zpl file.</w:t>
+      </w:r>
+    </w:p>
+    <w:p>
+      <w:pPr>
+        <w:rPr>
+          <w:lang w:val="en-US"/>
+        </w:rPr>
+      </w:pPr>
+      <w:r>
+        <w:rPr>
+          <w:lang w:val="en-US"/>
+        </w:rPr>
+        <w:t xml:space="preserve">This feature allows you to automatically print the wristband in parallel of the card printing so your VIP attendee will receive a card with her/his/their information printed as well as a wristband that will identify her/him/their as a VIP (for example : VIP access to specific exhibition zones). </w:t>
       </w:r>
     </w:p>
     <w:p>
@@ -9488,7 +8627,7 @@
           <w:lang w:val="en-US"/>
         </w:rPr>
       </w:pPr>
-      <w:bookmarkStart w:id="21" w:name="_Toc199943467"/>
+      <w:bookmarkStart w:id="21" w:name="_Toc199943820"/>
       <w:r>
         <w:rPr>
           <w:lang w:val="en-US"/>
@@ -9520,21 +8659,7 @@
         <w:rPr>
           <w:lang w:val="en-US"/>
         </w:rPr>
-        <w:t xml:space="preserve"> element of the </w:t>
-      </w:r>
-      <w:proofErr w:type="spellStart"/>
-      <w:r>
-        <w:rPr>
-          <w:lang w:val="en-US"/>
-        </w:rPr>
-        <w:t>config.json</w:t>
-      </w:r>
-      <w:proofErr w:type="spellEnd"/>
-      <w:r>
-        <w:rPr>
-          <w:lang w:val="en-US"/>
-        </w:rPr>
-        <w:t xml:space="preserve"> file is set to true, every time an attendee prints her/his/their card, a new line will be added to an export CSV file.</w:t>
+        <w:t xml:space="preserve"> element of the config.json file is set to true, every time an attendee prints her/his/their card, a new line will be added to an export CSV file.</w:t>
       </w:r>
     </w:p>
     <w:p>
@@ -9559,48 +8684,20 @@
         <w:rPr>
           <w:lang w:val="en-US"/>
         </w:rPr>
-        <w:t xml:space="preserve"> element of the </w:t>
-      </w:r>
-      <w:proofErr w:type="spellStart"/>
-      <w:r>
-        <w:rPr>
-          <w:lang w:val="en-US"/>
-        </w:rPr>
-        <w:t>config.json</w:t>
-      </w:r>
-      <w:proofErr w:type="spellEnd"/>
-      <w:r>
-        <w:rPr>
-          <w:lang w:val="en-US"/>
-        </w:rPr>
-        <w:t xml:space="preserve"> file is set to true, every time a newly registered attendee prints her/his/their card, a new line will be added to an export CSV file.</w:t>
-      </w:r>
-    </w:p>
-    <w:p>
-      <w:pPr>
-        <w:rPr>
-          <w:lang w:val="en-US"/>
-        </w:rPr>
-      </w:pPr>
-      <w:r>
-        <w:rPr>
-          <w:lang w:val="en-US"/>
-        </w:rPr>
-        <w:t xml:space="preserve">The file is created in a sub folder of the KonCierge50 folder that is created at the root of the </w:t>
-      </w:r>
-      <w:proofErr w:type="spellStart"/>
-      <w:r>
-        <w:rPr>
-          <w:lang w:val="en-US"/>
-        </w:rPr>
-        <w:t>SDCard</w:t>
-      </w:r>
-      <w:proofErr w:type="spellEnd"/>
-      <w:r>
-        <w:rPr>
-          <w:lang w:val="en-US"/>
-        </w:rPr>
-        <w:t>.</w:t>
+        <w:t xml:space="preserve"> element of the config.json file is set to true, every time a newly registered attendee prints her/his/their card, a new line will be added to an export CSV file.</w:t>
+      </w:r>
+    </w:p>
+    <w:p>
+      <w:pPr>
+        <w:rPr>
+          <w:lang w:val="en-US"/>
+        </w:rPr>
+      </w:pPr>
+      <w:r>
+        <w:rPr>
+          <w:lang w:val="en-US"/>
+        </w:rPr>
+        <w:t>The file is created in a sub folder of the KonCierge50 folder that is created at the root of the SDCard.</w:t>
       </w:r>
     </w:p>
     <w:p>
@@ -9661,50 +8758,12 @@
           <w:lang w:val="en-US"/>
         </w:rPr>
       </w:pPr>
-      <w:proofErr w:type="spellStart"/>
-      <w:proofErr w:type="gramStart"/>
-      <w:r>
-        <w:rPr>
-          <w:lang w:val="en-US"/>
-        </w:rPr>
-        <w:t>FirstName;LastName</w:t>
-      </w:r>
-      <w:proofErr w:type="gramEnd"/>
-      <w:r>
-        <w:rPr>
-          <w:lang w:val="en-US"/>
-        </w:rPr>
-        <w:t>;</w:t>
-      </w:r>
-      <w:proofErr w:type="gramStart"/>
-      <w:r>
-        <w:rPr>
-          <w:lang w:val="en-US"/>
-        </w:rPr>
-        <w:t>Company;Email</w:t>
-      </w:r>
-      <w:proofErr w:type="gramEnd"/>
-      <w:r>
-        <w:rPr>
-          <w:lang w:val="en-US"/>
-        </w:rPr>
-        <w:t>;</w:t>
-      </w:r>
-      <w:proofErr w:type="gramStart"/>
-      <w:r>
-        <w:rPr>
-          <w:lang w:val="en-US"/>
-        </w:rPr>
-        <w:t>Mobile;Role</w:t>
-      </w:r>
-      <w:proofErr w:type="gramEnd"/>
-      <w:r>
-        <w:rPr>
-          <w:lang w:val="en-US"/>
-        </w:rPr>
-        <w:t>;</w:t>
-      </w:r>
-      <w:proofErr w:type="gramStart"/>
+      <w:r>
+        <w:rPr>
+          <w:lang w:val="en-US"/>
+        </w:rPr>
+        <w:t>FirstName;LastName;Company;Email;Mobile;Role;</w:t>
+      </w:r>
       <w:r>
         <w:rPr>
           <w:lang w:val="en-US"/>
@@ -9717,8 +8776,6 @@
         </w:rPr>
         <w:t>TimeStamp</w:t>
       </w:r>
-      <w:proofErr w:type="spellEnd"/>
-      <w:proofErr w:type="gramEnd"/>
     </w:p>
     <w:p>
       <w:pPr>
@@ -10254,14 +9311,12 @@
                 <w:lang w:val="en-US"/>
               </w:rPr>
             </w:pPr>
-            <w:proofErr w:type="spellStart"/>
             <w:r>
               <w:rPr>
                 <w:lang w:val="en-US"/>
               </w:rPr>
               <w:t>TimeStamp</w:t>
             </w:r>
-            <w:proofErr w:type="spellEnd"/>
           </w:p>
         </w:tc>
         <w:tc>
@@ -10296,29 +9351,7 @@
               <w:rPr>
                 <w:lang w:val="en-US"/>
               </w:rPr>
-              <w:t xml:space="preserve">The time when the attendee printed her/his/their card with the format </w:t>
-            </w:r>
-            <w:proofErr w:type="spellStart"/>
-            <w:proofErr w:type="gramStart"/>
-            <w:r>
-              <w:rPr>
-                <w:lang w:val="en-US"/>
-              </w:rPr>
-              <w:t>Hours:Minutes</w:t>
-            </w:r>
-            <w:proofErr w:type="gramEnd"/>
-            <w:r>
-              <w:rPr>
-                <w:lang w:val="en-US"/>
-              </w:rPr>
-              <w:t>:Seconds</w:t>
-            </w:r>
-            <w:proofErr w:type="spellEnd"/>
-            <w:r>
-              <w:rPr>
-                <w:lang w:val="en-US"/>
-              </w:rPr>
-              <w:t>.</w:t>
+              <w:t>The time when the attendee printed her/his/their card with the format Hours:Minutes:Seconds.</w:t>
             </w:r>
           </w:p>
         </w:tc>
@@ -10450,7 +9483,7 @@
           <w:lang w:val="en-US"/>
         </w:rPr>
       </w:pPr>
-      <w:bookmarkStart w:id="22" w:name="_Toc199943468"/>
+      <w:bookmarkStart w:id="22" w:name="_Toc199943821"/>
       <w:r>
         <w:rPr>
           <w:lang w:val="en-US"/>
@@ -10534,21 +9567,7 @@
         <w:rPr>
           <w:lang w:val="en-US"/>
         </w:rPr>
-        <w:t xml:space="preserve">You’ll have to create a profile containing </w:t>
-      </w:r>
-      <w:proofErr w:type="gramStart"/>
-      <w:r>
-        <w:rPr>
-          <w:lang w:val="en-US"/>
-        </w:rPr>
-        <w:t>a Display</w:t>
-      </w:r>
-      <w:proofErr w:type="gramEnd"/>
-      <w:r>
-        <w:rPr>
-          <w:lang w:val="en-US"/>
-        </w:rPr>
-        <w:t xml:space="preserve"> Manager CSP.</w:t>
+        <w:t>You’ll have to create a profile containing a Display Manager CSP.</w:t>
       </w:r>
     </w:p>
     <w:p>
@@ -10774,28 +9793,7 @@
         <w:rPr>
           <w:lang w:val="en-US"/>
         </w:rPr>
-        <w:t xml:space="preserve"> set all the switches to true and the </w:t>
-      </w:r>
-      <w:proofErr w:type="gramStart"/>
-      <w:r>
-        <w:rPr>
-          <w:lang w:val="en-US"/>
-        </w:rPr>
-        <w:t>drop down</w:t>
-      </w:r>
-      <w:proofErr w:type="gramEnd"/>
-      <w:r>
-        <w:rPr>
-          <w:lang w:val="en-US"/>
-        </w:rPr>
-        <w:t xml:space="preserve"> list to </w:t>
-      </w:r>
-      <w:proofErr w:type="gramStart"/>
-      <w:r>
-        <w:rPr>
-          <w:lang w:val="en-US"/>
-        </w:rPr>
-        <w:t xml:space="preserve">portrait </w:t>
+        <w:t xml:space="preserve"> set all the switches to true and the drop down list to portrait </w:t>
       </w:r>
       <w:r>
         <w:rPr>
@@ -10803,7 +9801,6 @@
         </w:rPr>
         <w:t>:</w:t>
       </w:r>
-      <w:proofErr w:type="gramEnd"/>
     </w:p>
     <w:p>
       <w:pPr>
@@ -12975,6 +11972,7 @@
   <w:style w:type="character" w:default="1" w:styleId="DefaultParagraphFont">
     <w:name w:val="Default Paragraph Font"/>
     <w:uiPriority w:val="1"/>
+    <w:semiHidden/>
     <w:unhideWhenUsed/>
   </w:style>
   <w:style w:type="table" w:default="1" w:styleId="TableNormal">

</xml_diff>

<commit_message>
Added a line to inform the user that the KC50 should be put in Dark Mode to get the best graphical experience.
</commit_message>
<xml_diff>
--- a/KonCierge50-HowTo.docx
+++ b/KonCierge50-HowTo.docx
@@ -3506,6 +3506,22 @@
     </w:p>
     <w:p>
       <w:pPr>
+        <w:rPr>
+          <w:b/>
+          <w:bCs/>
+        </w:rPr>
+      </w:pPr>
+      <w:r>
+        <w:rPr>
+          <w:b/>
+          <w:bCs/>
+          <w:highlight w:val="yellow"/>
+        </w:rPr>
+        <w:t>The application is designed to run in DARK MODE, so you should set your KC50 to Dark Mode to get the best graphical experience.</w:t>
+      </w:r>
+    </w:p>
+    <w:p>
+      <w:pPr>
         <w:pStyle w:val="Heading1"/>
       </w:pPr>
       <w:bookmarkStart w:id="4" w:name="_Toc199943804"/>
@@ -3579,34 +3595,6 @@
     <w:p>
       <w:pPr>
         <w:rPr>
-          <w:b/>
-          <w:bCs/>
-          <w:u w:val="single"/>
-        </w:rPr>
-      </w:pPr>
-      <w:r>
-        <w:rPr>
-          <w:b/>
-          <w:bCs/>
-          <w:highlight w:val="yellow"/>
-          <w:u w:val="single"/>
-        </w:rPr>
-        <w:t>IT CAN NOT BE MODIFIED TO BE USED ON OTHER BRAND DEVICES SINCE IT WILL BE A FAILURE TO COMPLY WITH THE LICENSE.</w:t>
-      </w:r>
-    </w:p>
-    <w:p>
-      <w:pPr>
-        <w:pStyle w:val="Heading1"/>
-        <w:numPr>
-          <w:ilvl w:val="0"/>
-          <w:numId w:val="0"/>
-        </w:numPr>
-        <w:ind w:left="720"/>
-      </w:pPr>
-    </w:p>
-    <w:p>
-      <w:pPr>
-        <w:rPr>
           <w:rFonts w:asciiTheme="majorHAnsi" w:eastAsiaTheme="majorEastAsia" w:hAnsiTheme="majorHAnsi" w:cstheme="majorBidi"/>
           <w:b/>
           <w:color w:val="2E74B5" w:themeColor="accent1" w:themeShade="BF"/>
@@ -3614,6 +3602,15 @@
           <w:szCs w:val="32"/>
         </w:rPr>
       </w:pPr>
+      <w:r>
+        <w:rPr>
+          <w:b/>
+          <w:bCs/>
+          <w:highlight w:val="yellow"/>
+          <w:u w:val="single"/>
+        </w:rPr>
+        <w:t>IT CAN NOT BE MODIFIED TO BE USED ON OTHER BRAND DEVICES SINCE IT WILL BE A FAILURE TO COMPLY WITH THE LICENSE.</w:t>
+      </w:r>
       <w:r>
         <w:br w:type="page"/>
       </w:r>
@@ -7365,7 +7362,6 @@
           </w:tcPr>
           <w:p>
             <w:r>
-              <w:lastRenderedPageBreak/>
               <w:t>EXPORT_ATTENDEE_DATA</w:t>
             </w:r>
           </w:p>

</xml_diff>

<commit_message>
Small typo and content fixes.
</commit_message>
<xml_diff>
--- a/KonCierge50-HowTo.docx
+++ b/KonCierge50-HowTo.docx
@@ -675,7 +675,15 @@
                   <w:t xml:space="preserve"> element description</w:t>
                 </w:r>
                 <w:r>
-                  <w:t xml:space="preserve"> in Config.json section.</w:t>
+                  <w:t xml:space="preserve"> in </w:t>
+                </w:r>
+                <w:proofErr w:type="spellStart"/>
+                <w:r>
+                  <w:t>Config.json</w:t>
+                </w:r>
+                <w:proofErr w:type="spellEnd"/>
+                <w:r>
+                  <w:t xml:space="preserve"> section.</w:t>
                 </w:r>
               </w:p>
               <w:p>
@@ -2949,41 +2957,43 @@
           <w:color w:val="auto"/>
           <w:u w:val="none"/>
         </w:rPr>
-        <w:t>A VCard printed as a QRCode can be added to the badge.</w:t>
-      </w:r>
-    </w:p>
-    <w:p>
-      <w:pPr>
+        <w:t xml:space="preserve">A </w:t>
+      </w:r>
+      <w:proofErr w:type="spellStart"/>
+      <w:r>
         <w:rPr>
           <w:rStyle w:val="Hyperlink"/>
           <w:color w:val="auto"/>
           <w:u w:val="none"/>
         </w:rPr>
-      </w:pPr>
+        <w:t>VCard</w:t>
+      </w:r>
+      <w:proofErr w:type="spellEnd"/>
       <w:r>
         <w:rPr>
           <w:rStyle w:val="Hyperlink"/>
           <w:color w:val="auto"/>
           <w:u w:val="none"/>
         </w:rPr>
-        <w:t>It will contain all the details of the guest that are either in the pre-built CSV or in the manual registration information.</w:t>
-      </w:r>
-    </w:p>
-    <w:p>
-      <w:pPr>
+        <w:t xml:space="preserve"> printed as a </w:t>
+      </w:r>
+      <w:proofErr w:type="spellStart"/>
+      <w:r>
         <w:rPr>
           <w:rStyle w:val="Hyperlink"/>
           <w:color w:val="auto"/>
           <w:u w:val="none"/>
         </w:rPr>
-      </w:pPr>
+        <w:t>QRCode</w:t>
+      </w:r>
+      <w:proofErr w:type="spellEnd"/>
       <w:r>
         <w:rPr>
           <w:rStyle w:val="Hyperlink"/>
           <w:color w:val="auto"/>
           <w:u w:val="none"/>
         </w:rPr>
-        <w:t>The application can print a wristband as well if the guest has been identified as a VIP.</w:t>
+        <w:t xml:space="preserve"> can be added to the badge.</w:t>
       </w:r>
     </w:p>
     <w:p>
@@ -3000,7 +3010,59 @@
           <w:color w:val="auto"/>
           <w:u w:val="none"/>
         </w:rPr>
-        <w:t xml:space="preserve">The Color LED add-on of the KC50 is supported if available. </w:t>
+        <w:t>It will contain all the details of the guest that are either in the pre-built CSV or in the manual registration information.</w:t>
+      </w:r>
+    </w:p>
+    <w:p>
+      <w:pPr>
+        <w:rPr>
+          <w:rStyle w:val="Hyperlink"/>
+          <w:color w:val="auto"/>
+          <w:u w:val="none"/>
+        </w:rPr>
+      </w:pPr>
+      <w:r>
+        <w:rPr>
+          <w:rStyle w:val="Hyperlink"/>
+          <w:color w:val="auto"/>
+          <w:u w:val="none"/>
+        </w:rPr>
+        <w:t>The application can print a wristband as well if the guest has been identified as a VIP.</w:t>
+      </w:r>
+    </w:p>
+    <w:p>
+      <w:pPr>
+        <w:rPr>
+          <w:rStyle w:val="Hyperlink"/>
+          <w:color w:val="auto"/>
+          <w:u w:val="none"/>
+        </w:rPr>
+      </w:pPr>
+      <w:r>
+        <w:rPr>
+          <w:rStyle w:val="Hyperlink"/>
+          <w:color w:val="auto"/>
+          <w:u w:val="none"/>
+        </w:rPr>
+        <w:t xml:space="preserve">The </w:t>
+      </w:r>
+      <w:proofErr w:type="spellStart"/>
+      <w:r>
+        <w:rPr>
+          <w:rStyle w:val="Hyperlink"/>
+          <w:color w:val="auto"/>
+          <w:u w:val="none"/>
+        </w:rPr>
+        <w:t>Color</w:t>
+      </w:r>
+      <w:proofErr w:type="spellEnd"/>
+      <w:r>
+        <w:rPr>
+          <w:rStyle w:val="Hyperlink"/>
+          <w:color w:val="auto"/>
+          <w:u w:val="none"/>
+        </w:rPr>
+        <w:t xml:space="preserve"> LED add-on of the KC50 is supported if available. </w:t>
       </w:r>
     </w:p>
     <w:p>
@@ -3477,8 +3539,13 @@
     </w:p>
     <w:p>
       <w:r>
-        <w:t>Or you can install through adb</w:t>
-      </w:r>
+        <w:t xml:space="preserve">Or you can install through </w:t>
+      </w:r>
+      <w:proofErr w:type="spellStart"/>
+      <w:r>
+        <w:t>adb</w:t>
+      </w:r>
+      <w:proofErr w:type="spellEnd"/>
       <w:r>
         <w:t xml:space="preserve"> using the following command:</w:t>
       </w:r>
@@ -3491,12 +3558,21 @@
           <w:bCs/>
         </w:rPr>
       </w:pPr>
+      <w:proofErr w:type="spellStart"/>
       <w:r>
         <w:rPr>
           <w:b/>
           <w:bCs/>
         </w:rPr>
-        <w:t>adb install KonCierge50-release.apk</w:t>
+        <w:t>adb</w:t>
+      </w:r>
+      <w:proofErr w:type="spellEnd"/>
+      <w:r>
+        <w:rPr>
+          <w:b/>
+          <w:bCs/>
+        </w:rPr>
+        <w:t xml:space="preserve"> install KonCierge50-release.apk</w:t>
       </w:r>
     </w:p>
     <w:p>
@@ -3793,7 +3869,15 @@
         <w:t>ENABLE_SEARCH_MODE</w:t>
       </w:r>
       <w:r>
-        <w:t xml:space="preserve"> is set to true in the config.json file, the user will</w:t>
+        <w:t xml:space="preserve"> is set to true in the </w:t>
+      </w:r>
+      <w:proofErr w:type="spellStart"/>
+      <w:r>
+        <w:t>config.json</w:t>
+      </w:r>
+      <w:proofErr w:type="spellEnd"/>
+      <w:r>
+        <w:t xml:space="preserve"> file, the user will</w:t>
       </w:r>
       <w:r>
         <w:t xml:space="preserve"> find </w:t>
@@ -3840,7 +3924,17 @@
         <w:t>NUMBER_OF_CHARACTERS_BEFORE_SEARCHING_FOR_CANDIDATES</w:t>
       </w:r>
       <w:r>
-        <w:t xml:space="preserve"> element in config.json section of this document), the user can enter a series of letters inside this search box before the search occurs.</w:t>
+        <w:t xml:space="preserve"> element in </w:t>
+      </w:r>
+      <w:proofErr w:type="spellStart"/>
+      <w:proofErr w:type="gramStart"/>
+      <w:r>
+        <w:t>config.json</w:t>
+      </w:r>
+      <w:proofErr w:type="spellEnd"/>
+      <w:proofErr w:type="gramEnd"/>
+      <w:r>
+        <w:t xml:space="preserve"> section of this document), the user can enter a series of letters inside this search box before the search occurs.</w:t>
       </w:r>
     </w:p>
     <w:p>
@@ -3959,7 +4053,15 @@
         <w:t>VIP_MODE</w:t>
       </w:r>
       <w:r>
-        <w:t xml:space="preserve"> in the config.json file or if the user is or is not a VIP, one of these screens may appear:</w:t>
+        <w:t xml:space="preserve"> in the </w:t>
+      </w:r>
+      <w:proofErr w:type="spellStart"/>
+      <w:r>
+        <w:t>config.json</w:t>
+      </w:r>
+      <w:proofErr w:type="spellEnd"/>
+      <w:r>
+        <w:t xml:space="preserve"> file or if the user is or is not a VIP, one of these screens may appear:</w:t>
       </w:r>
     </w:p>
     <w:p>
@@ -4399,7 +4501,15 @@
         <w:t>XX</w:t>
       </w:r>
       <w:r>
-        <w:t xml:space="preserve"> printer that is setup in the settings file (see Config.json section for more information).</w:t>
+        <w:t xml:space="preserve"> printer that is setup in the settings file (see </w:t>
+      </w:r>
+      <w:proofErr w:type="spellStart"/>
+      <w:r>
+        <w:t>Config.json</w:t>
+      </w:r>
+      <w:proofErr w:type="spellEnd"/>
+      <w:r>
+        <w:t xml:space="preserve"> section for more information).</w:t>
       </w:r>
       <w:r>
         <w:br/>
@@ -4860,7 +4970,15 @@
         <w:t>CAN_CREATE_VCARD</w:t>
       </w:r>
       <w:r>
-        <w:t xml:space="preserve"> element of the config.json file, the user will be able to enter </w:t>
+        <w:t xml:space="preserve"> element of the </w:t>
+      </w:r>
+      <w:proofErr w:type="spellStart"/>
+      <w:r>
+        <w:t>config.json</w:t>
+      </w:r>
+      <w:proofErr w:type="spellEnd"/>
+      <w:r>
+        <w:t xml:space="preserve"> file, the user will be able to enter </w:t>
       </w:r>
       <w:r>
         <w:t>a limited number of personal information, or a complete information set.</w:t>
@@ -4919,7 +5037,15 @@
         <w:t>information</w:t>
       </w:r>
       <w:r>
-        <w:t xml:space="preserve"> depending on the settings of the application (see Config.json section of this document for more information).</w:t>
+        <w:t xml:space="preserve"> depending on the settings of the application (see </w:t>
+      </w:r>
+      <w:proofErr w:type="spellStart"/>
+      <w:r>
+        <w:t>Config.json</w:t>
+      </w:r>
+      <w:proofErr w:type="spellEnd"/>
+      <w:r>
+        <w:t xml:space="preserve"> section of this document for more information).</w:t>
       </w:r>
     </w:p>
     <w:p>
@@ -4968,16 +5094,34 @@
         <w:t>PRINT_QRCODE</w:t>
       </w:r>
       <w:r>
-        <w:t xml:space="preserve"> is set to true in the settings, the application will only print the available data inside the VCard QRCode.</w:t>
+        <w:t xml:space="preserve"> is set to true in the settings, the application will only print the available data inside the </w:t>
+      </w:r>
+      <w:proofErr w:type="spellStart"/>
+      <w:r>
+        <w:t>VCard</w:t>
+      </w:r>
+      <w:proofErr w:type="spellEnd"/>
+      <w:r>
+        <w:t xml:space="preserve"> </w:t>
+      </w:r>
+      <w:proofErr w:type="spellStart"/>
+      <w:r>
+        <w:t>QRCode</w:t>
+      </w:r>
+      <w:proofErr w:type="spellEnd"/>
+      <w:r>
+        <w:t>.</w:t>
       </w:r>
     </w:p>
     <w:p>
       <w:r>
         <w:t xml:space="preserve">See </w:t>
       </w:r>
+      <w:proofErr w:type="spellStart"/>
       <w:r>
         <w:t>VCard</w:t>
       </w:r>
+      <w:proofErr w:type="spellEnd"/>
       <w:r>
         <w:t xml:space="preserve"> section of this document for more information.</w:t>
       </w:r>
@@ -5024,7 +5168,15 @@
         <w:t>KonCierge50</w:t>
       </w:r>
       <w:r>
-        <w:t xml:space="preserve"> folder at the root of the Android SDCard.</w:t>
+        <w:t xml:space="preserve"> folder at the root of the Android </w:t>
+      </w:r>
+      <w:proofErr w:type="spellStart"/>
+      <w:r>
+        <w:t>SDCard</w:t>
+      </w:r>
+      <w:proofErr w:type="spellEnd"/>
+      <w:r>
+        <w:t>.</w:t>
       </w:r>
     </w:p>
     <w:p>
@@ -5052,9 +5204,13 @@
           <w:numId w:val="9"/>
         </w:numPr>
       </w:pPr>
+      <w:proofErr w:type="spellStart"/>
+      <w:proofErr w:type="gramStart"/>
       <w:r>
         <w:t>config.json</w:t>
       </w:r>
+      <w:proofErr w:type="spellEnd"/>
+      <w:proofErr w:type="gramEnd"/>
     </w:p>
     <w:p>
       <w:pPr>
@@ -5108,7 +5264,15 @@
     </w:p>
     <w:p>
       <w:r>
-        <w:t>If you change it while the application is running, you’ll need to kill the app using the Android Tasks screen, and then restart the application.</w:t>
+        <w:t xml:space="preserve">If you change it while the application is running, you’ll need to kill the app using the Android Tasks </w:t>
+      </w:r>
+      <w:proofErr w:type="gramStart"/>
+      <w:r>
+        <w:t>screen, and</w:t>
+      </w:r>
+      <w:proofErr w:type="gramEnd"/>
+      <w:r>
+        <w:t xml:space="preserve"> then restart the application.</w:t>
       </w:r>
     </w:p>
     <w:p>
@@ -5342,9 +5506,32 @@
       </w:r>
     </w:p>
     <w:p>
-      <w:r>
-        <w:t>FirstName;LastName;Company;Email;Mobile;Role;VIP</w:t>
-      </w:r>
+      <w:proofErr w:type="spellStart"/>
+      <w:proofErr w:type="gramStart"/>
+      <w:r>
+        <w:t>FirstName;LastName</w:t>
+      </w:r>
+      <w:proofErr w:type="gramEnd"/>
+      <w:r>
+        <w:t>;</w:t>
+      </w:r>
+      <w:proofErr w:type="gramStart"/>
+      <w:r>
+        <w:t>Company;Email</w:t>
+      </w:r>
+      <w:proofErr w:type="gramEnd"/>
+      <w:r>
+        <w:t>;</w:t>
+      </w:r>
+      <w:proofErr w:type="gramStart"/>
+      <w:r>
+        <w:t>Mobile;Role</w:t>
+      </w:r>
+      <w:proofErr w:type="gramEnd"/>
+      <w:r>
+        <w:t>;VIP</w:t>
+      </w:r>
+      <w:proofErr w:type="spellEnd"/>
     </w:p>
     <w:p>
       <w:r>
@@ -5740,9 +5927,34 @@
       </w:r>
     </w:p>
     <w:p>
-      <w:r>
-        <w:t>Frank;Harris;NextGen;;;Product Designer;NO</w:t>
-      </w:r>
+      <w:proofErr w:type="spellStart"/>
+      <w:proofErr w:type="gramStart"/>
+      <w:r>
+        <w:t>Frank;Harris</w:t>
+      </w:r>
+      <w:proofErr w:type="gramEnd"/>
+      <w:r>
+        <w:t>;</w:t>
+      </w:r>
+      <w:proofErr w:type="gramStart"/>
+      <w:r>
+        <w:t>NextGen</w:t>
+      </w:r>
+      <w:proofErr w:type="spellEnd"/>
+      <w:r>
+        <w:t>;;;</w:t>
+      </w:r>
+      <w:proofErr w:type="gramEnd"/>
+      <w:r>
+        <w:t xml:space="preserve">Product </w:t>
+      </w:r>
+      <w:proofErr w:type="spellStart"/>
+      <w:proofErr w:type="gramStart"/>
+      <w:r>
+        <w:t>Designer;NO</w:t>
+      </w:r>
+      <w:proofErr w:type="spellEnd"/>
+      <w:proofErr w:type="gramEnd"/>
     </w:p>
     <w:p>
       <w:pPr>
@@ -5758,7 +5970,7 @@
           <w:bCs/>
           <w:u w:val="single"/>
         </w:rPr>
-        <w:t xml:space="preserve">The last line of the Attendees.csv file MUST be a line that contains data, avoid putting a carriage return at the </w:t>
+        <w:t xml:space="preserve">The last line of the Attendees.csv file MUST be a line that contains data, avoid putting a carriage return </w:t>
       </w:r>
       <w:r>
         <w:rPr>
@@ -5766,7 +5978,7 @@
           <w:bCs/>
           <w:u w:val="single"/>
         </w:rPr>
-        <w:t xml:space="preserve">before </w:t>
+        <w:t>after the</w:t>
       </w:r>
       <w:r>
         <w:rPr>
@@ -5774,7 +5986,47 @@
           <w:bCs/>
           <w:u w:val="single"/>
         </w:rPr>
-        <w:t>last line as the application can not interpret blank lines.</w:t>
+        <w:t xml:space="preserve"> </w:t>
+      </w:r>
+      <w:r>
+        <w:rPr>
+          <w:b/>
+          <w:bCs/>
+          <w:u w:val="single"/>
+        </w:rPr>
+        <w:t>last line</w:t>
+      </w:r>
+      <w:r>
+        <w:rPr>
+          <w:b/>
+          <w:bCs/>
+          <w:u w:val="single"/>
+        </w:rPr>
+        <w:t xml:space="preserve"> data</w:t>
+      </w:r>
+      <w:r>
+        <w:rPr>
+          <w:b/>
+          <w:bCs/>
+          <w:u w:val="single"/>
+        </w:rPr>
+        <w:t xml:space="preserve"> as the application </w:t>
+      </w:r>
+      <w:r>
+        <w:rPr>
+          <w:b/>
+          <w:bCs/>
+          <w:u w:val="single"/>
+        </w:rPr>
+        <w:t>cannot</w:t>
+      </w:r>
+      <w:r>
+        <w:rPr>
+          <w:b/>
+          <w:bCs/>
+          <w:u w:val="single"/>
+        </w:rPr>
+        <w:t xml:space="preserve"> interpret blank lines.</w:t>
       </w:r>
     </w:p>
     <w:p>
@@ -5785,12 +6037,36 @@
         <w:t>PRINT_QRCODE</w:t>
       </w:r>
       <w:r>
-        <w:t xml:space="preserve"> feature is used, the VCard QRCode that will be printed on the card will only contain the data that has be entered in the CSV file.</w:t>
-      </w:r>
-    </w:p>
-    <w:p>
-      <w:r>
-        <w:t>For example, if the phone number is missing, the VCard will not contain a phone number.</w:t>
+        <w:t xml:space="preserve"> feature is used, the </w:t>
+      </w:r>
+      <w:proofErr w:type="spellStart"/>
+      <w:r>
+        <w:t>VCard</w:t>
+      </w:r>
+      <w:proofErr w:type="spellEnd"/>
+      <w:r>
+        <w:t xml:space="preserve"> </w:t>
+      </w:r>
+      <w:proofErr w:type="spellStart"/>
+      <w:r>
+        <w:t>QRCode</w:t>
+      </w:r>
+      <w:proofErr w:type="spellEnd"/>
+      <w:r>
+        <w:t xml:space="preserve"> that will be printed on the card will only contain the data that has be entered in the CSV file.</w:t>
+      </w:r>
+    </w:p>
+    <w:p>
+      <w:r>
+        <w:t xml:space="preserve">For example, if the phone number is missing, the </w:t>
+      </w:r>
+      <w:proofErr w:type="spellStart"/>
+      <w:r>
+        <w:t>VCard</w:t>
+      </w:r>
+      <w:proofErr w:type="spellEnd"/>
+      <w:r>
+        <w:t xml:space="preserve"> will not contain a phone number.</w:t>
       </w:r>
     </w:p>
     <w:p>
@@ -5805,15 +6081,25 @@
         <w:pStyle w:val="Heading2"/>
       </w:pPr>
       <w:bookmarkStart w:id="15" w:name="_Toc199943814"/>
+      <w:proofErr w:type="spellStart"/>
       <w:r>
         <w:lastRenderedPageBreak/>
         <w:t>Config.json</w:t>
       </w:r>
       <w:bookmarkEnd w:id="15"/>
-    </w:p>
-    <w:p>
-      <w:r>
-        <w:t>The config.json file is used by the application to read its settings and configuration.</w:t>
+      <w:proofErr w:type="spellEnd"/>
+    </w:p>
+    <w:p>
+      <w:r>
+        <w:t xml:space="preserve">The </w:t>
+      </w:r>
+      <w:proofErr w:type="spellStart"/>
+      <w:r>
+        <w:t>config.json</w:t>
+      </w:r>
+      <w:proofErr w:type="spellEnd"/>
+      <w:r>
+        <w:t xml:space="preserve"> file is used by the application to read its settings and configuration.</w:t>
       </w:r>
     </w:p>
     <w:p>
@@ -6239,7 +6525,15 @@
               <w:t>PRINT_QRCODE</w:t>
             </w:r>
             <w:r>
-              <w:t xml:space="preserve"> feature, the QRCODE printed will contain a VCard with only the </w:t>
+              <w:t xml:space="preserve"> feature, the QRCODE printed will contain a </w:t>
+            </w:r>
+            <w:proofErr w:type="spellStart"/>
+            <w:r>
+              <w:t>VCard</w:t>
+            </w:r>
+            <w:proofErr w:type="spellEnd"/>
+            <w:r>
+              <w:t xml:space="preserve"> with only the </w:t>
             </w:r>
             <w:r>
               <w:t>data that the user has entered.</w:t>
@@ -6607,7 +6901,15 @@
           </w:p>
           <w:p>
             <w:r>
-              <w:t>Default value of theses CONFIG data have an orientation set to 90°.</w:t>
+              <w:t xml:space="preserve">Default value of </w:t>
+            </w:r>
+            <w:proofErr w:type="spellStart"/>
+            <w:r>
+              <w:t>theses</w:t>
+            </w:r>
+            <w:proofErr w:type="spellEnd"/>
+            <w:r>
+              <w:t xml:space="preserve"> CONFIG data have an orientation set to 90°.</w:t>
             </w:r>
           </w:p>
           <w:p>
@@ -6804,7 +7106,23 @@
           </w:tcPr>
           <w:p>
             <w:r>
-              <w:t xml:space="preserve">If set to true, a QRCode containing a VCard will be printed on the card using the </w:t>
+              <w:t xml:space="preserve">If set to true, a </w:t>
+            </w:r>
+            <w:proofErr w:type="spellStart"/>
+            <w:r>
+              <w:t>QRCode</w:t>
+            </w:r>
+            <w:proofErr w:type="spellEnd"/>
+            <w:r>
+              <w:t xml:space="preserve"> containing a </w:t>
+            </w:r>
+            <w:proofErr w:type="spellStart"/>
+            <w:r>
+              <w:t>VCard</w:t>
+            </w:r>
+            <w:proofErr w:type="spellEnd"/>
+            <w:r>
+              <w:t xml:space="preserve"> will be printed on the card using the </w:t>
             </w:r>
             <w:r>
               <w:t>QRCODE_CONFIG</w:t>
@@ -7108,8 +7426,13 @@
               </w:numPr>
               <w:ind w:left="321" w:hanging="321"/>
             </w:pPr>
-            <w:r>
-              <w:t>fontsize: an integer &gt;= 1 that represent the size of the font.</w:t>
+            <w:proofErr w:type="spellStart"/>
+            <w:r>
+              <w:t>fontsize</w:t>
+            </w:r>
+            <w:proofErr w:type="spellEnd"/>
+            <w:r>
+              <w:t>: an integer &gt;= 1 that represent the size of the font.</w:t>
             </w:r>
           </w:p>
           <w:p>
@@ -7121,8 +7444,13 @@
               </w:numPr>
               <w:ind w:left="321" w:hanging="321"/>
             </w:pPr>
-            <w:r>
-              <w:t>height : the height of the textbox that will be printed.</w:t>
+            <w:proofErr w:type="gramStart"/>
+            <w:r>
+              <w:t>height :</w:t>
+            </w:r>
+            <w:proofErr w:type="gramEnd"/>
+            <w:r>
+              <w:t xml:space="preserve"> the height of the textbox that will be printed.</w:t>
             </w:r>
           </w:p>
           <w:p>
@@ -7174,9 +7502,11 @@
               </w:numPr>
               <w:ind w:left="321" w:hanging="321"/>
             </w:pPr>
+            <w:proofErr w:type="spellStart"/>
             <w:r>
               <w:t>horizontalAlignment</w:t>
             </w:r>
+            <w:proofErr w:type="spellEnd"/>
             <w:r>
               <w:t>: the horizontal alignment of the text that will be printed in the textbox.</w:t>
             </w:r>
@@ -7214,9 +7544,11 @@
               </w:numPr>
               <w:ind w:left="321" w:hanging="321"/>
             </w:pPr>
+            <w:proofErr w:type="spellStart"/>
             <w:r>
               <w:t>verticalAlignment</w:t>
             </w:r>
+            <w:proofErr w:type="spellEnd"/>
             <w:r>
               <w:t>: the vertical alignment of the text that will be printed in the textbox.</w:t>
             </w:r>
@@ -7294,7 +7626,29 @@
               <w:rPr>
                 <w:lang w:val="en-US"/>
               </w:rPr>
-              <w:t>void drawText(String text,</w:t>
+              <w:t>void </w:t>
+            </w:r>
+            <w:proofErr w:type="spellStart"/>
+            <w:proofErr w:type="gramStart"/>
+            <w:r>
+              <w:rPr>
+                <w:lang w:val="en-US"/>
+              </w:rPr>
+              <w:t>drawText</w:t>
+            </w:r>
+            <w:proofErr w:type="spellEnd"/>
+            <w:r>
+              <w:rPr>
+                <w:lang w:val="en-US"/>
+              </w:rPr>
+              <w:t>(</w:t>
+            </w:r>
+            <w:proofErr w:type="gramEnd"/>
+            <w:r>
+              <w:rPr>
+                <w:lang w:val="en-US"/>
+              </w:rPr>
+              <w:t>String text,</w:t>
             </w:r>
             <w:r>
               <w:rPr>
@@ -7306,7 +7660,14 @@
               <w:rPr>
                 <w:lang w:val="en-US"/>
               </w:rPr>
-              <w:t>int x, int y,</w:t>
+              <w:t>int x, int </w:t>
+            </w:r>
+            <w:proofErr w:type="gramStart"/>
+            <w:r>
+              <w:rPr>
+                <w:lang w:val="en-US"/>
+              </w:rPr>
+              <w:t>y,</w:t>
             </w:r>
             <w:r>
               <w:rPr>
@@ -7318,19 +7679,68 @@
               <w:rPr>
                 <w:lang w:val="en-US"/>
               </w:rPr>
-              <w:t xml:space="preserve">           int width, int height, int angle,</w:t>
-            </w:r>
-            <w:r>
-              <w:rPr>
-                <w:lang w:val="en-US"/>
-              </w:rPr>
               <w:t xml:space="preserve">  </w:t>
             </w:r>
-            <w:r>
-              <w:rPr>
-                <w:lang w:val="en-US"/>
-              </w:rPr>
-              <w:t xml:space="preserve">           float textSize, int textColor)</w:t>
+            <w:proofErr w:type="gramEnd"/>
+            <w:r>
+              <w:rPr>
+                <w:lang w:val="en-US"/>
+              </w:rPr>
+              <w:t xml:space="preserve">         int width, int height, int </w:t>
+            </w:r>
+            <w:proofErr w:type="gramStart"/>
+            <w:r>
+              <w:rPr>
+                <w:lang w:val="en-US"/>
+              </w:rPr>
+              <w:t>angle,</w:t>
+            </w:r>
+            <w:r>
+              <w:rPr>
+                <w:lang w:val="en-US"/>
+              </w:rPr>
+              <w:t xml:space="preserve">  </w:t>
+            </w:r>
+            <w:r>
+              <w:rPr>
+                <w:lang w:val="en-US"/>
+              </w:rPr>
+              <w:t xml:space="preserve"> </w:t>
+            </w:r>
+            <w:proofErr w:type="gramEnd"/>
+            <w:r>
+              <w:rPr>
+                <w:lang w:val="en-US"/>
+              </w:rPr>
+              <w:t xml:space="preserve">          float </w:t>
+            </w:r>
+            <w:proofErr w:type="spellStart"/>
+            <w:r>
+              <w:rPr>
+                <w:lang w:val="en-US"/>
+              </w:rPr>
+              <w:t>textSize</w:t>
+            </w:r>
+            <w:proofErr w:type="spellEnd"/>
+            <w:r>
+              <w:rPr>
+                <w:lang w:val="en-US"/>
+              </w:rPr>
+              <w:t>, int </w:t>
+            </w:r>
+            <w:proofErr w:type="spellStart"/>
+            <w:r>
+              <w:rPr>
+                <w:lang w:val="en-US"/>
+              </w:rPr>
+              <w:t>textColor</w:t>
+            </w:r>
+            <w:proofErr w:type="spellEnd"/>
+            <w:r>
+              <w:rPr>
+                <w:lang w:val="en-US"/>
+              </w:rPr>
+              <w:t>)</w:t>
             </w:r>
           </w:p>
           <w:p>
@@ -7349,7 +7759,49 @@
               <w:rPr>
                 <w:lang w:val="en-US"/>
               </w:rPr>
-              <w:t xml:space="preserve">interface ZebraGraphics in the android_card documentation of the link_os SDK. </w:t>
+              <w:t xml:space="preserve">interface </w:t>
+            </w:r>
+            <w:proofErr w:type="spellStart"/>
+            <w:r>
+              <w:rPr>
+                <w:lang w:val="en-US"/>
+              </w:rPr>
+              <w:t>ZebraGraphics</w:t>
+            </w:r>
+            <w:proofErr w:type="spellEnd"/>
+            <w:r>
+              <w:rPr>
+                <w:lang w:val="en-US"/>
+              </w:rPr>
+              <w:t xml:space="preserve"> in the </w:t>
+            </w:r>
+            <w:proofErr w:type="spellStart"/>
+            <w:r>
+              <w:rPr>
+                <w:lang w:val="en-US"/>
+              </w:rPr>
+              <w:t>android_card</w:t>
+            </w:r>
+            <w:proofErr w:type="spellEnd"/>
+            <w:r>
+              <w:rPr>
+                <w:lang w:val="en-US"/>
+              </w:rPr>
+              <w:t xml:space="preserve"> documentation of the </w:t>
+            </w:r>
+            <w:proofErr w:type="spellStart"/>
+            <w:r>
+              <w:rPr>
+                <w:lang w:val="en-US"/>
+              </w:rPr>
+              <w:t>link_os</w:t>
+            </w:r>
+            <w:proofErr w:type="spellEnd"/>
+            <w:r>
+              <w:rPr>
+                <w:lang w:val="en-US"/>
+              </w:rPr>
+              <w:t xml:space="preserve"> SDK. </w:t>
             </w:r>
           </w:p>
           <w:p/>
@@ -7362,6 +7814,7 @@
           </w:tcPr>
           <w:p>
             <w:r>
+              <w:lastRenderedPageBreak/>
               <w:t>EXPORT_ATTENDEE_DATA</w:t>
             </w:r>
           </w:p>
@@ -7508,7 +7961,23 @@
           </w:tcPr>
           <w:p>
             <w:r>
-              <w:t>The configuration of the QRCode that contains a VCard and will be printed on the card.</w:t>
+              <w:t xml:space="preserve">The configuration of the </w:t>
+            </w:r>
+            <w:proofErr w:type="spellStart"/>
+            <w:r>
+              <w:t>QRCode</w:t>
+            </w:r>
+            <w:proofErr w:type="spellEnd"/>
+            <w:r>
+              <w:t xml:space="preserve"> that contains a </w:t>
+            </w:r>
+            <w:proofErr w:type="spellStart"/>
+            <w:r>
+              <w:t>VCard</w:t>
+            </w:r>
+            <w:proofErr w:type="spellEnd"/>
+            <w:r>
+              <w:t xml:space="preserve"> and will be printed on the card.</w:t>
             </w:r>
           </w:p>
           <w:p>
@@ -7551,8 +8020,16 @@
               <w:rPr>
                 <w:lang w:val="en-US"/>
               </w:rPr>
-              <w:t>x: the x coordinate of the QRCode</w:t>
-            </w:r>
+              <w:t xml:space="preserve">x: the x coordinate of the </w:t>
+            </w:r>
+            <w:proofErr w:type="spellStart"/>
+            <w:r>
+              <w:rPr>
+                <w:lang w:val="en-US"/>
+              </w:rPr>
+              <w:t>QRCode</w:t>
+            </w:r>
+            <w:proofErr w:type="spellEnd"/>
           </w:p>
           <w:p>
             <w:pPr>
@@ -7570,8 +8047,16 @@
               <w:rPr>
                 <w:lang w:val="en-US"/>
               </w:rPr>
-              <w:t>y: the y coordinate of the QRCode</w:t>
-            </w:r>
+              <w:t xml:space="preserve">y: the y coordinate of the </w:t>
+            </w:r>
+            <w:proofErr w:type="spellStart"/>
+            <w:r>
+              <w:rPr>
+                <w:lang w:val="en-US"/>
+              </w:rPr>
+              <w:t>QRCode</w:t>
+            </w:r>
+            <w:proofErr w:type="spellEnd"/>
           </w:p>
           <w:p>
             <w:pPr>
@@ -7589,8 +8074,16 @@
               <w:rPr>
                 <w:lang w:val="en-US"/>
               </w:rPr>
-              <w:t>height: the height of the QRCode</w:t>
-            </w:r>
+              <w:t xml:space="preserve">height: the height of the </w:t>
+            </w:r>
+            <w:proofErr w:type="spellStart"/>
+            <w:r>
+              <w:rPr>
+                <w:lang w:val="en-US"/>
+              </w:rPr>
+              <w:t>QRCode</w:t>
+            </w:r>
+            <w:proofErr w:type="spellEnd"/>
           </w:p>
           <w:p>
             <w:pPr>
@@ -7604,12 +8097,28 @@
                 <w:lang w:val="en-US"/>
               </w:rPr>
             </w:pPr>
-            <w:r>
-              <w:rPr>
-                <w:lang w:val="en-US"/>
-              </w:rPr>
-              <w:t>width : the width of the QRCode</w:t>
-            </w:r>
+            <w:proofErr w:type="gramStart"/>
+            <w:r>
+              <w:rPr>
+                <w:lang w:val="en-US"/>
+              </w:rPr>
+              <w:t>width :</w:t>
+            </w:r>
+            <w:proofErr w:type="gramEnd"/>
+            <w:r>
+              <w:rPr>
+                <w:lang w:val="en-US"/>
+              </w:rPr>
+              <w:t xml:space="preserve"> the width of the </w:t>
+            </w:r>
+            <w:proofErr w:type="spellStart"/>
+            <w:r>
+              <w:rPr>
+                <w:lang w:val="en-US"/>
+              </w:rPr>
+              <w:t>QRCode</w:t>
+            </w:r>
+            <w:proofErr w:type="spellEnd"/>
           </w:p>
           <w:p>
             <w:pPr>
@@ -7624,7 +8133,21 @@
               <w:rPr>
                 <w:lang w:val="en-US"/>
               </w:rPr>
-              <w:t xml:space="preserve">rotation: a rotation that will be applied to the QRCode. </w:t>
+              <w:t xml:space="preserve">rotation: a rotation that will be applied to the </w:t>
+            </w:r>
+            <w:proofErr w:type="spellStart"/>
+            <w:r>
+              <w:rPr>
+                <w:lang w:val="en-US"/>
+              </w:rPr>
+              <w:t>QRCode</w:t>
+            </w:r>
+            <w:proofErr w:type="spellEnd"/>
+            <w:r>
+              <w:rPr>
+                <w:lang w:val="en-US"/>
+              </w:rPr>
+              <w:t xml:space="preserve">. </w:t>
             </w:r>
             <w:r>
               <w:rPr>
@@ -7672,7 +8195,21 @@
               <w:rPr>
                 <w:lang w:val="en-US"/>
               </w:rPr>
-              <w:t>void drawBarcode(String data,</w:t>
+              <w:t>void </w:t>
+            </w:r>
+            <w:proofErr w:type="spellStart"/>
+            <w:r>
+              <w:rPr>
+                <w:lang w:val="en-US"/>
+              </w:rPr>
+              <w:t>drawBarcode</w:t>
+            </w:r>
+            <w:proofErr w:type="spellEnd"/>
+            <w:r>
+              <w:rPr>
+                <w:lang w:val="en-US"/>
+              </w:rPr>
+              <w:t>(String data,</w:t>
             </w:r>
             <w:r>
               <w:rPr>
@@ -7730,7 +8267,49 @@
               <w:rPr>
                 <w:lang w:val="en-US"/>
               </w:rPr>
-              <w:t xml:space="preserve">of the interface CodeQRUtil in the android_card documentation of the link_os SDK. </w:t>
+              <w:t xml:space="preserve">of the interface </w:t>
+            </w:r>
+            <w:proofErr w:type="spellStart"/>
+            <w:r>
+              <w:rPr>
+                <w:lang w:val="en-US"/>
+              </w:rPr>
+              <w:t>CodeQRUtil</w:t>
+            </w:r>
+            <w:proofErr w:type="spellEnd"/>
+            <w:r>
+              <w:rPr>
+                <w:lang w:val="en-US"/>
+              </w:rPr>
+              <w:t xml:space="preserve"> in the </w:t>
+            </w:r>
+            <w:proofErr w:type="spellStart"/>
+            <w:r>
+              <w:rPr>
+                <w:lang w:val="en-US"/>
+              </w:rPr>
+              <w:t>android_card</w:t>
+            </w:r>
+            <w:proofErr w:type="spellEnd"/>
+            <w:r>
+              <w:rPr>
+                <w:lang w:val="en-US"/>
+              </w:rPr>
+              <w:t xml:space="preserve"> documentation of the </w:t>
+            </w:r>
+            <w:proofErr w:type="spellStart"/>
+            <w:r>
+              <w:rPr>
+                <w:lang w:val="en-US"/>
+              </w:rPr>
+              <w:t>link_os</w:t>
+            </w:r>
+            <w:proofErr w:type="spellEnd"/>
+            <w:r>
+              <w:rPr>
+                <w:lang w:val="en-US"/>
+              </w:rPr>
+              <w:t xml:space="preserve"> SDK. </w:t>
             </w:r>
           </w:p>
         </w:tc>
@@ -7781,7 +8360,21 @@
         <w:rPr>
           <w:lang w:val="en-US"/>
         </w:rPr>
-        <w:t xml:space="preserve"> is set to true in the config.json file, the application will load the file font.ttf contained in the KonCierge50 folder and use it to print on the card.</w:t>
+        <w:t xml:space="preserve"> is set to true in the </w:t>
+      </w:r>
+      <w:proofErr w:type="spellStart"/>
+      <w:r>
+        <w:rPr>
+          <w:lang w:val="en-US"/>
+        </w:rPr>
+        <w:t>config.json</w:t>
+      </w:r>
+      <w:proofErr w:type="spellEnd"/>
+      <w:r>
+        <w:rPr>
+          <w:lang w:val="en-US"/>
+        </w:rPr>
+        <w:t xml:space="preserve"> file, the application will load the file font.ttf contained in the KonCierge50 folder and use it to print on the card.</w:t>
       </w:r>
     </w:p>
     <w:p>
@@ -7936,7 +8529,21 @@
         <w:rPr>
           <w:lang w:val="en-US"/>
         </w:rPr>
-        <w:t>Feel free to replace this image by your own logo.</w:t>
+        <w:t xml:space="preserve">Feel free to replace this image </w:t>
+      </w:r>
+      <w:proofErr w:type="gramStart"/>
+      <w:r>
+        <w:rPr>
+          <w:lang w:val="en-US"/>
+        </w:rPr>
+        <w:t>by</w:t>
+      </w:r>
+      <w:proofErr w:type="gramEnd"/>
+      <w:r>
+        <w:rPr>
+          <w:lang w:val="en-US"/>
+        </w:rPr>
+        <w:t xml:space="preserve"> your own logo.</w:t>
       </w:r>
     </w:p>
     <w:p>
@@ -8047,6 +8654,7 @@
         </w:rPr>
       </w:pPr>
       <w:bookmarkStart w:id="19" w:name="_Toc199943818"/>
+      <w:proofErr w:type="spellStart"/>
       <w:r>
         <w:rPr>
           <w:lang w:val="en-US"/>
@@ -8054,6 +8662,7 @@
         <w:t>VCard</w:t>
       </w:r>
       <w:bookmarkEnd w:id="19"/>
+      <w:proofErr w:type="spellEnd"/>
     </w:p>
     <w:p>
       <w:pPr>
@@ -8077,7 +8686,21 @@
         <w:rPr>
           <w:lang w:val="en-US"/>
         </w:rPr>
-        <w:t xml:space="preserve"> in the config.json file is set to true, a QR code will be printed on the card.</w:t>
+        <w:t xml:space="preserve"> in the </w:t>
+      </w:r>
+      <w:proofErr w:type="spellStart"/>
+      <w:r>
+        <w:rPr>
+          <w:lang w:val="en-US"/>
+        </w:rPr>
+        <w:t>config.json</w:t>
+      </w:r>
+      <w:proofErr w:type="spellEnd"/>
+      <w:r>
+        <w:rPr>
+          <w:lang w:val="en-US"/>
+        </w:rPr>
+        <w:t xml:space="preserve"> file is set to true, a QR code will be printed on the card.</w:t>
       </w:r>
     </w:p>
     <w:p>
@@ -8115,21 +8738,57 @@
         <w:rPr>
           <w:lang w:val="en-US"/>
         </w:rPr>
-        <w:t>The QRCode will contain a VCard string encoded as this (variable elements are in bold):</w:t>
-      </w:r>
-    </w:p>
-    <w:p>
-      <w:pPr>
-        <w:rPr>
-          <w:lang w:val="en-US"/>
-        </w:rPr>
-      </w:pPr>
+        <w:t xml:space="preserve">The </w:t>
+      </w:r>
+      <w:proofErr w:type="spellStart"/>
+      <w:r>
+        <w:rPr>
+          <w:lang w:val="en-US"/>
+        </w:rPr>
+        <w:t>QRCode</w:t>
+      </w:r>
+      <w:proofErr w:type="spellEnd"/>
+      <w:r>
+        <w:rPr>
+          <w:lang w:val="en-US"/>
+        </w:rPr>
+        <w:t xml:space="preserve"> will contain a </w:t>
+      </w:r>
+      <w:proofErr w:type="spellStart"/>
+      <w:r>
+        <w:rPr>
+          <w:lang w:val="en-US"/>
+        </w:rPr>
+        <w:t>VCard</w:t>
+      </w:r>
+      <w:proofErr w:type="spellEnd"/>
+      <w:r>
+        <w:rPr>
+          <w:lang w:val="en-US"/>
+        </w:rPr>
+        <w:t xml:space="preserve"> string encoded as this (variable elements are in bold):</w:t>
+      </w:r>
+    </w:p>
+    <w:p>
+      <w:pPr>
+        <w:rPr>
+          <w:lang w:val="en-US"/>
+        </w:rPr>
+      </w:pPr>
+      <w:proofErr w:type="gramStart"/>
       <w:r>
         <w:rPr>
           <w:lang w:val="en-US"/>
         </w:rPr>
         <w:lastRenderedPageBreak/>
-        <w:t xml:space="preserve">BEGIN:VCARD </w:t>
+        <w:t>BEGIN:VCARD</w:t>
+      </w:r>
+      <w:proofErr w:type="gramEnd"/>
+      <w:r>
+        <w:rPr>
+          <w:lang w:val="en-US"/>
+        </w:rPr>
+        <w:t xml:space="preserve"> </w:t>
       </w:r>
       <w:r>
         <w:rPr>
@@ -8143,6 +8802,12 @@
           <w:lang w:val="en-US"/>
         </w:rPr>
         <w:br/>
+      </w:r>
+      <w:proofErr w:type="gramStart"/>
+      <w:r>
+        <w:rPr>
+          <w:lang w:val="en-US"/>
+        </w:rPr>
         <w:t>N:</w:t>
       </w:r>
       <w:r>
@@ -8153,6 +8818,7 @@
         </w:rPr>
         <w:t>LastName</w:t>
       </w:r>
+      <w:proofErr w:type="gramEnd"/>
       <w:r>
         <w:rPr>
           <w:lang w:val="en-US"/>
@@ -8172,6 +8838,13 @@
           <w:lang w:val="en-US"/>
         </w:rPr>
         <w:br/>
+      </w:r>
+      <w:proofErr w:type="spellStart"/>
+      <w:proofErr w:type="gramStart"/>
+      <w:r>
+        <w:rPr>
+          <w:lang w:val="en-US"/>
+        </w:rPr>
         <w:t>FN</w:t>
       </w:r>
       <w:r>
@@ -8188,6 +8861,8 @@
         </w:rPr>
         <w:t>FirstName</w:t>
       </w:r>
+      <w:proofErr w:type="spellEnd"/>
+      <w:proofErr w:type="gramEnd"/>
       <w:r>
         <w:rPr>
           <w:lang w:val="en-US"/>
@@ -8207,7 +8882,21 @@
           <w:lang w:val="en-US"/>
         </w:rPr>
         <w:br/>
-        <w:t>TEL;CELL:</w:t>
+      </w:r>
+      <w:proofErr w:type="spellStart"/>
+      <w:proofErr w:type="gramStart"/>
+      <w:r>
+        <w:rPr>
+          <w:lang w:val="en-US"/>
+        </w:rPr>
+        <w:t>TEL;CELL</w:t>
+      </w:r>
+      <w:proofErr w:type="gramEnd"/>
+      <w:r>
+        <w:rPr>
+          <w:lang w:val="en-US"/>
+        </w:rPr>
+        <w:t>:</w:t>
       </w:r>
       <w:r>
         <w:rPr>
@@ -8217,12 +8906,34 @@
         </w:rPr>
         <w:t>MobilePhone</w:t>
       </w:r>
+      <w:proofErr w:type="spellEnd"/>
       <w:r>
         <w:rPr>
           <w:lang w:val="en-US"/>
         </w:rPr>
         <w:br/>
-        <w:t>EMAIL;WORK;INTERNET:</w:t>
+      </w:r>
+      <w:proofErr w:type="spellStart"/>
+      <w:proofErr w:type="gramStart"/>
+      <w:r>
+        <w:rPr>
+          <w:lang w:val="en-US"/>
+        </w:rPr>
+        <w:t>EMAIL;WORK</w:t>
+      </w:r>
+      <w:proofErr w:type="gramEnd"/>
+      <w:r>
+        <w:rPr>
+          <w:lang w:val="en-US"/>
+        </w:rPr>
+        <w:t>;</w:t>
+      </w:r>
+      <w:proofErr w:type="gramStart"/>
+      <w:r>
+        <w:rPr>
+          <w:lang w:val="en-US"/>
+        </w:rPr>
+        <w:t>INTERNET:</w:t>
       </w:r>
       <w:r>
         <w:rPr>
@@ -8232,11 +8943,20 @@
         </w:rPr>
         <w:t>Email</w:t>
       </w:r>
+      <w:proofErr w:type="spellEnd"/>
+      <w:proofErr w:type="gramEnd"/>
       <w:r>
         <w:rPr>
           <w:lang w:val="en-US"/>
         </w:rPr>
         <w:br/>
+      </w:r>
+      <w:proofErr w:type="spellStart"/>
+      <w:proofErr w:type="gramStart"/>
+      <w:r>
+        <w:rPr>
+          <w:lang w:val="en-US"/>
+        </w:rPr>
         <w:t>TITLE:</w:t>
       </w:r>
       <w:r>
@@ -8247,11 +8967,20 @@
         </w:rPr>
         <w:t>Function</w:t>
       </w:r>
+      <w:proofErr w:type="spellEnd"/>
+      <w:proofErr w:type="gramEnd"/>
       <w:r>
         <w:rPr>
           <w:lang w:val="en-US"/>
         </w:rPr>
         <w:br/>
+      </w:r>
+      <w:proofErr w:type="spellStart"/>
+      <w:proofErr w:type="gramStart"/>
+      <w:r>
+        <w:rPr>
+          <w:lang w:val="en-US"/>
+        </w:rPr>
         <w:t>ORG:</w:t>
       </w:r>
       <w:r>
@@ -8262,25 +8991,62 @@
         </w:rPr>
         <w:t>Company</w:t>
       </w:r>
+      <w:proofErr w:type="spellEnd"/>
+      <w:proofErr w:type="gramEnd"/>
       <w:r>
         <w:rPr>
           <w:lang w:val="en-US"/>
         </w:rPr>
         <w:br/>
+      </w:r>
+      <w:proofErr w:type="gramStart"/>
+      <w:r>
+        <w:rPr>
+          <w:lang w:val="en-US"/>
+        </w:rPr>
         <w:t>END:VCARD</w:t>
       </w:r>
-    </w:p>
-    <w:p>
-      <w:pPr>
-        <w:rPr>
-          <w:lang w:val="en-US"/>
-        </w:rPr>
-      </w:pPr>
-      <w:r>
-        <w:rPr>
-          <w:lang w:val="en-US"/>
-        </w:rPr>
-        <w:t>The VCard will contain only the available information.</w:t>
+      <w:proofErr w:type="gramEnd"/>
+    </w:p>
+    <w:p>
+      <w:pPr>
+        <w:rPr>
+          <w:lang w:val="en-US"/>
+        </w:rPr>
+      </w:pPr>
+      <w:r>
+        <w:rPr>
+          <w:lang w:val="en-US"/>
+        </w:rPr>
+        <w:t xml:space="preserve">The </w:t>
+      </w:r>
+      <w:proofErr w:type="spellStart"/>
+      <w:r>
+        <w:rPr>
+          <w:lang w:val="en-US"/>
+        </w:rPr>
+        <w:t>VCard</w:t>
+      </w:r>
+      <w:proofErr w:type="spellEnd"/>
+      <w:r>
+        <w:rPr>
+          <w:lang w:val="en-US"/>
+        </w:rPr>
+        <w:t xml:space="preserve"> will contain only </w:t>
+      </w:r>
+      <w:proofErr w:type="gramStart"/>
+      <w:r>
+        <w:rPr>
+          <w:lang w:val="en-US"/>
+        </w:rPr>
+        <w:t>the available</w:t>
+      </w:r>
+      <w:proofErr w:type="gramEnd"/>
+      <w:r>
+        <w:rPr>
+          <w:lang w:val="en-US"/>
+        </w:rPr>
+        <w:t xml:space="preserve"> information.</w:t>
       </w:r>
     </w:p>
     <w:p>
@@ -8295,17 +9061,39 @@
         </w:rPr>
         <w:t xml:space="preserve">For example, if the email is missing, the </w:t>
       </w:r>
-      <w:r>
-        <w:rPr>
-          <w:lang w:val="en-US"/>
-        </w:rPr>
-        <w:t>EMAIL;WORK;INTERNET</w:t>
-      </w:r>
-      <w:r>
-        <w:rPr>
-          <w:lang w:val="en-US"/>
-        </w:rPr>
-        <w:t xml:space="preserve"> won’t be added to the VCard.</w:t>
+      <w:proofErr w:type="gramStart"/>
+      <w:r>
+        <w:rPr>
+          <w:lang w:val="en-US"/>
+        </w:rPr>
+        <w:t>EMAIL;WORK</w:t>
+      </w:r>
+      <w:proofErr w:type="gramEnd"/>
+      <w:r>
+        <w:rPr>
+          <w:lang w:val="en-US"/>
+        </w:rPr>
+        <w:t>;INTERNET</w:t>
+      </w:r>
+      <w:r>
+        <w:rPr>
+          <w:lang w:val="en-US"/>
+        </w:rPr>
+        <w:t xml:space="preserve"> won’t be added to the </w:t>
+      </w:r>
+      <w:proofErr w:type="spellStart"/>
+      <w:r>
+        <w:rPr>
+          <w:lang w:val="en-US"/>
+        </w:rPr>
+        <w:t>VCard</w:t>
+      </w:r>
+      <w:proofErr w:type="spellEnd"/>
+      <w:r>
+        <w:rPr>
+          <w:lang w:val="en-US"/>
+        </w:rPr>
+        <w:t>.</w:t>
       </w:r>
     </w:p>
     <w:p>
@@ -8353,7 +9141,21 @@
         <w:rPr>
           <w:lang w:val="en-US"/>
         </w:rPr>
-        <w:t xml:space="preserve"> element is set to true in the config.json file, the application will run in VIP mode.</w:t>
+        <w:t xml:space="preserve"> element is set to true in the </w:t>
+      </w:r>
+      <w:proofErr w:type="spellStart"/>
+      <w:r>
+        <w:rPr>
+          <w:lang w:val="en-US"/>
+        </w:rPr>
+        <w:t>config.json</w:t>
+      </w:r>
+      <w:proofErr w:type="spellEnd"/>
+      <w:r>
+        <w:rPr>
+          <w:lang w:val="en-US"/>
+        </w:rPr>
+        <w:t xml:space="preserve"> file, the application will run in VIP mode.</w:t>
       </w:r>
     </w:p>
     <w:p>
@@ -8524,7 +9326,21 @@
         <w:rPr>
           <w:lang w:val="en-US"/>
         </w:rPr>
-        <w:t xml:space="preserve"> element of the config.json file is set to true, a wristband will be printed using a Zebra’s wristband printer.</w:t>
+        <w:t xml:space="preserve"> element of the </w:t>
+      </w:r>
+      <w:proofErr w:type="spellStart"/>
+      <w:r>
+        <w:rPr>
+          <w:lang w:val="en-US"/>
+        </w:rPr>
+        <w:t>config.json</w:t>
+      </w:r>
+      <w:proofErr w:type="spellEnd"/>
+      <w:r>
+        <w:rPr>
+          <w:lang w:val="en-US"/>
+        </w:rPr>
+        <w:t xml:space="preserve"> file is set to true, a wristband will be printed using a Zebra’s wristband printer.</w:t>
       </w:r>
     </w:p>
     <w:p>
@@ -8561,7 +9377,21 @@
         <w:rPr>
           <w:lang w:val="en-US"/>
         </w:rPr>
-        <w:t xml:space="preserve"> of the config.json file.</w:t>
+        <w:t xml:space="preserve"> of the </w:t>
+      </w:r>
+      <w:proofErr w:type="spellStart"/>
+      <w:r>
+        <w:rPr>
+          <w:lang w:val="en-US"/>
+        </w:rPr>
+        <w:t>config.json</w:t>
+      </w:r>
+      <w:proofErr w:type="spellEnd"/>
+      <w:r>
+        <w:rPr>
+          <w:lang w:val="en-US"/>
+        </w:rPr>
+        <w:t xml:space="preserve"> file.</w:t>
       </w:r>
     </w:p>
     <w:p>
@@ -8600,20 +9430,78 @@
         <w:rPr>
           <w:lang w:val="en-US"/>
         </w:rPr>
-        <w:t>Note that the data printed is not variable (no dynamic field passed to the VIP.ZPL file), so it is limited to what you put inside the zpl file.</w:t>
-      </w:r>
-    </w:p>
-    <w:p>
-      <w:pPr>
-        <w:rPr>
-          <w:lang w:val="en-US"/>
-        </w:rPr>
-      </w:pPr>
-      <w:r>
-        <w:rPr>
-          <w:lang w:val="en-US"/>
-        </w:rPr>
-        <w:t xml:space="preserve">This feature allows you to automatically print the wristband in parallel of the card printing so your VIP attendee will receive a card with her/his/their information printed as well as a wristband that will identify her/him/their as a VIP (for example : VIP access to specific exhibition zones). </w:t>
+        <w:t xml:space="preserve">Note that the data printed is not variable (no dynamic field passed to the VIP.ZPL file), so it is limited to what you put inside the </w:t>
+      </w:r>
+      <w:proofErr w:type="spellStart"/>
+      <w:r>
+        <w:rPr>
+          <w:lang w:val="en-US"/>
+        </w:rPr>
+        <w:t>zpl</w:t>
+      </w:r>
+      <w:proofErr w:type="spellEnd"/>
+      <w:r>
+        <w:rPr>
+          <w:lang w:val="en-US"/>
+        </w:rPr>
+        <w:t xml:space="preserve"> file.</w:t>
+      </w:r>
+    </w:p>
+    <w:p>
+      <w:pPr>
+        <w:rPr>
+          <w:lang w:val="en-US"/>
+        </w:rPr>
+      </w:pPr>
+      <w:r>
+        <w:rPr>
+          <w:lang w:val="en-US"/>
+        </w:rPr>
+        <w:t xml:space="preserve">This feature allows you to automatically print the wristband in parallel </w:t>
+      </w:r>
+      <w:proofErr w:type="gramStart"/>
+      <w:r>
+        <w:rPr>
+          <w:lang w:val="en-US"/>
+        </w:rPr>
+        <w:t>of</w:t>
+      </w:r>
+      <w:proofErr w:type="gramEnd"/>
+      <w:r>
+        <w:rPr>
+          <w:lang w:val="en-US"/>
+        </w:rPr>
+        <w:t xml:space="preserve"> the card printing so your VIP attendee will receive a card with her/his/their information printed as well as a wristband that will identify her/him/</w:t>
+      </w:r>
+      <w:proofErr w:type="spellStart"/>
+      <w:proofErr w:type="gramStart"/>
+      <w:r>
+        <w:rPr>
+          <w:lang w:val="en-US"/>
+        </w:rPr>
+        <w:t>their</w:t>
+      </w:r>
+      <w:proofErr w:type="spellEnd"/>
+      <w:proofErr w:type="gramEnd"/>
+      <w:r>
+        <w:rPr>
+          <w:lang w:val="en-US"/>
+        </w:rPr>
+        <w:t xml:space="preserve"> as a VIP (for </w:t>
+      </w:r>
+      <w:proofErr w:type="gramStart"/>
+      <w:r>
+        <w:rPr>
+          <w:lang w:val="en-US"/>
+        </w:rPr>
+        <w:t>example :</w:t>
+      </w:r>
+      <w:proofErr w:type="gramEnd"/>
+      <w:r>
+        <w:rPr>
+          <w:lang w:val="en-US"/>
+        </w:rPr>
+        <w:t xml:space="preserve"> VIP access to specific exhibition zones). </w:t>
       </w:r>
     </w:p>
     <w:p>
@@ -8655,7 +9543,21 @@
         <w:rPr>
           <w:lang w:val="en-US"/>
         </w:rPr>
-        <w:t xml:space="preserve"> element of the config.json file is set to true, every time an attendee prints her/his/their card, a new line will be added to an export CSV file.</w:t>
+        <w:t xml:space="preserve"> element of the </w:t>
+      </w:r>
+      <w:proofErr w:type="spellStart"/>
+      <w:r>
+        <w:rPr>
+          <w:lang w:val="en-US"/>
+        </w:rPr>
+        <w:t>config.json</w:t>
+      </w:r>
+      <w:proofErr w:type="spellEnd"/>
+      <w:r>
+        <w:rPr>
+          <w:lang w:val="en-US"/>
+        </w:rPr>
+        <w:t xml:space="preserve"> file is set to true, every time an attendee prints her/his/their card, a new line will be added to an export CSV file.</w:t>
       </w:r>
     </w:p>
     <w:p>
@@ -8680,20 +9582,48 @@
         <w:rPr>
           <w:lang w:val="en-US"/>
         </w:rPr>
-        <w:t xml:space="preserve"> element of the config.json file is set to true, every time a newly registered attendee prints her/his/their card, a new line will be added to an export CSV file.</w:t>
-      </w:r>
-    </w:p>
-    <w:p>
-      <w:pPr>
-        <w:rPr>
-          <w:lang w:val="en-US"/>
-        </w:rPr>
-      </w:pPr>
-      <w:r>
-        <w:rPr>
-          <w:lang w:val="en-US"/>
-        </w:rPr>
-        <w:t>The file is created in a sub folder of the KonCierge50 folder that is created at the root of the SDCard.</w:t>
+        <w:t xml:space="preserve"> element of the </w:t>
+      </w:r>
+      <w:proofErr w:type="spellStart"/>
+      <w:r>
+        <w:rPr>
+          <w:lang w:val="en-US"/>
+        </w:rPr>
+        <w:t>config.json</w:t>
+      </w:r>
+      <w:proofErr w:type="spellEnd"/>
+      <w:r>
+        <w:rPr>
+          <w:lang w:val="en-US"/>
+        </w:rPr>
+        <w:t xml:space="preserve"> file is set to true, every time a newly registered attendee prints her/his/their card, a new line will be added to an export CSV file.</w:t>
+      </w:r>
+    </w:p>
+    <w:p>
+      <w:pPr>
+        <w:rPr>
+          <w:lang w:val="en-US"/>
+        </w:rPr>
+      </w:pPr>
+      <w:r>
+        <w:rPr>
+          <w:lang w:val="en-US"/>
+        </w:rPr>
+        <w:t xml:space="preserve">The file is created in a sub folder of the KonCierge50 folder that is created at the root of the </w:t>
+      </w:r>
+      <w:proofErr w:type="spellStart"/>
+      <w:r>
+        <w:rPr>
+          <w:lang w:val="en-US"/>
+        </w:rPr>
+        <w:t>SDCard</w:t>
+      </w:r>
+      <w:proofErr w:type="spellEnd"/>
+      <w:r>
+        <w:rPr>
+          <w:lang w:val="en-US"/>
+        </w:rPr>
+        <w:t>.</w:t>
       </w:r>
     </w:p>
     <w:p>
@@ -8754,12 +9684,50 @@
           <w:lang w:val="en-US"/>
         </w:rPr>
       </w:pPr>
-      <w:r>
-        <w:rPr>
-          <w:lang w:val="en-US"/>
-        </w:rPr>
-        <w:t>FirstName;LastName;Company;Email;Mobile;Role;</w:t>
-      </w:r>
+      <w:proofErr w:type="spellStart"/>
+      <w:proofErr w:type="gramStart"/>
+      <w:r>
+        <w:rPr>
+          <w:lang w:val="en-US"/>
+        </w:rPr>
+        <w:t>FirstName;LastName</w:t>
+      </w:r>
+      <w:proofErr w:type="gramEnd"/>
+      <w:r>
+        <w:rPr>
+          <w:lang w:val="en-US"/>
+        </w:rPr>
+        <w:t>;</w:t>
+      </w:r>
+      <w:proofErr w:type="gramStart"/>
+      <w:r>
+        <w:rPr>
+          <w:lang w:val="en-US"/>
+        </w:rPr>
+        <w:t>Company;Email</w:t>
+      </w:r>
+      <w:proofErr w:type="gramEnd"/>
+      <w:r>
+        <w:rPr>
+          <w:lang w:val="en-US"/>
+        </w:rPr>
+        <w:t>;</w:t>
+      </w:r>
+      <w:proofErr w:type="gramStart"/>
+      <w:r>
+        <w:rPr>
+          <w:lang w:val="en-US"/>
+        </w:rPr>
+        <w:t>Mobile;Role</w:t>
+      </w:r>
+      <w:proofErr w:type="gramEnd"/>
+      <w:r>
+        <w:rPr>
+          <w:lang w:val="en-US"/>
+        </w:rPr>
+        <w:t>;</w:t>
+      </w:r>
+      <w:proofErr w:type="gramStart"/>
       <w:r>
         <w:rPr>
           <w:lang w:val="en-US"/>
@@ -8772,6 +9740,8 @@
         </w:rPr>
         <w:t>TimeStamp</w:t>
       </w:r>
+      <w:proofErr w:type="spellEnd"/>
+      <w:proofErr w:type="gramEnd"/>
     </w:p>
     <w:p>
       <w:pPr>
@@ -9307,12 +10277,14 @@
                 <w:lang w:val="en-US"/>
               </w:rPr>
             </w:pPr>
+            <w:proofErr w:type="spellStart"/>
             <w:r>
               <w:rPr>
                 <w:lang w:val="en-US"/>
               </w:rPr>
               <w:t>TimeStamp</w:t>
             </w:r>
+            <w:proofErr w:type="spellEnd"/>
           </w:p>
         </w:tc>
         <w:tc>
@@ -9347,7 +10319,29 @@
               <w:rPr>
                 <w:lang w:val="en-US"/>
               </w:rPr>
-              <w:t>The time when the attendee printed her/his/their card with the format Hours:Minutes:Seconds.</w:t>
+              <w:t xml:space="preserve">The time when the attendee printed her/his/their card with the format </w:t>
+            </w:r>
+            <w:proofErr w:type="spellStart"/>
+            <w:proofErr w:type="gramStart"/>
+            <w:r>
+              <w:rPr>
+                <w:lang w:val="en-US"/>
+              </w:rPr>
+              <w:t>Hours:Minutes</w:t>
+            </w:r>
+            <w:proofErr w:type="gramEnd"/>
+            <w:r>
+              <w:rPr>
+                <w:lang w:val="en-US"/>
+              </w:rPr>
+              <w:t>:Seconds</w:t>
+            </w:r>
+            <w:proofErr w:type="spellEnd"/>
+            <w:r>
+              <w:rPr>
+                <w:lang w:val="en-US"/>
+              </w:rPr>
+              <w:t>.</w:t>
             </w:r>
           </w:p>
         </w:tc>
@@ -9563,7 +10557,19 @@
         <w:rPr>
           <w:lang w:val="en-US"/>
         </w:rPr>
-        <w:t>You’ll have to create a profile containing a Display Manager CSP.</w:t>
+        <w:t xml:space="preserve">You’ll have to create a profile containing </w:t>
+      </w:r>
+      <w:r>
+        <w:rPr>
+          <w:lang w:val="en-US"/>
+        </w:rPr>
+        <w:t>Display</w:t>
+      </w:r>
+      <w:r>
+        <w:rPr>
+          <w:lang w:val="en-US"/>
+        </w:rPr>
+        <w:t xml:space="preserve"> Manager CSP.</w:t>
       </w:r>
     </w:p>
     <w:p>
@@ -9789,13 +10795,25 @@
         <w:rPr>
           <w:lang w:val="en-US"/>
         </w:rPr>
-        <w:t xml:space="preserve"> set all the switches to true and the drop down list to portrait </w:t>
-      </w:r>
-      <w:r>
-        <w:rPr>
-          <w:lang w:val="en-US"/>
-        </w:rPr>
-        <w:t>:</w:t>
+        <w:t xml:space="preserve"> set all the switches to true and the </w:t>
+      </w:r>
+      <w:r>
+        <w:rPr>
+          <w:lang w:val="en-US"/>
+        </w:rPr>
+        <w:t>drop-down</w:t>
+      </w:r>
+      <w:r>
+        <w:rPr>
+          <w:lang w:val="en-US"/>
+        </w:rPr>
+        <w:t xml:space="preserve"> list to </w:t>
+      </w:r>
+      <w:r>
+        <w:rPr>
+          <w:lang w:val="en-US"/>
+        </w:rPr>
+        <w:t>portrait:</w:t>
       </w:r>
     </w:p>
     <w:p>

</xml_diff>